<commit_message>
Ajout des commande pour lancer le programme
</commit_message>
<xml_diff>
--- a/doc/PAPRO1_2024/Rapport-PAPRO1.docx
+++ b/doc/PAPRO1_2024/Rapport-PAPRO1.docx
@@ -2314,7 +2314,7 @@
         <w:rPr>
           <w:i/>
         </w:rPr>
-        <w:t xml:space="preserve"> est un programme dont le but est de fournir un site web qui permet d’inscrire les points et les </w:t>
+        <w:t xml:space="preserve"> est un programme dont le but est de d’inscrire les points et les </w:t>
       </w:r>
       <w:proofErr w:type="spellStart"/>
       <w:r>
@@ -2329,6 +2329,12 @@
           <w:i/>
         </w:rPr>
         <w:t xml:space="preserve"> de match de volleyball</w:t>
+      </w:r>
+      <w:r>
+        <w:rPr>
+          <w:i/>
+        </w:rPr>
+        <w:t xml:space="preserve"> sur une interface web.</w:t>
       </w:r>
     </w:p>
     <w:p>
@@ -4257,8 +4263,23 @@
         </w:rPr>
         <w:t xml:space="preserve">Comprendre comment fonctionne le changement de joueur et l’implémenter dans le programme. </w:t>
       </w:r>
-      <w:bookmarkStart w:id="6" w:name="_GoBack"/>
-      <w:bookmarkEnd w:id="6"/>
+    </w:p>
+    <w:p>
+      <w:pPr>
+        <w:pStyle w:val="Retraitnormal1"/>
+        <w:numPr>
+          <w:ilvl w:val="0"/>
+          <w:numId w:val="0"/>
+        </w:numPr>
+        <w:ind w:left="360"/>
+        <w:rPr>
+          <w:rFonts w:ascii="Arial" w:hAnsi="Arial"/>
+          <w:color w:val="000000" w:themeColor="text1"/>
+          <w:sz w:val="24"/>
+          <w:szCs w:val="14"/>
+          <w:lang w:eastAsia="fr-FR"/>
+        </w:rPr>
+      </w:pPr>
     </w:p>
     <w:p>
       <w:pPr>
@@ -4481,7 +4502,17 @@
           <w:szCs w:val="14"/>
           <w:lang w:eastAsia="fr-FR"/>
         </w:rPr>
-        <w:t>Le problème est inconnu, mais je pense premièrement que cela doit être lié à un problème avec la taille du composant. La première étape sera de trouver où se trouve le composant et de voir si le problème est lié à sa taille. Une autre possibilité est que l’API ne retourne pas correctement les données inscrites. Pour ce faire, j’aurai besoin de trouver le composant et d’inscrire l’horaire sur les composants comme sur l’image ci-dessus. Comme on peut le voir, le problème n'est pas lié à l’API, mais à son affichage.</w:t>
+        <w:t xml:space="preserve">Le problème est inconnu, mais je pense premièrement que cela doit être lié à un problème avec la taille du composant. La première étape sera de trouver où se trouve le composant et de voir si le problème est lié à sa taille. Une autre possibilité est que l’API ne retourne pas correctement les données inscrites. Pour ce faire, j’aurai besoin de trouver le composant et d’inscrire l’horaire sur les </w:t>
+      </w:r>
+      <w:r>
+        <w:rPr>
+          <w:rFonts w:ascii="Arial" w:hAnsi="Arial"/>
+          <w:sz w:val="24"/>
+          <w:szCs w:val="14"/>
+          <w:lang w:eastAsia="fr-FR"/>
+        </w:rPr>
+        <w:lastRenderedPageBreak/>
+        <w:t>composants comme sur l’image ci-dessus. Comme on peut le voir, le problème n'est pas lié à l’API, mais à son affichage.</w:t>
       </w:r>
     </w:p>
     <w:p>
@@ -5190,7 +5221,7 @@
         </w:rPr>
         <w:t xml:space="preserve">, accompagné d’une explication pour chaque entité/attribut possédant une </w:t>
       </w:r>
-      <w:commentRangeStart w:id="7"/>
+      <w:commentRangeStart w:id="6"/>
       <w:r>
         <w:rPr>
           <w:rFonts w:ascii="Arial" w:hAnsi="Arial"/>
@@ -5203,14 +5234,14 @@
         </w:rPr>
         <w:t>particularité</w:t>
       </w:r>
-      <w:commentRangeEnd w:id="7"/>
+      <w:commentRangeEnd w:id="6"/>
       <w:r>
         <w:rPr>
           <w:rStyle w:val="Marquedecommentaire"/>
           <w:rFonts w:ascii="Arial" w:hAnsi="Arial"/>
           <w:lang w:eastAsia="fr-FR"/>
         </w:rPr>
-        <w:commentReference w:id="7"/>
+        <w:commentReference w:id="6"/>
       </w:r>
       <w:r>
         <w:rPr>
@@ -5272,6 +5303,7 @@
           <w:szCs w:val="14"/>
           <w:lang w:eastAsia="fr-FR"/>
         </w:rPr>
+        <w:lastRenderedPageBreak/>
         <w:t xml:space="preserve">Générez les </w:t>
       </w:r>
       <w:r>
@@ -5331,7 +5363,6 @@
           <w:szCs w:val="14"/>
           <w:lang w:eastAsia="fr-FR"/>
         </w:rPr>
-        <w:lastRenderedPageBreak/>
         <w:t xml:space="preserve">Par exemple : </w:t>
       </w:r>
     </w:p>
@@ -5632,8 +5663,8 @@
           <w:iCs/>
         </w:rPr>
       </w:pPr>
-      <w:bookmarkStart w:id="8" w:name="_Toc71691012"/>
-      <w:bookmarkStart w:id="9" w:name="_Toc499021838"/>
+      <w:bookmarkStart w:id="7" w:name="_Toc71691012"/>
+      <w:bookmarkStart w:id="8" w:name="_Toc499021838"/>
       <w:r>
         <w:rPr>
           <w:i w:val="0"/>
@@ -5642,25 +5673,91 @@
         <w:t>Analyse fonctionnelle</w:t>
       </w:r>
     </w:p>
+    <w:p/>
     <w:p>
       <w:pPr>
         <w:pStyle w:val="Titre3"/>
       </w:pPr>
       <w:r>
-        <w:t>Affichage des horaires</w:t>
-      </w:r>
+        <w:t>Drag and Drop Joueur</w:t>
+      </w:r>
+    </w:p>
+    <w:p/>
+    <w:p>
+      <w:pPr>
+        <w:rPr>
+          <w:b/>
+        </w:rPr>
+      </w:pPr>
+      <w:r>
+        <w:rPr>
+          <w:b/>
+        </w:rPr>
+        <w:t>Description</w:t>
+      </w:r>
+    </w:p>
+    <w:p>
+      <w:pPr>
+        <w:rPr>
+          <w:b/>
+        </w:rPr>
+      </w:pPr>
+    </w:p>
+    <w:p>
+      <w:r>
+        <w:t>En tant que coach</w:t>
+      </w:r>
+    </w:p>
+    <w:p>
+      <w:r>
+        <w:t>Je veux pouvoir drag and drop les joueurs sur leur position et pouvoir valider les positions finales des joueurs</w:t>
+      </w:r>
+    </w:p>
+    <w:p>
+      <w:r>
+        <w:t>Pour pouvoir préparer le set</w:t>
+      </w:r>
+    </w:p>
+    <w:p>
+      <w:pPr>
+        <w:rPr>
+          <w:b/>
+        </w:rPr>
+      </w:pPr>
+    </w:p>
+    <w:p>
+      <w:pPr>
+        <w:jc w:val="center"/>
+        <w:rPr>
+          <w:b/>
+        </w:rPr>
+      </w:pPr>
+      <w:r>
+        <w:rPr>
+          <w:b/>
+        </w:rPr>
+        <w:t>Tests d'</w:t>
+      </w:r>
+      <w:proofErr w:type="spellStart"/>
+      <w:r>
+        <w:rPr>
+          <w:b/>
+        </w:rPr>
+        <w:t>acceptance</w:t>
+      </w:r>
+      <w:proofErr w:type="spellEnd"/>
+    </w:p>
+    <w:p>
+      <w:pPr>
+        <w:jc w:val="center"/>
+        <w:rPr>
+          <w:b/>
+        </w:rPr>
+      </w:pPr>
     </w:p>
     <w:tbl>
       <w:tblPr>
         <w:tblW w:w="0" w:type="auto"/>
-        <w:tblBorders>
-          <w:top w:val="single" w:sz="4" w:space="0" w:color="auto"/>
-          <w:left w:val="single" w:sz="4" w:space="0" w:color="auto"/>
-          <w:bottom w:val="single" w:sz="4" w:space="0" w:color="auto"/>
-          <w:right w:val="single" w:sz="4" w:space="0" w:color="auto"/>
-          <w:insideH w:val="single" w:sz="4" w:space="0" w:color="auto"/>
-          <w:insideV w:val="single" w:sz="4" w:space="0" w:color="auto"/>
-        </w:tblBorders>
         <w:tblCellMar>
           <w:left w:w="10" w:type="dxa"/>
           <w:right w:w="10" w:type="dxa"/>
@@ -5668,7 +5765,8 @@
         <w:tblLook w:val="0000" w:firstRow="0" w:lastRow="0" w:firstColumn="0" w:lastColumn="0" w:noHBand="0" w:noVBand="0"/>
       </w:tblPr>
       <w:tblGrid>
-        <w:gridCol w:w="9060"/>
+        <w:gridCol w:w="2565"/>
+        <w:gridCol w:w="6505"/>
       </w:tblGrid>
       <w:tr>
         <w:tc>
@@ -5677,7 +5775,152 @@
           </w:tcPr>
           <w:p>
             <w:r>
-              <w:t>En tant que chauffeurs Je veux que les horaires de mon groupes s'affichent correctement dans l'onglet Horaire Pour pouvoir être sur des mes heures de travail</w:t>
+              <w:t>Drag and Drop</w:t>
+            </w:r>
+          </w:p>
+        </w:tc>
+        <w:tc>
+          <w:tcPr>
+            <w:tcW w:w="0" w:type="auto"/>
+          </w:tcPr>
+          <w:p>
+            <w:r>
+              <w:t xml:space="preserve">Lorsque je suis sur la page de préparation de set </w:t>
+            </w:r>
+          </w:p>
+          <w:p>
+            <w:r>
+              <w:t>Quand j'appuie sur le joueur</w:t>
+            </w:r>
+          </w:p>
+          <w:p>
+            <w:r>
+              <w:t>Je veux pouvoir glisser la personne sur sa position</w:t>
+            </w:r>
+          </w:p>
+          <w:p/>
+        </w:tc>
+      </w:tr>
+      <w:tr>
+        <w:tc>
+          <w:tcPr>
+            <w:tcW w:w="0" w:type="auto"/>
+          </w:tcPr>
+          <w:p>
+            <w:r>
+              <w:t>Efface le joueur de la liste</w:t>
+            </w:r>
+          </w:p>
+        </w:tc>
+        <w:tc>
+          <w:tcPr>
+            <w:tcW w:w="0" w:type="auto"/>
+          </w:tcPr>
+          <w:p>
+            <w:r>
+              <w:t>Lorsque je glisse le joueur sur sa position</w:t>
+            </w:r>
+          </w:p>
+          <w:p>
+            <w:r>
+              <w:t xml:space="preserve">Quand je </w:t>
+            </w:r>
+            <w:proofErr w:type="spellStart"/>
+            <w:r>
+              <w:t>lache</w:t>
+            </w:r>
+            <w:proofErr w:type="spellEnd"/>
+            <w:r>
+              <w:t xml:space="preserve"> le joueur sur sa position</w:t>
+            </w:r>
+          </w:p>
+          <w:p>
+            <w:r>
+              <w:t xml:space="preserve">Il s'efface de la liste des joueurs de son </w:t>
+            </w:r>
+            <w:proofErr w:type="spellStart"/>
+            <w:r>
+              <w:t>equipe</w:t>
+            </w:r>
+            <w:proofErr w:type="spellEnd"/>
+          </w:p>
+          <w:p/>
+        </w:tc>
+      </w:tr>
+      <w:tr>
+        <w:tc>
+          <w:tcPr>
+            <w:tcW w:w="0" w:type="auto"/>
+          </w:tcPr>
+          <w:p>
+            <w:r>
+              <w:t>Efface le joueur de sa position</w:t>
+            </w:r>
+          </w:p>
+        </w:tc>
+        <w:tc>
+          <w:tcPr>
+            <w:tcW w:w="0" w:type="auto"/>
+          </w:tcPr>
+          <w:p>
+            <w:r>
+              <w:t>Lorsque je glisse un joueur qui est dans une position dans la liste de l'équipe</w:t>
+            </w:r>
+          </w:p>
+          <w:p>
+            <w:r>
+              <w:t>Quand je lâche le joueur dans la liste de l'équipe</w:t>
+            </w:r>
+          </w:p>
+          <w:p>
+            <w:r>
+              <w:t>Je veux que le joueur s'enlève de sa postions et sois dans la liste de l'équipe</w:t>
+            </w:r>
+          </w:p>
+          <w:p/>
+        </w:tc>
+      </w:tr>
+      <w:tr>
+        <w:tc>
+          <w:tcPr>
+            <w:tcW w:w="0" w:type="auto"/>
+          </w:tcPr>
+          <w:p>
+            <w:r>
+              <w:t>Affichage du bouton</w:t>
+            </w:r>
+          </w:p>
+        </w:tc>
+        <w:tc>
+          <w:tcPr>
+            <w:tcW w:w="0" w:type="auto"/>
+          </w:tcPr>
+          <w:p>
+            <w:r>
+              <w:t xml:space="preserve">Lorsque j'inscris mes joueurs dans </w:t>
+            </w:r>
+            <w:proofErr w:type="gramStart"/>
+            <w:r>
+              <w:t>leur positions</w:t>
+            </w:r>
+            <w:proofErr w:type="gramEnd"/>
+          </w:p>
+          <w:p>
+            <w:r>
+              <w:t xml:space="preserve">Quand toute les places </w:t>
+            </w:r>
+            <w:proofErr w:type="gramStart"/>
+            <w:r>
+              <w:t>possède</w:t>
+            </w:r>
+            <w:proofErr w:type="gramEnd"/>
+            <w:r>
+              <w:t xml:space="preserve"> un joueur</w:t>
+            </w:r>
+          </w:p>
+          <w:p>
+            <w:r>
+              <w:t>Je veux un bouton pour enregistrer qui s'affiche</w:t>
             </w:r>
           </w:p>
         </w:tc>
@@ -5687,228 +5930,90 @@
           <w:tcPr>
             <w:tcW w:w="0" w:type="auto"/>
           </w:tcPr>
+          <w:p/>
+        </w:tc>
+        <w:tc>
+          <w:tcPr>
+            <w:tcW w:w="0" w:type="auto"/>
+          </w:tcPr>
+          <w:p/>
+        </w:tc>
+      </w:tr>
+      <w:tr>
+        <w:tc>
+          <w:tcPr>
+            <w:tcW w:w="0" w:type="auto"/>
+          </w:tcPr>
           <w:p>
-            <w:pPr>
-              <w:jc w:val="center"/>
-            </w:pPr>
+            <w:proofErr w:type="spellStart"/>
             <w:r>
-              <w:t>Tests d'</w:t>
+              <w:t>Enleve</w:t>
+            </w:r>
+            <w:proofErr w:type="spellEnd"/>
+            <w:r>
+              <w:t xml:space="preserve"> le bouton</w:t>
+            </w:r>
+          </w:p>
+        </w:tc>
+        <w:tc>
+          <w:tcPr>
+            <w:tcW w:w="0" w:type="auto"/>
+          </w:tcPr>
+          <w:p>
+            <w:r>
+              <w:t xml:space="preserve">Lorsque </w:t>
             </w:r>
             <w:proofErr w:type="spellStart"/>
             <w:r>
-              <w:t>acceptance</w:t>
+              <w:t>tout</w:t>
             </w:r>
             <w:proofErr w:type="spellEnd"/>
             <w:r>
-              <w:t xml:space="preserve">: </w:t>
+              <w:t xml:space="preserve"> </w:t>
+            </w:r>
+            <w:proofErr w:type="gramStart"/>
+            <w:r>
+              <w:t>mes joueur</w:t>
+            </w:r>
+            <w:proofErr w:type="gramEnd"/>
+            <w:r>
+              <w:t xml:space="preserve"> son sur une position</w:t>
             </w:r>
           </w:p>
-          <w:tbl>
-            <w:tblPr>
-              <w:tblW w:w="100" w:type="auto"/>
-              <w:tblCellMar>
-                <w:left w:w="10" w:type="dxa"/>
-                <w:right w:w="10" w:type="dxa"/>
-              </w:tblCellMar>
-              <w:tblLook w:val="0000" w:firstRow="0" w:lastRow="0" w:firstColumn="0" w:lastColumn="0" w:noHBand="0" w:noVBand="0"/>
-            </w:tblPr>
-            <w:tblGrid>
-              <w:gridCol w:w="1336"/>
-              <w:gridCol w:w="7704"/>
-            </w:tblGrid>
-            <w:tr>
-              <w:tc>
-                <w:tcPr>
-                  <w:tcW w:w="0" w:type="auto"/>
-                </w:tcPr>
-                <w:p>
-                  <w:r>
-                    <w:t>Affichage correct</w:t>
-                  </w:r>
-                </w:p>
-              </w:tc>
-              <w:tc>
-                <w:tcPr>
-                  <w:tcW w:w="0" w:type="auto"/>
-                </w:tcPr>
-                <w:p>
-                  <w:r>
-                    <w:t>Dans l'application lorsque je suis dans un groupe qui travaille jusqu'à 16h30 Quand je vais dans la page horaire L'affichage est comme sur "Affichage horaire.PNG"</w:t>
-                  </w:r>
-                </w:p>
-              </w:tc>
-            </w:tr>
-          </w:tbl>
+          <w:p>
+            <w:r>
+              <w:t>Quand j'</w:t>
+            </w:r>
+            <w:proofErr w:type="spellStart"/>
+            <w:r>
+              <w:t>enleve</w:t>
+            </w:r>
+            <w:proofErr w:type="spellEnd"/>
+            <w:r>
+              <w:t xml:space="preserve"> un joueur alors qu'il était tous plein</w:t>
+            </w:r>
+          </w:p>
+          <w:p>
+            <w:r>
+              <w:t>Le bouton enregistrer disparait</w:t>
+            </w:r>
+          </w:p>
+        </w:tc>
+      </w:tr>
+      <w:tr>
+        <w:tc>
+          <w:tcPr>
+            <w:tcW w:w="0" w:type="auto"/>
+          </w:tcPr>
+          <w:p/>
+        </w:tc>
+        <w:tc>
+          <w:tcPr>
+            <w:tcW w:w="0" w:type="auto"/>
+          </w:tcPr>
           <w:p/>
         </w:tc>
       </w:tr>
-    </w:tbl>
-    <w:p>
-      <w:pPr>
-        <w:jc w:val="center"/>
-      </w:pPr>
-      <w:r>
-        <w:rPr>
-          <w:noProof/>
-          <w:lang w:val="fr-CH" w:eastAsia="fr-CH"/>
-        </w:rPr>
-        <w:drawing>
-          <wp:inline distT="0" distB="0" distL="0" distR="0" wp14:anchorId="0DE80412" wp14:editId="6BBA73AF">
-            <wp:extent cx="3181350" cy="5662295"/>
-            <wp:effectExtent l="0" t="0" r="0" b="0"/>
-            <wp:docPr id="1" name="Image 1" descr="C:\Users\pd51hwz\Downloads\Affichage horaire (1).PNG"/>
-            <wp:cNvGraphicFramePr>
-              <a:graphicFrameLocks xmlns:a="http://schemas.openxmlformats.org/drawingml/2006/main" noChangeAspect="1"/>
-            </wp:cNvGraphicFramePr>
-            <a:graphic xmlns:a="http://schemas.openxmlformats.org/drawingml/2006/main">
-              <a:graphicData uri="http://schemas.openxmlformats.org/drawingml/2006/picture">
-                <pic:pic xmlns:pic="http://schemas.openxmlformats.org/drawingml/2006/picture">
-                  <pic:nvPicPr>
-                    <pic:cNvPr id="0" name="Picture 1" descr="C:\Users\pd51hwz\Downloads\Affichage horaire (1).PNG"/>
-                    <pic:cNvPicPr>
-                      <a:picLocks noChangeAspect="1" noChangeArrowheads="1"/>
-                    </pic:cNvPicPr>
-                  </pic:nvPicPr>
-                  <pic:blipFill>
-                    <a:blip r:embed="rId16">
-                      <a:extLst>
-                        <a:ext uri="{28A0092B-C50C-407E-A947-70E740481C1C}">
-                          <a14:useLocalDpi xmlns:a14="http://schemas.microsoft.com/office/drawing/2010/main" val="0"/>
-                        </a:ext>
-                      </a:extLst>
-                    </a:blip>
-                    <a:srcRect/>
-                    <a:stretch>
-                      <a:fillRect/>
-                    </a:stretch>
-                  </pic:blipFill>
-                  <pic:spPr bwMode="auto">
-                    <a:xfrm>
-                      <a:off x="0" y="0"/>
-                      <a:ext cx="3181350" cy="5662295"/>
-                    </a:xfrm>
-                    <a:prstGeom prst="rect">
-                      <a:avLst/>
-                    </a:prstGeom>
-                    <a:noFill/>
-                    <a:ln>
-                      <a:noFill/>
-                    </a:ln>
-                  </pic:spPr>
-                </pic:pic>
-              </a:graphicData>
-            </a:graphic>
-          </wp:inline>
-        </w:drawing>
-      </w:r>
-    </w:p>
-    <w:p>
-      <w:r>
-        <w:lastRenderedPageBreak/>
-        <w:br w:type="page"/>
-      </w:r>
-    </w:p>
-    <w:p>
-      <w:pPr>
-        <w:pStyle w:val="Titre3"/>
-      </w:pPr>
-      <w:r>
-        <w:lastRenderedPageBreak/>
-        <w:t xml:space="preserve">Ajouter l'heure du prochain </w:t>
-      </w:r>
-      <w:proofErr w:type="spellStart"/>
-      <w:r>
-        <w:t>run</w:t>
-      </w:r>
-      <w:proofErr w:type="spellEnd"/>
-      <w:r>
-        <w:t xml:space="preserve"> pour chaque véhicule</w:t>
-      </w:r>
-    </w:p>
-    <w:p/>
-    <w:p>
-      <w:r>
-        <w:t>En tant que chauffeurs Je veux voir en haut "Véhicule" "</w:t>
-      </w:r>
-      <w:proofErr w:type="spellStart"/>
-      <w:r>
-        <w:t>Status</w:t>
-      </w:r>
-      <w:proofErr w:type="spellEnd"/>
-      <w:r>
-        <w:t>" "</w:t>
-      </w:r>
-      <w:proofErr w:type="spellStart"/>
-      <w:r>
-        <w:t>Run</w:t>
-      </w:r>
-      <w:proofErr w:type="spellEnd"/>
-      <w:r>
-        <w:t xml:space="preserve">" "Essence" et </w:t>
-      </w:r>
-      <w:proofErr w:type="gramStart"/>
-      <w:r>
-        <w:t>que en</w:t>
-      </w:r>
-      <w:proofErr w:type="gramEnd"/>
-      <w:r>
-        <w:t xml:space="preserve"> dessous il y </w:t>
-      </w:r>
-      <w:proofErr w:type="spellStart"/>
-      <w:r>
-        <w:t>aie</w:t>
-      </w:r>
-      <w:proofErr w:type="spellEnd"/>
-      <w:r>
-        <w:t xml:space="preserve"> le véhicule en question avec son </w:t>
-      </w:r>
-      <w:proofErr w:type="spellStart"/>
-      <w:r>
-        <w:t>statu</w:t>
-      </w:r>
-      <w:proofErr w:type="spellEnd"/>
-      <w:r>
-        <w:t xml:space="preserve"> sa prochaine </w:t>
-      </w:r>
-      <w:proofErr w:type="spellStart"/>
-      <w:r>
-        <w:t>run</w:t>
-      </w:r>
-      <w:proofErr w:type="spellEnd"/>
-      <w:r>
-        <w:t xml:space="preserve"> si il en a une et son état d'essence Pour être informer de quand part un voiture et de savoir les quelles sont disponibles</w:t>
-      </w:r>
-    </w:p>
-    <w:p/>
-    <w:p>
-      <w:pPr>
-        <w:jc w:val="center"/>
-      </w:pPr>
-      <w:r>
-        <w:t>Tests d'</w:t>
-      </w:r>
-      <w:proofErr w:type="spellStart"/>
-      <w:r>
-        <w:t>acceptance</w:t>
-      </w:r>
-      <w:proofErr w:type="spellEnd"/>
-      <w:r>
-        <w:t xml:space="preserve">: </w:t>
-      </w:r>
-    </w:p>
-    <w:tbl>
-      <w:tblPr>
-        <w:tblW w:w="100" w:type="auto"/>
-        <w:tblCellMar>
-          <w:left w:w="10" w:type="dxa"/>
-          <w:right w:w="10" w:type="dxa"/>
-        </w:tblCellMar>
-        <w:tblLook w:val="0000" w:firstRow="0" w:lastRow="0" w:firstColumn="0" w:lastColumn="0" w:noHBand="0" w:noVBand="0"/>
-      </w:tblPr>
-      <w:tblGrid>
-        <w:gridCol w:w="2414"/>
-        <w:gridCol w:w="6656"/>
-      </w:tblGrid>
       <w:tr>
         <w:tc>
           <w:tcPr>
@@ -5916,11 +6021,11 @@
           </w:tcPr>
           <w:p>
             <w:r>
-              <w:t xml:space="preserve">Affichage des </w:t>
+              <w:t xml:space="preserve">Joueur dans l'autre </w:t>
             </w:r>
             <w:proofErr w:type="spellStart"/>
             <w:r>
-              <w:t>runs</w:t>
+              <w:t>equipe</w:t>
             </w:r>
             <w:proofErr w:type="spellEnd"/>
           </w:p>
@@ -5931,15 +6036,39 @@
           </w:tcPr>
           <w:p>
             <w:r>
-              <w:t xml:space="preserve">Quand j'ouvre mon application Lorsque je rentre dans l'onglet des véhicules  Il y a les prochaines </w:t>
+              <w:t xml:space="preserve">Lorsque je glisse un joueur dans un champ de l'autre </w:t>
             </w:r>
             <w:proofErr w:type="spellStart"/>
             <w:r>
-              <w:t>runs</w:t>
+              <w:t>equipe</w:t>
+            </w:r>
+            <w:proofErr w:type="spellEnd"/>
+          </w:p>
+          <w:p>
+            <w:r>
+              <w:t xml:space="preserve">Quand je </w:t>
+            </w:r>
+            <w:proofErr w:type="spellStart"/>
+            <w:r>
+              <w:t>lache</w:t>
             </w:r>
             <w:proofErr w:type="spellEnd"/>
             <w:r>
-              <w:t xml:space="preserve"> des véhicules afficher comme dans "runs.JPG"</w:t>
+              <w:t xml:space="preserve"> le bouton de la souris</w:t>
+            </w:r>
+          </w:p>
+          <w:p>
+            <w:r>
+              <w:lastRenderedPageBreak/>
+              <w:t xml:space="preserve">Je veux que </w:t>
+            </w:r>
+            <w:proofErr w:type="spellStart"/>
+            <w:r>
+              <w:t>ca</w:t>
+            </w:r>
+            <w:proofErr w:type="spellEnd"/>
+            <w:r>
+              <w:t xml:space="preserve"> ne fonctionne pas et que le joueur revienne où il se situait</w:t>
             </w:r>
           </w:p>
         </w:tc>
@@ -5949,34 +6078,27 @@
           <w:tcPr>
             <w:tcW w:w="0" w:type="auto"/>
           </w:tcPr>
-          <w:p>
-            <w:r>
-              <w:t xml:space="preserve">Affichage du </w:t>
-            </w:r>
-            <w:proofErr w:type="spellStart"/>
-            <w:r>
-              <w:t>status</w:t>
-            </w:r>
-            <w:proofErr w:type="spellEnd"/>
-          </w:p>
+          <w:p/>
         </w:tc>
         <w:tc>
           <w:tcPr>
             <w:tcW w:w="0" w:type="auto"/>
           </w:tcPr>
-          <w:p>
-            <w:r>
-              <w:t xml:space="preserve">Quand j'ouvre mon application Lorsque je rentre dans l'onglet des véhicules  Il y a les </w:t>
-            </w:r>
-            <w:proofErr w:type="spellStart"/>
-            <w:r>
-              <w:t>status</w:t>
-            </w:r>
-            <w:proofErr w:type="spellEnd"/>
-            <w:r>
-              <w:t xml:space="preserve"> des véhicules afficher comme dans "runs.JPG"</w:t>
-            </w:r>
-          </w:p>
+          <w:p/>
+        </w:tc>
+      </w:tr>
+      <w:tr>
+        <w:tc>
+          <w:tcPr>
+            <w:tcW w:w="0" w:type="auto"/>
+          </w:tcPr>
+          <w:p/>
+        </w:tc>
+        <w:tc>
+          <w:tcPr>
+            <w:tcW w:w="0" w:type="auto"/>
+          </w:tcPr>
+          <w:p/>
         </w:tc>
       </w:tr>
       <w:tr>
@@ -5986,15 +6108,7 @@
           </w:tcPr>
           <w:p>
             <w:r>
-              <w:t xml:space="preserve">Affichage du </w:t>
-            </w:r>
-            <w:proofErr w:type="spellStart"/>
-            <w:r>
-              <w:t>statuis</w:t>
-            </w:r>
-            <w:proofErr w:type="spellEnd"/>
-            <w:r>
-              <w:t xml:space="preserve"> de l'essence</w:t>
+              <w:t>Enregistrement</w:t>
             </w:r>
           </w:p>
         </w:tc>
@@ -6004,527 +6118,243 @@
           </w:tcPr>
           <w:p>
             <w:r>
-              <w:t xml:space="preserve">Quand j'ouvre mon application Lorsque je rentre dans l'onglet des véhicules  Il y a les </w:t>
+              <w:t xml:space="preserve">Lorsque je souhaite enregistrer les positions </w:t>
+            </w:r>
+            <w:proofErr w:type="gramStart"/>
+            <w:r>
+              <w:t>de une</w:t>
+            </w:r>
+            <w:proofErr w:type="gramEnd"/>
+            <w:r>
+              <w:t xml:space="preserve"> équipe</w:t>
+            </w:r>
+          </w:p>
+          <w:p>
+            <w:r>
+              <w:t xml:space="preserve">Quand j'appuie sur la </w:t>
             </w:r>
             <w:proofErr w:type="spellStart"/>
             <w:r>
-              <w:t>status</w:t>
+              <w:t>checkbox</w:t>
             </w:r>
             <w:proofErr w:type="spellEnd"/>
             <w:r>
-              <w:t xml:space="preserve"> de l'essence des véhicules afficher comme dans "runs.JPG"</w:t>
+              <w:t xml:space="preserve"> finale et que j'appuie sur le bouton enregistrer</w:t>
             </w:r>
           </w:p>
-        </w:tc>
-      </w:tr>
-      <w:tr>
-        <w:tc>
-          <w:tcPr>
-            <w:tcW w:w="0" w:type="auto"/>
-          </w:tcPr>
           <w:p>
             <w:r>
-              <w:t>Affichage de la barre en haut de la page des véhicules</w:t>
-            </w:r>
-          </w:p>
-        </w:tc>
-        <w:tc>
-          <w:tcPr>
-            <w:tcW w:w="0" w:type="auto"/>
-          </w:tcPr>
-          <w:p>
-            <w:r>
-              <w:t xml:space="preserve">Quand j'ouvre mon application Lorsque je rentre dans l'onglet des véhicules  Il y a une barre en haut de la page où il y a </w:t>
+              <w:t>L'</w:t>
             </w:r>
             <w:proofErr w:type="spellStart"/>
             <w:r>
-              <w:t>écris</w:t>
+              <w:t>equipe</w:t>
             </w:r>
             <w:proofErr w:type="spellEnd"/>
             <w:r>
-              <w:t xml:space="preserve"> "Véhicule" "</w:t>
-            </w:r>
-            <w:proofErr w:type="spellStart"/>
-            <w:r>
-              <w:t>Status</w:t>
-            </w:r>
-            <w:proofErr w:type="spellEnd"/>
-            <w:r>
-              <w:t>" "</w:t>
-            </w:r>
-            <w:proofErr w:type="spellStart"/>
-            <w:r>
-              <w:t>Run</w:t>
-            </w:r>
-            <w:proofErr w:type="spellEnd"/>
-            <w:r>
-              <w:t>" "Essence" comme dans  "runs.JPG"</w:t>
+              <w:t xml:space="preserve"> enregistrer s'enregistre d'un coup et s'affiche sur les positions et ils sont pas modifiables</w:t>
             </w:r>
           </w:p>
         </w:tc>
       </w:tr>
     </w:tbl>
+    <w:p>
+      <w:pPr>
+        <w:rPr>
+          <w:b/>
+        </w:rPr>
+      </w:pPr>
+      <w:r>
+        <w:rPr>
+          <w:b/>
+        </w:rPr>
+        <w:pict w14:anchorId="7536D6ED">
+          <v:shape id="_x0000_i1030" type="#_x0000_t75" style="width:452.1pt;height:117.2pt">
+            <v:imagedata r:id="rId10" o:title="userStory1"/>
+          </v:shape>
+        </w:pict>
+      </w:r>
+    </w:p>
+    <w:p>
+      <w:pPr>
+        <w:rPr>
+          <w:b/>
+        </w:rPr>
+      </w:pPr>
+    </w:p>
+    <w:p>
+      <w:pPr>
+        <w:pStyle w:val="Titre3"/>
+      </w:pPr>
+    </w:p>
     <w:p/>
     <w:p>
       <w:pPr>
+        <w:rPr>
+          <w:b/>
+        </w:rPr>
+      </w:pPr>
+      <w:r>
+        <w:rPr>
+          <w:b/>
+        </w:rPr>
+        <w:t>Description</w:t>
+      </w:r>
+    </w:p>
+    <w:p>
+      <w:pPr>
+        <w:rPr>
+          <w:b/>
+        </w:rPr>
+      </w:pPr>
+    </w:p>
+    <w:p>
+      <w:r>
+        <w:t>Changement de joueur</w:t>
+      </w:r>
+    </w:p>
+    <w:p/>
+    <w:p>
+      <w:pPr>
         <w:jc w:val="center"/>
-      </w:pPr>
-      <w:r>
-        <w:rPr>
-          <w:noProof/>
-          <w:lang w:val="fr-CH" w:eastAsia="fr-CH"/>
-        </w:rPr>
-        <w:drawing>
-          <wp:inline distT="0" distB="0" distL="0" distR="0" wp14:anchorId="58977659" wp14:editId="75082EE5">
-            <wp:extent cx="3457575" cy="4610100"/>
-            <wp:effectExtent l="0" t="0" r="9525" b="0"/>
-            <wp:docPr id="4" name="Image 4" descr="C:\Users\pd51hwz\Downloads\runs.jpg"/>
-            <wp:cNvGraphicFramePr>
-              <a:graphicFrameLocks xmlns:a="http://schemas.openxmlformats.org/drawingml/2006/main" noChangeAspect="1"/>
-            </wp:cNvGraphicFramePr>
-            <a:graphic xmlns:a="http://schemas.openxmlformats.org/drawingml/2006/main">
-              <a:graphicData uri="http://schemas.openxmlformats.org/drawingml/2006/picture">
-                <pic:pic xmlns:pic="http://schemas.openxmlformats.org/drawingml/2006/picture">
-                  <pic:nvPicPr>
-                    <pic:cNvPr id="0" name="Picture 4" descr="C:\Users\pd51hwz\Downloads\runs.jpg"/>
-                    <pic:cNvPicPr>
-                      <a:picLocks noChangeAspect="1" noChangeArrowheads="1"/>
-                    </pic:cNvPicPr>
-                  </pic:nvPicPr>
-                  <pic:blipFill>
-                    <a:blip r:embed="rId17" cstate="print">
-                      <a:extLst>
-                        <a:ext uri="{28A0092B-C50C-407E-A947-70E740481C1C}">
-                          <a14:useLocalDpi xmlns:a14="http://schemas.microsoft.com/office/drawing/2010/main" val="0"/>
-                        </a:ext>
-                      </a:extLst>
-                    </a:blip>
-                    <a:srcRect/>
-                    <a:stretch>
-                      <a:fillRect/>
-                    </a:stretch>
-                  </pic:blipFill>
-                  <pic:spPr bwMode="auto">
-                    <a:xfrm>
-                      <a:off x="0" y="0"/>
-                      <a:ext cx="3461782" cy="4615709"/>
-                    </a:xfrm>
-                    <a:prstGeom prst="rect">
-                      <a:avLst/>
-                    </a:prstGeom>
-                    <a:noFill/>
-                    <a:ln>
-                      <a:noFill/>
-                    </a:ln>
-                  </pic:spPr>
-                </pic:pic>
-              </a:graphicData>
-            </a:graphic>
-          </wp:inline>
-        </w:drawing>
-      </w:r>
-    </w:p>
-    <w:p>
-      <w:pPr>
-        <w:pStyle w:val="Titre3"/>
-      </w:pPr>
-      <w:r>
-        <w:lastRenderedPageBreak/>
-        <w:t xml:space="preserve">Rafraichissement de la page lorsque </w:t>
+        <w:rPr>
+          <w:b/>
+        </w:rPr>
+      </w:pPr>
+      <w:r>
+        <w:rPr>
+          <w:b/>
+        </w:rPr>
+        <w:t>Tests d’</w:t>
       </w:r>
       <w:proofErr w:type="spellStart"/>
       <w:r>
-        <w:t>l'app</w:t>
+        <w:rPr>
+          <w:b/>
+        </w:rPr>
+        <w:t>acceptance</w:t>
       </w:r>
       <w:proofErr w:type="spellEnd"/>
-      <w:r>
-        <w:t xml:space="preserve"> a le focus</w:t>
-      </w:r>
     </w:p>
     <w:p/>
-    <w:p>
-      <w:r>
-        <w:t xml:space="preserve">En tant que chauffeur Je veux que je lorsque j'ouvre l'application qu'elle se rafraichisse automatiquement Pour ne pas avoir </w:t>
+    <w:p/>
+    <w:p>
+      <w:pPr>
+        <w:rPr>
+          <w:b/>
+          <w:bCs/>
+          <w:i/>
+          <w:iCs/>
+          <w:color w:val="FF0000"/>
+          <w:szCs w:val="14"/>
+        </w:rPr>
+      </w:pPr>
+      <w:r>
+        <w:rPr>
+          <w:b/>
+          <w:bCs/>
+          <w:i/>
+          <w:iCs/>
+          <w:color w:val="FF0000"/>
+          <w:szCs w:val="14"/>
+        </w:rPr>
+        <w:t>Reprend</w:t>
+      </w:r>
+      <w:r>
+        <w:rPr>
+          <w:b/>
+          <w:bCs/>
+          <w:i/>
+          <w:iCs/>
+          <w:color w:val="FF0000"/>
+          <w:szCs w:val="14"/>
+        </w:rPr>
+        <w:t>re</w:t>
+      </w:r>
+      <w:r>
+        <w:rPr>
+          <w:b/>
+          <w:bCs/>
+          <w:i/>
+          <w:iCs/>
+          <w:color w:val="FF0000"/>
+          <w:szCs w:val="14"/>
+        </w:rPr>
+        <w:t xml:space="preserve"> le contenu des User Stories d’</w:t>
       </w:r>
       <w:proofErr w:type="spellStart"/>
-      <w:proofErr w:type="gramStart"/>
-      <w:r>
-        <w:t>a</w:t>
+      <w:r>
+        <w:rPr>
+          <w:b/>
+          <w:bCs/>
+          <w:i/>
+          <w:iCs/>
+          <w:color w:val="FF0000"/>
+          <w:szCs w:val="14"/>
+        </w:rPr>
+        <w:t>IceScrum</w:t>
       </w:r>
       <w:proofErr w:type="spellEnd"/>
-      <w:proofErr w:type="gramEnd"/>
-      <w:r>
-        <w:t xml:space="preserve"> le faire manuellement</w:t>
-      </w:r>
-    </w:p>
-    <w:p>
-      <w:pPr>
-        <w:jc w:val="center"/>
-      </w:pPr>
-      <w:r>
-        <w:t>Tests d'</w:t>
+      <w:r>
+        <w:rPr>
+          <w:b/>
+          <w:bCs/>
+          <w:i/>
+          <w:iCs/>
+          <w:color w:val="FF0000"/>
+          <w:szCs w:val="14"/>
+        </w:rPr>
+        <w:t> : Story + tests d’</w:t>
       </w:r>
       <w:proofErr w:type="spellStart"/>
       <w:r>
+        <w:rPr>
+          <w:b/>
+          <w:bCs/>
+          <w:i/>
+          <w:iCs/>
+          <w:color w:val="FF0000"/>
+          <w:szCs w:val="14"/>
+        </w:rPr>
         <w:t>acceptance</w:t>
       </w:r>
       <w:proofErr w:type="spellEnd"/>
       <w:r>
-        <w:t xml:space="preserve">: </w:t>
-      </w:r>
-    </w:p>
-    <w:tbl>
-      <w:tblPr>
-        <w:tblW w:w="100" w:type="auto"/>
-        <w:tblCellMar>
-          <w:left w:w="10" w:type="dxa"/>
-          <w:right w:w="10" w:type="dxa"/>
-        </w:tblCellMar>
-        <w:tblLook w:val="0000" w:firstRow="0" w:lastRow="0" w:firstColumn="0" w:lastColumn="0" w:noHBand="0" w:noVBand="0"/>
-      </w:tblPr>
-      <w:tblGrid>
-        <w:gridCol w:w="2036"/>
-        <w:gridCol w:w="7034"/>
-      </w:tblGrid>
-      <w:tr>
-        <w:tc>
-          <w:tcPr>
-            <w:tcW w:w="0" w:type="auto"/>
-          </w:tcPr>
-          <w:p>
-            <w:r>
-              <w:t>Démarrage</w:t>
-            </w:r>
-          </w:p>
-        </w:tc>
-        <w:tc>
-          <w:tcPr>
-            <w:tcW w:w="0" w:type="auto"/>
-          </w:tcPr>
-          <w:p>
-            <w:r>
-              <w:t xml:space="preserve">Dans l'écran d'accueil du téléphone Quand je clique l'icône </w:t>
-            </w:r>
-            <w:proofErr w:type="spellStart"/>
-            <w:r>
-              <w:t>Runeo</w:t>
-            </w:r>
-            <w:proofErr w:type="spellEnd"/>
-            <w:r>
-              <w:t xml:space="preserve">-Drive L'application s'ouvre et recharge les </w:t>
-            </w:r>
-            <w:proofErr w:type="spellStart"/>
-            <w:r>
-              <w:t>runs</w:t>
-            </w:r>
-            <w:proofErr w:type="spellEnd"/>
-          </w:p>
-        </w:tc>
-      </w:tr>
-      <w:tr>
-        <w:tc>
-          <w:tcPr>
-            <w:tcW w:w="0" w:type="auto"/>
-          </w:tcPr>
-          <w:p>
-            <w:r>
-              <w:t>Rafraichissement auto</w:t>
-            </w:r>
-          </w:p>
-        </w:tc>
-        <w:tc>
-          <w:tcPr>
-            <w:tcW w:w="0" w:type="auto"/>
-          </w:tcPr>
-          <w:p>
-            <w:r>
-              <w:t xml:space="preserve">Dans mon téléphone avec </w:t>
-            </w:r>
-            <w:proofErr w:type="spellStart"/>
-            <w:r>
-              <w:t>l'app</w:t>
-            </w:r>
-            <w:proofErr w:type="spellEnd"/>
-            <w:r>
-              <w:t xml:space="preserve"> </w:t>
-            </w:r>
-            <w:proofErr w:type="spellStart"/>
-            <w:r>
-              <w:t>runeo</w:t>
-            </w:r>
-            <w:proofErr w:type="spellEnd"/>
-            <w:r>
-              <w:t xml:space="preserve">-drive chargée mais une autre </w:t>
-            </w:r>
-            <w:proofErr w:type="spellStart"/>
-            <w:r>
-              <w:t>app</w:t>
-            </w:r>
-            <w:proofErr w:type="spellEnd"/>
-            <w:r>
-              <w:t xml:space="preserve"> en utilisation Quand je bascule sur </w:t>
-            </w:r>
-            <w:proofErr w:type="spellStart"/>
-            <w:r>
-              <w:t>runeo</w:t>
-            </w:r>
-            <w:proofErr w:type="spellEnd"/>
-            <w:r>
-              <w:t xml:space="preserve">-drive Les </w:t>
-            </w:r>
-            <w:proofErr w:type="spellStart"/>
-            <w:r>
-              <w:t>runs</w:t>
-            </w:r>
-            <w:proofErr w:type="spellEnd"/>
-            <w:r>
-              <w:t xml:space="preserve"> sont rechargés, </w:t>
-            </w:r>
-            <w:proofErr w:type="spellStart"/>
-            <w:r>
-              <w:t>quelque</w:t>
-            </w:r>
-            <w:proofErr w:type="spellEnd"/>
-            <w:r>
-              <w:t xml:space="preserve"> soit la page actuelle de </w:t>
-            </w:r>
-            <w:proofErr w:type="spellStart"/>
-            <w:r>
-              <w:t>runeo</w:t>
-            </w:r>
-            <w:proofErr w:type="spellEnd"/>
-            <w:r>
-              <w:t>-drive</w:t>
-            </w:r>
-          </w:p>
-        </w:tc>
-      </w:tr>
-    </w:tbl>
-    <w:p/>
-    <w:p>
-      <w:pPr>
-        <w:jc w:val="center"/>
-      </w:pPr>
-      <w:r>
-        <w:t>(</w:t>
-      </w:r>
-      <w:proofErr w:type="gramStart"/>
-      <w:r>
-        <w:t>pas</w:t>
-      </w:r>
-      <w:proofErr w:type="gramEnd"/>
-      <w:r>
-        <w:t xml:space="preserve"> d’image pour une </w:t>
+        <w:rPr>
+          <w:b/>
+          <w:bCs/>
+          <w:i/>
+          <w:iCs/>
+          <w:color w:val="FF0000"/>
+          <w:szCs w:val="14"/>
+        </w:rPr>
+        <w:t xml:space="preserve"> (avec </w:t>
       </w:r>
       <w:proofErr w:type="spellStart"/>
       <w:r>
-        <w:t>fonctionnalitée</w:t>
+        <w:rPr>
+          <w:b/>
+          <w:bCs/>
+          <w:i/>
+          <w:iCs/>
+          <w:color w:val="FF0000"/>
+          <w:szCs w:val="14"/>
+        </w:rPr>
+        <w:t>IceTools</w:t>
       </w:r>
       <w:proofErr w:type="spellEnd"/>
       <w:r>
-        <w:t xml:space="preserve"> comme </w:t>
-      </w:r>
-      <w:proofErr w:type="spellStart"/>
-      <w:r>
-        <w:t>ca</w:t>
-      </w:r>
-      <w:proofErr w:type="spellEnd"/>
-      <w:r>
+        <w:rPr>
+          <w:b/>
+          <w:bCs/>
+          <w:i/>
+          <w:iCs/>
+          <w:color w:val="FF0000"/>
+          <w:szCs w:val="14"/>
+        </w:rPr>
         <w:t>)</w:t>
       </w:r>
-    </w:p>
-    <w:p/>
-    <w:p>
-      <w:pPr>
-        <w:pStyle w:val="Titre3"/>
-      </w:pPr>
-      <w:r>
-        <w:t xml:space="preserve">Mettre en évidence les </w:t>
-      </w:r>
-      <w:proofErr w:type="spellStart"/>
-      <w:r>
-        <w:t>runs</w:t>
-      </w:r>
-      <w:proofErr w:type="spellEnd"/>
-      <w:r>
-        <w:t xml:space="preserve"> qui sont en manque de chauffeur</w:t>
-      </w:r>
-    </w:p>
-    <w:p>
-      <w:r>
-        <w:t xml:space="preserve">En tant que chauffeur Je veux que lorsque je regarde la liste des </w:t>
-      </w:r>
-      <w:proofErr w:type="spellStart"/>
-      <w:r>
-        <w:t>runs</w:t>
-      </w:r>
-      <w:proofErr w:type="spellEnd"/>
-      <w:r>
-        <w:t xml:space="preserve"> que je vois distinctivement les </w:t>
-      </w:r>
-      <w:proofErr w:type="spellStart"/>
-      <w:r>
-        <w:t>runs</w:t>
-      </w:r>
-      <w:proofErr w:type="spellEnd"/>
-      <w:r>
-        <w:t xml:space="preserve"> où il manque 1 chauffeur Pour pouvoir les voir directement</w:t>
-      </w:r>
-    </w:p>
-    <w:p>
-      <w:pPr>
-        <w:jc w:val="center"/>
-      </w:pPr>
-      <w:r>
-        <w:t>Tests d'</w:t>
-      </w:r>
-      <w:proofErr w:type="spellStart"/>
-      <w:r>
-        <w:t>acceptance</w:t>
-      </w:r>
-      <w:proofErr w:type="spellEnd"/>
-      <w:r>
-        <w:t xml:space="preserve">: </w:t>
-      </w:r>
-    </w:p>
-    <w:tbl>
-      <w:tblPr>
-        <w:tblW w:w="100" w:type="auto"/>
-        <w:tblCellMar>
-          <w:left w:w="10" w:type="dxa"/>
-          <w:right w:w="10" w:type="dxa"/>
-        </w:tblCellMar>
-        <w:tblLook w:val="0000" w:firstRow="0" w:lastRow="0" w:firstColumn="0" w:lastColumn="0" w:noHBand="0" w:noVBand="0"/>
-      </w:tblPr>
-      <w:tblGrid>
-        <w:gridCol w:w="2140"/>
-        <w:gridCol w:w="6930"/>
-      </w:tblGrid>
-      <w:tr>
-        <w:tc>
-          <w:tcPr>
-            <w:tcW w:w="0" w:type="auto"/>
-          </w:tcPr>
-          <w:p>
-            <w:r>
-              <w:t xml:space="preserve">Mettre en évidence les </w:t>
-            </w:r>
-            <w:proofErr w:type="spellStart"/>
-            <w:r>
-              <w:t>runs</w:t>
-            </w:r>
-            <w:proofErr w:type="spellEnd"/>
-            <w:r>
-              <w:t xml:space="preserve"> qui sont en manque de chauffeur</w:t>
-            </w:r>
-          </w:p>
-        </w:tc>
-        <w:tc>
-          <w:tcPr>
-            <w:tcW w:w="0" w:type="auto"/>
-          </w:tcPr>
-          <w:p>
-            <w:r>
-              <w:t xml:space="preserve">Je suis un chauffeur qui cherche une </w:t>
-            </w:r>
-            <w:proofErr w:type="spellStart"/>
-            <w:r>
-              <w:t>runs</w:t>
-            </w:r>
-            <w:proofErr w:type="spellEnd"/>
-            <w:r>
-              <w:t xml:space="preserve"> dans l'onglet des </w:t>
-            </w:r>
-            <w:proofErr w:type="spellStart"/>
-            <w:r>
-              <w:t>runs</w:t>
-            </w:r>
-            <w:proofErr w:type="spellEnd"/>
-            <w:r>
-              <w:t xml:space="preserve"> Lorsque je clique dans l'onglet des </w:t>
-            </w:r>
-            <w:proofErr w:type="spellStart"/>
-            <w:r>
-              <w:t>runs</w:t>
-            </w:r>
-            <w:proofErr w:type="spellEnd"/>
-            <w:r>
-              <w:t xml:space="preserve"> Je vois directement et distinctivement les </w:t>
-            </w:r>
-            <w:proofErr w:type="spellStart"/>
-            <w:r>
-              <w:t>runs</w:t>
-            </w:r>
-            <w:proofErr w:type="spellEnd"/>
-            <w:r>
-              <w:t xml:space="preserve"> où il manque un chauffeur comme dans "affichangeDistinctif.PNG"</w:t>
-            </w:r>
-          </w:p>
-        </w:tc>
-      </w:tr>
-    </w:tbl>
-    <w:p>
-      <w:pPr>
-        <w:jc w:val="center"/>
-      </w:pPr>
-      <w:r>
-        <w:rPr>
-          <w:noProof/>
-          <w:lang w:val="fr-CH" w:eastAsia="fr-CH"/>
-        </w:rPr>
-        <w:drawing>
-          <wp:inline distT="0" distB="0" distL="0" distR="0" wp14:anchorId="3D92E4B7" wp14:editId="475D0DBB">
-            <wp:extent cx="2719758" cy="4857750"/>
-            <wp:effectExtent l="0" t="0" r="4445" b="0"/>
-            <wp:docPr id="2" name="Image 2" descr="C:\Users\pd51hwz\Downloads\affichageDistinctif.PNG"/>
-            <wp:cNvGraphicFramePr>
-              <a:graphicFrameLocks xmlns:a="http://schemas.openxmlformats.org/drawingml/2006/main" noChangeAspect="1"/>
-            </wp:cNvGraphicFramePr>
-            <a:graphic xmlns:a="http://schemas.openxmlformats.org/drawingml/2006/main">
-              <a:graphicData uri="http://schemas.openxmlformats.org/drawingml/2006/picture">
-                <pic:pic xmlns:pic="http://schemas.openxmlformats.org/drawingml/2006/picture">
-                  <pic:nvPicPr>
-                    <pic:cNvPr id="0" name="Picture 2" descr="C:\Users\pd51hwz\Downloads\affichageDistinctif.PNG"/>
-                    <pic:cNvPicPr>
-                      <a:picLocks noChangeAspect="1" noChangeArrowheads="1"/>
-                    </pic:cNvPicPr>
-                  </pic:nvPicPr>
-                  <pic:blipFill>
-                    <a:blip r:embed="rId18">
-                      <a:extLst>
-                        <a:ext uri="{28A0092B-C50C-407E-A947-70E740481C1C}">
-                          <a14:useLocalDpi xmlns:a14="http://schemas.microsoft.com/office/drawing/2010/main" val="0"/>
-                        </a:ext>
-                      </a:extLst>
-                    </a:blip>
-                    <a:srcRect/>
-                    <a:stretch>
-                      <a:fillRect/>
-                    </a:stretch>
-                  </pic:blipFill>
-                  <pic:spPr bwMode="auto">
-                    <a:xfrm>
-                      <a:off x="0" y="0"/>
-                      <a:ext cx="2730132" cy="4876279"/>
-                    </a:xfrm>
-                    <a:prstGeom prst="rect">
-                      <a:avLst/>
-                    </a:prstGeom>
-                    <a:noFill/>
-                    <a:ln>
-                      <a:noFill/>
-                    </a:ln>
-                  </pic:spPr>
-                </pic:pic>
-              </a:graphicData>
-            </a:graphic>
-          </wp:inline>
-        </w:drawing>
-      </w:r>
-    </w:p>
-    <w:p/>
-    <w:p>
-      <w:pPr>
+      <w:r>
         <w:rPr>
           <w:b/>
           <w:bCs/>
@@ -6533,121 +6363,6 @@
           <w:color w:val="FF0000"/>
           <w:szCs w:val="14"/>
         </w:rPr>
-      </w:pPr>
-      <w:r>
-        <w:rPr>
-          <w:b/>
-          <w:bCs/>
-          <w:i/>
-          <w:iCs/>
-          <w:color w:val="FF0000"/>
-          <w:szCs w:val="14"/>
-        </w:rPr>
-        <w:t>Reprend</w:t>
-      </w:r>
-      <w:r>
-        <w:rPr>
-          <w:b/>
-          <w:bCs/>
-          <w:i/>
-          <w:iCs/>
-          <w:color w:val="FF0000"/>
-          <w:szCs w:val="14"/>
-        </w:rPr>
-        <w:t>re</w:t>
-      </w:r>
-      <w:r>
-        <w:rPr>
-          <w:b/>
-          <w:bCs/>
-          <w:i/>
-          <w:iCs/>
-          <w:color w:val="FF0000"/>
-          <w:szCs w:val="14"/>
-        </w:rPr>
-        <w:t xml:space="preserve"> le contenu des User Stories d’</w:t>
-      </w:r>
-      <w:proofErr w:type="spellStart"/>
-      <w:r>
-        <w:rPr>
-          <w:b/>
-          <w:bCs/>
-          <w:i/>
-          <w:iCs/>
-          <w:color w:val="FF0000"/>
-          <w:szCs w:val="14"/>
-        </w:rPr>
-        <w:t>IceScrum</w:t>
-      </w:r>
-      <w:proofErr w:type="spellEnd"/>
-      <w:r>
-        <w:rPr>
-          <w:b/>
-          <w:bCs/>
-          <w:i/>
-          <w:iCs/>
-          <w:color w:val="FF0000"/>
-          <w:szCs w:val="14"/>
-        </w:rPr>
-        <w:t> : Story + tests d’</w:t>
-      </w:r>
-      <w:proofErr w:type="spellStart"/>
-      <w:r>
-        <w:rPr>
-          <w:b/>
-          <w:bCs/>
-          <w:i/>
-          <w:iCs/>
-          <w:color w:val="FF0000"/>
-          <w:szCs w:val="14"/>
-        </w:rPr>
-        <w:t>acceptance</w:t>
-      </w:r>
-      <w:proofErr w:type="spellEnd"/>
-      <w:r>
-        <w:rPr>
-          <w:b/>
-          <w:bCs/>
-          <w:i/>
-          <w:iCs/>
-          <w:color w:val="FF0000"/>
-          <w:szCs w:val="14"/>
-        </w:rPr>
-        <w:t xml:space="preserve"> (avec </w:t>
-      </w:r>
-      <w:proofErr w:type="spellStart"/>
-      <w:r>
-        <w:rPr>
-          <w:b/>
-          <w:bCs/>
-          <w:i/>
-          <w:iCs/>
-          <w:color w:val="FF0000"/>
-          <w:szCs w:val="14"/>
-        </w:rPr>
-        <w:t>IceTools</w:t>
-      </w:r>
-      <w:proofErr w:type="spellEnd"/>
-      <w:r>
-        <w:rPr>
-          <w:b/>
-          <w:bCs/>
-          <w:i/>
-          <w:iCs/>
-          <w:color w:val="FF0000"/>
-          <w:szCs w:val="14"/>
-        </w:rPr>
-        <w:t>)</w:t>
-      </w:r>
-      <w:r>
-        <w:rPr>
-          <w:b/>
-          <w:bCs/>
-          <w:i/>
-          <w:iCs/>
-          <w:color w:val="FF0000"/>
-          <w:szCs w:val="14"/>
-        </w:rPr>
         <w:t xml:space="preserve"> + maquettes</w:t>
       </w:r>
     </w:p>
@@ -6666,8 +6381,8 @@
         </w:rPr>
         <w:t>Stratégie de test</w:t>
       </w:r>
+      <w:bookmarkEnd w:id="7"/>
       <w:bookmarkEnd w:id="8"/>
-      <w:bookmarkEnd w:id="9"/>
     </w:p>
     <w:p/>
     <w:p>
@@ -7103,17 +6818,17 @@
       <w:pPr>
         <w:pStyle w:val="Titre2"/>
         <w:rPr>
-          <w:i w:val="0"/>
-          <w:iCs/>
-        </w:rPr>
-      </w:pPr>
-      <w:bookmarkStart w:id="10" w:name="_Toc25553310"/>
-      <w:bookmarkStart w:id="11" w:name="_Toc71691015"/>
-      <w:bookmarkStart w:id="12" w:name="_Toc499021839"/>
-      <w:r>
-        <w:rPr>
           <w:rFonts w:cs="Arial"/>
         </w:rPr>
+      </w:pPr>
+      <w:bookmarkStart w:id="9" w:name="_Toc25553310"/>
+      <w:bookmarkStart w:id="10" w:name="_Toc71691015"/>
+      <w:bookmarkStart w:id="11" w:name="_Toc499021839"/>
+      <w:r>
+        <w:rPr>
+          <w:rFonts w:cs="Arial"/>
+        </w:rPr>
+        <w:lastRenderedPageBreak/>
         <w:t>R</w:t>
       </w:r>
       <w:r>
@@ -7122,9 +6837,199 @@
         </w:rPr>
         <w:t>isques techniques</w:t>
       </w:r>
+      <w:bookmarkEnd w:id="9"/>
       <w:bookmarkEnd w:id="10"/>
       <w:bookmarkEnd w:id="11"/>
+    </w:p>
+    <w:p/>
+    <w:p>
+      <w:r>
+        <w:t>Un des principaux risques rencontrer est le changement de projet en milieu de chemin. Réaliser un projet et soudain changer m’a énormément perturbé. Dans le domaine du web ce n’est pas compliquer car j’ai des bonnes notions en PHP. Une des complexités du projet est le MVC où j’ai des notions mais que je trouve compliquer.</w:t>
+      </w:r>
+    </w:p>
+    <w:p>
+      <w:pPr>
+        <w:pStyle w:val="Titre2"/>
+        <w:rPr>
+          <w:i w:val="0"/>
+          <w:iCs/>
+          <w:strike/>
+        </w:rPr>
+      </w:pPr>
+      <w:bookmarkStart w:id="12" w:name="_Toc499021840"/>
+      <w:r>
+        <w:rPr>
+          <w:i w:val="0"/>
+          <w:iCs/>
+          <w:strike/>
+        </w:rPr>
+        <w:t>Planification</w:t>
+      </w:r>
       <w:bookmarkEnd w:id="12"/>
+    </w:p>
+    <w:p>
+      <w:pPr>
+        <w:rPr>
+          <w:strike/>
+        </w:rPr>
+      </w:pPr>
+    </w:p>
+    <w:p>
+      <w:pPr>
+        <w:pStyle w:val="Retraitnormal1"/>
+        <w:numPr>
+          <w:ilvl w:val="0"/>
+          <w:numId w:val="0"/>
+        </w:numPr>
+        <w:ind w:left="349"/>
+        <w:rPr>
+          <w:rFonts w:ascii="Arial" w:hAnsi="Arial"/>
+          <w:i/>
+          <w:iCs/>
+          <w:strike/>
+          <w:sz w:val="24"/>
+          <w:szCs w:val="14"/>
+          <w:lang w:eastAsia="fr-FR"/>
+        </w:rPr>
+      </w:pPr>
+      <w:r>
+        <w:rPr>
+          <w:rFonts w:ascii="Arial" w:hAnsi="Arial"/>
+          <w:i/>
+          <w:iCs/>
+          <w:strike/>
+          <w:sz w:val="24"/>
+          <w:szCs w:val="14"/>
+          <w:lang w:eastAsia="fr-FR"/>
+        </w:rPr>
+        <w:t>Révision de la planification initiale du projet :</w:t>
+      </w:r>
+    </w:p>
+    <w:p>
+      <w:pPr>
+        <w:pStyle w:val="Retraitnormal1"/>
+        <w:numPr>
+          <w:ilvl w:val="0"/>
+          <w:numId w:val="0"/>
+        </w:numPr>
+        <w:ind w:left="349"/>
+        <w:rPr>
+          <w:rFonts w:ascii="Arial" w:hAnsi="Arial"/>
+          <w:i/>
+          <w:iCs/>
+          <w:strike/>
+          <w:sz w:val="24"/>
+          <w:szCs w:val="14"/>
+          <w:lang w:eastAsia="fr-FR"/>
+        </w:rPr>
+      </w:pPr>
+    </w:p>
+    <w:p>
+      <w:pPr>
+        <w:pStyle w:val="Retraitnormal1"/>
+        <w:numPr>
+          <w:ilvl w:val="0"/>
+          <w:numId w:val="7"/>
+        </w:numPr>
+        <w:rPr>
+          <w:rFonts w:ascii="Arial" w:hAnsi="Arial"/>
+          <w:i/>
+          <w:iCs/>
+          <w:strike/>
+          <w:sz w:val="24"/>
+          <w:szCs w:val="14"/>
+          <w:lang w:eastAsia="fr-FR"/>
+        </w:rPr>
+      </w:pPr>
+      <w:proofErr w:type="gramStart"/>
+      <w:r>
+        <w:rPr>
+          <w:rFonts w:ascii="Arial" w:hAnsi="Arial"/>
+          <w:i/>
+          <w:iCs/>
+          <w:strike/>
+          <w:sz w:val="24"/>
+          <w:szCs w:val="14"/>
+          <w:lang w:eastAsia="fr-FR"/>
+        </w:rPr>
+        <w:t>planning</w:t>
+      </w:r>
+      <w:proofErr w:type="gramEnd"/>
+      <w:r>
+        <w:rPr>
+          <w:rFonts w:ascii="Arial" w:hAnsi="Arial"/>
+          <w:i/>
+          <w:iCs/>
+          <w:strike/>
+          <w:sz w:val="24"/>
+          <w:szCs w:val="14"/>
+          <w:lang w:eastAsia="fr-FR"/>
+        </w:rPr>
+        <w:t xml:space="preserve"> indiquant les dates de début et de fin du projet ainsi que le découpage connu des diverses phases. </w:t>
+      </w:r>
+    </w:p>
+    <w:p>
+      <w:pPr>
+        <w:pStyle w:val="Retraitnormal1"/>
+        <w:numPr>
+          <w:ilvl w:val="0"/>
+          <w:numId w:val="7"/>
+        </w:numPr>
+        <w:rPr>
+          <w:rFonts w:ascii="Arial" w:hAnsi="Arial"/>
+          <w:i/>
+          <w:iCs/>
+          <w:strike/>
+          <w:sz w:val="24"/>
+          <w:szCs w:val="14"/>
+          <w:lang w:eastAsia="fr-FR"/>
+        </w:rPr>
+      </w:pPr>
+      <w:proofErr w:type="gramStart"/>
+      <w:r>
+        <w:rPr>
+          <w:rFonts w:ascii="Arial" w:hAnsi="Arial"/>
+          <w:i/>
+          <w:iCs/>
+          <w:strike/>
+          <w:sz w:val="24"/>
+          <w:szCs w:val="14"/>
+          <w:lang w:eastAsia="fr-FR"/>
+        </w:rPr>
+        <w:t>partage</w:t>
+      </w:r>
+      <w:proofErr w:type="gramEnd"/>
+      <w:r>
+        <w:rPr>
+          <w:rFonts w:ascii="Arial" w:hAnsi="Arial"/>
+          <w:i/>
+          <w:iCs/>
+          <w:strike/>
+          <w:sz w:val="24"/>
+          <w:szCs w:val="14"/>
+          <w:lang w:eastAsia="fr-FR"/>
+        </w:rPr>
+        <w:t xml:space="preserve"> des tâches en cas de travail à plusieurs.</w:t>
+      </w:r>
+    </w:p>
+    <w:p>
+      <w:pPr>
+        <w:pStyle w:val="Retraitnormal1"/>
+        <w:numPr>
+          <w:ilvl w:val="0"/>
+          <w:numId w:val="0"/>
+        </w:numPr>
+        <w:ind w:left="720"/>
+        <w:rPr>
+          <w:rFonts w:ascii="Arial" w:hAnsi="Arial"/>
+          <w:i/>
+          <w:iCs/>
+          <w:strike/>
+          <w:sz w:val="24"/>
+          <w:szCs w:val="14"/>
+          <w:lang w:eastAsia="fr-FR"/>
+        </w:rPr>
+      </w:pPr>
     </w:p>
     <w:p>
       <w:pPr>
@@ -7135,50 +7040,52 @@
         </w:numPr>
         <w:ind w:left="360"/>
         <w:rPr>
-          <w:rFonts w:ascii="Arial" w:hAnsi="Arial" w:cs="Arial"/>
-          <w:iCs/>
-          <w:sz w:val="24"/>
-        </w:rPr>
-      </w:pPr>
-    </w:p>
-    <w:p>
-      <w:pPr>
-        <w:pStyle w:val="Retraitnormal1"/>
-        <w:numPr>
-          <w:ilvl w:val="0"/>
-          <w:numId w:val="5"/>
-        </w:numPr>
-        <w:rPr>
-          <w:rFonts w:ascii="Arial" w:hAnsi="Arial" w:cs="Arial"/>
-          <w:i/>
-          <w:sz w:val="24"/>
-        </w:rPr>
-      </w:pPr>
-      <w:proofErr w:type="gramStart"/>
-      <w:r>
-        <w:rPr>
-          <w:rFonts w:ascii="Arial" w:hAnsi="Arial" w:cs="Arial"/>
-          <w:i/>
-          <w:sz w:val="24"/>
-        </w:rPr>
-        <w:t>risques</w:t>
-      </w:r>
-      <w:proofErr w:type="gramEnd"/>
-      <w:r>
-        <w:rPr>
-          <w:rFonts w:ascii="Arial" w:hAnsi="Arial" w:cs="Arial"/>
-          <w:i/>
-          <w:sz w:val="24"/>
-        </w:rPr>
-        <w:t xml:space="preserve"> techniques (complexité, manque de compétences, …)</w:t>
-      </w:r>
-      <w:r>
-        <w:rPr>
-          <w:rFonts w:ascii="Arial" w:hAnsi="Arial" w:cs="Arial"/>
-          <w:i/>
-          <w:sz w:val="24"/>
-        </w:rPr>
-        <w:t>.</w:t>
+          <w:rFonts w:ascii="Arial" w:hAnsi="Arial"/>
+          <w:i/>
+          <w:iCs/>
+          <w:strike/>
+          <w:sz w:val="24"/>
+          <w:szCs w:val="14"/>
+          <w:lang w:eastAsia="fr-FR"/>
+        </w:rPr>
+      </w:pPr>
+      <w:r>
+        <w:rPr>
+          <w:rFonts w:ascii="Arial" w:hAnsi="Arial"/>
+          <w:i/>
+          <w:iCs/>
+          <w:strike/>
+          <w:sz w:val="24"/>
+          <w:szCs w:val="14"/>
+          <w:lang w:eastAsia="fr-FR"/>
+        </w:rPr>
+        <w:t xml:space="preserve">Il s’agit en principe de la planification </w:t>
+      </w:r>
+      <w:r>
+        <w:rPr>
+          <w:rFonts w:ascii="Arial" w:hAnsi="Arial"/>
+          <w:b/>
+          <w:bCs/>
+          <w:i/>
+          <w:iCs/>
+          <w:strike/>
+          <w:sz w:val="24"/>
+          <w:szCs w:val="14"/>
+          <w:lang w:eastAsia="fr-FR"/>
+        </w:rPr>
+        <w:t>définitive du projet</w:t>
+      </w:r>
+      <w:r>
+        <w:rPr>
+          <w:rFonts w:ascii="Arial" w:hAnsi="Arial"/>
+          <w:i/>
+          <w:iCs/>
+          <w:strike/>
+          <w:sz w:val="24"/>
+          <w:szCs w:val="14"/>
+          <w:lang w:eastAsia="fr-FR"/>
+        </w:rPr>
+        <w:t>. Elle peut être ensuite affinée (découpage des tâches). Si les délais doivent être ensuite modifiés, le responsable de projet doit être avisé, et les raisons doivent être expliquées dans l’historique.</w:t>
       </w:r>
     </w:p>
     <w:p>
@@ -7190,11 +7097,65 @@
         </w:numPr>
         <w:ind w:left="360"/>
         <w:rPr>
-          <w:rFonts w:ascii="Arial" w:hAnsi="Arial" w:cs="Arial"/>
-          <w:i/>
-          <w:sz w:val="24"/>
-        </w:rPr>
-      </w:pPr>
+          <w:rFonts w:ascii="Arial" w:hAnsi="Arial"/>
+          <w:b/>
+          <w:bCs/>
+          <w:i/>
+          <w:iCs/>
+          <w:color w:val="FF0000"/>
+          <w:sz w:val="24"/>
+          <w:szCs w:val="14"/>
+          <w:lang w:eastAsia="fr-FR"/>
+        </w:rPr>
+      </w:pPr>
+      <w:r>
+        <w:rPr>
+          <w:rFonts w:ascii="Arial" w:hAnsi="Arial"/>
+          <w:b/>
+          <w:bCs/>
+          <w:i/>
+          <w:iCs/>
+          <w:color w:val="FF0000"/>
+          <w:sz w:val="24"/>
+          <w:szCs w:val="14"/>
+          <w:lang w:eastAsia="fr-FR"/>
+        </w:rPr>
+        <w:t>Cette section n’est présente que si la planification initiale a dû être revue suite à l’analyse</w:t>
+      </w:r>
+    </w:p>
+    <w:p>
+      <w:pPr>
+        <w:pStyle w:val="Titre2"/>
+        <w:rPr>
+          <w:i w:val="0"/>
+          <w:iCs/>
+          <w:color w:val="000000" w:themeColor="text1"/>
+        </w:rPr>
+      </w:pPr>
+      <w:r>
+        <w:rPr>
+          <w:i w:val="0"/>
+          <w:iCs/>
+          <w:color w:val="000000" w:themeColor="text1"/>
+        </w:rPr>
+        <w:t>Environneme</w:t>
+      </w:r>
+      <w:r>
+        <w:rPr>
+          <w:i w:val="0"/>
+          <w:iCs/>
+          <w:color w:val="000000" w:themeColor="text1"/>
+        </w:rPr>
+        <w:t>n</w:t>
+      </w:r>
+      <w:r>
+        <w:rPr>
+          <w:i w:val="0"/>
+          <w:iCs/>
+          <w:color w:val="000000" w:themeColor="text1"/>
+        </w:rPr>
+        <w:t>ts</w:t>
+      </w:r>
     </w:p>
     <w:p>
       <w:pPr>
@@ -7205,27 +7166,258 @@
         </w:numPr>
         <w:ind w:left="360"/>
         <w:rPr>
+          <w:i/>
+          <w:sz w:val="24"/>
+        </w:rPr>
+      </w:pPr>
+    </w:p>
+    <w:p>
+      <w:pPr>
+        <w:pStyle w:val="Titre3"/>
+        <w:rPr>
+          <w:rStyle w:val="Accentuation"/>
+          <w:i w:val="0"/>
+        </w:rPr>
+      </w:pPr>
+      <w:r>
+        <w:rPr>
+          <w:rStyle w:val="Accentuation"/>
+          <w:i w:val="0"/>
+        </w:rPr>
+        <w:t>Choix du matériel</w:t>
+      </w:r>
+    </w:p>
+    <w:p/>
+    <w:p>
+      <w:pPr>
+        <w:ind w:left="708"/>
+      </w:pPr>
+      <w:r>
+        <w:t>Le matériel utilisé sont les PC de l’ETML :</w:t>
+      </w:r>
+    </w:p>
+    <w:p>
+      <w:pPr>
+        <w:pStyle w:val="Paragraphedeliste"/>
+        <w:numPr>
+          <w:ilvl w:val="0"/>
+          <w:numId w:val="19"/>
+        </w:numPr>
+      </w:pPr>
+      <w:r>
+        <w:t>PC Dell</w:t>
+      </w:r>
+    </w:p>
+    <w:p>
+      <w:pPr>
+        <w:pStyle w:val="Paragraphedeliste"/>
+        <w:numPr>
+          <w:ilvl w:val="0"/>
+          <w:numId w:val="19"/>
+        </w:numPr>
+      </w:pPr>
+      <w:r>
+        <w:t>2 écrans Dell</w:t>
+      </w:r>
+    </w:p>
+    <w:p>
+      <w:pPr>
+        <w:pStyle w:val="Paragraphedeliste"/>
+        <w:numPr>
+          <w:ilvl w:val="0"/>
+          <w:numId w:val="19"/>
+        </w:numPr>
+      </w:pPr>
+      <w:r>
+        <w:t>Clavier + Souris</w:t>
+      </w:r>
+    </w:p>
+    <w:p/>
+    <w:p>
+      <w:pPr>
+        <w:pStyle w:val="Titre3"/>
+      </w:pPr>
+      <w:r>
+        <w:t>Systèmes d’exploitation</w:t>
+      </w:r>
+    </w:p>
+    <w:p>
+      <w:pPr>
+        <w:ind w:left="708"/>
+      </w:pPr>
+    </w:p>
+    <w:p>
+      <w:pPr>
+        <w:ind w:left="708"/>
+      </w:pPr>
+      <w:r>
+        <w:t>Windows</w:t>
+      </w:r>
+    </w:p>
+    <w:p>
+      <w:pPr>
+        <w:ind w:left="708"/>
+      </w:pPr>
+    </w:p>
+    <w:p>
+      <w:pPr>
+        <w:pStyle w:val="Titre3"/>
+      </w:pPr>
+      <w:r>
+        <w:t>Logiciel et outils</w:t>
+      </w:r>
+    </w:p>
+    <w:p/>
+    <w:p>
+      <w:pPr>
+        <w:ind w:left="708"/>
+        <w:rPr>
+          <w:b/>
+        </w:rPr>
+      </w:pPr>
+      <w:proofErr w:type="spellStart"/>
+      <w:r>
+        <w:rPr>
+          <w:b/>
+        </w:rPr>
+        <w:t>DBeaver</w:t>
+      </w:r>
+      <w:proofErr w:type="spellEnd"/>
+      <w:r>
+        <w:rPr>
+          <w:b/>
+        </w:rPr>
+        <w:t> </w:t>
+      </w:r>
+    </w:p>
+    <w:p>
+      <w:pPr>
+        <w:ind w:left="708"/>
+      </w:pPr>
+    </w:p>
+    <w:p>
+      <w:pPr>
+        <w:ind w:left="708"/>
+      </w:pPr>
+      <w:r>
+        <w:t xml:space="preserve">J’ai choisis avec mon chef de projet </w:t>
+      </w:r>
+      <w:proofErr w:type="spellStart"/>
+      <w:r>
+        <w:t>dbeaver</w:t>
+      </w:r>
+      <w:proofErr w:type="spellEnd"/>
+      <w:r>
+        <w:t xml:space="preserve">, un outil qui permet de créer des bases de données et de les gérer. Cette outil est simple d’utilisation et j’aime bien l’options de pouvoir voire le ER </w:t>
+      </w:r>
+      <w:proofErr w:type="spellStart"/>
+      <w:r>
+        <w:t>Diagram</w:t>
+      </w:r>
+      <w:proofErr w:type="spellEnd"/>
+      <w:r>
+        <w:t xml:space="preserve"> ce qui aide pour la compréhension de la base de donnée </w:t>
+      </w:r>
+    </w:p>
+    <w:p>
+      <w:pPr>
+        <w:ind w:left="708"/>
+      </w:pPr>
+    </w:p>
+    <w:p>
+      <w:pPr>
+        <w:ind w:left="708"/>
+        <w:rPr>
+          <w:b/>
+        </w:rPr>
+      </w:pPr>
+      <w:proofErr w:type="spellStart"/>
+      <w:r>
+        <w:rPr>
+          <w:b/>
+        </w:rPr>
+        <w:t>Github</w:t>
+      </w:r>
+      <w:proofErr w:type="spellEnd"/>
+      <w:r>
+        <w:rPr>
+          <w:b/>
+        </w:rPr>
+        <w:t xml:space="preserve"> </w:t>
+      </w:r>
+    </w:p>
+    <w:p>
+      <w:pPr>
+        <w:ind w:left="708"/>
+        <w:rPr>
+          <w:b/>
+        </w:rPr>
+      </w:pPr>
+    </w:p>
+    <w:p>
+      <w:pPr>
+        <w:ind w:left="708"/>
+      </w:pPr>
+      <w:r>
+        <w:t>Outil qui me permet de stocker mes fichiers en ligne et qui est très efficace.</w:t>
+      </w:r>
+    </w:p>
+    <w:p>
+      <w:pPr>
+        <w:ind w:left="708"/>
+      </w:pPr>
+    </w:p>
+    <w:p>
+      <w:pPr>
+        <w:ind w:left="708"/>
+        <w:rPr>
+          <w:b/>
+        </w:rPr>
+      </w:pPr>
+      <w:r>
+        <w:rPr>
+          <w:b/>
+        </w:rPr>
+        <w:t>Visual Studio Code</w:t>
+      </w:r>
+    </w:p>
+    <w:p>
+      <w:pPr>
+        <w:ind w:left="708"/>
+        <w:rPr>
+          <w:b/>
+        </w:rPr>
+      </w:pPr>
+    </w:p>
+    <w:p>
+      <w:pPr>
+        <w:ind w:left="708"/>
+      </w:pPr>
+      <w:r>
+        <w:t xml:space="preserve">Un des meilleurs outils pour la programmation de HTML, CSS, PHP et JS </w:t>
+      </w:r>
+      <w:proofErr w:type="spellStart"/>
+      <w:r>
+        <w:t>a</w:t>
+      </w:r>
+      <w:proofErr w:type="spellEnd"/>
+      <w:r>
+        <w:t xml:space="preserve"> mon avis et c’est pour cela que j’utilise. L’option de débogage qui peut être intégrer qui est très utile. </w:t>
+      </w:r>
+    </w:p>
+    <w:p>
+      <w:pPr>
+        <w:pStyle w:val="Retraitnormal1"/>
+        <w:numPr>
+          <w:ilvl w:val="0"/>
+          <w:numId w:val="0"/>
+        </w:numPr>
+        <w:rPr>
           <w:rFonts w:ascii="Arial" w:hAnsi="Arial" w:cs="Arial"/>
           <w:i/>
           <w:sz w:val="24"/>
         </w:rPr>
       </w:pPr>
-      <w:r>
-        <w:rPr>
-          <w:rFonts w:ascii="Arial" w:hAnsi="Arial" w:cs="Arial"/>
-          <w:i/>
-          <w:sz w:val="24"/>
-        </w:rPr>
-        <w:t>Décrire aussi quelles solutions ont été appliquées pour réduire les risques (priorités, formation, actions, …)</w:t>
-      </w:r>
-      <w:r>
-        <w:rPr>
-          <w:rFonts w:ascii="Arial" w:hAnsi="Arial" w:cs="Arial"/>
-          <w:i/>
-          <w:sz w:val="24"/>
-        </w:rPr>
-        <w:t>.</w:t>
-      </w:r>
     </w:p>
     <w:p>
       <w:pPr>
@@ -7237,595 +7429,51 @@
         <w:ind w:left="360"/>
         <w:rPr>
           <w:rFonts w:ascii="Arial" w:hAnsi="Arial" w:cs="Arial"/>
-          <w:iCs/>
-          <w:sz w:val="24"/>
-        </w:rPr>
-      </w:pPr>
+          <w:b/>
+          <w:bCs/>
+          <w:i/>
+          <w:sz w:val="24"/>
+        </w:rPr>
+      </w:pPr>
+      <w:r>
+        <w:rPr>
+          <w:rFonts w:ascii="Arial" w:hAnsi="Arial" w:cs="Arial"/>
+          <w:b/>
+          <w:bCs/>
+          <w:i/>
+          <w:sz w:val="24"/>
+        </w:rPr>
+        <w:t>Le dossier de conception devrait permettre de sous-traiter la réalisation du projet !</w:t>
+      </w:r>
+    </w:p>
+    <w:p>
+      <w:pPr>
+        <w:pStyle w:val="Titre1"/>
+        <w:tabs>
+          <w:tab w:val="num" w:pos="360"/>
+        </w:tabs>
+      </w:pPr>
+      <w:bookmarkStart w:id="13" w:name="_Toc71703259"/>
+      <w:bookmarkStart w:id="14" w:name="_Toc499021842"/>
+      <w:r>
+        <w:t>R</w:t>
+      </w:r>
+      <w:bookmarkEnd w:id="13"/>
+      <w:r>
+        <w:t>éalisation</w:t>
+      </w:r>
+      <w:bookmarkEnd w:id="14"/>
     </w:p>
     <w:p>
       <w:pPr>
         <w:pStyle w:val="Titre2"/>
         <w:rPr>
-          <w:i w:val="0"/>
-          <w:iCs/>
-          <w:strike/>
-        </w:rPr>
-      </w:pPr>
-      <w:bookmarkStart w:id="13" w:name="_Toc499021840"/>
-      <w:r>
-        <w:rPr>
-          <w:i w:val="0"/>
-          <w:iCs/>
-          <w:strike/>
-        </w:rPr>
-        <w:t>Planification</w:t>
-      </w:r>
-      <w:bookmarkEnd w:id="13"/>
-    </w:p>
-    <w:p>
-      <w:pPr>
-        <w:rPr>
-          <w:strike/>
-        </w:rPr>
-      </w:pPr>
-    </w:p>
-    <w:p>
-      <w:pPr>
-        <w:pStyle w:val="Retraitnormal1"/>
-        <w:numPr>
-          <w:ilvl w:val="0"/>
-          <w:numId w:val="0"/>
-        </w:numPr>
-        <w:ind w:left="349"/>
-        <w:rPr>
-          <w:rFonts w:ascii="Arial" w:hAnsi="Arial"/>
-          <w:i/>
-          <w:iCs/>
-          <w:strike/>
-          <w:sz w:val="24"/>
-          <w:szCs w:val="14"/>
-          <w:lang w:eastAsia="fr-FR"/>
-        </w:rPr>
-      </w:pPr>
-      <w:r>
-        <w:rPr>
-          <w:rFonts w:ascii="Arial" w:hAnsi="Arial"/>
-          <w:i/>
-          <w:iCs/>
-          <w:strike/>
-          <w:sz w:val="24"/>
-          <w:szCs w:val="14"/>
-          <w:lang w:eastAsia="fr-FR"/>
-        </w:rPr>
-        <w:t>Révision de la planification initiale du projet :</w:t>
-      </w:r>
-    </w:p>
-    <w:p>
-      <w:pPr>
-        <w:pStyle w:val="Retraitnormal1"/>
-        <w:numPr>
-          <w:ilvl w:val="0"/>
-          <w:numId w:val="0"/>
-        </w:numPr>
-        <w:ind w:left="349"/>
-        <w:rPr>
-          <w:rFonts w:ascii="Arial" w:hAnsi="Arial"/>
-          <w:i/>
-          <w:iCs/>
-          <w:strike/>
-          <w:sz w:val="24"/>
-          <w:szCs w:val="14"/>
-          <w:lang w:eastAsia="fr-FR"/>
-        </w:rPr>
-      </w:pPr>
-    </w:p>
-    <w:p>
-      <w:pPr>
-        <w:pStyle w:val="Retraitnormal1"/>
-        <w:numPr>
-          <w:ilvl w:val="0"/>
-          <w:numId w:val="7"/>
-        </w:numPr>
-        <w:rPr>
-          <w:rFonts w:ascii="Arial" w:hAnsi="Arial"/>
-          <w:i/>
-          <w:iCs/>
-          <w:strike/>
-          <w:sz w:val="24"/>
-          <w:szCs w:val="14"/>
-          <w:lang w:eastAsia="fr-FR"/>
-        </w:rPr>
-      </w:pPr>
-      <w:proofErr w:type="gramStart"/>
-      <w:r>
-        <w:rPr>
-          <w:rFonts w:ascii="Arial" w:hAnsi="Arial"/>
-          <w:i/>
-          <w:iCs/>
-          <w:strike/>
-          <w:sz w:val="24"/>
-          <w:szCs w:val="14"/>
-          <w:lang w:eastAsia="fr-FR"/>
-        </w:rPr>
-        <w:t>planning</w:t>
-      </w:r>
-      <w:proofErr w:type="gramEnd"/>
-      <w:r>
-        <w:rPr>
-          <w:rFonts w:ascii="Arial" w:hAnsi="Arial"/>
-          <w:i/>
-          <w:iCs/>
-          <w:strike/>
-          <w:sz w:val="24"/>
-          <w:szCs w:val="14"/>
-          <w:lang w:eastAsia="fr-FR"/>
-        </w:rPr>
-        <w:t xml:space="preserve"> indiquant les dates de début et de fin du projet ainsi que le découpage connu des diverses phases. </w:t>
-      </w:r>
-    </w:p>
-    <w:p>
-      <w:pPr>
-        <w:pStyle w:val="Retraitnormal1"/>
-        <w:numPr>
-          <w:ilvl w:val="0"/>
-          <w:numId w:val="7"/>
-        </w:numPr>
-        <w:rPr>
-          <w:rFonts w:ascii="Arial" w:hAnsi="Arial"/>
-          <w:i/>
-          <w:iCs/>
-          <w:strike/>
-          <w:sz w:val="24"/>
-          <w:szCs w:val="14"/>
-          <w:lang w:eastAsia="fr-FR"/>
-        </w:rPr>
-      </w:pPr>
-      <w:proofErr w:type="gramStart"/>
-      <w:r>
-        <w:rPr>
-          <w:rFonts w:ascii="Arial" w:hAnsi="Arial"/>
-          <w:i/>
-          <w:iCs/>
-          <w:strike/>
-          <w:sz w:val="24"/>
-          <w:szCs w:val="14"/>
-          <w:lang w:eastAsia="fr-FR"/>
-        </w:rPr>
-        <w:t>partage</w:t>
-      </w:r>
-      <w:proofErr w:type="gramEnd"/>
-      <w:r>
-        <w:rPr>
-          <w:rFonts w:ascii="Arial" w:hAnsi="Arial"/>
-          <w:i/>
-          <w:iCs/>
-          <w:strike/>
-          <w:sz w:val="24"/>
-          <w:szCs w:val="14"/>
-          <w:lang w:eastAsia="fr-FR"/>
-        </w:rPr>
-        <w:t xml:space="preserve"> des tâches en cas de travail à plusieurs.</w:t>
-      </w:r>
-    </w:p>
-    <w:p>
-      <w:pPr>
-        <w:pStyle w:val="Retraitnormal1"/>
-        <w:numPr>
-          <w:ilvl w:val="0"/>
-          <w:numId w:val="0"/>
-        </w:numPr>
-        <w:ind w:left="720"/>
-        <w:rPr>
-          <w:rFonts w:ascii="Arial" w:hAnsi="Arial"/>
-          <w:i/>
-          <w:iCs/>
-          <w:strike/>
-          <w:sz w:val="24"/>
-          <w:szCs w:val="14"/>
-          <w:lang w:eastAsia="fr-FR"/>
-        </w:rPr>
-      </w:pPr>
-    </w:p>
-    <w:p>
-      <w:pPr>
-        <w:pStyle w:val="Retraitnormal1"/>
-        <w:numPr>
-          <w:ilvl w:val="0"/>
-          <w:numId w:val="0"/>
-        </w:numPr>
-        <w:ind w:left="360"/>
-        <w:rPr>
-          <w:rFonts w:ascii="Arial" w:hAnsi="Arial"/>
-          <w:i/>
-          <w:iCs/>
-          <w:strike/>
-          <w:sz w:val="24"/>
-          <w:szCs w:val="14"/>
-          <w:lang w:eastAsia="fr-FR"/>
-        </w:rPr>
-      </w:pPr>
-      <w:r>
-        <w:rPr>
-          <w:rFonts w:ascii="Arial" w:hAnsi="Arial"/>
-          <w:i/>
-          <w:iCs/>
-          <w:strike/>
-          <w:sz w:val="24"/>
-          <w:szCs w:val="14"/>
-          <w:lang w:eastAsia="fr-FR"/>
-        </w:rPr>
-        <w:t xml:space="preserve">Il s’agit en principe de la planification </w:t>
-      </w:r>
-      <w:r>
-        <w:rPr>
-          <w:rFonts w:ascii="Arial" w:hAnsi="Arial"/>
-          <w:b/>
-          <w:bCs/>
-          <w:i/>
-          <w:iCs/>
-          <w:strike/>
-          <w:sz w:val="24"/>
-          <w:szCs w:val="14"/>
-          <w:lang w:eastAsia="fr-FR"/>
-        </w:rPr>
-        <w:t>définitive du projet</w:t>
-      </w:r>
-      <w:r>
-        <w:rPr>
-          <w:rFonts w:ascii="Arial" w:hAnsi="Arial"/>
-          <w:i/>
-          <w:iCs/>
-          <w:strike/>
-          <w:sz w:val="24"/>
-          <w:szCs w:val="14"/>
-          <w:lang w:eastAsia="fr-FR"/>
-        </w:rPr>
-        <w:t>. Elle peut être ensuite affinée (découpage des tâches). Si les délais doivent être ensuite modifiés, le responsable de projet doit être avisé, et les raisons doivent être expliquées dans l’historique.</w:t>
-      </w:r>
-    </w:p>
-    <w:p>
-      <w:pPr>
-        <w:pStyle w:val="Retraitnormal1"/>
-        <w:numPr>
-          <w:ilvl w:val="0"/>
-          <w:numId w:val="0"/>
-        </w:numPr>
-        <w:ind w:left="360"/>
-        <w:rPr>
-          <w:rFonts w:ascii="Arial" w:hAnsi="Arial"/>
-          <w:b/>
-          <w:bCs/>
-          <w:i/>
-          <w:iCs/>
-          <w:color w:val="FF0000"/>
-          <w:sz w:val="24"/>
-          <w:szCs w:val="14"/>
-          <w:lang w:eastAsia="fr-FR"/>
-        </w:rPr>
-      </w:pPr>
-      <w:r>
-        <w:rPr>
-          <w:rFonts w:ascii="Arial" w:hAnsi="Arial"/>
-          <w:b/>
-          <w:bCs/>
-          <w:i/>
-          <w:iCs/>
-          <w:color w:val="FF0000"/>
-          <w:sz w:val="24"/>
-          <w:szCs w:val="14"/>
-          <w:lang w:eastAsia="fr-FR"/>
-        </w:rPr>
-        <w:t>Cette section n’est présente que si la planification initiale a dû être revue suite à l’analyse</w:t>
-      </w:r>
-    </w:p>
-    <w:p>
-      <w:pPr>
-        <w:pStyle w:val="Titre2"/>
-        <w:rPr>
-          <w:i w:val="0"/>
-          <w:iCs/>
-        </w:rPr>
-      </w:pPr>
-      <w:bookmarkStart w:id="14" w:name="_Toc25553314"/>
-      <w:bookmarkStart w:id="15" w:name="_Toc71691019"/>
-      <w:bookmarkStart w:id="16" w:name="_Toc499021841"/>
-      <w:r>
-        <w:rPr>
-          <w:i w:val="0"/>
-          <w:iCs/>
-          <w:strike/>
-        </w:rPr>
-        <w:t>Dossier de conception</w:t>
-      </w:r>
-      <w:bookmarkEnd w:id="14"/>
-      <w:bookmarkEnd w:id="15"/>
-      <w:bookmarkEnd w:id="16"/>
-      <w:r>
-        <w:rPr>
-          <w:i w:val="0"/>
-          <w:iCs/>
-          <w:strike/>
-        </w:rPr>
-        <w:t xml:space="preserve"> </w:t>
-      </w:r>
-      <w:r>
-        <w:rPr>
-          <w:i w:val="0"/>
-          <w:iCs/>
-          <w:color w:val="FF0000"/>
-        </w:rPr>
-        <w:t>Environneme</w:t>
-      </w:r>
-      <w:r>
-        <w:rPr>
-          <w:i w:val="0"/>
-          <w:iCs/>
-          <w:color w:val="FF0000"/>
-        </w:rPr>
-        <w:t>n</w:t>
-      </w:r>
-      <w:r>
-        <w:rPr>
-          <w:i w:val="0"/>
-          <w:iCs/>
-          <w:color w:val="FF0000"/>
-        </w:rPr>
-        <w:t>ts</w:t>
-      </w:r>
-    </w:p>
-    <w:p>
-      <w:pPr>
-        <w:pStyle w:val="Retraitnormal1"/>
-        <w:numPr>
-          <w:ilvl w:val="0"/>
-          <w:numId w:val="0"/>
-        </w:numPr>
-        <w:ind w:left="360"/>
-        <w:rPr>
-          <w:i/>
-          <w:sz w:val="24"/>
-        </w:rPr>
-      </w:pPr>
-    </w:p>
-    <w:p>
-      <w:pPr>
-        <w:pStyle w:val="Retraitnormal1"/>
-        <w:numPr>
-          <w:ilvl w:val="0"/>
-          <w:numId w:val="9"/>
-        </w:numPr>
-        <w:rPr>
-          <w:rFonts w:ascii="Arial" w:hAnsi="Arial" w:cs="Arial"/>
-          <w:i/>
-          <w:sz w:val="24"/>
-        </w:rPr>
-      </w:pPr>
-      <w:proofErr w:type="gramStart"/>
-      <w:r>
-        <w:rPr>
-          <w:rFonts w:ascii="Arial" w:hAnsi="Arial" w:cs="Arial"/>
-          <w:i/>
-          <w:sz w:val="24"/>
-        </w:rPr>
-        <w:lastRenderedPageBreak/>
-        <w:t>le</w:t>
-      </w:r>
-      <w:proofErr w:type="gramEnd"/>
-      <w:r>
-        <w:rPr>
-          <w:rFonts w:ascii="Arial" w:hAnsi="Arial" w:cs="Arial"/>
-          <w:i/>
-          <w:sz w:val="24"/>
-        </w:rPr>
-        <w:t xml:space="preserve"> choix du matériel HW</w:t>
-      </w:r>
-    </w:p>
-    <w:p>
-      <w:pPr>
-        <w:pStyle w:val="Retraitnormal1"/>
-        <w:numPr>
-          <w:ilvl w:val="0"/>
-          <w:numId w:val="9"/>
-        </w:numPr>
-        <w:rPr>
-          <w:rFonts w:ascii="Arial" w:hAnsi="Arial" w:cs="Arial"/>
-          <w:i/>
-          <w:sz w:val="24"/>
-        </w:rPr>
-      </w:pPr>
-      <w:proofErr w:type="gramStart"/>
-      <w:r>
-        <w:rPr>
-          <w:rFonts w:ascii="Arial" w:hAnsi="Arial" w:cs="Arial"/>
-          <w:i/>
-          <w:sz w:val="24"/>
-        </w:rPr>
-        <w:t>le</w:t>
-      </w:r>
-      <w:proofErr w:type="gramEnd"/>
-      <w:r>
-        <w:rPr>
-          <w:rFonts w:ascii="Arial" w:hAnsi="Arial" w:cs="Arial"/>
-          <w:i/>
-          <w:sz w:val="24"/>
-        </w:rPr>
-        <w:t xml:space="preserve"> choix des systèmes d'exploitation pour la réalisation </w:t>
-      </w:r>
-      <w:r>
-        <w:rPr>
-          <w:rFonts w:ascii="Arial" w:hAnsi="Arial" w:cs="Arial"/>
-          <w:i/>
-          <w:sz w:val="24"/>
-          <w:u w:val="single"/>
-        </w:rPr>
-        <w:t>et</w:t>
-      </w:r>
-      <w:r>
-        <w:rPr>
-          <w:rFonts w:ascii="Arial" w:hAnsi="Arial" w:cs="Arial"/>
-          <w:i/>
-          <w:sz w:val="24"/>
-        </w:rPr>
-        <w:t xml:space="preserve"> l'utilisation</w:t>
-      </w:r>
-    </w:p>
-    <w:p>
-      <w:pPr>
-        <w:pStyle w:val="Retraitnormal1"/>
-        <w:numPr>
-          <w:ilvl w:val="0"/>
-          <w:numId w:val="9"/>
-        </w:numPr>
-        <w:rPr>
-          <w:rFonts w:ascii="Arial" w:hAnsi="Arial" w:cs="Arial"/>
-          <w:i/>
-          <w:sz w:val="24"/>
-        </w:rPr>
-      </w:pPr>
-      <w:proofErr w:type="gramStart"/>
-      <w:r>
-        <w:rPr>
-          <w:rFonts w:ascii="Arial" w:hAnsi="Arial" w:cs="Arial"/>
-          <w:i/>
-          <w:sz w:val="24"/>
-        </w:rPr>
-        <w:t>le</w:t>
-      </w:r>
-      <w:proofErr w:type="gramEnd"/>
-      <w:r>
-        <w:rPr>
-          <w:rFonts w:ascii="Arial" w:hAnsi="Arial" w:cs="Arial"/>
-          <w:i/>
-          <w:sz w:val="24"/>
-        </w:rPr>
-        <w:t xml:space="preserve"> choix des outils logiciels pour la réalisation </w:t>
-      </w:r>
-      <w:r>
-        <w:rPr>
-          <w:rFonts w:ascii="Arial" w:hAnsi="Arial" w:cs="Arial"/>
-          <w:i/>
-          <w:sz w:val="24"/>
-          <w:u w:val="single"/>
-        </w:rPr>
-        <w:t>et</w:t>
-      </w:r>
-      <w:r>
-        <w:rPr>
-          <w:rFonts w:ascii="Arial" w:hAnsi="Arial" w:cs="Arial"/>
-          <w:i/>
-          <w:sz w:val="24"/>
-        </w:rPr>
-        <w:t xml:space="preserve"> l'utilisation</w:t>
-      </w:r>
-    </w:p>
-    <w:p>
-      <w:pPr>
-        <w:pStyle w:val="Retraitnormal1"/>
-        <w:numPr>
-          <w:ilvl w:val="0"/>
-          <w:numId w:val="0"/>
-        </w:numPr>
-        <w:ind w:left="720"/>
-        <w:rPr>
-          <w:rFonts w:ascii="Arial" w:hAnsi="Arial" w:cs="Arial"/>
-          <w:i/>
-          <w:sz w:val="24"/>
-        </w:rPr>
-      </w:pPr>
-    </w:p>
-    <w:p>
-      <w:pPr>
-        <w:pStyle w:val="Retraitnormal1"/>
-        <w:numPr>
-          <w:ilvl w:val="0"/>
-          <w:numId w:val="0"/>
-        </w:numPr>
-        <w:ind w:left="720"/>
-        <w:rPr>
-          <w:rFonts w:ascii="Arial" w:hAnsi="Arial" w:cs="Arial"/>
-          <w:i/>
-          <w:sz w:val="24"/>
-        </w:rPr>
-      </w:pPr>
-      <w:r>
-        <w:rPr>
-          <w:rFonts w:ascii="Arial" w:hAnsi="Arial" w:cs="Arial"/>
-          <w:i/>
-          <w:sz w:val="24"/>
-        </w:rPr>
-        <w:t>Chaque choix doit être justifié</w:t>
-      </w:r>
-    </w:p>
-    <w:p>
-      <w:pPr>
-        <w:pStyle w:val="Retraitnormal1"/>
-        <w:numPr>
-          <w:ilvl w:val="0"/>
-          <w:numId w:val="0"/>
-        </w:numPr>
-        <w:ind w:left="720"/>
-        <w:rPr>
-          <w:rFonts w:ascii="Arial" w:hAnsi="Arial" w:cs="Arial"/>
-          <w:i/>
-          <w:sz w:val="24"/>
-        </w:rPr>
-      </w:pPr>
-    </w:p>
-    <w:p>
-      <w:pPr>
-        <w:pStyle w:val="Retraitnormal1"/>
-        <w:numPr>
-          <w:ilvl w:val="0"/>
-          <w:numId w:val="0"/>
-        </w:numPr>
-        <w:ind w:left="360"/>
-        <w:rPr>
-          <w:rFonts w:ascii="Arial" w:hAnsi="Arial" w:cs="Arial"/>
-          <w:b/>
-          <w:bCs/>
-          <w:i/>
-          <w:sz w:val="24"/>
-        </w:rPr>
-      </w:pPr>
-      <w:r>
-        <w:rPr>
-          <w:rFonts w:ascii="Arial" w:hAnsi="Arial" w:cs="Arial"/>
-          <w:b/>
-          <w:bCs/>
-          <w:i/>
-          <w:sz w:val="24"/>
-        </w:rPr>
-        <w:t>Le dossier de conception devrait permettre de sous-traiter la réalisation du projet !</w:t>
-      </w:r>
-    </w:p>
-    <w:p>
-      <w:pPr>
-        <w:pStyle w:val="Titre1"/>
-        <w:tabs>
-          <w:tab w:val="num" w:pos="360"/>
-        </w:tabs>
-      </w:pPr>
-      <w:bookmarkStart w:id="17" w:name="_Toc71703259"/>
-      <w:bookmarkStart w:id="18" w:name="_Toc499021842"/>
-      <w:r>
-        <w:t>R</w:t>
-      </w:r>
-      <w:bookmarkEnd w:id="17"/>
-      <w:r>
-        <w:t>éalisation</w:t>
-      </w:r>
-      <w:bookmarkEnd w:id="18"/>
-    </w:p>
-    <w:p>
-      <w:pPr>
-        <w:pStyle w:val="Titre2"/>
-        <w:rPr>
-          <w:color w:val="FF0000"/>
-        </w:rPr>
-      </w:pPr>
-      <w:bookmarkStart w:id="19" w:name="_Toc25553317"/>
-      <w:bookmarkStart w:id="20" w:name="_Toc71691022"/>
-      <w:bookmarkStart w:id="21" w:name="_Toc499021843"/>
+          <w:color w:val="FF0000"/>
+        </w:rPr>
+      </w:pPr>
+      <w:bookmarkStart w:id="15" w:name="_Toc25553317"/>
+      <w:bookmarkStart w:id="16" w:name="_Toc71691022"/>
+      <w:bookmarkStart w:id="17" w:name="_Toc499021843"/>
       <w:r>
         <w:rPr>
           <w:color w:val="FF0000"/>
@@ -8400,6 +8048,7 @@
           <w:iCs/>
           <w:color w:val="FF0000"/>
         </w:rPr>
+        <w:lastRenderedPageBreak/>
         <w:t>…</w:t>
       </w:r>
     </w:p>
@@ -8447,7 +8096,6 @@
           <w:iCs/>
           <w:color w:val="FF0000"/>
         </w:rPr>
-        <w:lastRenderedPageBreak/>
         <w:t xml:space="preserve">Résumer le déroulement du sprint, </w:t>
       </w:r>
       <w:r>
@@ -8497,6 +8145,144 @@
     </w:p>
     <w:p>
       <w:pPr>
+        <w:rPr>
+          <w:b/>
+          <w:color w:val="000000" w:themeColor="text1"/>
+        </w:rPr>
+      </w:pPr>
+      <w:r>
+        <w:rPr>
+          <w:b/>
+          <w:color w:val="000000" w:themeColor="text1"/>
+        </w:rPr>
+        <w:t>Sprint 1</w:t>
+      </w:r>
+    </w:p>
+    <w:p>
+      <w:pPr>
+        <w:rPr>
+          <w:b/>
+          <w:color w:val="000000" w:themeColor="text1"/>
+        </w:rPr>
+      </w:pPr>
+    </w:p>
+    <w:p>
+      <w:pPr>
+        <w:rPr>
+          <w:color w:val="000000" w:themeColor="text1"/>
+        </w:rPr>
+      </w:pPr>
+      <w:r>
+        <w:rPr>
+          <w:color w:val="000000" w:themeColor="text1"/>
+        </w:rPr>
+        <w:t>Le sprint numéro 1 a été</w:t>
+      </w:r>
+      <w:r>
+        <w:rPr>
+          <w:color w:val="000000" w:themeColor="text1"/>
+        </w:rPr>
+        <w:t xml:space="preserve"> le début le retour à la vie d’école et un des plus casse-tête. J’ai de me réhabitue à l’utilisation de certains outils et surtout que j’ai commencé avec un projet qui avait comme sujet </w:t>
+      </w:r>
+      <w:proofErr w:type="spellStart"/>
+      <w:r>
+        <w:rPr>
+          <w:color w:val="000000" w:themeColor="text1"/>
+        </w:rPr>
+        <w:t>React</w:t>
+      </w:r>
+      <w:proofErr w:type="spellEnd"/>
+      <w:r>
+        <w:rPr>
+          <w:color w:val="000000" w:themeColor="text1"/>
+        </w:rPr>
+        <w:t xml:space="preserve"> natif, je devais faire une APP Mobile.</w:t>
+      </w:r>
+    </w:p>
+    <w:p>
+      <w:pPr>
+        <w:rPr>
+          <w:color w:val="000000" w:themeColor="text1"/>
+        </w:rPr>
+      </w:pPr>
+      <w:r>
+        <w:rPr>
+          <w:color w:val="000000" w:themeColor="text1"/>
+        </w:rPr>
+        <w:t xml:space="preserve">Le </w:t>
+      </w:r>
+      <w:proofErr w:type="spellStart"/>
+      <w:r>
+        <w:rPr>
+          <w:color w:val="000000" w:themeColor="text1"/>
+        </w:rPr>
+        <w:t>debut</w:t>
+      </w:r>
+      <w:proofErr w:type="spellEnd"/>
+      <w:r>
+        <w:rPr>
+          <w:color w:val="000000" w:themeColor="text1"/>
+        </w:rPr>
+        <w:t xml:space="preserve"> a été </w:t>
+      </w:r>
+      <w:bookmarkStart w:id="18" w:name="_GoBack"/>
+      <w:bookmarkEnd w:id="18"/>
+    </w:p>
+    <w:p>
+      <w:pPr>
+        <w:rPr>
+          <w:b/>
+          <w:color w:val="000000" w:themeColor="text1"/>
+        </w:rPr>
+      </w:pPr>
+    </w:p>
+    <w:p>
+      <w:pPr>
+        <w:rPr>
+          <w:b/>
+          <w:color w:val="000000" w:themeColor="text1"/>
+        </w:rPr>
+      </w:pPr>
+      <w:r>
+        <w:rPr>
+          <w:b/>
+          <w:color w:val="000000" w:themeColor="text1"/>
+        </w:rPr>
+        <w:t>Sprint 2</w:t>
+      </w:r>
+    </w:p>
+    <w:p>
+      <w:pPr>
+        <w:rPr>
+          <w:b/>
+          <w:color w:val="000000" w:themeColor="text1"/>
+        </w:rPr>
+      </w:pPr>
+    </w:p>
+    <w:p>
+      <w:pPr>
+        <w:rPr>
+          <w:b/>
+          <w:color w:val="000000" w:themeColor="text1"/>
+        </w:rPr>
+      </w:pPr>
+      <w:r>
+        <w:rPr>
+          <w:b/>
+          <w:color w:val="000000" w:themeColor="text1"/>
+        </w:rPr>
+        <w:t>Sprint 3</w:t>
+      </w:r>
+    </w:p>
+    <w:p>
+      <w:pPr>
+        <w:rPr>
+          <w:color w:val="000000" w:themeColor="text1"/>
+        </w:rPr>
+      </w:pPr>
+    </w:p>
+    <w:p>
+      <w:pPr>
         <w:pStyle w:val="Titre3"/>
       </w:pPr>
       <w:r>
@@ -8504,6 +8290,7 @@
       </w:r>
     </w:p>
     <w:p/>
+    <w:p/>
     <w:p>
       <w:pPr>
         <w:ind w:left="284" w:firstLine="76"/>
@@ -8563,10 +8350,10 @@
         </w:rPr>
         <w:t>Dossier de réalisation</w:t>
       </w:r>
-      <w:bookmarkStart w:id="22" w:name="_Toc25553318"/>
-      <w:bookmarkEnd w:id="19"/>
-      <w:bookmarkEnd w:id="20"/>
-      <w:bookmarkEnd w:id="21"/>
+      <w:bookmarkStart w:id="19" w:name="_Toc25553318"/>
+      <w:bookmarkEnd w:id="15"/>
+      <w:bookmarkEnd w:id="16"/>
+      <w:bookmarkEnd w:id="17"/>
       <w:r>
         <w:rPr>
           <w:i w:val="0"/>
@@ -8576,7 +8363,7 @@
         <w:t xml:space="preserve"> </w:t>
       </w:r>
     </w:p>
-    <w:bookmarkEnd w:id="22"/>
+    <w:bookmarkEnd w:id="19"/>
     <w:p>
       <w:pPr>
         <w:ind w:firstLine="360"/>
@@ -8956,9 +8743,9 @@
           <w:iCs/>
         </w:rPr>
       </w:pPr>
-      <w:bookmarkStart w:id="23" w:name="_Toc25553321"/>
-      <w:bookmarkStart w:id="24" w:name="_Toc71691025"/>
-      <w:bookmarkStart w:id="25" w:name="_Toc499021844"/>
+      <w:bookmarkStart w:id="20" w:name="_Toc25553321"/>
+      <w:bookmarkStart w:id="21" w:name="_Toc71691025"/>
+      <w:bookmarkStart w:id="22" w:name="_Toc499021844"/>
       <w:r>
         <w:rPr>
           <w:i w:val="0"/>
@@ -9086,6 +8873,7 @@
           <w:i/>
           <w:iCs/>
         </w:rPr>
+        <w:lastRenderedPageBreak/>
         <w:t>la</w:t>
       </w:r>
       <w:proofErr w:type="gramEnd"/>
@@ -9344,7 +9132,6 @@
           <w:i w:val="0"/>
           <w:iCs/>
         </w:rPr>
-        <w:lastRenderedPageBreak/>
         <w:t>Déploiement du produit</w:t>
       </w:r>
     </w:p>
@@ -9569,7 +9356,7 @@
         </w:rPr>
         <w:t>Description des test</w:t>
       </w:r>
-      <w:bookmarkEnd w:id="23"/>
+      <w:bookmarkEnd w:id="20"/>
       <w:r>
         <w:rPr>
           <w:i w:val="0"/>
@@ -9577,8 +9364,8 @@
         </w:rPr>
         <w:t>s effectués</w:t>
       </w:r>
-      <w:bookmarkEnd w:id="24"/>
-      <w:bookmarkEnd w:id="25"/>
+      <w:bookmarkEnd w:id="21"/>
+      <w:bookmarkEnd w:id="22"/>
     </w:p>
     <w:p>
       <w:pPr>
@@ -9799,9 +9586,9 @@
           <w:iCs/>
         </w:rPr>
       </w:pPr>
-      <w:bookmarkStart w:id="26" w:name="_Toc25553322"/>
-      <w:bookmarkStart w:id="27" w:name="_Toc71691026"/>
-      <w:bookmarkStart w:id="28" w:name="_Toc499021845"/>
+      <w:bookmarkStart w:id="23" w:name="_Toc25553322"/>
+      <w:bookmarkStart w:id="24" w:name="_Toc71691026"/>
+      <w:bookmarkStart w:id="25" w:name="_Toc499021845"/>
       <w:r>
         <w:rPr>
           <w:i w:val="0"/>
@@ -9809,7 +9596,7 @@
         </w:rPr>
         <w:t xml:space="preserve">Erreurs </w:t>
       </w:r>
-      <w:bookmarkEnd w:id="26"/>
+      <w:bookmarkEnd w:id="23"/>
       <w:r>
         <w:rPr>
           <w:i w:val="0"/>
@@ -9817,8 +9604,8 @@
         </w:rPr>
         <w:t>restantes</w:t>
       </w:r>
-      <w:bookmarkEnd w:id="27"/>
-      <w:bookmarkEnd w:id="28"/>
+      <w:bookmarkEnd w:id="24"/>
+      <w:bookmarkEnd w:id="25"/>
       <w:r>
         <w:rPr>
           <w:i w:val="0"/>
@@ -9834,7 +9621,7 @@
           <w:i/>
         </w:rPr>
       </w:pPr>
-      <w:bookmarkStart w:id="29" w:name="_Toc25553323"/>
+      <w:bookmarkStart w:id="26" w:name="_Toc25553323"/>
     </w:p>
     <w:p>
       <w:pPr>
@@ -9905,9 +9692,10 @@
         <w:rPr>
           <w:i/>
         </w:rPr>
+        <w:lastRenderedPageBreak/>
         <w:t>Conséquences sur l'utilisation du produit</w:t>
       </w:r>
-      <w:bookmarkEnd w:id="29"/>
+      <w:bookmarkEnd w:id="26"/>
     </w:p>
     <w:p>
       <w:pPr>
@@ -9953,7 +9741,7 @@
         </w:rPr>
         <w:t xml:space="preserve">Reporter la </w:t>
       </w:r>
-      <w:hyperlink r:id="rId19" w:anchor=":~:text=La%20dette%20technique%20survient%20quand,de%20plus%20en%20plus%20fr%C3%A9quents.">
+      <w:hyperlink r:id="rId16" w:anchor=":~:text=La%20dette%20technique%20survient%20quand,de%20plus%20en%20plus%20fr%C3%A9quents.">
         <w:r>
           <w:rPr>
             <w:rStyle w:val="Lienhypertexte"/>
@@ -9993,9 +9781,9 @@
           <w:iCs/>
         </w:rPr>
       </w:pPr>
-      <w:bookmarkStart w:id="30" w:name="_Toc25553326"/>
-      <w:bookmarkStart w:id="31" w:name="_Toc71691029"/>
-      <w:bookmarkStart w:id="32" w:name="_Toc499021846"/>
+      <w:bookmarkStart w:id="27" w:name="_Toc25553326"/>
+      <w:bookmarkStart w:id="28" w:name="_Toc71691029"/>
+      <w:bookmarkStart w:id="29" w:name="_Toc499021846"/>
       <w:r>
         <w:rPr>
           <w:i w:val="0"/>
@@ -10003,7 +9791,7 @@
         </w:rPr>
         <w:t>Liste des documents</w:t>
       </w:r>
-      <w:bookmarkEnd w:id="30"/>
+      <w:bookmarkEnd w:id="27"/>
       <w:r>
         <w:rPr>
           <w:i w:val="0"/>
@@ -10011,8 +9799,8 @@
         </w:rPr>
         <w:t xml:space="preserve"> fournis</w:t>
       </w:r>
-      <w:bookmarkEnd w:id="31"/>
-      <w:bookmarkEnd w:id="32"/>
+      <w:bookmarkEnd w:id="28"/>
+      <w:bookmarkEnd w:id="29"/>
     </w:p>
     <w:p>
       <w:pPr>
@@ -10180,24 +9968,193 @@
           <w:i w:val="0"/>
           <w:iCs/>
         </w:rPr>
+        <w:t>Utilisation de l’IA</w:t>
+      </w:r>
+    </w:p>
+    <w:p>
+      <w:pPr>
+        <w:pStyle w:val="Titre3"/>
+      </w:pPr>
+      <w:r>
+        <w:t xml:space="preserve">Version écrit par </w:t>
+      </w:r>
+      <w:proofErr w:type="spellStart"/>
+      <w:r>
+        <w:t>moi-meme</w:t>
+      </w:r>
+      <w:proofErr w:type="spellEnd"/>
+    </w:p>
+    <w:p/>
+    <w:p>
+      <w:pPr>
+        <w:ind w:left="708"/>
+        <w:rPr>
+          <w:rFonts w:cs="Arial"/>
+          <w:iCs/>
+        </w:rPr>
+      </w:pPr>
+      <w:r>
+        <w:rPr>
+          <w:rFonts w:cs="Arial"/>
+          <w:iCs/>
+        </w:rPr>
+        <w:t xml:space="preserve">Personnellement j’ai une vision de l’IA d’une technologie révolutionnaire pour mon métier. Plein de technologie ont bouleverser des métiers mais dans l’informatique celui-là est très violent. Pendant mon stage de 1 ans pour réaliser des programmes « simple » l’IA ma prouvé qu’il le fessait 100x plus vite que moi. Mais à la fin du stage comme je disais « Je ne sais plus coder » j’ai dû me remémorer des taches que je fessais sur un coup de tête avant. L’utilisation de l’IA est pour moi dangereuse car on ne fait plus les choses simples qu’on en oublie plus tard de comment les faires. Du coup c’est un gain de temps énorme. Pour ce projet je vais me permettre d’utiliser l’IA pour avoir des explications mais pas pour coder car pour le PAPRO1 je dois essayer de prendre en main </w:t>
+      </w:r>
+      <w:proofErr w:type="spellStart"/>
+      <w:r>
+        <w:rPr>
+          <w:rFonts w:cs="Arial"/>
+          <w:iCs/>
+        </w:rPr>
+        <w:t>react</w:t>
+      </w:r>
+      <w:proofErr w:type="spellEnd"/>
+      <w:r>
+        <w:rPr>
+          <w:rFonts w:cs="Arial"/>
+          <w:iCs/>
+        </w:rPr>
+        <w:t xml:space="preserve"> natif puisque c’est ma première fois. Lors du TPI je me permettrai de l’utiliser pour gagne du temps sur les tâches qui peuvent être raccourci par l’IA lors de la réalisation des </w:t>
+      </w:r>
+      <w:proofErr w:type="spellStart"/>
+      <w:r>
+        <w:rPr>
+          <w:rFonts w:cs="Arial"/>
+          <w:iCs/>
+        </w:rPr>
+        <w:t>users</w:t>
+      </w:r>
+      <w:proofErr w:type="spellEnd"/>
+      <w:r>
+        <w:rPr>
+          <w:rFonts w:cs="Arial"/>
+          <w:iCs/>
+        </w:rPr>
+        <w:t xml:space="preserve"> </w:t>
+      </w:r>
+      <w:proofErr w:type="spellStart"/>
+      <w:r>
+        <w:rPr>
+          <w:rFonts w:cs="Arial"/>
+          <w:iCs/>
+        </w:rPr>
+        <w:t>storys</w:t>
+      </w:r>
+      <w:proofErr w:type="spellEnd"/>
+      <w:r>
+        <w:rPr>
+          <w:rFonts w:cs="Arial"/>
+          <w:iCs/>
+        </w:rPr>
+        <w:t>.</w:t>
+      </w:r>
+    </w:p>
+    <w:p>
+      <w:pPr>
+        <w:ind w:left="426"/>
+        <w:rPr>
+          <w:rFonts w:cs="Arial"/>
+          <w:iCs/>
+        </w:rPr>
+      </w:pPr>
+    </w:p>
+    <w:p>
+      <w:pPr>
+        <w:pStyle w:val="Titre3"/>
+      </w:pPr>
+      <w:r>
+        <w:t xml:space="preserve">Version écrite par </w:t>
+      </w:r>
+      <w:proofErr w:type="spellStart"/>
+      <w:r>
+        <w:t>ChatGPT</w:t>
+      </w:r>
+      <w:proofErr w:type="spellEnd"/>
+    </w:p>
+    <w:p/>
+    <w:p>
+      <w:pPr>
+        <w:ind w:left="708"/>
+        <w:rPr>
+          <w:rFonts w:cs="Arial"/>
+          <w:iCs/>
+        </w:rPr>
+      </w:pPr>
+      <w:r>
+        <w:rPr>
+          <w:rFonts w:cs="Arial"/>
+          <w:iCs/>
+        </w:rPr>
+        <w:t>Pour moi, l'intelligence artificielle (IA) change complètement la donne dans mon boulot. C'est incroyable comment elle peut tout faire beaucoup plus vite que nous. Par exemple, pendant mon stage d'un an où je devais coder des trucs simples, l'IA a montré qu'elle pouvait le faire 100 fois plus vite que moi. Ça m'a tellement surpris que j'ai fini par dire que j'avais "oublié comment coder" parce que je devais me rappeler comment faire des choses que je faisais facilement avant.</w:t>
+      </w:r>
+    </w:p>
+    <w:p>
+      <w:pPr>
+        <w:ind w:left="708"/>
+        <w:rPr>
+          <w:rFonts w:cs="Arial"/>
+          <w:iCs/>
+        </w:rPr>
+      </w:pPr>
+    </w:p>
+    <w:p>
+      <w:pPr>
+        <w:ind w:left="708"/>
+        <w:rPr>
+          <w:rFonts w:cs="Arial"/>
+          <w:iCs/>
+        </w:rPr>
+      </w:pPr>
+      <w:r>
+        <w:rPr>
+          <w:rFonts w:cs="Arial"/>
+          <w:iCs/>
+        </w:rPr>
+        <w:t>L'IA, c'est super pour gagner du temps, mais ça peut aussi nous faire oublier comment faire les choses par nous-mêmes. C'est un peu comme tricher à un examen : ça aide sur le moment, mais après on ne sait plus rien faire sans aide.</w:t>
+      </w:r>
+    </w:p>
+    <w:p>
+      <w:pPr>
+        <w:ind w:left="708"/>
+        <w:rPr>
+          <w:rFonts w:cs="Arial"/>
+          <w:iCs/>
+        </w:rPr>
+      </w:pPr>
+    </w:p>
+    <w:p>
+      <w:pPr>
+        <w:ind w:left="708"/>
+        <w:rPr>
+          <w:rFonts w:cs="Arial"/>
+          <w:iCs/>
+        </w:rPr>
+      </w:pPr>
+      <w:r>
+        <w:rPr>
+          <w:rFonts w:cs="Arial"/>
+          <w:iCs/>
+        </w:rPr>
         <w:lastRenderedPageBreak/>
-        <w:t>Utilisation de l’IA</w:t>
-      </w:r>
-    </w:p>
-    <w:p>
-      <w:pPr>
-        <w:pStyle w:val="Titre3"/>
-      </w:pPr>
-      <w:r>
-        <w:t xml:space="preserve">Version écrit par </w:t>
+        <w:t xml:space="preserve">Quand même, je vais utiliser l'IA pour m'aider à comprendre des choses sur mon projet, mais je vais essayer de coder moi-même. Pour mon projet PAPRO1, je vais apprendre à utiliser </w:t>
       </w:r>
       <w:proofErr w:type="spellStart"/>
       <w:r>
-        <w:t>moi-meme</w:t>
+        <w:rPr>
+          <w:rFonts w:cs="Arial"/>
+          <w:iCs/>
+        </w:rPr>
+        <w:t>React</w:t>
       </w:r>
       <w:proofErr w:type="spellEnd"/>
-    </w:p>
-    <w:p/>
+      <w:r>
+        <w:rPr>
+          <w:rFonts w:cs="Arial"/>
+          <w:iCs/>
+        </w:rPr>
+        <w:t xml:space="preserve"> Native, quelque chose de nouveau pour moi. Et pour un autre projet, le TPI, je compte utiliser l'IA pour aller plus vite sur certaines parties, surtout pour écrire les plans de ce que je veux faire.</w:t>
+      </w:r>
+    </w:p>
     <w:p>
       <w:pPr>
         <w:ind w:left="708"/>
@@ -10206,188 +10163,19 @@
           <w:iCs/>
         </w:rPr>
       </w:pPr>
+    </w:p>
+    <w:p>
+      <w:pPr>
+        <w:ind w:left="708"/>
+        <w:rPr>
+          <w:szCs w:val="14"/>
+        </w:rPr>
+      </w:pPr>
       <w:r>
         <w:rPr>
           <w:rFonts w:cs="Arial"/>
           <w:iCs/>
         </w:rPr>
-        <w:t xml:space="preserve">Personnellement j’ai une vision de l’IA d’une technologie révolutionnaire pour mon métier. Plein de technologie ont bouleverser des métiers mais dans l’informatique celui-là est très violent. Pendant mon stage de 1 ans pour réaliser des programmes « simple » l’IA ma prouvé qu’il le fessait 100x plus vite que moi. Mais à la fin du stage comme je disais « Je ne sais plus coder » j’ai dû me remémorer des taches que je fessais sur un coup de tête avant. L’utilisation de l’IA est pour moi dangereuse car on ne fait plus les choses simples qu’on en oublie plus tard de comment les faires. Du coup c’est un gain de temps énorme. Pour ce projet je vais me permettre d’utiliser l’IA pour avoir des explications mais pas pour coder car pour le PAPRO1 je dois essayer de prendre en main </w:t>
-      </w:r>
-      <w:proofErr w:type="spellStart"/>
-      <w:r>
-        <w:rPr>
-          <w:rFonts w:cs="Arial"/>
-          <w:iCs/>
-        </w:rPr>
-        <w:t>react</w:t>
-      </w:r>
-      <w:proofErr w:type="spellEnd"/>
-      <w:r>
-        <w:rPr>
-          <w:rFonts w:cs="Arial"/>
-          <w:iCs/>
-        </w:rPr>
-        <w:t xml:space="preserve"> natif puisque c’est ma première fois. Lors du TPI je me permettrai de l’utiliser pour gagne du temps sur les tâches qui peuvent être raccourci par l’IA lors de la réalisation des </w:t>
-      </w:r>
-      <w:proofErr w:type="spellStart"/>
-      <w:r>
-        <w:rPr>
-          <w:rFonts w:cs="Arial"/>
-          <w:iCs/>
-        </w:rPr>
-        <w:t>users</w:t>
-      </w:r>
-      <w:proofErr w:type="spellEnd"/>
-      <w:r>
-        <w:rPr>
-          <w:rFonts w:cs="Arial"/>
-          <w:iCs/>
-        </w:rPr>
-        <w:t xml:space="preserve"> </w:t>
-      </w:r>
-      <w:proofErr w:type="spellStart"/>
-      <w:r>
-        <w:rPr>
-          <w:rFonts w:cs="Arial"/>
-          <w:iCs/>
-        </w:rPr>
-        <w:t>storys</w:t>
-      </w:r>
-      <w:proofErr w:type="spellEnd"/>
-      <w:r>
-        <w:rPr>
-          <w:rFonts w:cs="Arial"/>
-          <w:iCs/>
-        </w:rPr>
-        <w:t>.</w:t>
-      </w:r>
-    </w:p>
-    <w:p>
-      <w:pPr>
-        <w:ind w:left="426"/>
-        <w:rPr>
-          <w:rFonts w:cs="Arial"/>
-          <w:iCs/>
-        </w:rPr>
-      </w:pPr>
-    </w:p>
-    <w:p>
-      <w:pPr>
-        <w:pStyle w:val="Titre3"/>
-      </w:pPr>
-      <w:r>
-        <w:t xml:space="preserve">Version écrite par </w:t>
-      </w:r>
-      <w:proofErr w:type="spellStart"/>
-      <w:r>
-        <w:t>ChatGPT</w:t>
-      </w:r>
-      <w:proofErr w:type="spellEnd"/>
-    </w:p>
-    <w:p/>
-    <w:p>
-      <w:pPr>
-        <w:ind w:left="708"/>
-        <w:rPr>
-          <w:rFonts w:cs="Arial"/>
-          <w:iCs/>
-        </w:rPr>
-      </w:pPr>
-      <w:r>
-        <w:rPr>
-          <w:rFonts w:cs="Arial"/>
-          <w:iCs/>
-        </w:rPr>
-        <w:t>Pour moi, l'intelligence artificielle (IA) change complètement la donne dans mon boulot. C'est incroyable comment elle peut tout faire beaucoup plus vite que nous. Par exemple, pendant mon stage d'un an où je devais coder des trucs simples, l'IA a montré qu'elle pouvait le faire 100 fois plus vite que moi. Ça m'a tellement surpris que j'ai fini par dire que j'avais "oublié comment coder" parce que je devais me rappeler comment faire des choses que je faisais facilement avant.</w:t>
-      </w:r>
-    </w:p>
-    <w:p>
-      <w:pPr>
-        <w:ind w:left="708"/>
-        <w:rPr>
-          <w:rFonts w:cs="Arial"/>
-          <w:iCs/>
-        </w:rPr>
-      </w:pPr>
-    </w:p>
-    <w:p>
-      <w:pPr>
-        <w:ind w:left="708"/>
-        <w:rPr>
-          <w:rFonts w:cs="Arial"/>
-          <w:iCs/>
-        </w:rPr>
-      </w:pPr>
-      <w:r>
-        <w:rPr>
-          <w:rFonts w:cs="Arial"/>
-          <w:iCs/>
-        </w:rPr>
-        <w:t>L'IA, c'est super pour gagner du temps, mais ça peut aussi nous faire oublier comment faire les choses par nous-mêmes. C'est un peu comme tricher à un examen : ça aide sur le moment, mais après on ne sait plus rien faire sans aide.</w:t>
-      </w:r>
-    </w:p>
-    <w:p>
-      <w:pPr>
-        <w:ind w:left="708"/>
-        <w:rPr>
-          <w:rFonts w:cs="Arial"/>
-          <w:iCs/>
-        </w:rPr>
-      </w:pPr>
-    </w:p>
-    <w:p>
-      <w:pPr>
-        <w:ind w:left="708"/>
-        <w:rPr>
-          <w:rFonts w:cs="Arial"/>
-          <w:iCs/>
-        </w:rPr>
-      </w:pPr>
-      <w:r>
-        <w:rPr>
-          <w:rFonts w:cs="Arial"/>
-          <w:iCs/>
-        </w:rPr>
-        <w:t xml:space="preserve">Quand même, je vais utiliser l'IA pour m'aider à comprendre des choses sur mon projet, mais je vais essayer de coder moi-même. Pour mon projet PAPRO1, je vais apprendre à utiliser </w:t>
-      </w:r>
-      <w:proofErr w:type="spellStart"/>
-      <w:r>
-        <w:rPr>
-          <w:rFonts w:cs="Arial"/>
-          <w:iCs/>
-        </w:rPr>
-        <w:t>React</w:t>
-      </w:r>
-      <w:proofErr w:type="spellEnd"/>
-      <w:r>
-        <w:rPr>
-          <w:rFonts w:cs="Arial"/>
-          <w:iCs/>
-        </w:rPr>
-        <w:t xml:space="preserve"> Native, quelque chose de nouveau pour moi. Et pour un autre projet, le TPI, je compte utiliser l'IA pour aller plus vite sur certaines parties, surtout pour écrire les plans de ce que je veux faire.</w:t>
-      </w:r>
-    </w:p>
-    <w:p>
-      <w:pPr>
-        <w:ind w:left="708"/>
-        <w:rPr>
-          <w:rFonts w:cs="Arial"/>
-          <w:iCs/>
-        </w:rPr>
-      </w:pPr>
-    </w:p>
-    <w:p>
-      <w:pPr>
-        <w:ind w:left="708"/>
-        <w:rPr>
-          <w:szCs w:val="14"/>
-        </w:rPr>
-      </w:pPr>
-      <w:r>
-        <w:rPr>
-          <w:rFonts w:cs="Arial"/>
-          <w:iCs/>
-        </w:rPr>
         <w:t>Je pense que c'est un bon plan : utiliser l'IA pour aider, mais sans oublier d'apprendre et de faire les choses moi-même. C'est comme avoir un super outil qui peut faire plein de trucs, mais je veux aussi m'assurer de savoir comment les faire sans aide.</w:t>
       </w:r>
     </w:p>
@@ -10398,18 +10186,18 @@
           <w:tab w:val="num" w:pos="360"/>
         </w:tabs>
       </w:pPr>
-      <w:bookmarkStart w:id="33" w:name="_Toc25553328"/>
-      <w:bookmarkStart w:id="34" w:name="_Toc71703263"/>
-      <w:bookmarkStart w:id="35" w:name="_Toc499021847"/>
+      <w:bookmarkStart w:id="30" w:name="_Toc25553328"/>
+      <w:bookmarkStart w:id="31" w:name="_Toc71703263"/>
+      <w:bookmarkStart w:id="32" w:name="_Toc499021847"/>
       <w:r>
         <w:t>C</w:t>
       </w:r>
-      <w:bookmarkEnd w:id="33"/>
-      <w:bookmarkEnd w:id="34"/>
+      <w:bookmarkEnd w:id="30"/>
+      <w:bookmarkEnd w:id="31"/>
       <w:r>
         <w:t>onclusions</w:t>
       </w:r>
-      <w:bookmarkEnd w:id="35"/>
+      <w:bookmarkEnd w:id="32"/>
     </w:p>
     <w:p>
       <w:pPr>
@@ -10485,7 +10273,6 @@
           <w:rFonts w:cs="Arial"/>
           <w:i/>
         </w:rPr>
-        <w:lastRenderedPageBreak/>
         <w:t>Objectifs atteints / non-atteints</w:t>
       </w:r>
     </w:p>
@@ -10573,19 +10360,110 @@
           <w:tab w:val="num" w:pos="360"/>
         </w:tabs>
       </w:pPr>
-      <w:bookmarkStart w:id="36" w:name="_Toc71703264"/>
-      <w:bookmarkStart w:id="37" w:name="_Toc499021848"/>
+      <w:bookmarkStart w:id="33" w:name="_Toc71703264"/>
+      <w:bookmarkStart w:id="34" w:name="_Toc499021848"/>
       <w:r>
         <w:lastRenderedPageBreak/>
         <w:t>A</w:t>
       </w:r>
+      <w:bookmarkEnd w:id="33"/>
+      <w:r>
+        <w:t>nnexes</w:t>
+      </w:r>
+      <w:bookmarkEnd w:id="34"/>
+    </w:p>
+    <w:p/>
+    <w:p>
+      <w:pPr>
+        <w:pStyle w:val="Titre2"/>
+        <w:rPr>
+          <w:i w:val="0"/>
+          <w:iCs/>
+        </w:rPr>
+      </w:pPr>
+      <w:bookmarkStart w:id="35" w:name="_Toc499021849"/>
+      <w:r>
+        <w:rPr>
+          <w:i w:val="0"/>
+          <w:iCs/>
+        </w:rPr>
+        <w:t>Résumé du rapport du TPI / version succincte de la documentation</w:t>
+      </w:r>
+      <w:bookmarkEnd w:id="35"/>
+    </w:p>
+    <w:p/>
+    <w:p>
+      <w:pPr>
+        <w:pStyle w:val="Titre2"/>
+        <w:rPr>
+          <w:i w:val="0"/>
+          <w:iCs/>
+        </w:rPr>
+      </w:pPr>
+      <w:bookmarkStart w:id="36" w:name="_Toc71703265"/>
+      <w:bookmarkStart w:id="37" w:name="_Toc499021850"/>
+      <w:r>
+        <w:rPr>
+          <w:i w:val="0"/>
+          <w:iCs/>
+        </w:rPr>
+        <w:t>Sources – Bibliographie</w:t>
+      </w:r>
       <w:bookmarkEnd w:id="36"/>
-      <w:r>
-        <w:t>nnexes</w:t>
-      </w:r>
       <w:bookmarkEnd w:id="37"/>
     </w:p>
-    <w:p/>
+    <w:p>
+      <w:pPr>
+        <w:ind w:left="426"/>
+        <w:rPr>
+          <w:iCs/>
+        </w:rPr>
+      </w:pPr>
+    </w:p>
+    <w:p>
+      <w:pPr>
+        <w:ind w:left="426"/>
+        <w:rPr>
+          <w:i/>
+          <w:iCs/>
+        </w:rPr>
+      </w:pPr>
+      <w:r>
+        <w:rPr>
+          <w:i/>
+          <w:iCs/>
+        </w:rPr>
+        <w:t>Liste des livres utilisé</w:t>
+      </w:r>
+      <w:r>
+        <w:rPr>
+          <w:i/>
+          <w:iCs/>
+        </w:rPr>
+        <w:t>s</w:t>
+      </w:r>
+      <w:r>
+        <w:rPr>
+          <w:i/>
+          <w:iCs/>
+        </w:rPr>
+        <w:t xml:space="preserve"> (Titre, auteur, date), des sites Internet (URL) consultés, des articles (Revue, date, titre, </w:t>
+      </w:r>
+      <w:r>
+        <w:rPr>
+          <w:i/>
+          <w:iCs/>
+        </w:rPr>
+        <w:t>auteur) …</w:t>
+      </w:r>
+      <w:r>
+        <w:rPr>
+          <w:i/>
+          <w:iCs/>
+        </w:rPr>
+        <w:t xml:space="preserve"> Et de toutes les aides externes (noms)   </w:t>
+      </w:r>
+    </w:p>
     <w:p>
       <w:pPr>
         <w:pStyle w:val="Titre2"/>
@@ -10594,117 +10472,26 @@
           <w:iCs/>
         </w:rPr>
       </w:pPr>
-      <w:bookmarkStart w:id="38" w:name="_Toc499021849"/>
+      <w:bookmarkStart w:id="38" w:name="_Toc25553330"/>
+      <w:bookmarkStart w:id="39" w:name="_Toc71703266"/>
+      <w:bookmarkStart w:id="40" w:name="_Toc499021851"/>
       <w:r>
         <w:rPr>
           <w:i w:val="0"/>
           <w:iCs/>
         </w:rPr>
-        <w:t>Résumé du rapport du TPI / version succincte de la documentation</w:t>
+        <w:t xml:space="preserve">Journal de </w:t>
       </w:r>
       <w:bookmarkEnd w:id="38"/>
-    </w:p>
-    <w:p/>
-    <w:p>
-      <w:pPr>
-        <w:pStyle w:val="Titre2"/>
+      <w:bookmarkEnd w:id="39"/>
+      <w:r>
         <w:rPr>
           <w:i w:val="0"/>
           <w:iCs/>
         </w:rPr>
-      </w:pPr>
-      <w:bookmarkStart w:id="39" w:name="_Toc71703265"/>
-      <w:bookmarkStart w:id="40" w:name="_Toc499021850"/>
-      <w:r>
-        <w:rPr>
-          <w:i w:val="0"/>
-          <w:iCs/>
-        </w:rPr>
-        <w:t>Sources – Bibliographie</w:t>
-      </w:r>
-      <w:bookmarkEnd w:id="39"/>
+        <w:t>travail</w:t>
+      </w:r>
       <w:bookmarkEnd w:id="40"/>
-    </w:p>
-    <w:p>
-      <w:pPr>
-        <w:ind w:left="426"/>
-        <w:rPr>
-          <w:iCs/>
-        </w:rPr>
-      </w:pPr>
-    </w:p>
-    <w:p>
-      <w:pPr>
-        <w:ind w:left="426"/>
-        <w:rPr>
-          <w:i/>
-          <w:iCs/>
-        </w:rPr>
-      </w:pPr>
-      <w:r>
-        <w:rPr>
-          <w:i/>
-          <w:iCs/>
-        </w:rPr>
-        <w:t>Liste des livres utilisé</w:t>
-      </w:r>
-      <w:r>
-        <w:rPr>
-          <w:i/>
-          <w:iCs/>
-        </w:rPr>
-        <w:t>s</w:t>
-      </w:r>
-      <w:r>
-        <w:rPr>
-          <w:i/>
-          <w:iCs/>
-        </w:rPr>
-        <w:t xml:space="preserve"> (Titre, auteur, date), des sites Internet (URL) consultés, des articles (Revue, date, titre, </w:t>
-      </w:r>
-      <w:r>
-        <w:rPr>
-          <w:i/>
-          <w:iCs/>
-        </w:rPr>
-        <w:t>auteur) …</w:t>
-      </w:r>
-      <w:r>
-        <w:rPr>
-          <w:i/>
-          <w:iCs/>
-        </w:rPr>
-        <w:t xml:space="preserve"> Et de toutes les aides externes (noms)   </w:t>
-      </w:r>
-    </w:p>
-    <w:p>
-      <w:pPr>
-        <w:pStyle w:val="Titre2"/>
-        <w:rPr>
-          <w:i w:val="0"/>
-          <w:iCs/>
-        </w:rPr>
-      </w:pPr>
-      <w:bookmarkStart w:id="41" w:name="_Toc25553330"/>
-      <w:bookmarkStart w:id="42" w:name="_Toc71703266"/>
-      <w:bookmarkStart w:id="43" w:name="_Toc499021851"/>
-      <w:r>
-        <w:rPr>
-          <w:i w:val="0"/>
-          <w:iCs/>
-        </w:rPr>
-        <w:t xml:space="preserve">Journal de </w:t>
-      </w:r>
-      <w:bookmarkEnd w:id="41"/>
-      <w:bookmarkEnd w:id="42"/>
-      <w:r>
-        <w:rPr>
-          <w:i w:val="0"/>
-          <w:iCs/>
-        </w:rPr>
-        <w:t>travail</w:t>
-      </w:r>
-      <w:bookmarkEnd w:id="43"/>
     </w:p>
     <w:p/>
     <w:tbl>
@@ -10934,7 +10721,7 @@
           <w:color w:val="FF0000"/>
         </w:rPr>
       </w:pPr>
-      <w:bookmarkStart w:id="44" w:name="_Toc25553331"/>
+      <w:bookmarkStart w:id="41" w:name="_Toc25553331"/>
     </w:p>
     <w:p>
       <w:pPr>
@@ -10979,8 +10766,8 @@
           <w:strike/>
         </w:rPr>
       </w:pPr>
-      <w:bookmarkStart w:id="45" w:name="_Toc71703267"/>
-      <w:bookmarkStart w:id="46" w:name="_Toc499021852"/>
+      <w:bookmarkStart w:id="42" w:name="_Toc71703267"/>
+      <w:bookmarkStart w:id="43" w:name="_Toc499021852"/>
       <w:r>
         <w:rPr>
           <w:i w:val="0"/>
@@ -10988,6 +10775,29 @@
           <w:strike/>
         </w:rPr>
         <w:t>Manuel d'Installation</w:t>
+      </w:r>
+      <w:bookmarkEnd w:id="41"/>
+      <w:bookmarkEnd w:id="42"/>
+      <w:bookmarkEnd w:id="43"/>
+    </w:p>
+    <w:p/>
+    <w:p>
+      <w:pPr>
+        <w:pStyle w:val="Titre2"/>
+        <w:rPr>
+          <w:i w:val="0"/>
+          <w:iCs/>
+        </w:rPr>
+      </w:pPr>
+      <w:bookmarkStart w:id="44" w:name="_Toc25553332"/>
+      <w:bookmarkStart w:id="45" w:name="_Toc71703268"/>
+      <w:bookmarkStart w:id="46" w:name="_Toc499021853"/>
+      <w:r>
+        <w:rPr>
+          <w:i w:val="0"/>
+          <w:iCs/>
+        </w:rPr>
+        <w:t>Manuel d'Utilisation</w:t>
       </w:r>
       <w:bookmarkEnd w:id="44"/>
       <w:bookmarkEnd w:id="45"/>
@@ -11002,89 +10812,66 @@
           <w:iCs/>
         </w:rPr>
       </w:pPr>
-      <w:bookmarkStart w:id="47" w:name="_Toc25553332"/>
-      <w:bookmarkStart w:id="48" w:name="_Toc71703268"/>
-      <w:bookmarkStart w:id="49" w:name="_Toc499021853"/>
+      <w:bookmarkStart w:id="47" w:name="_Toc71703270"/>
+      <w:bookmarkStart w:id="48" w:name="_Toc499021854"/>
+      <w:bookmarkStart w:id="49" w:name="_Toc25553334"/>
       <w:r>
         <w:rPr>
           <w:i w:val="0"/>
           <w:iCs/>
         </w:rPr>
-        <w:t>Manuel d'Utilisation</w:t>
+        <w:t>A</w:t>
+      </w:r>
+      <w:r>
+        <w:rPr>
+          <w:i w:val="0"/>
+          <w:iCs/>
+        </w:rPr>
+        <w:t>rchives du projet</w:t>
       </w:r>
       <w:bookmarkEnd w:id="47"/>
       <w:bookmarkEnd w:id="48"/>
+      <w:r>
+        <w:rPr>
+          <w:i w:val="0"/>
+          <w:iCs/>
+        </w:rPr>
+        <w:t xml:space="preserve"> </w:t>
+      </w:r>
       <w:bookmarkEnd w:id="49"/>
     </w:p>
     <w:p/>
     <w:p>
       <w:pPr>
-        <w:pStyle w:val="Titre2"/>
-        <w:rPr>
-          <w:i w:val="0"/>
-          <w:iCs/>
-        </w:rPr>
-      </w:pPr>
-      <w:bookmarkStart w:id="50" w:name="_Toc71703270"/>
-      <w:bookmarkStart w:id="51" w:name="_Toc499021854"/>
-      <w:bookmarkStart w:id="52" w:name="_Toc25553334"/>
-      <w:r>
-        <w:rPr>
-          <w:i w:val="0"/>
-          <w:iCs/>
-        </w:rPr>
-        <w:t>A</w:t>
-      </w:r>
-      <w:r>
-        <w:rPr>
-          <w:i w:val="0"/>
-          <w:iCs/>
-        </w:rPr>
-        <w:t>rchives du projet</w:t>
-      </w:r>
-      <w:bookmarkEnd w:id="50"/>
-      <w:bookmarkEnd w:id="51"/>
-      <w:r>
-        <w:rPr>
-          <w:i w:val="0"/>
-          <w:iCs/>
-        </w:rPr>
-        <w:t xml:space="preserve"> </w:t>
-      </w:r>
-      <w:bookmarkEnd w:id="52"/>
+        <w:ind w:left="426"/>
+        <w:rPr>
+          <w:i/>
+        </w:rPr>
+      </w:pPr>
+      <w:r>
+        <w:rPr>
+          <w:i/>
+        </w:rPr>
+        <w:t>Media</w:t>
+      </w:r>
+      <w:r>
+        <w:rPr>
+          <w:i/>
+        </w:rPr>
+        <w:t xml:space="preserve">, … dans une fourre en plastique </w:t>
+      </w:r>
     </w:p>
     <w:p/>
     <w:p>
       <w:pPr>
-        <w:ind w:left="426"/>
-        <w:rPr>
-          <w:i/>
-        </w:rPr>
-      </w:pPr>
-      <w:r>
-        <w:rPr>
-          <w:i/>
-        </w:rPr>
-        <w:t>Media</w:t>
-      </w:r>
-      <w:r>
-        <w:rPr>
-          <w:i/>
-        </w:rPr>
-        <w:t xml:space="preserve">, … dans une fourre en plastique </w:t>
-      </w:r>
-    </w:p>
-    <w:p/>
-    <w:p>
-      <w:pPr>
         <w:rPr>
           <w:szCs w:val="14"/>
         </w:rPr>
       </w:pPr>
     </w:p>
     <w:sectPr>
-      <w:headerReference w:type="default" r:id="rId20"/>
-      <w:footerReference w:type="default" r:id="rId21"/>
+      <w:headerReference w:type="default" r:id="rId17"/>
+      <w:footerReference w:type="default" r:id="rId18"/>
       <w:pgSz w:w="11906" w:h="16838" w:code="9"/>
       <w:pgMar w:top="1418" w:right="1418" w:bottom="1418" w:left="1418" w:header="720" w:footer="720" w:gutter="0"/>
       <w:cols w:space="720"/>
@@ -11096,7 +10883,7 @@
 
 <file path=word/comments.xml><?xml version="1.0" encoding="utf-8"?>
 <w:comments xmlns:wpc="http://schemas.microsoft.com/office/word/2010/wordprocessingCanvas" xmlns:cx="http://schemas.microsoft.com/office/drawing/2014/chartex" xmlns:cx1="http://schemas.microsoft.com/office/drawing/2015/9/8/chartex" xmlns:mc="http://schemas.openxmlformats.org/markup-compatibility/2006" xmlns:o="urn:schemas-microsoft-com:office:office" xmlns:r="http://schemas.openxmlformats.org/officeDocument/2006/relationships" xmlns:m="http://schemas.openxmlformats.org/officeDocument/2006/math" xmlns:v="urn:schemas-microsoft-com:vml" xmlns:wp14="http://schemas.microsoft.com/office/word/2010/wordprocessingDrawing" xmlns:wp="http://schemas.openxmlformats.org/drawingml/2006/wordprocessingDrawing" xmlns:w10="urn:schemas-microsoft-com:office:word" xmlns:w="http://schemas.openxmlformats.org/wordprocessingml/2006/main" xmlns:w14="http://schemas.microsoft.com/office/word/2010/wordml" xmlns:w15="http://schemas.microsoft.com/office/word/2012/wordml" xmlns:w16se="http://schemas.microsoft.com/office/word/2015/wordml/symex" xmlns:wpg="http://schemas.microsoft.com/office/word/2010/wordprocessingGroup" xmlns:wpi="http://schemas.microsoft.com/office/word/2010/wordprocessingInk" xmlns:wne="http://schemas.microsoft.com/office/word/2006/wordml" xmlns:wps="http://schemas.microsoft.com/office/word/2010/wordprocessingShape" mc:Ignorable="w14 w15 w16se wp14">
-  <w:comment w:id="7" w:author="Xavier Carrel" w:date="2023-05-26T09:19:00Z" w:initials="XCL">
+  <w:comment w:id="6" w:author="Xavier Carrel" w:date="2023-05-26T09:19:00Z" w:initials="XCL">
     <w:p>
       <w:r>
         <w:rPr>
@@ -11208,7 +10995,7 @@
         <w:sz w:val="16"/>
         <w:szCs w:val="16"/>
       </w:rPr>
-      <w:t>8</w:t>
+      <w:t>17</w:t>
     </w:r>
     <w:r>
       <w:rPr>
@@ -11224,12 +11011,6 @@
         <w:szCs w:val="16"/>
       </w:rPr>
       <w:tab/>
-    </w:r>
-    <w:r>
-      <w:rPr>
-        <w:sz w:val="16"/>
-        <w:szCs w:val="16"/>
-      </w:rPr>
       <w:t xml:space="preserve">Dernière </w:t>
     </w:r>
     <w:proofErr w:type="spellStart"/>
@@ -12021,6 +11802,119 @@
     </w:lvl>
   </w:abstractNum>
   <w:abstractNum w:abstractNumId="6" w15:restartNumberingAfterBreak="0">
+    <w:nsid w:val="32970387"/>
+    <w:multiLevelType w:val="hybridMultilevel"/>
+    <w:tmpl w:val="13B4277C"/>
+    <w:lvl w:ilvl="0" w:tplc="100C0001">
+      <w:start w:val="1"/>
+      <w:numFmt w:val="bullet"/>
+      <w:lvlText w:val=""/>
+      <w:lvlJc w:val="left"/>
+      <w:pPr>
+        <w:ind w:left="1428" w:hanging="360"/>
+      </w:pPr>
+      <w:rPr>
+        <w:rFonts w:ascii="Symbol" w:hAnsi="Symbol" w:hint="default"/>
+      </w:rPr>
+    </w:lvl>
+    <w:lvl w:ilvl="1" w:tplc="100C0003" w:tentative="1">
+      <w:start w:val="1"/>
+      <w:numFmt w:val="bullet"/>
+      <w:lvlText w:val="o"/>
+      <w:lvlJc w:val="left"/>
+      <w:pPr>
+        <w:ind w:left="2148" w:hanging="360"/>
+      </w:pPr>
+      <w:rPr>
+        <w:rFonts w:ascii="Courier New" w:hAnsi="Courier New" w:cs="Courier New" w:hint="default"/>
+      </w:rPr>
+    </w:lvl>
+    <w:lvl w:ilvl="2" w:tplc="100C0005" w:tentative="1">
+      <w:start w:val="1"/>
+      <w:numFmt w:val="bullet"/>
+      <w:lvlText w:val=""/>
+      <w:lvlJc w:val="left"/>
+      <w:pPr>
+        <w:ind w:left="2868" w:hanging="360"/>
+      </w:pPr>
+      <w:rPr>
+        <w:rFonts w:ascii="Wingdings" w:hAnsi="Wingdings" w:hint="default"/>
+      </w:rPr>
+    </w:lvl>
+    <w:lvl w:ilvl="3" w:tplc="100C0001" w:tentative="1">
+      <w:start w:val="1"/>
+      <w:numFmt w:val="bullet"/>
+      <w:lvlText w:val=""/>
+      <w:lvlJc w:val="left"/>
+      <w:pPr>
+        <w:ind w:left="3588" w:hanging="360"/>
+      </w:pPr>
+      <w:rPr>
+        <w:rFonts w:ascii="Symbol" w:hAnsi="Symbol" w:hint="default"/>
+      </w:rPr>
+    </w:lvl>
+    <w:lvl w:ilvl="4" w:tplc="100C0003" w:tentative="1">
+      <w:start w:val="1"/>
+      <w:numFmt w:val="bullet"/>
+      <w:lvlText w:val="o"/>
+      <w:lvlJc w:val="left"/>
+      <w:pPr>
+        <w:ind w:left="4308" w:hanging="360"/>
+      </w:pPr>
+      <w:rPr>
+        <w:rFonts w:ascii="Courier New" w:hAnsi="Courier New" w:cs="Courier New" w:hint="default"/>
+      </w:rPr>
+    </w:lvl>
+    <w:lvl w:ilvl="5" w:tplc="100C0005" w:tentative="1">
+      <w:start w:val="1"/>
+      <w:numFmt w:val="bullet"/>
+      <w:lvlText w:val=""/>
+      <w:lvlJc w:val="left"/>
+      <w:pPr>
+        <w:ind w:left="5028" w:hanging="360"/>
+      </w:pPr>
+      <w:rPr>
+        <w:rFonts w:ascii="Wingdings" w:hAnsi="Wingdings" w:hint="default"/>
+      </w:rPr>
+    </w:lvl>
+    <w:lvl w:ilvl="6" w:tplc="100C0001" w:tentative="1">
+      <w:start w:val="1"/>
+      <w:numFmt w:val="bullet"/>
+      <w:lvlText w:val=""/>
+      <w:lvlJc w:val="left"/>
+      <w:pPr>
+        <w:ind w:left="5748" w:hanging="360"/>
+      </w:pPr>
+      <w:rPr>
+        <w:rFonts w:ascii="Symbol" w:hAnsi="Symbol" w:hint="default"/>
+      </w:rPr>
+    </w:lvl>
+    <w:lvl w:ilvl="7" w:tplc="100C0003" w:tentative="1">
+      <w:start w:val="1"/>
+      <w:numFmt w:val="bullet"/>
+      <w:lvlText w:val="o"/>
+      <w:lvlJc w:val="left"/>
+      <w:pPr>
+        <w:ind w:left="6468" w:hanging="360"/>
+      </w:pPr>
+      <w:rPr>
+        <w:rFonts w:ascii="Courier New" w:hAnsi="Courier New" w:cs="Courier New" w:hint="default"/>
+      </w:rPr>
+    </w:lvl>
+    <w:lvl w:ilvl="8" w:tplc="100C0005" w:tentative="1">
+      <w:start w:val="1"/>
+      <w:numFmt w:val="bullet"/>
+      <w:lvlText w:val=""/>
+      <w:lvlJc w:val="left"/>
+      <w:pPr>
+        <w:ind w:left="7188" w:hanging="360"/>
+      </w:pPr>
+      <w:rPr>
+        <w:rFonts w:ascii="Wingdings" w:hAnsi="Wingdings" w:hint="default"/>
+      </w:rPr>
+    </w:lvl>
+  </w:abstractNum>
+  <w:abstractNum w:abstractNumId="7" w15:restartNumberingAfterBreak="0">
     <w:nsid w:val="3B637699"/>
     <w:multiLevelType w:val="hybridMultilevel"/>
     <w:tmpl w:val="49B87AC4"/>
@@ -12133,7 +12027,7 @@
       </w:rPr>
     </w:lvl>
   </w:abstractNum>
-  <w:abstractNum w:abstractNumId="7" w15:restartNumberingAfterBreak="0">
+  <w:abstractNum w:abstractNumId="8" w15:restartNumberingAfterBreak="0">
     <w:nsid w:val="408C02FF"/>
     <w:multiLevelType w:val="hybridMultilevel"/>
     <w:tmpl w:val="1C925AC4"/>
@@ -12270,7 +12164,7 @@
       </w:rPr>
     </w:lvl>
   </w:abstractNum>
-  <w:abstractNum w:abstractNumId="8" w15:restartNumberingAfterBreak="0">
+  <w:abstractNum w:abstractNumId="9" w15:restartNumberingAfterBreak="0">
     <w:nsid w:val="42F31DAB"/>
     <w:multiLevelType w:val="hybridMultilevel"/>
     <w:tmpl w:val="A46C5D1C"/>
@@ -12410,7 +12304,7 @@
       </w:rPr>
     </w:lvl>
   </w:abstractNum>
-  <w:abstractNum w:abstractNumId="9" w15:restartNumberingAfterBreak="0">
+  <w:abstractNum w:abstractNumId="10" w15:restartNumberingAfterBreak="0">
     <w:nsid w:val="4BC4658A"/>
     <w:multiLevelType w:val="hybridMultilevel"/>
     <w:tmpl w:val="65B68002"/>
@@ -12496,7 +12390,7 @@
       </w:pPr>
     </w:lvl>
   </w:abstractNum>
-  <w:abstractNum w:abstractNumId="10" w15:restartNumberingAfterBreak="0">
+  <w:abstractNum w:abstractNumId="11" w15:restartNumberingAfterBreak="0">
     <w:nsid w:val="5082572C"/>
     <w:multiLevelType w:val="hybridMultilevel"/>
     <w:tmpl w:val="ED4ACFA4"/>
@@ -12636,7 +12530,7 @@
       </w:rPr>
     </w:lvl>
   </w:abstractNum>
-  <w:abstractNum w:abstractNumId="11" w15:restartNumberingAfterBreak="0">
+  <w:abstractNum w:abstractNumId="12" w15:restartNumberingAfterBreak="0">
     <w:nsid w:val="52B247CA"/>
     <w:multiLevelType w:val="hybridMultilevel"/>
     <w:tmpl w:val="B7D4D45A"/>
@@ -12776,7 +12670,7 @@
       </w:rPr>
     </w:lvl>
   </w:abstractNum>
-  <w:abstractNum w:abstractNumId="12" w15:restartNumberingAfterBreak="0">
+  <w:abstractNum w:abstractNumId="13" w15:restartNumberingAfterBreak="0">
     <w:nsid w:val="594C1361"/>
     <w:multiLevelType w:val="hybridMultilevel"/>
     <w:tmpl w:val="5C243628"/>
@@ -12916,7 +12810,7 @@
       </w:rPr>
     </w:lvl>
   </w:abstractNum>
-  <w:abstractNum w:abstractNumId="13" w15:restartNumberingAfterBreak="0">
+  <w:abstractNum w:abstractNumId="14" w15:restartNumberingAfterBreak="0">
     <w:nsid w:val="71E06583"/>
     <w:multiLevelType w:val="hybridMultilevel"/>
     <w:tmpl w:val="26C81FCE"/>
@@ -13056,7 +12950,7 @@
       </w:rPr>
     </w:lvl>
   </w:abstractNum>
-  <w:abstractNum w:abstractNumId="14" w15:restartNumberingAfterBreak="0">
+  <w:abstractNum w:abstractNumId="15" w15:restartNumberingAfterBreak="0">
     <w:nsid w:val="75A3529B"/>
     <w:multiLevelType w:val="hybridMultilevel"/>
     <w:tmpl w:val="819EEA64"/>
@@ -13196,7 +13090,7 @@
       </w:rPr>
     </w:lvl>
   </w:abstractNum>
-  <w:abstractNum w:abstractNumId="15" w15:restartNumberingAfterBreak="0">
+  <w:abstractNum w:abstractNumId="16" w15:restartNumberingAfterBreak="0">
     <w:nsid w:val="770D70A3"/>
     <w:multiLevelType w:val="hybridMultilevel"/>
     <w:tmpl w:val="E0E09518"/>
@@ -13309,7 +13203,7 @@
       </w:rPr>
     </w:lvl>
   </w:abstractNum>
-  <w:abstractNum w:abstractNumId="16" w15:restartNumberingAfterBreak="0">
+  <w:abstractNum w:abstractNumId="17" w15:restartNumberingAfterBreak="0">
     <w:nsid w:val="7B193736"/>
     <w:multiLevelType w:val="multilevel"/>
     <w:tmpl w:val="3E0A631E"/>
@@ -13431,7 +13325,7 @@
       </w:pPr>
     </w:lvl>
   </w:abstractNum>
-  <w:abstractNum w:abstractNumId="17" w15:restartNumberingAfterBreak="0">
+  <w:abstractNum w:abstractNumId="18" w15:restartNumberingAfterBreak="0">
     <w:nsid w:val="7DD245F2"/>
     <w:multiLevelType w:val="hybridMultilevel"/>
     <w:tmpl w:val="3100450C"/>
@@ -13572,7 +13466,7 @@
     </w:lvl>
   </w:abstractNum>
   <w:num w:numId="1">
-    <w:abstractNumId w:val="16"/>
+    <w:abstractNumId w:val="17"/>
   </w:num>
   <w:num w:numId="2">
     <w:abstractNumId w:val="0"/>
@@ -13581,37 +13475,37 @@
     <w:abstractNumId w:val="3"/>
   </w:num>
   <w:num w:numId="4">
-    <w:abstractNumId w:val="14"/>
+    <w:abstractNumId w:val="15"/>
   </w:num>
   <w:num w:numId="5">
-    <w:abstractNumId w:val="11"/>
+    <w:abstractNumId w:val="12"/>
   </w:num>
   <w:num w:numId="6">
     <w:abstractNumId w:val="4"/>
   </w:num>
   <w:num w:numId="7">
-    <w:abstractNumId w:val="12"/>
+    <w:abstractNumId w:val="13"/>
   </w:num>
   <w:num w:numId="8">
-    <w:abstractNumId w:val="17"/>
+    <w:abstractNumId w:val="18"/>
   </w:num>
   <w:num w:numId="9">
     <w:abstractNumId w:val="2"/>
   </w:num>
   <w:num w:numId="10">
-    <w:abstractNumId w:val="7"/>
+    <w:abstractNumId w:val="8"/>
   </w:num>
   <w:num w:numId="11">
-    <w:abstractNumId w:val="10"/>
+    <w:abstractNumId w:val="11"/>
   </w:num>
   <w:num w:numId="12">
-    <w:abstractNumId w:val="8"/>
+    <w:abstractNumId w:val="9"/>
   </w:num>
   <w:num w:numId="13">
-    <w:abstractNumId w:val="13"/>
+    <w:abstractNumId w:val="14"/>
   </w:num>
   <w:num w:numId="14">
-    <w:abstractNumId w:val="15"/>
+    <w:abstractNumId w:val="16"/>
   </w:num>
   <w:num w:numId="15">
     <w:abstractNumId w:val="5"/>
@@ -13620,13 +13514,16 @@
     <w:abstractNumId w:val="1"/>
   </w:num>
   <w:num w:numId="17">
-    <w:abstractNumId w:val="6"/>
+    <w:abstractNumId w:val="7"/>
   </w:num>
   <w:num w:numId="18">
-    <w:abstractNumId w:val="9"/>
+    <w:abstractNumId w:val="10"/>
     <w:lvlOverride w:ilvl="0">
       <w:startOverride w:val="1"/>
     </w:lvlOverride>
+  </w:num>
+  <w:num w:numId="19">
+    <w:abstractNumId w:val="6"/>
   </w:num>
   <w:numIdMacAtCleanup w:val="13"/>
 </w:numbering>
@@ -14861,15 +14758,6 @@
 </file>
 
 <file path=customXml/item1.xml><?xml version="1.0" encoding="utf-8"?>
-<?mso-contentType ?>
-<FormTemplates xmlns="http://schemas.microsoft.com/sharepoint/v3/contenttype/forms">
-  <Display>DocumentLibraryForm</Display>
-  <Edit>DocumentLibraryForm</Edit>
-  <New>DocumentLibraryForm</New>
-</FormTemplates>
-</file>
-
-<file path=customXml/item2.xml><?xml version="1.0" encoding="utf-8"?>
 <ct:contentTypeSchema xmlns:ct="http://schemas.microsoft.com/office/2006/metadata/contentType" xmlns:ma="http://schemas.microsoft.com/office/2006/metadata/properties/metaAttributes" ct:_="" ma:_="" ma:contentTypeName="Document" ma:contentTypeID="0x010100E529CC47EA4E614CBF50FAFAB9B8F32B" ma:contentTypeVersion="13" ma:contentTypeDescription="Crée un document." ma:contentTypeScope="" ma:versionID="b0c7ed87d1a958e9d45e6a628dda67b2">
   <xsd:schema xmlns:xsd="http://www.w3.org/2001/XMLSchema" xmlns:xs="http://www.w3.org/2001/XMLSchema" xmlns:p="http://schemas.microsoft.com/office/2006/metadata/properties" xmlns:ns2="98d92101-24da-4498-9971-a24673344bd8" xmlns:ns3="dfa80de1-e9bb-4cf2-893d-d06220b3971a" targetNamespace="http://schemas.microsoft.com/office/2006/metadata/properties" ma:root="true" ma:fieldsID="444cf053ca299ab1a8609ad922f5c0d6" ns2:_="" ns3:_="">
     <xsd:import namespace="98d92101-24da-4498-9971-a24673344bd8"/>
@@ -15092,6 +14980,15 @@
 </ct:contentTypeSchema>
 </file>
 
+<file path=customXml/item2.xml><?xml version="1.0" encoding="utf-8"?>
+<?mso-contentType ?>
+<FormTemplates xmlns="http://schemas.microsoft.com/sharepoint/v3/contenttype/forms">
+  <Display>DocumentLibraryForm</Display>
+  <Edit>DocumentLibraryForm</Edit>
+  <New>DocumentLibraryForm</New>
+</FormTemplates>
+</file>
+
 <file path=customXml/item3.xml><?xml version="1.0" encoding="utf-8"?>
 <p:properties xmlns:p="http://schemas.microsoft.com/office/2006/metadata/properties" xmlns:xsi="http://www.w3.org/2001/XMLSchema-instance" xmlns:pc="http://schemas.microsoft.com/office/infopath/2007/PartnerControls">
   <documentManagement>
@@ -15104,14 +15001,6 @@
 </file>
 
 <file path=customXml/itemProps1.xml><?xml version="1.0" encoding="utf-8"?>
-<ds:datastoreItem xmlns:ds="http://schemas.openxmlformats.org/officeDocument/2006/customXml" ds:itemID="{1DADA05A-DA17-4CB0-90B5-C889667DD54A}">
-  <ds:schemaRefs>
-    <ds:schemaRef ds:uri="http://schemas.microsoft.com/sharepoint/v3/contenttype/forms"/>
-  </ds:schemaRefs>
-</ds:datastoreItem>
-</file>
-
-<file path=customXml/itemProps2.xml><?xml version="1.0" encoding="utf-8"?>
 <ds:datastoreItem xmlns:ds="http://schemas.openxmlformats.org/officeDocument/2006/customXml" ds:itemID="{700D8043-C34E-4EC6-98BE-7219263EC485}">
   <ds:schemaRefs>
     <ds:schemaRef ds:uri="http://schemas.microsoft.com/office/2006/metadata/contentType"/>
@@ -15130,6 +15019,14 @@
 </ds:datastoreItem>
 </file>
 
+<file path=customXml/itemProps2.xml><?xml version="1.0" encoding="utf-8"?>
+<ds:datastoreItem xmlns:ds="http://schemas.openxmlformats.org/officeDocument/2006/customXml" ds:itemID="{1DADA05A-DA17-4CB0-90B5-C889667DD54A}">
+  <ds:schemaRefs>
+    <ds:schemaRef ds:uri="http://schemas.microsoft.com/sharepoint/v3/contenttype/forms"/>
+  </ds:schemaRefs>
+</ds:datastoreItem>
+</file>
+
 <file path=customXml/itemProps3.xml><?xml version="1.0" encoding="utf-8"?>
 <ds:datastoreItem xmlns:ds="http://schemas.openxmlformats.org/officeDocument/2006/customXml" ds:itemID="{67CD1812-8B57-456C-9CBC-7D2297210787}">
   <ds:schemaRefs>

</xml_diff>

<commit_message>
Ajouter drag and drop explication
</commit_message>
<xml_diff>
--- a/doc/PAPRO1_2024/Rapport-PAPRO1.docx
+++ b/doc/PAPRO1_2024/Rapport-PAPRO1.docx
@@ -5511,8 +5511,8 @@
         <w:tblLook w:val="0000" w:firstRow="0" w:lastRow="0" w:firstColumn="0" w:lastColumn="0" w:noHBand="0" w:noVBand="0"/>
       </w:tblPr>
       <w:tblGrid>
-        <w:gridCol w:w="2354"/>
-        <w:gridCol w:w="6716"/>
+        <w:gridCol w:w="1835"/>
+        <w:gridCol w:w="6184"/>
       </w:tblGrid>
       <w:tr>
         <w:tc>
@@ -5587,10 +5587,7 @@
             </w:r>
             <w:proofErr w:type="spellEnd"/>
           </w:p>
-          <w:p>
-            <w:bookmarkStart w:id="9" w:name="_GoBack"/>
-            <w:bookmarkEnd w:id="9"/>
-          </w:p>
+          <w:p/>
         </w:tc>
       </w:tr>
       <w:tr>
@@ -5690,223 +5687,6 @@
           <w:p/>
         </w:tc>
       </w:tr>
-      <w:tr>
-        <w:tc>
-          <w:tcPr>
-            <w:tcW w:w="0" w:type="auto"/>
-          </w:tcPr>
-          <w:p>
-            <w:proofErr w:type="spellStart"/>
-            <w:r>
-              <w:t>Enleve</w:t>
-            </w:r>
-            <w:proofErr w:type="spellEnd"/>
-            <w:r>
-              <w:t xml:space="preserve"> le bouton</w:t>
-            </w:r>
-          </w:p>
-        </w:tc>
-        <w:tc>
-          <w:tcPr>
-            <w:tcW w:w="0" w:type="auto"/>
-          </w:tcPr>
-          <w:p>
-            <w:r>
-              <w:t xml:space="preserve">Lorsque </w:t>
-            </w:r>
-            <w:proofErr w:type="spellStart"/>
-            <w:r>
-              <w:t>tout</w:t>
-            </w:r>
-            <w:proofErr w:type="spellEnd"/>
-            <w:r>
-              <w:t xml:space="preserve"> </w:t>
-            </w:r>
-            <w:proofErr w:type="gramStart"/>
-            <w:r>
-              <w:t>mes joueur</w:t>
-            </w:r>
-            <w:proofErr w:type="gramEnd"/>
-            <w:r>
-              <w:t xml:space="preserve"> son sur une position</w:t>
-            </w:r>
-          </w:p>
-          <w:p>
-            <w:r>
-              <w:t>Quand j'</w:t>
-            </w:r>
-            <w:proofErr w:type="spellStart"/>
-            <w:r>
-              <w:t>enleve</w:t>
-            </w:r>
-            <w:proofErr w:type="spellEnd"/>
-            <w:r>
-              <w:t xml:space="preserve"> un joueur alors qu'il était tous plein</w:t>
-            </w:r>
-          </w:p>
-          <w:p>
-            <w:r>
-              <w:t>Le bouton enregistrer disparait</w:t>
-            </w:r>
-          </w:p>
-        </w:tc>
-      </w:tr>
-      <w:tr>
-        <w:tc>
-          <w:tcPr>
-            <w:tcW w:w="0" w:type="auto"/>
-          </w:tcPr>
-          <w:p/>
-        </w:tc>
-        <w:tc>
-          <w:tcPr>
-            <w:tcW w:w="0" w:type="auto"/>
-          </w:tcPr>
-          <w:p/>
-        </w:tc>
-      </w:tr>
-      <w:tr>
-        <w:tc>
-          <w:tcPr>
-            <w:tcW w:w="0" w:type="auto"/>
-          </w:tcPr>
-          <w:p>
-            <w:r>
-              <w:t xml:space="preserve">Joueur dans l'autre </w:t>
-            </w:r>
-            <w:proofErr w:type="spellStart"/>
-            <w:r>
-              <w:t>equipe</w:t>
-            </w:r>
-            <w:proofErr w:type="spellEnd"/>
-          </w:p>
-        </w:tc>
-        <w:tc>
-          <w:tcPr>
-            <w:tcW w:w="0" w:type="auto"/>
-          </w:tcPr>
-          <w:p>
-            <w:r>
-              <w:t xml:space="preserve">Lorsque je glisse un joueur dans un champ de l'autre </w:t>
-            </w:r>
-            <w:proofErr w:type="spellStart"/>
-            <w:r>
-              <w:t>equipe</w:t>
-            </w:r>
-            <w:proofErr w:type="spellEnd"/>
-          </w:p>
-          <w:p>
-            <w:r>
-              <w:t xml:space="preserve">Quand je </w:t>
-            </w:r>
-            <w:proofErr w:type="spellStart"/>
-            <w:r>
-              <w:t>lache</w:t>
-            </w:r>
-            <w:proofErr w:type="spellEnd"/>
-            <w:r>
-              <w:t xml:space="preserve"> le bouton de la souris</w:t>
-            </w:r>
-          </w:p>
-          <w:p>
-            <w:r>
-              <w:t xml:space="preserve">Je veux que </w:t>
-            </w:r>
-            <w:proofErr w:type="spellStart"/>
-            <w:r>
-              <w:t>ca</w:t>
-            </w:r>
-            <w:proofErr w:type="spellEnd"/>
-            <w:r>
-              <w:t xml:space="preserve"> ne fonctionne pas et que le joueur revienne où il se situait</w:t>
-            </w:r>
-          </w:p>
-        </w:tc>
-      </w:tr>
-      <w:tr>
-        <w:tc>
-          <w:tcPr>
-            <w:tcW w:w="0" w:type="auto"/>
-          </w:tcPr>
-          <w:p/>
-        </w:tc>
-        <w:tc>
-          <w:tcPr>
-            <w:tcW w:w="0" w:type="auto"/>
-          </w:tcPr>
-          <w:p/>
-        </w:tc>
-      </w:tr>
-      <w:tr>
-        <w:tc>
-          <w:tcPr>
-            <w:tcW w:w="0" w:type="auto"/>
-          </w:tcPr>
-          <w:p/>
-        </w:tc>
-        <w:tc>
-          <w:tcPr>
-            <w:tcW w:w="0" w:type="auto"/>
-          </w:tcPr>
-          <w:p/>
-        </w:tc>
-      </w:tr>
-      <w:tr>
-        <w:tc>
-          <w:tcPr>
-            <w:tcW w:w="0" w:type="auto"/>
-          </w:tcPr>
-          <w:p>
-            <w:r>
-              <w:t>Enregistrement</w:t>
-            </w:r>
-          </w:p>
-        </w:tc>
-        <w:tc>
-          <w:tcPr>
-            <w:tcW w:w="0" w:type="auto"/>
-          </w:tcPr>
-          <w:p>
-            <w:r>
-              <w:t xml:space="preserve">Lorsque je souhaite enregistrer les positions </w:t>
-            </w:r>
-            <w:proofErr w:type="gramStart"/>
-            <w:r>
-              <w:t>de une</w:t>
-            </w:r>
-            <w:proofErr w:type="gramEnd"/>
-            <w:r>
-              <w:t xml:space="preserve"> équipe</w:t>
-            </w:r>
-          </w:p>
-          <w:p>
-            <w:r>
-              <w:t xml:space="preserve">Quand j'appuie sur la </w:t>
-            </w:r>
-            <w:proofErr w:type="spellStart"/>
-            <w:r>
-              <w:t>checkbox</w:t>
-            </w:r>
-            <w:proofErr w:type="spellEnd"/>
-            <w:r>
-              <w:t xml:space="preserve"> finale et que j'appuie sur le bouton enregistrer</w:t>
-            </w:r>
-          </w:p>
-          <w:p>
-            <w:r>
-              <w:t>L'</w:t>
-            </w:r>
-            <w:proofErr w:type="spellStart"/>
-            <w:r>
-              <w:t>equipe</w:t>
-            </w:r>
-            <w:proofErr w:type="spellEnd"/>
-            <w:r>
-              <w:t xml:space="preserve"> enregistrer s'enregistre d'un coup et s'affiche sur les positions et ils sont pas modifiables</w:t>
-            </w:r>
-          </w:p>
-        </w:tc>
-      </w:tr>
     </w:tbl>
     <w:p>
       <w:pPr>
@@ -6252,6 +6032,7 @@
           <w:iCs/>
           <w:szCs w:val="14"/>
         </w:rPr>
+        <w:lastRenderedPageBreak/>
         <w:t>t</w:t>
       </w:r>
       <w:r>
@@ -6519,9 +6300,9 @@
           <w:rFonts w:cs="Arial"/>
         </w:rPr>
       </w:pPr>
-      <w:bookmarkStart w:id="10" w:name="_Toc25553310"/>
-      <w:bookmarkStart w:id="11" w:name="_Toc71691015"/>
-      <w:bookmarkStart w:id="12" w:name="_Toc499021839"/>
+      <w:bookmarkStart w:id="9" w:name="_Toc25553310"/>
+      <w:bookmarkStart w:id="10" w:name="_Toc71691015"/>
+      <w:bookmarkStart w:id="11" w:name="_Toc499021839"/>
       <w:r>
         <w:rPr>
           <w:rFonts w:cs="Arial"/>
@@ -6534,35 +6315,35 @@
         </w:rPr>
         <w:t>isques techniques</w:t>
       </w:r>
+      <w:bookmarkEnd w:id="9"/>
       <w:bookmarkEnd w:id="10"/>
       <w:bookmarkEnd w:id="11"/>
+    </w:p>
+    <w:p/>
+    <w:p>
+      <w:r>
+        <w:t>Un des principaux risques rencontrer est le changement de projet en milieu de chemin. Réaliser un projet et soudain changer m’a énormément perturbé. Dans le domaine du web ce n’est pas compliquer car j’ai des bonnes notions en PHP. Une des complexités du projet est le MVC où j’ai des notions mais que je trouve compliquer.</w:t>
+      </w:r>
+    </w:p>
+    <w:p>
+      <w:pPr>
+        <w:pStyle w:val="Titre2"/>
+        <w:rPr>
+          <w:i w:val="0"/>
+          <w:iCs/>
+          <w:strike/>
+        </w:rPr>
+      </w:pPr>
+      <w:bookmarkStart w:id="12" w:name="_Toc499021840"/>
+      <w:r>
+        <w:rPr>
+          <w:i w:val="0"/>
+          <w:iCs/>
+          <w:strike/>
+        </w:rPr>
+        <w:t>Planification</w:t>
+      </w:r>
       <w:bookmarkEnd w:id="12"/>
-    </w:p>
-    <w:p/>
-    <w:p>
-      <w:r>
-        <w:t>Un des principaux risques rencontrer est le changement de projet en milieu de chemin. Réaliser un projet et soudain changer m’a énormément perturbé. Dans le domaine du web ce n’est pas compliquer car j’ai des bonnes notions en PHP. Une des complexités du projet est le MVC où j’ai des notions mais que je trouve compliquer.</w:t>
-      </w:r>
-    </w:p>
-    <w:p>
-      <w:pPr>
-        <w:pStyle w:val="Titre2"/>
-        <w:rPr>
-          <w:i w:val="0"/>
-          <w:iCs/>
-          <w:strike/>
-        </w:rPr>
-      </w:pPr>
-      <w:bookmarkStart w:id="13" w:name="_Toc499021840"/>
-      <w:r>
-        <w:rPr>
-          <w:i w:val="0"/>
-          <w:iCs/>
-          <w:strike/>
-        </w:rPr>
-        <w:t>Planification</w:t>
-      </w:r>
-      <w:bookmarkEnd w:id="13"/>
     </w:p>
     <w:p>
       <w:pPr>
@@ -6835,7 +6616,6 @@
           <w:iCs/>
           <w:color w:val="000000" w:themeColor="text1"/>
         </w:rPr>
-        <w:lastRenderedPageBreak/>
         <w:t>Environneme</w:t>
       </w:r>
       <w:r>
@@ -7151,16 +6931,16 @@
           <w:tab w:val="num" w:pos="360"/>
         </w:tabs>
       </w:pPr>
-      <w:bookmarkStart w:id="14" w:name="_Toc71703259"/>
-      <w:bookmarkStart w:id="15" w:name="_Toc499021842"/>
+      <w:bookmarkStart w:id="13" w:name="_Toc71703259"/>
+      <w:bookmarkStart w:id="14" w:name="_Toc499021842"/>
       <w:r>
         <w:t>R</w:t>
       </w:r>
+      <w:bookmarkEnd w:id="13"/>
+      <w:r>
+        <w:t>éalisation</w:t>
+      </w:r>
       <w:bookmarkEnd w:id="14"/>
-      <w:r>
-        <w:t>éalisation</w:t>
-      </w:r>
-      <w:bookmarkEnd w:id="15"/>
     </w:p>
     <w:p>
       <w:pPr>
@@ -7169,9 +6949,9 @@
           <w:color w:val="FF0000"/>
         </w:rPr>
       </w:pPr>
-      <w:bookmarkStart w:id="16" w:name="_Toc25553317"/>
-      <w:bookmarkStart w:id="17" w:name="_Toc71691022"/>
-      <w:bookmarkStart w:id="18" w:name="_Toc499021843"/>
+      <w:bookmarkStart w:id="15" w:name="_Toc25553317"/>
+      <w:bookmarkStart w:id="16" w:name="_Toc71691022"/>
+      <w:bookmarkStart w:id="17" w:name="_Toc499021843"/>
       <w:r>
         <w:rPr>
           <w:color w:val="FF0000"/>
@@ -7185,23 +6965,666 @@
         <w:t>s</w:t>
       </w:r>
     </w:p>
+    <w:p>
+      <w:pPr>
+        <w:pStyle w:val="Titre2"/>
+      </w:pPr>
+      <w:r>
+        <w:t>Drag and Drop</w:t>
+      </w:r>
+    </w:p>
+    <w:p>
+      <w:r>
+        <w:t xml:space="preserve">Au début je pensais que le drag and drop pour l’application </w:t>
+      </w:r>
+      <w:proofErr w:type="spellStart"/>
+      <w:r>
+        <w:t>VolScore</w:t>
+      </w:r>
+      <w:proofErr w:type="spellEnd"/>
+      <w:r>
+        <w:t xml:space="preserve"> se ferrai tout simplement avec des div et un système de class avec du JS comme montré en dessous.</w:t>
+      </w:r>
+    </w:p>
+    <w:p>
+      <w:pPr>
+        <w:jc w:val="center"/>
+      </w:pPr>
+      <w:r>
+        <w:rPr>
+          <w:noProof/>
+          <w:lang w:val="fr-CH" w:eastAsia="fr-CH"/>
+        </w:rPr>
+        <w:drawing>
+          <wp:inline distT="0" distB="0" distL="0" distR="0" wp14:anchorId="2907D62E" wp14:editId="3EBE74A8">
+            <wp:extent cx="4465671" cy="2509136"/>
+            <wp:effectExtent l="0" t="0" r="0" b="5715"/>
+            <wp:docPr id="6" name="Image 6" descr="C:\Users\pd51hwz\AppData\Local\Microsoft\Windows\INetCache\Content.Word\dragandropcomment.png"/>
+            <wp:cNvGraphicFramePr>
+              <a:graphicFrameLocks xmlns:a="http://schemas.openxmlformats.org/drawingml/2006/main" noChangeAspect="1"/>
+            </wp:cNvGraphicFramePr>
+            <a:graphic xmlns:a="http://schemas.openxmlformats.org/drawingml/2006/main">
+              <a:graphicData uri="http://schemas.openxmlformats.org/drawingml/2006/picture">
+                <pic:pic xmlns:pic="http://schemas.openxmlformats.org/drawingml/2006/picture">
+                  <pic:nvPicPr>
+                    <pic:cNvPr id="0" name="Picture 11" descr="C:\Users\pd51hwz\AppData\Local\Microsoft\Windows\INetCache\Content.Word\dragandropcomment.png"/>
+                    <pic:cNvPicPr>
+                      <a:picLocks noChangeAspect="1" noChangeArrowheads="1"/>
+                    </pic:cNvPicPr>
+                  </pic:nvPicPr>
+                  <pic:blipFill>
+                    <a:blip r:embed="rId15" cstate="print">
+                      <a:extLst>
+                        <a:ext uri="{28A0092B-C50C-407E-A947-70E740481C1C}">
+                          <a14:useLocalDpi xmlns:a14="http://schemas.microsoft.com/office/drawing/2010/main" val="0"/>
+                        </a:ext>
+                      </a:extLst>
+                    </a:blip>
+                    <a:srcRect/>
+                    <a:stretch>
+                      <a:fillRect/>
+                    </a:stretch>
+                  </pic:blipFill>
+                  <pic:spPr bwMode="auto">
+                    <a:xfrm>
+                      <a:off x="0" y="0"/>
+                      <a:ext cx="4490544" cy="2523111"/>
+                    </a:xfrm>
+                    <a:prstGeom prst="rect">
+                      <a:avLst/>
+                    </a:prstGeom>
+                    <a:noFill/>
+                    <a:ln>
+                      <a:noFill/>
+                    </a:ln>
+                  </pic:spPr>
+                </pic:pic>
+              </a:graphicData>
+            </a:graphic>
+          </wp:inline>
+        </w:drawing>
+      </w:r>
+    </w:p>
+    <w:p>
+      <w:pPr>
+        <w:rPr>
+          <w:b/>
+          <w:color w:val="FF0000"/>
+        </w:rPr>
+      </w:pPr>
+      <w:r>
+        <w:rPr>
+          <w:b/>
+          <w:color w:val="FF0000"/>
+        </w:rPr>
+        <w:t xml:space="preserve">Je précise pour l’application </w:t>
+      </w:r>
+      <w:proofErr w:type="spellStart"/>
+      <w:r>
+        <w:rPr>
+          <w:b/>
+          <w:color w:val="FF0000"/>
+        </w:rPr>
+        <w:t>VolS</w:t>
+      </w:r>
+      <w:r>
+        <w:rPr>
+          <w:b/>
+          <w:color w:val="FF0000"/>
+        </w:rPr>
+        <w:t>core</w:t>
+      </w:r>
+      <w:proofErr w:type="spellEnd"/>
+    </w:p>
+    <w:p>
+      <w:pPr>
+        <w:rPr>
+          <w:color w:val="000000" w:themeColor="text1"/>
+        </w:rPr>
+      </w:pPr>
+    </w:p>
+    <w:p>
+      <w:pPr>
+        <w:rPr>
+          <w:color w:val="000000" w:themeColor="text1"/>
+        </w:rPr>
+      </w:pPr>
+      <w:r>
+        <w:rPr>
+          <w:color w:val="000000" w:themeColor="text1"/>
+        </w:rPr>
+        <w:t xml:space="preserve">J’ai vite compris que ça ne se ferrai pas aussi simplement car premièrement les valeurs sont </w:t>
+      </w:r>
+      <w:proofErr w:type="gramStart"/>
+      <w:r>
+        <w:rPr>
+          <w:color w:val="000000" w:themeColor="text1"/>
+        </w:rPr>
+        <w:t>mis</w:t>
+      </w:r>
+      <w:proofErr w:type="gramEnd"/>
+      <w:r>
+        <w:rPr>
+          <w:color w:val="000000" w:themeColor="text1"/>
+        </w:rPr>
+        <w:t xml:space="preserve"> dans un formulaire et ensuite dans un SELECT. Pour ne pas modifier la structure du </w:t>
+      </w:r>
+      <w:proofErr w:type="spellStart"/>
+      <w:r>
+        <w:rPr>
+          <w:color w:val="000000" w:themeColor="text1"/>
+        </w:rPr>
+        <w:t>backend</w:t>
+      </w:r>
+      <w:proofErr w:type="spellEnd"/>
+      <w:r>
+        <w:rPr>
+          <w:color w:val="000000" w:themeColor="text1"/>
+        </w:rPr>
+        <w:t xml:space="preserve"> j’ai dû changer de façon de faire.</w:t>
+      </w:r>
+    </w:p>
+    <w:p>
+      <w:pPr>
+        <w:rPr>
+          <w:color w:val="000000" w:themeColor="text1"/>
+        </w:rPr>
+      </w:pPr>
+    </w:p>
+    <w:p>
+      <w:pPr>
+        <w:rPr>
+          <w:color w:val="000000" w:themeColor="text1"/>
+        </w:rPr>
+      </w:pPr>
+      <w:r>
+        <w:rPr>
+          <w:color w:val="000000" w:themeColor="text1"/>
+        </w:rPr>
+        <w:lastRenderedPageBreak/>
+        <w:t xml:space="preserve">Premièrement je me suis renseigné sur le drag and drop, grâce au site internet ci-dessous j’ai vite compris comment ça fonctionnerai niveau technique. Pour la tache logique de l’implémenter sur </w:t>
+      </w:r>
+      <w:proofErr w:type="gramStart"/>
+      <w:r>
+        <w:rPr>
+          <w:color w:val="000000" w:themeColor="text1"/>
+        </w:rPr>
+        <w:t>des SELECT</w:t>
+      </w:r>
+      <w:proofErr w:type="gramEnd"/>
+      <w:r>
+        <w:rPr>
+          <w:color w:val="000000" w:themeColor="text1"/>
+        </w:rPr>
+        <w:t xml:space="preserve"> ça a été plus compliqué.</w:t>
+      </w:r>
+    </w:p>
     <w:p/>
     <w:p>
-      <w:pPr>
-        <w:rPr>
-          <w:b/>
-          <w:i/>
-          <w:iCs/>
-          <w:color w:val="FF0000"/>
-        </w:rPr>
-      </w:pPr>
-      <w:r>
-        <w:rPr>
-          <w:b/>
-          <w:i/>
-          <w:iCs/>
-          <w:color w:val="FF0000"/>
-        </w:rPr>
+      <w:r>
+        <w:rPr>
+          <w:lang w:val="de-CH"/>
+        </w:rPr>
+        <w:t xml:space="preserve">Lien : </w:t>
+      </w:r>
+      <w:hyperlink r:id="rId16" w:history="1">
+        <w:r>
+          <w:rPr>
+            <w:rStyle w:val="Lienhypertexte"/>
+            <w:lang w:val="de-CH"/>
+          </w:rPr>
+          <w:t>https://www.digitalocean.com/community/tutorials/js-drag-and-drop-vanilla-js-fr</w:t>
+        </w:r>
+      </w:hyperlink>
+    </w:p>
+    <w:p/>
+    <w:p>
+      <w:r>
+        <w:t>Une fois vus se site j’ai compris 2 choses :</w:t>
+      </w:r>
+    </w:p>
+    <w:p/>
+    <w:p>
+      <w:pPr>
+        <w:pStyle w:val="Paragraphedeliste"/>
+        <w:numPr>
+          <w:ilvl w:val="0"/>
+          <w:numId w:val="20"/>
+        </w:numPr>
+        <w:rPr>
+          <w:lang w:val="fr-CH"/>
+        </w:rPr>
+      </w:pPr>
+      <w:r>
+        <w:rPr>
+          <w:lang w:val="fr-CH"/>
+        </w:rPr>
+        <w:t xml:space="preserve">En HTML un attribut </w:t>
+      </w:r>
+      <w:proofErr w:type="spellStart"/>
+      <w:r>
+        <w:rPr>
+          <w:lang w:val="fr-CH"/>
+        </w:rPr>
+        <w:t>draggable</w:t>
+      </w:r>
+      <w:proofErr w:type="spellEnd"/>
+      <w:r>
+        <w:rPr>
+          <w:lang w:val="fr-CH"/>
+        </w:rPr>
+        <w:t xml:space="preserve"> existe de base</w:t>
+      </w:r>
+    </w:p>
+    <w:p>
+      <w:pPr>
+        <w:pStyle w:val="Paragraphedeliste"/>
+        <w:numPr>
+          <w:ilvl w:val="0"/>
+          <w:numId w:val="20"/>
+        </w:numPr>
+        <w:rPr>
+          <w:lang w:val="fr-CH"/>
+        </w:rPr>
+      </w:pPr>
+      <w:r>
+        <w:rPr>
+          <w:lang w:val="fr-CH"/>
+        </w:rPr>
+        <w:t xml:space="preserve">Le JS gère le </w:t>
+      </w:r>
+      <w:proofErr w:type="spellStart"/>
+      <w:r>
+        <w:rPr>
+          <w:lang w:val="fr-CH"/>
+        </w:rPr>
+        <w:t>deplacement</w:t>
+      </w:r>
+      <w:proofErr w:type="spellEnd"/>
+    </w:p>
+    <w:p>
+      <w:pPr>
+        <w:pStyle w:val="Titre3"/>
+        <w:numPr>
+          <w:ilvl w:val="0"/>
+          <w:numId w:val="0"/>
+        </w:numPr>
+        <w:rPr>
+          <w:lang w:val="fr-CH"/>
+        </w:rPr>
+      </w:pPr>
+    </w:p>
+    <w:p>
+      <w:pPr>
+        <w:rPr>
+          <w:lang w:val="fr-CH"/>
+        </w:rPr>
+      </w:pPr>
+      <w:r>
+        <w:rPr>
+          <w:lang w:val="fr-CH"/>
+        </w:rPr>
+        <w:t xml:space="preserve">Pour les FORM, SELECT, DIV </w:t>
+      </w:r>
+      <w:proofErr w:type="spellStart"/>
+      <w:r>
+        <w:rPr>
+          <w:lang w:val="fr-CH"/>
+        </w:rPr>
+        <w:t>etc</w:t>
+      </w:r>
+      <w:proofErr w:type="spellEnd"/>
+      <w:r>
+        <w:rPr>
+          <w:lang w:val="fr-CH"/>
+        </w:rPr>
+        <w:t xml:space="preserve"> … J’ai </w:t>
+      </w:r>
+      <w:proofErr w:type="spellStart"/>
+      <w:r>
+        <w:rPr>
+          <w:lang w:val="fr-CH"/>
+        </w:rPr>
+        <w:t>fais</w:t>
+      </w:r>
+      <w:proofErr w:type="spellEnd"/>
+      <w:r>
+        <w:rPr>
+          <w:lang w:val="fr-CH"/>
+        </w:rPr>
+        <w:t xml:space="preserve"> en sorte que </w:t>
+      </w:r>
+      <w:proofErr w:type="gramStart"/>
+      <w:r>
+        <w:rPr>
+          <w:lang w:val="fr-CH"/>
+        </w:rPr>
+        <w:t>les SELECT</w:t>
+      </w:r>
+      <w:proofErr w:type="gramEnd"/>
+      <w:r>
+        <w:rPr>
+          <w:lang w:val="fr-CH"/>
+        </w:rPr>
+        <w:t xml:space="preserve"> ne change pas. A la place des DIV j’ai insérer des OPTION qui ont un style en CSS pour faire croire que c’est des blocs.</w:t>
+      </w:r>
+    </w:p>
+    <w:p>
+      <w:pPr>
+        <w:rPr>
+          <w:lang w:val="fr-CH"/>
+        </w:rPr>
+      </w:pPr>
+    </w:p>
+    <w:p>
+      <w:pPr>
+        <w:rPr>
+          <w:lang w:val="fr-CH"/>
+        </w:rPr>
+      </w:pPr>
+      <w:r>
+        <w:rPr>
+          <w:lang w:val="fr-CH"/>
+        </w:rPr>
+        <w:pict w14:anchorId="68DF255B">
+          <v:shape id="_x0000_i1036" type="#_x0000_t75" style="width:452.95pt;height:254.5pt">
+            <v:imagedata r:id="rId17" o:title="dragandropc"/>
+          </v:shape>
+        </w:pict>
+      </w:r>
+    </w:p>
+    <w:p>
+      <w:pPr>
+        <w:rPr>
+          <w:lang w:val="fr-CH"/>
+        </w:rPr>
+      </w:pPr>
+      <w:r>
+        <w:rPr>
+          <w:lang w:val="fr-CH"/>
+        </w:rPr>
+        <w:t xml:space="preserve">Bien beau d’avoir cela mais pour que l’attribut </w:t>
+      </w:r>
+      <w:proofErr w:type="spellStart"/>
+      <w:r>
+        <w:rPr>
+          <w:lang w:val="fr-CH"/>
+        </w:rPr>
+        <w:t>draggable</w:t>
+      </w:r>
+      <w:proofErr w:type="spellEnd"/>
+      <w:r>
+        <w:rPr>
+          <w:lang w:val="fr-CH"/>
+        </w:rPr>
+        <w:t xml:space="preserve"> fonctionne j’ai dû intégrer le JS. </w:t>
+      </w:r>
+      <w:proofErr w:type="spellStart"/>
+      <w:proofErr w:type="gramStart"/>
+      <w:r>
+        <w:rPr>
+          <w:lang w:val="fr-CH"/>
+        </w:rPr>
+        <w:t>onDragStart</w:t>
+      </w:r>
+      <w:proofErr w:type="spellEnd"/>
+      <w:r>
+        <w:rPr>
+          <w:lang w:val="fr-CH"/>
+        </w:rPr>
+        <w:t>(</w:t>
+      </w:r>
+      <w:proofErr w:type="gramEnd"/>
+      <w:r>
+        <w:rPr>
+          <w:lang w:val="fr-CH"/>
+        </w:rPr>
+        <w:t xml:space="preserve">), </w:t>
+      </w:r>
+      <w:proofErr w:type="spellStart"/>
+      <w:r>
+        <w:rPr>
+          <w:lang w:val="fr-CH"/>
+        </w:rPr>
+        <w:t>onDragOver</w:t>
+      </w:r>
+      <w:proofErr w:type="spellEnd"/>
+      <w:r>
+        <w:rPr>
+          <w:lang w:val="fr-CH"/>
+        </w:rPr>
+        <w:t xml:space="preserve">() et </w:t>
+      </w:r>
+      <w:proofErr w:type="spellStart"/>
+      <w:r>
+        <w:rPr>
+          <w:lang w:val="fr-CH"/>
+        </w:rPr>
+        <w:t>onDrop</w:t>
+      </w:r>
+      <w:proofErr w:type="spellEnd"/>
+      <w:r>
+        <w:rPr>
+          <w:lang w:val="fr-CH"/>
+        </w:rPr>
+        <w:t xml:space="preserve">() qui ont été créer. Si vous </w:t>
+      </w:r>
+      <w:proofErr w:type="spellStart"/>
+      <w:r>
+        <w:rPr>
+          <w:lang w:val="fr-CH"/>
+        </w:rPr>
+        <w:t>comprennez</w:t>
+      </w:r>
+      <w:proofErr w:type="spellEnd"/>
+      <w:r>
+        <w:rPr>
+          <w:lang w:val="fr-CH"/>
+        </w:rPr>
+        <w:t xml:space="preserve"> l’anglais vous comprendrez que la méthode 1 est lorsque on choisit la pièce, ensuite lorsque on glisse par-dessus et ensuite quand on </w:t>
+      </w:r>
+      <w:proofErr w:type="spellStart"/>
+      <w:r>
+        <w:rPr>
+          <w:lang w:val="fr-CH"/>
+        </w:rPr>
+        <w:t>lache</w:t>
+      </w:r>
+      <w:proofErr w:type="spellEnd"/>
+      <w:r>
+        <w:rPr>
+          <w:lang w:val="fr-CH"/>
+        </w:rPr>
+        <w:t xml:space="preserve"> sur un objet. Ces méthodes JS doivent </w:t>
+      </w:r>
+      <w:proofErr w:type="spellStart"/>
+      <w:r>
+        <w:rPr>
+          <w:lang w:val="fr-CH"/>
+        </w:rPr>
+        <w:t>etre</w:t>
+      </w:r>
+      <w:proofErr w:type="spellEnd"/>
+      <w:r>
+        <w:rPr>
+          <w:lang w:val="fr-CH"/>
+        </w:rPr>
+        <w:t xml:space="preserve"> mis sur chaque objet qui ont en besoins. </w:t>
+      </w:r>
+      <w:proofErr w:type="gramStart"/>
+      <w:r>
+        <w:rPr>
+          <w:lang w:val="fr-CH"/>
+        </w:rPr>
+        <w:t>Les SELECT</w:t>
+      </w:r>
+      <w:proofErr w:type="gramEnd"/>
+      <w:r>
+        <w:rPr>
+          <w:lang w:val="fr-CH"/>
+        </w:rPr>
+        <w:t xml:space="preserve"> le </w:t>
+      </w:r>
+      <w:proofErr w:type="spellStart"/>
+      <w:r>
+        <w:rPr>
+          <w:lang w:val="fr-CH"/>
+        </w:rPr>
+        <w:t>onDrop</w:t>
+      </w:r>
+      <w:proofErr w:type="spellEnd"/>
+      <w:r>
+        <w:rPr>
+          <w:lang w:val="fr-CH"/>
+        </w:rPr>
+        <w:t xml:space="preserve"> qui est gérer lorsqu’on lui </w:t>
+      </w:r>
+      <w:proofErr w:type="spellStart"/>
+      <w:r>
+        <w:rPr>
+          <w:lang w:val="fr-CH"/>
+        </w:rPr>
+        <w:t>lache</w:t>
+      </w:r>
+      <w:proofErr w:type="spellEnd"/>
+      <w:r>
+        <w:rPr>
+          <w:lang w:val="fr-CH"/>
+        </w:rPr>
+        <w:t xml:space="preserve"> une option et les options les 2 autres pour savoir le quelle est </w:t>
+      </w:r>
+      <w:proofErr w:type="spellStart"/>
+      <w:r>
+        <w:rPr>
+          <w:lang w:val="fr-CH"/>
+        </w:rPr>
+        <w:t>prit</w:t>
+      </w:r>
+      <w:proofErr w:type="spellEnd"/>
+      <w:r>
+        <w:rPr>
+          <w:lang w:val="fr-CH"/>
+        </w:rPr>
+        <w:t>.</w:t>
+      </w:r>
+    </w:p>
+    <w:p>
+      <w:pPr>
+        <w:rPr>
+          <w:lang w:val="fr-CH"/>
+        </w:rPr>
+      </w:pPr>
+    </w:p>
+    <w:p>
+      <w:pPr>
+        <w:rPr>
+          <w:lang w:val="fr-CH"/>
+        </w:rPr>
+      </w:pPr>
+      <w:proofErr w:type="spellStart"/>
+      <w:r>
+        <w:rPr>
+          <w:b/>
+          <w:lang w:val="fr-CH"/>
+        </w:rPr>
+        <w:t>Probleme</w:t>
+      </w:r>
+      <w:proofErr w:type="spellEnd"/>
+      <w:r>
+        <w:rPr>
+          <w:lang w:val="fr-CH"/>
+        </w:rPr>
+        <w:t> :</w:t>
+      </w:r>
+    </w:p>
+    <w:p>
+      <w:pPr>
+        <w:rPr>
+          <w:lang w:val="fr-CH"/>
+        </w:rPr>
+      </w:pPr>
+    </w:p>
+    <w:p>
+      <w:pPr>
+        <w:rPr>
+          <w:lang w:val="fr-CH"/>
+        </w:rPr>
+      </w:pPr>
+      <w:r>
+        <w:rPr>
+          <w:lang w:val="fr-CH"/>
+        </w:rPr>
+        <w:t xml:space="preserve">Si je veux enlever la valeur dans le select et le remettre où il était ? </w:t>
+      </w:r>
+    </w:p>
+    <w:p>
+      <w:pPr>
+        <w:rPr>
+          <w:lang w:val="fr-CH"/>
+        </w:rPr>
+      </w:pPr>
+      <w:bookmarkStart w:id="18" w:name="_GoBack"/>
+      <w:bookmarkEnd w:id="18"/>
+    </w:p>
+    <w:p>
+      <w:pPr>
+        <w:rPr>
+          <w:lang w:val="fr-CH"/>
+        </w:rPr>
+      </w:pPr>
+      <w:r>
+        <w:rPr>
+          <w:lang w:val="fr-CH"/>
+        </w:rPr>
+        <w:t xml:space="preserve">Simplement la balise qui stocke les options de base on peut lui donner la méthode </w:t>
+      </w:r>
+      <w:proofErr w:type="spellStart"/>
+      <w:proofErr w:type="gramStart"/>
+      <w:r>
+        <w:rPr>
+          <w:lang w:val="fr-CH"/>
+        </w:rPr>
+        <w:t>onDrop</w:t>
+      </w:r>
+      <w:proofErr w:type="spellEnd"/>
+      <w:r>
+        <w:rPr>
+          <w:lang w:val="fr-CH"/>
+        </w:rPr>
+        <w:t>(</w:t>
+      </w:r>
+      <w:proofErr w:type="gramEnd"/>
+      <w:r>
+        <w:rPr>
+          <w:lang w:val="fr-CH"/>
+        </w:rPr>
+        <w:t>).</w:t>
+      </w:r>
+    </w:p>
+    <w:p>
+      <w:pPr>
+        <w:rPr>
+          <w:lang w:val="fr-CH"/>
+        </w:rPr>
+      </w:pPr>
+    </w:p>
+    <w:p>
+      <w:pPr>
+        <w:rPr>
+          <w:b/>
+          <w:i/>
+          <w:iCs/>
+          <w:color w:val="FF0000"/>
+        </w:rPr>
+      </w:pPr>
+      <w:r>
+        <w:rPr>
+          <w:b/>
+          <w:i/>
+          <w:iCs/>
+          <w:color w:val="FF0000"/>
+        </w:rPr>
+        <w:lastRenderedPageBreak/>
         <w:t>Ce chapitre est constitué de plusieurs sous-chapitre</w:t>
       </w:r>
       <w:r>
@@ -7981,6 +8404,7 @@
         <w:pStyle w:val="Titre3"/>
       </w:pPr>
       <w:r>
+        <w:lastRenderedPageBreak/>
         <w:t>Stories</w:t>
       </w:r>
     </w:p>
@@ -8046,9 +8470,9 @@
         <w:t>Dossier de réalisation</w:t>
       </w:r>
       <w:bookmarkStart w:id="19" w:name="_Toc25553318"/>
+      <w:bookmarkEnd w:id="15"/>
       <w:bookmarkEnd w:id="16"/>
       <w:bookmarkEnd w:id="17"/>
-      <w:bookmarkEnd w:id="18"/>
       <w:r>
         <w:rPr>
           <w:i w:val="0"/>
@@ -8826,6 +9250,7 @@
           <w:i w:val="0"/>
           <w:iCs/>
         </w:rPr>
+        <w:lastRenderedPageBreak/>
         <w:t>Déploiement du produit</w:t>
       </w:r>
     </w:p>
@@ -8968,7 +9393,6 @@
           <w:iCs/>
           <w:color w:val="FF0000"/>
         </w:rPr>
-        <w:lastRenderedPageBreak/>
         <w:t>La marche à suivre pour préparer l’environnement (ne pas oublier les données de test</w:t>
       </w:r>
       <w:r>
@@ -9435,7 +9859,7 @@
         </w:rPr>
         <w:t xml:space="preserve">Reporter la </w:t>
       </w:r>
-      <w:hyperlink r:id="rId15" w:anchor=":~:text=La%20dette%20technique%20survient%20quand,de%20plus%20en%20plus%20fr%C3%A9quents.">
+      <w:hyperlink r:id="rId18" w:anchor=":~:text=La%20dette%20technique%20survient%20quand,de%20plus%20en%20plus%20fr%C3%A9quents.">
         <w:r>
           <w:rPr>
             <w:rStyle w:val="Lienhypertexte"/>
@@ -9662,6 +10086,7 @@
           <w:i w:val="0"/>
           <w:iCs/>
         </w:rPr>
+        <w:lastRenderedPageBreak/>
         <w:t>Utilisation de l’IA</w:t>
       </w:r>
     </w:p>
@@ -9692,15 +10117,7 @@
           <w:rFonts w:cs="Arial"/>
           <w:iCs/>
         </w:rPr>
-        <w:t xml:space="preserve">Personnellement j’ai une vision de l’IA d’une technologie révolutionnaire pour mon métier. Plein de technologie ont bouleverser des métiers mais dans l’informatique celui-là est très violent. Pendant mon stage de 1 ans pour réaliser des programmes « simple » l’IA ma prouvé qu’il le fessait 100x plus vite que moi. Mais à la fin du stage comme je disais « Je ne sais plus coder » j’ai dû me remémorer des taches que je fessais sur un coup de tête avant. L’utilisation de l’IA est pour moi dangereuse car on ne fait plus les choses </w:t>
-      </w:r>
-      <w:r>
-        <w:rPr>
-          <w:rFonts w:cs="Arial"/>
-          <w:iCs/>
-        </w:rPr>
-        <w:lastRenderedPageBreak/>
-        <w:t xml:space="preserve">simples qu’on en oublie plus tard de comment les faires. Du coup c’est un gain de temps énorme. Pour ce projet je vais me permettre d’utiliser l’IA pour avoir des explications mais pas pour coder car pour le PAPRO1 je dois essayer de prendre en main </w:t>
+        <w:t xml:space="preserve">Personnellement j’ai une vision de l’IA d’une technologie révolutionnaire pour mon métier. Plein de technologie ont bouleverser des métiers mais dans l’informatique celui-là est très violent. Pendant mon stage de 1 ans pour réaliser des programmes « simple » l’IA ma prouvé qu’il le fessait 100x plus vite que moi. Mais à la fin du stage comme je disais « Je ne sais plus coder » j’ai dû me remémorer des taches que je fessais sur un coup de tête avant. L’utilisation de l’IA est pour moi dangereuse car on ne fait plus les choses simples qu’on en oublie plus tard de comment les faires. Du coup c’est un gain de temps énorme. Pour ce projet je vais me permettre d’utiliser l’IA pour avoir des explications mais pas pour coder car pour le PAPRO1 je dois essayer de prendre en main </w:t>
       </w:r>
       <w:proofErr w:type="spellStart"/>
       <w:r>
@@ -9974,6 +10391,7 @@
           <w:rFonts w:cs="Arial"/>
           <w:i/>
         </w:rPr>
+        <w:lastRenderedPageBreak/>
         <w:t>Objectifs atteints / non-atteints</w:t>
       </w:r>
     </w:p>
@@ -10571,8 +10989,8 @@
       </w:pPr>
     </w:p>
     <w:sectPr>
-      <w:headerReference w:type="default" r:id="rId16"/>
-      <w:footerReference w:type="default" r:id="rId17"/>
+      <w:headerReference w:type="default" r:id="rId19"/>
+      <w:footerReference w:type="default" r:id="rId20"/>
       <w:pgSz w:w="11906" w:h="16838" w:code="9"/>
       <w:pgMar w:top="1418" w:right="1418" w:bottom="1418" w:left="1418" w:header="720" w:footer="720" w:gutter="0"/>
       <w:cols w:space="720"/>
@@ -10696,7 +11114,7 @@
         <w:sz w:val="16"/>
         <w:szCs w:val="16"/>
       </w:rPr>
-      <w:t>10</w:t>
+      <w:t>18</w:t>
     </w:r>
     <w:r>
       <w:rPr>
@@ -12905,6 +13323,119 @@
     </w:lvl>
   </w:abstractNum>
   <w:abstractNum w:abstractNumId="17" w15:restartNumberingAfterBreak="0">
+    <w:nsid w:val="7A515620"/>
+    <w:multiLevelType w:val="hybridMultilevel"/>
+    <w:tmpl w:val="A7561ADA"/>
+    <w:lvl w:ilvl="0" w:tplc="100C0001">
+      <w:start w:val="1"/>
+      <w:numFmt w:val="bullet"/>
+      <w:lvlText w:val=""/>
+      <w:lvlJc w:val="left"/>
+      <w:pPr>
+        <w:ind w:left="1423" w:hanging="360"/>
+      </w:pPr>
+      <w:rPr>
+        <w:rFonts w:ascii="Symbol" w:hAnsi="Symbol" w:hint="default"/>
+      </w:rPr>
+    </w:lvl>
+    <w:lvl w:ilvl="1" w:tplc="100C0003" w:tentative="1">
+      <w:start w:val="1"/>
+      <w:numFmt w:val="bullet"/>
+      <w:lvlText w:val="o"/>
+      <w:lvlJc w:val="left"/>
+      <w:pPr>
+        <w:ind w:left="2143" w:hanging="360"/>
+      </w:pPr>
+      <w:rPr>
+        <w:rFonts w:ascii="Courier New" w:hAnsi="Courier New" w:cs="Courier New" w:hint="default"/>
+      </w:rPr>
+    </w:lvl>
+    <w:lvl w:ilvl="2" w:tplc="100C0005" w:tentative="1">
+      <w:start w:val="1"/>
+      <w:numFmt w:val="bullet"/>
+      <w:lvlText w:val=""/>
+      <w:lvlJc w:val="left"/>
+      <w:pPr>
+        <w:ind w:left="2863" w:hanging="360"/>
+      </w:pPr>
+      <w:rPr>
+        <w:rFonts w:ascii="Wingdings" w:hAnsi="Wingdings" w:hint="default"/>
+      </w:rPr>
+    </w:lvl>
+    <w:lvl w:ilvl="3" w:tplc="100C0001" w:tentative="1">
+      <w:start w:val="1"/>
+      <w:numFmt w:val="bullet"/>
+      <w:lvlText w:val=""/>
+      <w:lvlJc w:val="left"/>
+      <w:pPr>
+        <w:ind w:left="3583" w:hanging="360"/>
+      </w:pPr>
+      <w:rPr>
+        <w:rFonts w:ascii="Symbol" w:hAnsi="Symbol" w:hint="default"/>
+      </w:rPr>
+    </w:lvl>
+    <w:lvl w:ilvl="4" w:tplc="100C0003" w:tentative="1">
+      <w:start w:val="1"/>
+      <w:numFmt w:val="bullet"/>
+      <w:lvlText w:val="o"/>
+      <w:lvlJc w:val="left"/>
+      <w:pPr>
+        <w:ind w:left="4303" w:hanging="360"/>
+      </w:pPr>
+      <w:rPr>
+        <w:rFonts w:ascii="Courier New" w:hAnsi="Courier New" w:cs="Courier New" w:hint="default"/>
+      </w:rPr>
+    </w:lvl>
+    <w:lvl w:ilvl="5" w:tplc="100C0005" w:tentative="1">
+      <w:start w:val="1"/>
+      <w:numFmt w:val="bullet"/>
+      <w:lvlText w:val=""/>
+      <w:lvlJc w:val="left"/>
+      <w:pPr>
+        <w:ind w:left="5023" w:hanging="360"/>
+      </w:pPr>
+      <w:rPr>
+        <w:rFonts w:ascii="Wingdings" w:hAnsi="Wingdings" w:hint="default"/>
+      </w:rPr>
+    </w:lvl>
+    <w:lvl w:ilvl="6" w:tplc="100C0001" w:tentative="1">
+      <w:start w:val="1"/>
+      <w:numFmt w:val="bullet"/>
+      <w:lvlText w:val=""/>
+      <w:lvlJc w:val="left"/>
+      <w:pPr>
+        <w:ind w:left="5743" w:hanging="360"/>
+      </w:pPr>
+      <w:rPr>
+        <w:rFonts w:ascii="Symbol" w:hAnsi="Symbol" w:hint="default"/>
+      </w:rPr>
+    </w:lvl>
+    <w:lvl w:ilvl="7" w:tplc="100C0003" w:tentative="1">
+      <w:start w:val="1"/>
+      <w:numFmt w:val="bullet"/>
+      <w:lvlText w:val="o"/>
+      <w:lvlJc w:val="left"/>
+      <w:pPr>
+        <w:ind w:left="6463" w:hanging="360"/>
+      </w:pPr>
+      <w:rPr>
+        <w:rFonts w:ascii="Courier New" w:hAnsi="Courier New" w:cs="Courier New" w:hint="default"/>
+      </w:rPr>
+    </w:lvl>
+    <w:lvl w:ilvl="8" w:tplc="100C0005" w:tentative="1">
+      <w:start w:val="1"/>
+      <w:numFmt w:val="bullet"/>
+      <w:lvlText w:val=""/>
+      <w:lvlJc w:val="left"/>
+      <w:pPr>
+        <w:ind w:left="7183" w:hanging="360"/>
+      </w:pPr>
+      <w:rPr>
+        <w:rFonts w:ascii="Wingdings" w:hAnsi="Wingdings" w:hint="default"/>
+      </w:rPr>
+    </w:lvl>
+  </w:abstractNum>
+  <w:abstractNum w:abstractNumId="18" w15:restartNumberingAfterBreak="0">
     <w:nsid w:val="7B193736"/>
     <w:multiLevelType w:val="multilevel"/>
     <w:tmpl w:val="3E0A631E"/>
@@ -13026,7 +13557,7 @@
       </w:pPr>
     </w:lvl>
   </w:abstractNum>
-  <w:abstractNum w:abstractNumId="18" w15:restartNumberingAfterBreak="0">
+  <w:abstractNum w:abstractNumId="19" w15:restartNumberingAfterBreak="0">
     <w:nsid w:val="7DD245F2"/>
     <w:multiLevelType w:val="hybridMultilevel"/>
     <w:tmpl w:val="3100450C"/>
@@ -13167,7 +13698,7 @@
     </w:lvl>
   </w:abstractNum>
   <w:num w:numId="1">
-    <w:abstractNumId w:val="17"/>
+    <w:abstractNumId w:val="18"/>
   </w:num>
   <w:num w:numId="2">
     <w:abstractNumId w:val="0"/>
@@ -13188,7 +13719,7 @@
     <w:abstractNumId w:val="13"/>
   </w:num>
   <w:num w:numId="8">
-    <w:abstractNumId w:val="18"/>
+    <w:abstractNumId w:val="19"/>
   </w:num>
   <w:num w:numId="9">
     <w:abstractNumId w:val="2"/>
@@ -13225,6 +13756,9 @@
   </w:num>
   <w:num w:numId="19">
     <w:abstractNumId w:val="6"/>
+  </w:num>
+  <w:num w:numId="20">
+    <w:abstractNumId w:val="17"/>
   </w:num>
   <w:numIdMacAtCleanup w:val="13"/>
 </w:numbering>

</xml_diff>

<commit_message>
Ajouter Drag and Drop fonctionnel
</commit_message>
<xml_diff>
--- a/doc/PAPRO1_2024/Rapport-PAPRO1.docx
+++ b/doc/PAPRO1_2024/Rapport-PAPRO1.docx
@@ -7563,6 +7563,48 @@
           <w:lang w:val="fr-CH"/>
         </w:rPr>
       </w:pPr>
+    </w:p>
+    <w:p>
+      <w:pPr>
+        <w:rPr>
+          <w:lang w:val="fr-CH"/>
+        </w:rPr>
+      </w:pPr>
+      <w:r>
+        <w:rPr>
+          <w:lang w:val="fr-CH"/>
+        </w:rPr>
+        <w:t xml:space="preserve">Simplement la balise qui stocke les options de base on peut lui donner la méthode </w:t>
+      </w:r>
+      <w:proofErr w:type="spellStart"/>
+      <w:proofErr w:type="gramStart"/>
+      <w:r>
+        <w:rPr>
+          <w:lang w:val="fr-CH"/>
+        </w:rPr>
+        <w:t>onDrop</w:t>
+      </w:r>
+      <w:proofErr w:type="spellEnd"/>
+      <w:r>
+        <w:rPr>
+          <w:lang w:val="fr-CH"/>
+        </w:rPr>
+        <w:t>(</w:t>
+      </w:r>
+      <w:proofErr w:type="gramEnd"/>
+      <w:r>
+        <w:rPr>
+          <w:lang w:val="fr-CH"/>
+        </w:rPr>
+        <w:t>).</w:t>
+      </w:r>
+    </w:p>
+    <w:p>
+      <w:pPr>
+        <w:rPr>
+          <w:lang w:val="fr-CH"/>
+        </w:rPr>
+      </w:pPr>
       <w:bookmarkStart w:id="18" w:name="_GoBack"/>
       <w:bookmarkEnd w:id="18"/>
     </w:p>
@@ -7572,59 +7614,23 @@
           <w:lang w:val="fr-CH"/>
         </w:rPr>
       </w:pPr>
-      <w:r>
-        <w:rPr>
-          <w:lang w:val="fr-CH"/>
-        </w:rPr>
-        <w:t xml:space="preserve">Simplement la balise qui stocke les options de base on peut lui donner la méthode </w:t>
-      </w:r>
-      <w:proofErr w:type="spellStart"/>
-      <w:proofErr w:type="gramStart"/>
-      <w:r>
-        <w:rPr>
-          <w:lang w:val="fr-CH"/>
-        </w:rPr>
-        <w:t>onDrop</w:t>
-      </w:r>
-      <w:proofErr w:type="spellEnd"/>
-      <w:r>
-        <w:rPr>
-          <w:lang w:val="fr-CH"/>
-        </w:rPr>
-        <w:t>(</w:t>
-      </w:r>
-      <w:proofErr w:type="gramEnd"/>
-      <w:r>
-        <w:rPr>
-          <w:lang w:val="fr-CH"/>
-        </w:rPr>
-        <w:t>).</w:t>
-      </w:r>
-    </w:p>
-    <w:p>
-      <w:pPr>
-        <w:rPr>
-          <w:lang w:val="fr-CH"/>
-        </w:rPr>
-      </w:pPr>
-    </w:p>
-    <w:p>
-      <w:pPr>
-        <w:rPr>
-          <w:b/>
-          <w:i/>
-          <w:iCs/>
-          <w:color w:val="FF0000"/>
-        </w:rPr>
-      </w:pPr>
-      <w:r>
-        <w:rPr>
-          <w:b/>
-          <w:i/>
-          <w:iCs/>
-          <w:color w:val="FF0000"/>
-        </w:rPr>
-        <w:lastRenderedPageBreak/>
+    </w:p>
+    <w:p>
+      <w:pPr>
+        <w:rPr>
+          <w:b/>
+          <w:i/>
+          <w:iCs/>
+          <w:color w:val="FF0000"/>
+        </w:rPr>
+      </w:pPr>
+      <w:r>
+        <w:rPr>
+          <w:b/>
+          <w:i/>
+          <w:iCs/>
+          <w:color w:val="FF0000"/>
+        </w:rPr>
         <w:t>Ce chapitre est constitué de plusieurs sous-chapitre</w:t>
       </w:r>
       <w:r>
@@ -8404,7 +8410,6 @@
         <w:pStyle w:val="Titre3"/>
       </w:pPr>
       <w:r>
-        <w:lastRenderedPageBreak/>
         <w:t>Stories</w:t>
       </w:r>
     </w:p>
@@ -11114,7 +11119,7 @@
         <w:sz w:val="16"/>
         <w:szCs w:val="16"/>
       </w:rPr>
-      <w:t>18</w:t>
+      <w:t>2</w:t>
     </w:r>
     <w:r>
       <w:rPr>

</xml_diff>

<commit_message>
Changer le css pour la taille des container des joueurs
</commit_message>
<xml_diff>
--- a/doc/PAPRO1_2024/Rapport-PAPRO1.docx
+++ b/doc/PAPRO1_2024/Rapport-PAPRO1.docx
@@ -78,7 +78,6 @@
                 <w:sz w:val="96"/>
               </w:rPr>
             </w:pPr>
-            <w:proofErr w:type="spellStart"/>
             <w:r>
               <w:rPr>
                 <w:rFonts w:ascii="Impact" w:hAnsi="Impact"/>
@@ -86,7 +85,6 @@
               </w:rPr>
               <w:t>VolScore</w:t>
             </w:r>
-            <w:proofErr w:type="spellEnd"/>
           </w:p>
         </w:tc>
       </w:tr>
@@ -2302,33 +2300,11 @@
           <w:i/>
         </w:rPr>
       </w:pPr>
-      <w:proofErr w:type="spellStart"/>
-      <w:r>
-        <w:rPr>
-          <w:i/>
-        </w:rPr>
-        <w:t>VolScore</w:t>
-      </w:r>
-      <w:proofErr w:type="spellEnd"/>
-      <w:r>
-        <w:rPr>
-          <w:i/>
-        </w:rPr>
-        <w:t xml:space="preserve"> est un programme dont le but est de d’inscrire les points et les </w:t>
-      </w:r>
-      <w:proofErr w:type="spellStart"/>
-      <w:r>
-        <w:rPr>
-          <w:i/>
-        </w:rPr>
-        <w:t>resultats</w:t>
-      </w:r>
-      <w:proofErr w:type="spellEnd"/>
-      <w:r>
-        <w:rPr>
-          <w:i/>
-        </w:rPr>
-        <w:t xml:space="preserve"> de match de volleyball</w:t>
+      <w:r>
+        <w:rPr>
+          <w:i/>
+        </w:rPr>
+        <w:t>VolScore est un programme dont le but est de d’inscrire les points et les resultats de match de volleyball</w:t>
       </w:r>
       <w:r>
         <w:rPr>
@@ -2531,9 +2507,8 @@
           <w:iCs/>
           <w:color w:val="000000" w:themeColor="text1"/>
         </w:rPr>
-        <w:t xml:space="preserve">Pour la méthodologie de projet j’utilise la méthode Agile de </w:t>
-      </w:r>
-      <w:proofErr w:type="spellStart"/>
+        <w:t>Pour la méthodologie de projet j’utilise la méthode Agile de scrum. Pour se faire j’utilise le programme iceScrum qui me permet d’inscrire les tâches que je dois mettre a jour pour chaque tâches que j’accompli. Normalement pour la planification du projet je dois utiliser des sprints que je dois décrire au debut du projet</w:t>
+      </w:r>
       <w:r>
         <w:rPr>
           <w:b/>
@@ -2542,95 +2517,6 @@
           <w:iCs/>
           <w:color w:val="000000" w:themeColor="text1"/>
         </w:rPr>
-        <w:t>scrum</w:t>
-      </w:r>
-      <w:proofErr w:type="spellEnd"/>
-      <w:r>
-        <w:rPr>
-          <w:b/>
-          <w:bCs/>
-          <w:i/>
-          <w:iCs/>
-          <w:color w:val="000000" w:themeColor="text1"/>
-        </w:rPr>
-        <w:t xml:space="preserve">. Pour se faire j’utilise le programme </w:t>
-      </w:r>
-      <w:proofErr w:type="spellStart"/>
-      <w:r>
-        <w:rPr>
-          <w:b/>
-          <w:bCs/>
-          <w:i/>
-          <w:iCs/>
-          <w:color w:val="000000" w:themeColor="text1"/>
-        </w:rPr>
-        <w:t>iceScrum</w:t>
-      </w:r>
-      <w:proofErr w:type="spellEnd"/>
-      <w:r>
-        <w:rPr>
-          <w:b/>
-          <w:bCs/>
-          <w:i/>
-          <w:iCs/>
-          <w:color w:val="000000" w:themeColor="text1"/>
-        </w:rPr>
-        <w:t xml:space="preserve"> qui me permet d’inscrire les tâches que je dois mettre </w:t>
-      </w:r>
-      <w:proofErr w:type="spellStart"/>
-      <w:proofErr w:type="gramStart"/>
-      <w:r>
-        <w:rPr>
-          <w:b/>
-          <w:bCs/>
-          <w:i/>
-          <w:iCs/>
-          <w:color w:val="000000" w:themeColor="text1"/>
-        </w:rPr>
-        <w:t>a</w:t>
-      </w:r>
-      <w:proofErr w:type="spellEnd"/>
-      <w:proofErr w:type="gramEnd"/>
-      <w:r>
-        <w:rPr>
-          <w:b/>
-          <w:bCs/>
-          <w:i/>
-          <w:iCs/>
-          <w:color w:val="000000" w:themeColor="text1"/>
-        </w:rPr>
-        <w:t xml:space="preserve"> jour pour chaque tâches que j’accompli. Normalement pour la planification du projet je dois utiliser des sprints que je dois décrire au </w:t>
-      </w:r>
-      <w:proofErr w:type="spellStart"/>
-      <w:r>
-        <w:rPr>
-          <w:b/>
-          <w:bCs/>
-          <w:i/>
-          <w:iCs/>
-          <w:color w:val="000000" w:themeColor="text1"/>
-        </w:rPr>
-        <w:t>debut</w:t>
-      </w:r>
-      <w:proofErr w:type="spellEnd"/>
-      <w:r>
-        <w:rPr>
-          <w:b/>
-          <w:bCs/>
-          <w:i/>
-          <w:iCs/>
-          <w:color w:val="000000" w:themeColor="text1"/>
-        </w:rPr>
-        <w:t xml:space="preserve"> du projet</w:t>
-      </w:r>
-      <w:r>
-        <w:rPr>
-          <w:b/>
-          <w:bCs/>
-          <w:i/>
-          <w:iCs/>
-          <w:color w:val="000000" w:themeColor="text1"/>
-        </w:rPr>
         <w:t>.</w:t>
       </w:r>
     </w:p>
@@ -2669,17 +2555,8 @@
           <w:iCs/>
           <w:szCs w:val="14"/>
         </w:rPr>
-        <w:t xml:space="preserve">Méthodologie utilisé : Pour ce projet j’utilise une méthode de gestion de projet Agile. La méthode </w:t>
-      </w:r>
-      <w:proofErr w:type="spellStart"/>
-      <w:r>
-        <w:rPr>
-          <w:iCs/>
-          <w:szCs w:val="14"/>
-        </w:rPr>
-        <w:t>scrum</w:t>
-      </w:r>
-      <w:proofErr w:type="spellEnd"/>
+        <w:t>Méthodologie utilisé : Pour ce projet j’utilise une méthode de gestion de projet Agile. La méthode scrum</w:t>
+      </w:r>
     </w:p>
     <w:p>
       <w:pPr>
@@ -2914,43 +2791,7 @@
                 <w:color w:val="212529"/>
                 <w:shd w:val="clear" w:color="auto" w:fill="FFFFFF"/>
               </w:rPr>
-              <w:t xml:space="preserve">: du </w:t>
-            </w:r>
-            <w:proofErr w:type="spellStart"/>
-            <w:r>
-              <w:rPr>
-                <w:rFonts w:ascii="Segoe UI" w:hAnsi="Segoe UI" w:cs="Segoe UI"/>
-                <w:color w:val="212529"/>
-                <w:shd w:val="clear" w:color="auto" w:fill="FFFFFF"/>
-              </w:rPr>
-              <w:t>sa</w:t>
-            </w:r>
-            <w:proofErr w:type="spellEnd"/>
-            <w:r>
-              <w:rPr>
-                <w:rFonts w:ascii="Segoe UI" w:hAnsi="Segoe UI" w:cs="Segoe UI"/>
-                <w:color w:val="212529"/>
-                <w:shd w:val="clear" w:color="auto" w:fill="FFFFFF"/>
-              </w:rPr>
-              <w:t xml:space="preserve">. 10 février au di. 18 février 2024 </w:t>
-            </w:r>
-            <w:proofErr w:type="gramStart"/>
-            <w:r>
-              <w:rPr>
-                <w:rFonts w:ascii="Segoe UI" w:hAnsi="Segoe UI" w:cs="Segoe UI"/>
-                <w:color w:val="212529"/>
-                <w:shd w:val="clear" w:color="auto" w:fill="FFFFFF"/>
-              </w:rPr>
-              <w:t>( -</w:t>
-            </w:r>
-            <w:proofErr w:type="gramEnd"/>
-            <w:r>
-              <w:rPr>
-                <w:rFonts w:ascii="Segoe UI" w:hAnsi="Segoe UI" w:cs="Segoe UI"/>
-                <w:color w:val="212529"/>
-                <w:shd w:val="clear" w:color="auto" w:fill="FFFFFF"/>
-              </w:rPr>
-              <w:t xml:space="preserve"> 29 périodes )</w:t>
+              <w:t>: du sa. 10 février au di. 18 février 2024 ( - 29 périodes )</w:t>
             </w:r>
           </w:p>
           <w:p>
@@ -2970,25 +2811,7 @@
                 <w:color w:val="212529"/>
                 <w:shd w:val="clear" w:color="auto" w:fill="FFFFFF"/>
               </w:rPr>
-              <w:t xml:space="preserve">Jours congé pour concours ETML : lu. 19 février 2024 </w:t>
-            </w:r>
-            <w:proofErr w:type="gramStart"/>
-            <w:r>
-              <w:rPr>
-                <w:rFonts w:ascii="Segoe UI" w:hAnsi="Segoe UI" w:cs="Segoe UI"/>
-                <w:color w:val="212529"/>
-                <w:shd w:val="clear" w:color="auto" w:fill="FFFFFF"/>
-              </w:rPr>
-              <w:t>( -</w:t>
-            </w:r>
-            <w:proofErr w:type="gramEnd"/>
-            <w:r>
-              <w:rPr>
-                <w:rFonts w:ascii="Segoe UI" w:hAnsi="Segoe UI" w:cs="Segoe UI"/>
-                <w:color w:val="212529"/>
-                <w:shd w:val="clear" w:color="auto" w:fill="FFFFFF"/>
-              </w:rPr>
-              <w:t xml:space="preserve"> 8 périodes )</w:t>
+              <w:t>Jours congé pour concours ETML : lu. 19 février 2024 ( - 8 périodes )</w:t>
             </w:r>
           </w:p>
           <w:p>
@@ -3455,31 +3278,10 @@
     </w:p>
     <w:p>
       <w:r>
-        <w:t xml:space="preserve">Les sprints se déroule sur 2 semaines et aux total il y en a 3. Le premier sprint est la prise en main des outils, le 2 et 3 sont principalement de la documentation et la réalisation des 4 </w:t>
-      </w:r>
-      <w:proofErr w:type="spellStart"/>
-      <w:r>
-        <w:t>users</w:t>
-      </w:r>
-      <w:proofErr w:type="spellEnd"/>
-      <w:r>
-        <w:t xml:space="preserve"> </w:t>
-      </w:r>
-      <w:proofErr w:type="spellStart"/>
-      <w:r>
-        <w:t>storys</w:t>
-      </w:r>
-      <w:proofErr w:type="spellEnd"/>
-      <w:r>
-        <w:t xml:space="preserve">. Les sprints </w:t>
-      </w:r>
-      <w:proofErr w:type="spellStart"/>
-      <w:r>
-        <w:t>review</w:t>
-      </w:r>
-      <w:proofErr w:type="spellEnd"/>
-      <w:r>
-        <w:t xml:space="preserve"> se dérouleront le vendredi à 14H45 les dernières semaines des sprints. </w:t>
+        <w:t>Les sprints se déroule sur 2 semaines et aux total il y en a 3. Le premier sprint est la prise en main des outils, le 2 et 3 sont principalement de la documentation et la réalisation des 4 users storys</w:t>
+      </w:r>
+      <w:r>
+        <w:t xml:space="preserve">. Les sprints review se dérouleront le vendredi à 14H45 les dernières semaines des sprints. </w:t>
       </w:r>
     </w:p>
     <w:p>
@@ -3508,49 +3310,7 @@
           <w:szCs w:val="14"/>
         </w:rPr>
         <w:lastRenderedPageBreak/>
-        <w:t xml:space="preserve">Mes buts : Finir la planification, prendre en main </w:t>
-      </w:r>
-      <w:proofErr w:type="spellStart"/>
-      <w:r>
-        <w:rPr>
-          <w:szCs w:val="14"/>
-        </w:rPr>
-        <w:t>icescrum</w:t>
-      </w:r>
-      <w:proofErr w:type="spellEnd"/>
-      <w:r>
-        <w:rPr>
-          <w:szCs w:val="14"/>
-        </w:rPr>
-        <w:t xml:space="preserve">, prendre en main </w:t>
-      </w:r>
-      <w:proofErr w:type="spellStart"/>
-      <w:r>
-        <w:rPr>
-          <w:szCs w:val="14"/>
-        </w:rPr>
-        <w:t>react</w:t>
-      </w:r>
-      <w:proofErr w:type="spellEnd"/>
-      <w:r>
-        <w:rPr>
-          <w:szCs w:val="14"/>
-        </w:rPr>
-        <w:t xml:space="preserve">, comprendre la structure de l'application </w:t>
-      </w:r>
-      <w:proofErr w:type="spellStart"/>
-      <w:r>
-        <w:rPr>
-          <w:szCs w:val="14"/>
-        </w:rPr>
-        <w:t>Runeo</w:t>
-      </w:r>
-      <w:proofErr w:type="spellEnd"/>
-      <w:r>
-        <w:rPr>
-          <w:szCs w:val="14"/>
-        </w:rPr>
-        <w:t>-Drive</w:t>
+        <w:t>Mes buts : Finir la planification, prendre en main icescrum, prendre en main react, comprendre la structure de l'application Runeo-Drive</w:t>
       </w:r>
     </w:p>
     <w:p>
@@ -3565,19 +3325,11 @@
         </w:rPr>
         <w:t xml:space="preserve">Sprint </w:t>
       </w:r>
-      <w:proofErr w:type="spellStart"/>
-      <w:r>
-        <w:rPr>
-          <w:szCs w:val="14"/>
-        </w:rPr>
-        <w:t>review</w:t>
-      </w:r>
-      <w:proofErr w:type="spellEnd"/>
-      <w:r>
-        <w:rPr>
-          <w:szCs w:val="14"/>
-        </w:rPr>
-        <w:t xml:space="preserve"> du sprint numéro 1 : 14H30 à 15H00</w:t>
+      <w:r>
+        <w:rPr>
+          <w:szCs w:val="14"/>
+        </w:rPr>
+        <w:t>review du sprint numéro 1 : 14H30 à 15H00</w:t>
       </w:r>
       <w:r>
         <w:rPr>
@@ -3611,21 +3363,7 @@
         <w:rPr>
           <w:szCs w:val="14"/>
         </w:rPr>
-        <w:t xml:space="preserve">Mon but sur ce sprint est de commencer la réalisation, Finir les 2 user story qui sont dans se sprint. Prendre en main </w:t>
-      </w:r>
-      <w:proofErr w:type="spellStart"/>
-      <w:r>
-        <w:rPr>
-          <w:szCs w:val="14"/>
-        </w:rPr>
-        <w:t>react</w:t>
-      </w:r>
-      <w:proofErr w:type="spellEnd"/>
-      <w:r>
-        <w:rPr>
-          <w:szCs w:val="14"/>
-        </w:rPr>
-        <w:t xml:space="preserve"> grâce ses user story.</w:t>
+        <w:t>Mon but sur ce sprint est de commencer la réalisation, Finir les 2 user story qui sont dans se sprint. Prendre en main react grâce ses user story.</w:t>
       </w:r>
     </w:p>
     <w:p>
@@ -3653,16 +3391,8 @@
         <w:rPr>
           <w:szCs w:val="14"/>
         </w:rPr>
-        <w:t xml:space="preserve">Finir les dernières user story qui sont de se sprint et toujours me perfectionner sur </w:t>
-      </w:r>
-      <w:proofErr w:type="spellStart"/>
-      <w:r>
-        <w:rPr>
-          <w:szCs w:val="14"/>
-        </w:rPr>
-        <w:t>react</w:t>
-      </w:r>
-      <w:proofErr w:type="spellEnd"/>
+        <w:t>Finir les dernières user story qui sont de se sprint et toujours me perfectionner sur react</w:t>
+      </w:r>
     </w:p>
     <w:p>
       <w:pPr>
@@ -4166,7 +3896,7 @@
         </w:rPr>
         <w:lastRenderedPageBreak/>
         <w:pict w14:anchorId="34DC9C65">
-          <v:shape id="_x0000_i1031" type="#_x0000_t75" style="width:452.1pt;height:164.95pt">
+          <v:shape id="_x0000_i1026" type="#_x0000_t75" style="width:452.1pt;height:164.95pt">
             <v:imagedata r:id="rId11" o:title="changement"/>
           </v:shape>
         </w:pict>
@@ -4689,31 +4419,7 @@
           <w:szCs w:val="24"/>
           <w:lang w:eastAsia="fr-FR"/>
         </w:rPr>
-        <w:t xml:space="preserve">, story </w:t>
-      </w:r>
-      <w:proofErr w:type="spellStart"/>
-      <w:r>
-        <w:rPr>
-          <w:rFonts w:ascii="Arial" w:hAnsi="Arial"/>
-          <w:i/>
-          <w:iCs/>
-          <w:sz w:val="24"/>
-          <w:szCs w:val="24"/>
-          <w:lang w:eastAsia="fr-FR"/>
-        </w:rPr>
-        <w:t>board</w:t>
-      </w:r>
-      <w:proofErr w:type="spellEnd"/>
-      <w:r>
-        <w:rPr>
-          <w:rFonts w:ascii="Arial" w:hAnsi="Arial"/>
-          <w:i/>
-          <w:iCs/>
-          <w:sz w:val="24"/>
-          <w:szCs w:val="24"/>
-          <w:lang w:eastAsia="fr-FR"/>
-        </w:rPr>
-        <w:t xml:space="preserve"> préliminaire, …</w:t>
+        <w:t>, story board préliminaire, …</w:t>
       </w:r>
     </w:p>
     <w:p>
@@ -5001,16 +4707,8 @@
         <w:rPr>
           <w:b/>
         </w:rPr>
-        <w:t>Tests d'</w:t>
-      </w:r>
-      <w:proofErr w:type="spellStart"/>
-      <w:r>
-        <w:rPr>
-          <w:b/>
-        </w:rPr>
-        <w:t>acceptance</w:t>
-      </w:r>
-      <w:proofErr w:type="spellEnd"/>
+        <w:t>Tests d'acceptance</w:t>
+      </w:r>
     </w:p>
     <w:p>
       <w:pPr>
@@ -5088,26 +4786,13 @@
           </w:p>
           <w:p>
             <w:r>
-              <w:t xml:space="preserve">Quand je </w:t>
-            </w:r>
-            <w:proofErr w:type="spellStart"/>
-            <w:r>
-              <w:t>lache</w:t>
-            </w:r>
-            <w:proofErr w:type="spellEnd"/>
-            <w:r>
-              <w:t xml:space="preserve"> le joueur sur sa position</w:t>
+              <w:t>Quand je lache le joueur sur sa position</w:t>
             </w:r>
           </w:p>
           <w:p>
             <w:r>
-              <w:t xml:space="preserve">Il s'efface de la liste des joueurs de son </w:t>
+              <w:t>Il s'efface de la liste des joueurs de son equipe</w:t>
             </w:r>
-            <w:proofErr w:type="spellStart"/>
-            <w:r>
-              <w:t>equipe</w:t>
-            </w:r>
-            <w:proofErr w:type="spellEnd"/>
           </w:p>
           <w:p/>
         </w:tc>
@@ -5162,25 +4847,12 @@
           </w:tcPr>
           <w:p>
             <w:r>
-              <w:t xml:space="preserve">Lorsque j'inscris mes joueurs dans </w:t>
+              <w:t>Lorsque j'inscris mes joueurs dans leur positions</w:t>
             </w:r>
-            <w:proofErr w:type="gramStart"/>
-            <w:r>
-              <w:t>leur positions</w:t>
-            </w:r>
-            <w:proofErr w:type="gramEnd"/>
           </w:p>
           <w:p>
             <w:r>
-              <w:t xml:space="preserve">Quand toute les places </w:t>
-            </w:r>
-            <w:proofErr w:type="gramStart"/>
-            <w:r>
-              <w:t>possède</w:t>
-            </w:r>
-            <w:proofErr w:type="gramEnd"/>
-            <w:r>
-              <w:t xml:space="preserve"> un joueur</w:t>
+              <w:t>Quand toute les places possède un joueur</w:t>
             </w:r>
           </w:p>
           <w:p>
@@ -5210,13 +4882,8 @@
             <w:tcW w:w="0" w:type="auto"/>
           </w:tcPr>
           <w:p>
-            <w:proofErr w:type="spellStart"/>
             <w:r>
-              <w:t>Enleve</w:t>
-            </w:r>
-            <w:proofErr w:type="spellEnd"/>
-            <w:r>
-              <w:t xml:space="preserve"> le bouton</w:t>
+              <w:t>Enleve le bouton</w:t>
             </w:r>
           </w:p>
         </w:tc>
@@ -5226,36 +4893,12 @@
           </w:tcPr>
           <w:p>
             <w:r>
-              <w:t xml:space="preserve">Lorsque </w:t>
-            </w:r>
-            <w:proofErr w:type="spellStart"/>
-            <w:r>
-              <w:t>tout</w:t>
-            </w:r>
-            <w:proofErr w:type="spellEnd"/>
-            <w:r>
-              <w:t xml:space="preserve"> </w:t>
-            </w:r>
-            <w:proofErr w:type="gramStart"/>
-            <w:r>
-              <w:t>mes joueur</w:t>
-            </w:r>
-            <w:proofErr w:type="gramEnd"/>
-            <w:r>
-              <w:t xml:space="preserve"> son sur une position</w:t>
+              <w:t>Lorsque tout mes joueur son sur une position</w:t>
             </w:r>
           </w:p>
           <w:p>
             <w:r>
-              <w:t>Quand j'</w:t>
-            </w:r>
-            <w:proofErr w:type="spellStart"/>
-            <w:r>
-              <w:t>enleve</w:t>
-            </w:r>
-            <w:proofErr w:type="spellEnd"/>
-            <w:r>
-              <w:t xml:space="preserve"> un joueur alors qu'il était tous plein</w:t>
+              <w:t>Quand j'enleve un joueur alors qu'il était tous plein</w:t>
             </w:r>
           </w:p>
           <w:p>
@@ -5286,13 +4929,8 @@
           </w:tcPr>
           <w:p>
             <w:r>
-              <w:t xml:space="preserve">Joueur dans l'autre </w:t>
+              <w:t>Joueur dans l'autre equipe</w:t>
             </w:r>
-            <w:proofErr w:type="spellStart"/>
-            <w:r>
-              <w:t>equipe</w:t>
-            </w:r>
-            <w:proofErr w:type="spellEnd"/>
           </w:p>
         </w:tc>
         <w:tc>
@@ -5301,38 +4939,17 @@
           </w:tcPr>
           <w:p>
             <w:r>
-              <w:t xml:space="preserve">Lorsque je glisse un joueur dans un champ de l'autre </w:t>
-            </w:r>
-            <w:proofErr w:type="spellStart"/>
-            <w:r>
-              <w:t>equipe</w:t>
-            </w:r>
-            <w:proofErr w:type="spellEnd"/>
-          </w:p>
-          <w:p>
-            <w:r>
-              <w:t xml:space="preserve">Quand je </w:t>
-            </w:r>
-            <w:proofErr w:type="spellStart"/>
-            <w:r>
-              <w:t>lache</w:t>
-            </w:r>
-            <w:proofErr w:type="spellEnd"/>
-            <w:r>
-              <w:t xml:space="preserve"> le bouton de la souris</w:t>
+              <w:t>Lorsque je glisse un joueur dans un champ de l'autre equipe</w:t>
             </w:r>
           </w:p>
           <w:p>
             <w:r>
-              <w:t xml:space="preserve">Je veux que </w:t>
+              <w:t>Quand je lache le bouton de la souris</w:t>
             </w:r>
-            <w:proofErr w:type="spellStart"/>
+          </w:p>
+          <w:p>
             <w:r>
-              <w:t>ca</w:t>
-            </w:r>
-            <w:proofErr w:type="spellEnd"/>
-            <w:r>
-              <w:t xml:space="preserve"> ne fonctionne pas et que le joueur revienne où il se situait</w:t>
+              <w:t>Je veux que ca ne fonctionne pas et que le joueur revienne où il se situait</w:t>
             </w:r>
           </w:p>
         </w:tc>
@@ -5382,41 +4999,17 @@
           </w:tcPr>
           <w:p>
             <w:r>
-              <w:t xml:space="preserve">Lorsque je souhaite enregistrer les positions </w:t>
-            </w:r>
-            <w:proofErr w:type="gramStart"/>
-            <w:r>
-              <w:t>de une</w:t>
-            </w:r>
-            <w:proofErr w:type="gramEnd"/>
-            <w:r>
-              <w:t xml:space="preserve"> équipe</w:t>
+              <w:t>Lorsque je souhaite enregistrer les positions de une équipe</w:t>
             </w:r>
           </w:p>
           <w:p>
             <w:r>
-              <w:t xml:space="preserve">Quand j'appuie sur la </w:t>
-            </w:r>
-            <w:proofErr w:type="spellStart"/>
-            <w:r>
-              <w:t>checkbox</w:t>
-            </w:r>
-            <w:proofErr w:type="spellEnd"/>
-            <w:r>
-              <w:t xml:space="preserve"> finale et que j'appuie sur le bouton enregistrer</w:t>
+              <w:t>Quand j'appuie sur la checkbox finale et que j'appuie sur le bouton enregistrer</w:t>
             </w:r>
           </w:p>
           <w:p>
             <w:r>
-              <w:t>L'</w:t>
-            </w:r>
-            <w:proofErr w:type="spellStart"/>
-            <w:r>
-              <w:t>equipe</w:t>
-            </w:r>
-            <w:proofErr w:type="spellEnd"/>
-            <w:r>
-              <w:t xml:space="preserve"> enregistrer s'enregistre d'un coup et s'affiche sur les positions et ils sont pas modifiables</w:t>
+              <w:t>L'equipe enregistrer s'enregistre d'un coup et s'affiche sur les positions et ils sont pas modifiables</w:t>
             </w:r>
           </w:p>
         </w:tc>
@@ -5433,7 +5026,7 @@
           <w:b/>
         </w:rPr>
         <w:pict w14:anchorId="7536D6ED">
-          <v:shape id="_x0000_i1030" type="#_x0000_t75" style="width:452.1pt;height:117.2pt">
+          <v:shape id="_x0000_i1027" type="#_x0000_t75" style="width:452.1pt;height:117.2pt">
             <v:imagedata r:id="rId10" o:title="userStory1"/>
           </v:shape>
         </w:pict>
@@ -5490,16 +5083,8 @@
         <w:rPr>
           <w:b/>
         </w:rPr>
-        <w:t>Tests d’</w:t>
-      </w:r>
-      <w:proofErr w:type="spellStart"/>
-      <w:r>
-        <w:rPr>
-          <w:b/>
-        </w:rPr>
-        <w:t>acceptance</w:t>
-      </w:r>
-      <w:proofErr w:type="spellEnd"/>
+        <w:t>Tests d’acceptance</w:t>
+      </w:r>
     </w:p>
     <w:tbl>
       <w:tblPr>
@@ -5540,13 +5125,8 @@
             </w:r>
           </w:p>
           <w:p>
-            <w:proofErr w:type="gramStart"/>
             <w:r>
-              <w:t>Ca</w:t>
-            </w:r>
-            <w:proofErr w:type="gramEnd"/>
-            <w:r>
-              <w:t xml:space="preserve"> affiche la liste des joueurs a cote des points</w:t>
+              <w:t>Ca affiche la liste des joueurs a cote des points</w:t>
             </w:r>
           </w:p>
           <w:p/>
@@ -5579,13 +5159,8 @@
           </w:p>
           <w:p>
             <w:r>
-              <w:t xml:space="preserve">Le joueur est </w:t>
+              <w:t>Le joueur est draggable</w:t>
             </w:r>
-            <w:proofErr w:type="spellStart"/>
-            <w:r>
-              <w:t>draggable</w:t>
-            </w:r>
-            <w:proofErr w:type="spellEnd"/>
           </w:p>
           <w:p/>
         </w:tc>
@@ -5612,13 +5187,8 @@
           </w:p>
           <w:p>
             <w:r>
-              <w:t xml:space="preserve">Quand je lâche le joueur sur </w:t>
+              <w:t>Quand je lâche le joueur sur un position</w:t>
             </w:r>
-            <w:proofErr w:type="gramStart"/>
-            <w:r>
-              <w:t>un position</w:t>
-            </w:r>
-            <w:proofErr w:type="gramEnd"/>
           </w:p>
           <w:p>
             <w:r>
@@ -5645,15 +5215,7 @@
           </w:tcPr>
           <w:p>
             <w:r>
-              <w:t xml:space="preserve">Lorsque j'ai </w:t>
-            </w:r>
-            <w:proofErr w:type="spellStart"/>
-            <w:r>
-              <w:t>fais</w:t>
-            </w:r>
-            <w:proofErr w:type="spellEnd"/>
-            <w:r>
-              <w:t xml:space="preserve"> mes changements</w:t>
+              <w:t>Lorsque j'ai fais mes changements</w:t>
             </w:r>
           </w:p>
           <w:p>
@@ -5662,13 +5224,8 @@
             </w:r>
           </w:p>
           <w:p>
-            <w:proofErr w:type="spellStart"/>
             <w:r>
-              <w:t>Ca</w:t>
-            </w:r>
-            <w:proofErr w:type="spellEnd"/>
-            <w:r>
-              <w:t xml:space="preserve"> change les joueurs et le match est toujours fonctionnel</w:t>
+              <w:t>Ca change les joueurs et le match est toujours fonctionnel</w:t>
             </w:r>
           </w:p>
         </w:tc>
@@ -5708,7 +5265,7 @@
           <w:b/>
         </w:rPr>
         <w:pict w14:anchorId="730AE8C7">
-          <v:shape id="_x0000_i1032" type="#_x0000_t75" style="width:452.1pt;height:164.95pt">
+          <v:shape id="_x0000_i1028" type="#_x0000_t75" style="width:452.1pt;height:164.95pt">
             <v:imagedata r:id="rId11" o:title="changement"/>
           </v:shape>
         </w:pict>
@@ -5758,9 +5315,8 @@
           <w:color w:val="FF0000"/>
           <w:szCs w:val="14"/>
         </w:rPr>
-        <w:t xml:space="preserve"> le contenu des User Stories d’</w:t>
-      </w:r>
-      <w:proofErr w:type="spellStart"/>
+        <w:t xml:space="preserve"> le contenu des User Stories d’IceScrum</w:t>
+      </w:r>
       <w:r>
         <w:rPr>
           <w:b/>
@@ -5770,9 +5326,8 @@
           <w:color w:val="FF0000"/>
           <w:szCs w:val="14"/>
         </w:rPr>
-        <w:t>IceScrum</w:t>
-      </w:r>
-      <w:proofErr w:type="spellEnd"/>
+        <w:t> : Story + tests d’acceptance</w:t>
+      </w:r>
       <w:r>
         <w:rPr>
           <w:b/>
@@ -5782,55 +5337,7 @@
           <w:color w:val="FF0000"/>
           <w:szCs w:val="14"/>
         </w:rPr>
-        <w:t> : Story + tests d’</w:t>
-      </w:r>
-      <w:proofErr w:type="spellStart"/>
-      <w:r>
-        <w:rPr>
-          <w:b/>
-          <w:bCs/>
-          <w:i/>
-          <w:iCs/>
-          <w:color w:val="FF0000"/>
-          <w:szCs w:val="14"/>
-        </w:rPr>
-        <w:t>acceptance</w:t>
-      </w:r>
-      <w:proofErr w:type="spellEnd"/>
-      <w:r>
-        <w:rPr>
-          <w:b/>
-          <w:bCs/>
-          <w:i/>
-          <w:iCs/>
-          <w:color w:val="FF0000"/>
-          <w:szCs w:val="14"/>
-        </w:rPr>
-        <w:t xml:space="preserve"> (avec </w:t>
-      </w:r>
-      <w:proofErr w:type="spellStart"/>
-      <w:r>
-        <w:rPr>
-          <w:b/>
-          <w:bCs/>
-          <w:i/>
-          <w:iCs/>
-          <w:color w:val="FF0000"/>
-          <w:szCs w:val="14"/>
-        </w:rPr>
-        <w:t>IceTools</w:t>
-      </w:r>
-      <w:proofErr w:type="spellEnd"/>
-      <w:r>
-        <w:rPr>
-          <w:b/>
-          <w:bCs/>
-          <w:i/>
-          <w:iCs/>
-          <w:color w:val="FF0000"/>
-          <w:szCs w:val="14"/>
-        </w:rPr>
-        <w:t>)</w:t>
+        <w:t xml:space="preserve"> (avec IceTools)</w:t>
       </w:r>
       <w:r>
         <w:rPr>
@@ -5941,20 +5448,8 @@
           <w:iCs/>
           <w:color w:val="FF0000"/>
         </w:rPr>
-        <w:t xml:space="preserve">Décrire l’environnement dans lequel se fait la sprint </w:t>
-      </w:r>
-      <w:proofErr w:type="spellStart"/>
-      <w:r>
-        <w:rPr>
-          <w:b/>
-          <w:bCs/>
-          <w:i/>
-          <w:iCs/>
-          <w:color w:val="FF0000"/>
-        </w:rPr>
-        <w:t>review</w:t>
-      </w:r>
-      <w:proofErr w:type="spellEnd"/>
+        <w:t>Décrire l’environnement dans lequel se fait la sprint review</w:t>
+      </w:r>
     </w:p>
     <w:p>
       <w:pPr>
@@ -6025,7 +5520,6 @@
           <w:szCs w:val="14"/>
         </w:rPr>
       </w:pPr>
-      <w:proofErr w:type="gramStart"/>
       <w:r>
         <w:rPr>
           <w:i/>
@@ -6041,16 +5535,7 @@
           <w:iCs/>
           <w:szCs w:val="14"/>
         </w:rPr>
-        <w:t>ypes</w:t>
-      </w:r>
-      <w:proofErr w:type="gramEnd"/>
-      <w:r>
-        <w:rPr>
-          <w:i/>
-          <w:iCs/>
-          <w:szCs w:val="14"/>
-        </w:rPr>
-        <w:t xml:space="preserve"> de des tests et ordre dans lequel ils seront effectués.</w:t>
+        <w:t>ypes de des tests et ordre dans lequel ils seront effectués.</w:t>
       </w:r>
     </w:p>
     <w:p>
@@ -6070,7 +5555,6 @@
           <w:szCs w:val="14"/>
         </w:rPr>
       </w:pPr>
-      <w:proofErr w:type="gramStart"/>
       <w:r>
         <w:rPr>
           <w:i/>
@@ -6085,16 +5569,7 @@
           <w:iCs/>
           <w:szCs w:val="14"/>
         </w:rPr>
-        <w:t>es</w:t>
-      </w:r>
-      <w:proofErr w:type="gramEnd"/>
-      <w:r>
-        <w:rPr>
-          <w:i/>
-          <w:iCs/>
-          <w:szCs w:val="14"/>
-        </w:rPr>
-        <w:t xml:space="preserve"> moyens à mettre en œuvre</w:t>
+        <w:t>es moyens à mettre en œuvre</w:t>
       </w:r>
       <w:r>
         <w:rPr>
@@ -6122,7 +5597,6 @@
           <w:szCs w:val="14"/>
         </w:rPr>
       </w:pPr>
-      <w:proofErr w:type="gramStart"/>
       <w:r>
         <w:rPr>
           <w:i/>
@@ -6137,16 +5611,7 @@
           <w:iCs/>
           <w:szCs w:val="14"/>
         </w:rPr>
-        <w:t>ouverture</w:t>
-      </w:r>
-      <w:proofErr w:type="gramEnd"/>
-      <w:r>
-        <w:rPr>
-          <w:i/>
-          <w:iCs/>
-          <w:szCs w:val="14"/>
-        </w:rPr>
-        <w:t xml:space="preserve"> des tests (tests exhaustifs ou non, si non, pourquoi ?)</w:t>
+        <w:t>ouverture des tests (tests exhaustifs ou non, si non, pourquoi ?)</w:t>
       </w:r>
       <w:r>
         <w:rPr>
@@ -6174,7 +5639,6 @@
           <w:szCs w:val="14"/>
         </w:rPr>
       </w:pPr>
-      <w:proofErr w:type="gramStart"/>
       <w:r>
         <w:rPr>
           <w:i/>
@@ -6189,16 +5653,7 @@
           <w:iCs/>
           <w:szCs w:val="14"/>
         </w:rPr>
-        <w:t>onnées</w:t>
-      </w:r>
-      <w:proofErr w:type="gramEnd"/>
-      <w:r>
-        <w:rPr>
-          <w:i/>
-          <w:iCs/>
-          <w:szCs w:val="14"/>
-        </w:rPr>
-        <w:t xml:space="preserve"> de test à prévoir (données réelles ?)</w:t>
+        <w:t>onnées de test à prévoir (données réelles ?)</w:t>
       </w:r>
       <w:r>
         <w:rPr>
@@ -6245,23 +5700,13 @@
           <w:szCs w:val="14"/>
         </w:rPr>
       </w:pPr>
-      <w:proofErr w:type="gramStart"/>
-      <w:r>
-        <w:rPr>
-          <w:i/>
-          <w:iCs/>
-          <w:szCs w:val="14"/>
-        </w:rPr>
-        <w:t>les</w:t>
-      </w:r>
-      <w:proofErr w:type="gramEnd"/>
-      <w:r>
-        <w:rPr>
-          <w:i/>
-          <w:iCs/>
-          <w:szCs w:val="14"/>
-        </w:rPr>
-        <w:t xml:space="preserve"> testeurs extérieurs éventuels.</w:t>
+      <w:r>
+        <w:rPr>
+          <w:i/>
+          <w:iCs/>
+          <w:szCs w:val="14"/>
+        </w:rPr>
+        <w:t>les testeurs extérieurs éventuels.</w:t>
       </w:r>
     </w:p>
     <w:p>
@@ -6419,7 +5864,6 @@
           <w:lang w:eastAsia="fr-FR"/>
         </w:rPr>
       </w:pPr>
-      <w:proofErr w:type="gramStart"/>
       <w:r>
         <w:rPr>
           <w:rFonts w:ascii="Arial" w:hAnsi="Arial"/>
@@ -6430,20 +5874,7 @@
           <w:szCs w:val="14"/>
           <w:lang w:eastAsia="fr-FR"/>
         </w:rPr>
-        <w:t>planning</w:t>
-      </w:r>
-      <w:proofErr w:type="gramEnd"/>
-      <w:r>
-        <w:rPr>
-          <w:rFonts w:ascii="Arial" w:hAnsi="Arial"/>
-          <w:i/>
-          <w:iCs/>
-          <w:strike/>
-          <w:sz w:val="24"/>
-          <w:szCs w:val="14"/>
-          <w:lang w:eastAsia="fr-FR"/>
-        </w:rPr>
-        <w:t xml:space="preserve"> indiquant les dates de début et de fin du projet ainsi que le découpage connu des diverses phases. </w:t>
+        <w:t xml:space="preserve">planning indiquant les dates de début et de fin du projet ainsi que le découpage connu des diverses phases. </w:t>
       </w:r>
     </w:p>
     <w:p>
@@ -6463,7 +5894,6 @@
           <w:lang w:eastAsia="fr-FR"/>
         </w:rPr>
       </w:pPr>
-      <w:proofErr w:type="gramStart"/>
       <w:r>
         <w:rPr>
           <w:rFonts w:ascii="Arial" w:hAnsi="Arial"/>
@@ -6474,20 +5904,7 @@
           <w:szCs w:val="14"/>
           <w:lang w:eastAsia="fr-FR"/>
         </w:rPr>
-        <w:t>partage</w:t>
-      </w:r>
-      <w:proofErr w:type="gramEnd"/>
-      <w:r>
-        <w:rPr>
-          <w:rFonts w:ascii="Arial" w:hAnsi="Arial"/>
-          <w:i/>
-          <w:iCs/>
-          <w:strike/>
-          <w:sz w:val="24"/>
-          <w:szCs w:val="14"/>
-          <w:lang w:eastAsia="fr-FR"/>
-        </w:rPr>
-        <w:t xml:space="preserve"> des tâches en cas de travail à plusieurs.</w:t>
+        <w:t>partage des tâches en cas de travail à plusieurs.</w:t>
       </w:r>
     </w:p>
     <w:p>
@@ -6753,19 +6170,11 @@
           <w:b/>
         </w:rPr>
       </w:pPr>
-      <w:proofErr w:type="spellStart"/>
-      <w:r>
-        <w:rPr>
-          <w:b/>
-        </w:rPr>
-        <w:t>DBeaver</w:t>
-      </w:r>
-      <w:proofErr w:type="spellEnd"/>
-      <w:r>
-        <w:rPr>
-          <w:b/>
-        </w:rPr>
-        <w:t> </w:t>
+      <w:r>
+        <w:rPr>
+          <w:b/>
+        </w:rPr>
+        <w:t>DBeaver </w:t>
       </w:r>
     </w:p>
     <w:p>
@@ -6778,23 +6187,7 @@
         <w:ind w:left="708"/>
       </w:pPr>
       <w:r>
-        <w:t xml:space="preserve">J’ai choisis avec mon chef de projet </w:t>
-      </w:r>
-      <w:proofErr w:type="spellStart"/>
-      <w:r>
-        <w:t>dbeaver</w:t>
-      </w:r>
-      <w:proofErr w:type="spellEnd"/>
-      <w:r>
-        <w:t xml:space="preserve">, un outil qui permet de créer des bases de données et de les gérer. Cette outil est simple d’utilisation et j’aime bien l’options de pouvoir voire le ER </w:t>
-      </w:r>
-      <w:proofErr w:type="spellStart"/>
-      <w:r>
-        <w:t>Diagram</w:t>
-      </w:r>
-      <w:proofErr w:type="spellEnd"/>
-      <w:r>
-        <w:t xml:space="preserve"> ce qui aide pour la compréhension de la base de donnée </w:t>
+        <w:t xml:space="preserve">J’ai choisis avec mon chef de projet dbeaver, un outil qui permet de créer des bases de données et de les gérer. Cette outil est simple d’utilisation et j’aime bien l’options de pouvoir voire le ER Diagram ce qui aide pour la compréhension de la base de donnée </w:t>
       </w:r>
     </w:p>
     <w:p>
@@ -6809,19 +6202,11 @@
           <w:b/>
         </w:rPr>
       </w:pPr>
-      <w:proofErr w:type="spellStart"/>
-      <w:r>
-        <w:rPr>
-          <w:b/>
-        </w:rPr>
-        <w:t>Github</w:t>
-      </w:r>
-      <w:proofErr w:type="spellEnd"/>
-      <w:r>
-        <w:rPr>
-          <w:b/>
-        </w:rPr>
-        <w:t xml:space="preserve"> </w:t>
+      <w:r>
+        <w:rPr>
+          <w:b/>
+        </w:rPr>
+        <w:t xml:space="preserve">Github </w:t>
       </w:r>
     </w:p>
     <w:p>
@@ -6872,15 +6257,7 @@
         <w:ind w:left="708"/>
       </w:pPr>
       <w:r>
-        <w:t xml:space="preserve">Un des meilleurs outils pour la programmation de HTML, CSS, PHP et JS </w:t>
-      </w:r>
-      <w:proofErr w:type="spellStart"/>
-      <w:r>
-        <w:t>a</w:t>
-      </w:r>
-      <w:proofErr w:type="spellEnd"/>
-      <w:r>
-        <w:t xml:space="preserve"> mon avis et c’est pour cela que j’utilise. L’option de débogage qui peut être intégrer qui est très utile. </w:t>
+        <w:t xml:space="preserve">Un des meilleurs outils pour la programmation de HTML, CSS, PHP et JS a mon avis et c’est pour cela que j’utilise. L’option de débogage qui peut être intégrer qui est très utile. </w:t>
       </w:r>
     </w:p>
     <w:p>
@@ -6975,15 +6352,7 @@
     </w:p>
     <w:p>
       <w:r>
-        <w:t xml:space="preserve">Au début je pensais que le drag and drop pour l’application </w:t>
-      </w:r>
-      <w:proofErr w:type="spellStart"/>
-      <w:r>
-        <w:t>VolScore</w:t>
-      </w:r>
-      <w:proofErr w:type="spellEnd"/>
-      <w:r>
-        <w:t xml:space="preserve"> se ferrai tout simplement avec des div et un système de class avec du JS comme montré en dessous.</w:t>
+        <w:t>Au début je pensais que le drag and drop pour l’application VolScore se ferrai tout simplement avec des div et un système de class avec du JS comme montré en dessous.</w:t>
       </w:r>
     </w:p>
     <w:p>
@@ -7057,15 +6426,7 @@
           <w:b/>
           <w:color w:val="FF0000"/>
         </w:rPr>
-        <w:t xml:space="preserve">Je précise pour l’application </w:t>
-      </w:r>
-      <w:proofErr w:type="spellStart"/>
-      <w:r>
-        <w:rPr>
-          <w:b/>
-          <w:color w:val="FF0000"/>
-        </w:rPr>
-        <w:t>VolS</w:t>
+        <w:t>Je précise pour l’application VolS</w:t>
       </w:r>
       <w:r>
         <w:rPr>
@@ -7074,7 +6435,6 @@
         </w:rPr>
         <w:t>core</w:t>
       </w:r>
-      <w:proofErr w:type="spellEnd"/>
     </w:p>
     <w:p>
       <w:pPr>
@@ -7093,77 +6453,35 @@
         <w:rPr>
           <w:color w:val="000000" w:themeColor="text1"/>
         </w:rPr>
-        <w:t xml:space="preserve">J’ai vite compris que ça ne se ferrai pas aussi simplement car premièrement les valeurs sont </w:t>
-      </w:r>
-      <w:proofErr w:type="gramStart"/>
-      <w:r>
+        <w:t>J’ai vite compris que ça ne se ferrai pas aussi simplement car premièrement les valeurs sont mis dans un formulaire et ensuite dans un SELECT. Pour ne pas modifier la structure du backend j’ai dû changer de façon de faire.</w:t>
+      </w:r>
+    </w:p>
+    <w:p>
+      <w:pPr>
         <w:rPr>
           <w:color w:val="000000" w:themeColor="text1"/>
         </w:rPr>
-        <w:t>mis</w:t>
-      </w:r>
-      <w:proofErr w:type="gramEnd"/>
-      <w:r>
+      </w:pPr>
+    </w:p>
+    <w:p>
+      <w:pPr>
         <w:rPr>
           <w:color w:val="000000" w:themeColor="text1"/>
         </w:rPr>
-        <w:t xml:space="preserve"> dans un formulaire et ensuite dans un SELECT. Pour ne pas modifier la structure du </w:t>
-      </w:r>
-      <w:proofErr w:type="spellStart"/>
+      </w:pPr>
       <w:r>
         <w:rPr>
           <w:color w:val="000000" w:themeColor="text1"/>
         </w:rPr>
-        <w:t>backend</w:t>
-      </w:r>
-      <w:proofErr w:type="spellEnd"/>
-      <w:r>
-        <w:rPr>
-          <w:color w:val="000000" w:themeColor="text1"/>
-        </w:rPr>
-        <w:t xml:space="preserve"> j’ai dû changer de façon de faire.</w:t>
-      </w:r>
-    </w:p>
-    <w:p>
-      <w:pPr>
-        <w:rPr>
-          <w:color w:val="000000" w:themeColor="text1"/>
-        </w:rPr>
-      </w:pPr>
-    </w:p>
-    <w:p>
-      <w:pPr>
-        <w:rPr>
-          <w:color w:val="000000" w:themeColor="text1"/>
-        </w:rPr>
-      </w:pPr>
-      <w:r>
-        <w:rPr>
-          <w:color w:val="000000" w:themeColor="text1"/>
-        </w:rPr>
         <w:lastRenderedPageBreak/>
-        <w:t xml:space="preserve">Premièrement je me suis renseigné sur le drag and drop, grâce au site internet ci-dessous j’ai vite compris comment ça fonctionnerai niveau technique. Pour la tache logique de l’implémenter sur </w:t>
-      </w:r>
-      <w:proofErr w:type="gramStart"/>
-      <w:r>
-        <w:rPr>
-          <w:color w:val="000000" w:themeColor="text1"/>
-        </w:rPr>
-        <w:t>des SELECT</w:t>
-      </w:r>
-      <w:proofErr w:type="gramEnd"/>
-      <w:r>
-        <w:rPr>
-          <w:color w:val="000000" w:themeColor="text1"/>
-        </w:rPr>
-        <w:t xml:space="preserve"> ça a été plus compliqué.</w:t>
+        <w:t>Premièrement je me suis renseigné sur le drag and drop, grâce au site internet ci-dessous j’ai vite compris comment ça fonctionnerai niveau technique. Pour la tache logique de l’implémenter sur des SELECT ça a été plus compliqué.</w:t>
       </w:r>
     </w:p>
     <w:p/>
     <w:p>
       <w:r>
         <w:rPr>
-          <w:lang w:val="de-CH"/>
+          <w:lang w:val="fr-CH"/>
         </w:rPr>
         <w:t xml:space="preserve">Lien : </w:t>
       </w:r>
@@ -7171,7 +6489,7 @@
         <w:r>
           <w:rPr>
             <w:rStyle w:val="Lienhypertexte"/>
-            <w:lang w:val="de-CH"/>
+            <w:lang w:val="fr-CH"/>
           </w:rPr>
           <w:t>https://www.digitalocean.com/community/tutorials/js-drag-and-drop-vanilla-js-fr</w:t>
         </w:r>
@@ -7199,21 +6517,7 @@
         <w:rPr>
           <w:lang w:val="fr-CH"/>
         </w:rPr>
-        <w:t xml:space="preserve">En HTML un attribut </w:t>
-      </w:r>
-      <w:proofErr w:type="spellStart"/>
-      <w:r>
-        <w:rPr>
-          <w:lang w:val="fr-CH"/>
-        </w:rPr>
-        <w:t>draggable</w:t>
-      </w:r>
-      <w:proofErr w:type="spellEnd"/>
-      <w:r>
-        <w:rPr>
-          <w:lang w:val="fr-CH"/>
-        </w:rPr>
-        <w:t xml:space="preserve"> existe de base</w:t>
+        <w:t>En HTML un attribut draggable existe de base</w:t>
       </w:r>
     </w:p>
     <w:p>
@@ -7231,16 +6535,8 @@
         <w:rPr>
           <w:lang w:val="fr-CH"/>
         </w:rPr>
-        <w:t xml:space="preserve">Le JS gère le </w:t>
-      </w:r>
-      <w:proofErr w:type="spellStart"/>
-      <w:r>
-        <w:rPr>
-          <w:lang w:val="fr-CH"/>
-        </w:rPr>
-        <w:t>deplacement</w:t>
-      </w:r>
-      <w:proofErr w:type="spellEnd"/>
+        <w:t>Le JS gère le deplacement</w:t>
+      </w:r>
     </w:p>
     <w:p>
       <w:pPr>
@@ -7264,70 +6560,40 @@
         <w:rPr>
           <w:lang w:val="fr-CH"/>
         </w:rPr>
-        <w:t xml:space="preserve">Pour les FORM, SELECT, DIV </w:t>
-      </w:r>
-      <w:proofErr w:type="spellStart"/>
+        <w:t xml:space="preserve">Pour les FORM, SELECT, DIV etc … J’ai </w:t>
+      </w:r>
       <w:r>
         <w:rPr>
           <w:lang w:val="fr-CH"/>
         </w:rPr>
-        <w:t>etc</w:t>
-      </w:r>
-      <w:proofErr w:type="spellEnd"/>
+        <w:t>fait</w:t>
+      </w:r>
       <w:r>
         <w:rPr>
           <w:lang w:val="fr-CH"/>
         </w:rPr>
-        <w:t xml:space="preserve"> … J’ai </w:t>
-      </w:r>
-      <w:proofErr w:type="spellStart"/>
-      <w:r>
+        <w:t xml:space="preserve"> en sorte que les SELECT ne change pas. A la place des DIV j’ai insérer des OPTION qui ont un style en CSS pour faire croire que c’est des blocs.</w:t>
+      </w:r>
+    </w:p>
+    <w:p>
+      <w:pPr>
         <w:rPr>
           <w:lang w:val="fr-CH"/>
         </w:rPr>
-        <w:t>fais</w:t>
-      </w:r>
-      <w:proofErr w:type="spellEnd"/>
-      <w:r>
+      </w:pPr>
+    </w:p>
+    <w:p>
+      <w:pPr>
         <w:rPr>
           <w:lang w:val="fr-CH"/>
         </w:rPr>
-        <w:t xml:space="preserve"> en sorte que </w:t>
-      </w:r>
-      <w:proofErr w:type="gramStart"/>
+      </w:pPr>
       <w:r>
         <w:rPr>
           <w:lang w:val="fr-CH"/>
         </w:rPr>
-        <w:t>les SELECT</w:t>
-      </w:r>
-      <w:proofErr w:type="gramEnd"/>
-      <w:r>
-        <w:rPr>
-          <w:lang w:val="fr-CH"/>
-        </w:rPr>
-        <w:t xml:space="preserve"> ne change pas. A la place des DIV j’ai insérer des OPTION qui ont un style en CSS pour faire croire que c’est des blocs.</w:t>
-      </w:r>
-    </w:p>
-    <w:p>
-      <w:pPr>
-        <w:rPr>
-          <w:lang w:val="fr-CH"/>
-        </w:rPr>
-      </w:pPr>
-    </w:p>
-    <w:p>
-      <w:pPr>
-        <w:rPr>
-          <w:lang w:val="fr-CH"/>
-        </w:rPr>
-      </w:pPr>
-      <w:r>
-        <w:rPr>
-          <w:lang w:val="fr-CH"/>
-        </w:rPr>
         <w:pict w14:anchorId="68DF255B">
-          <v:shape id="_x0000_i1036" type="#_x0000_t75" style="width:452.95pt;height:254.5pt">
+          <v:shape id="_x0000_i1029" type="#_x0000_t75" style="width:452.95pt;height:254.5pt">
             <v:imagedata r:id="rId17" o:title="dragandropc"/>
           </v:shape>
         </w:pict>
@@ -7343,270 +6609,82 @@
         <w:rPr>
           <w:lang w:val="fr-CH"/>
         </w:rPr>
-        <w:t xml:space="preserve">Bien beau d’avoir cela mais pour que l’attribut </w:t>
-      </w:r>
-      <w:proofErr w:type="spellStart"/>
-      <w:r>
+        <w:t>Bien beau d’avoir cela mais pour que l’attribut draggable fonctionne j’ai dû intégrer le JS. onDragStart(), onDragOver() et onDrop() qui ont été créer. Si vous comprennez l’anglais vous comprendrez que la méthode 1 est lorsque on choisit la pièce, ensuite lorsque on glisse par-dessus et ensuite quand on lache sur un objet. Ces méthodes JS doivent etre mis sur chaque objet qui ont en besoins. Les SELECT le onDrop qui est gérer lorsqu’on lui lache une option et les options les 2 autres pour savoir le quelle est prit.</w:t>
+      </w:r>
+    </w:p>
+    <w:p>
+      <w:pPr>
         <w:rPr>
           <w:lang w:val="fr-CH"/>
         </w:rPr>
-        <w:t>draggable</w:t>
-      </w:r>
-      <w:proofErr w:type="spellEnd"/>
-      <w:r>
+      </w:pPr>
+    </w:p>
+    <w:p>
+      <w:pPr>
         <w:rPr>
           <w:lang w:val="fr-CH"/>
         </w:rPr>
-        <w:t xml:space="preserve"> fonctionne j’ai dû intégrer le JS. </w:t>
-      </w:r>
-      <w:proofErr w:type="spellStart"/>
-      <w:proofErr w:type="gramStart"/>
-      <w:r>
-        <w:rPr>
+      </w:pPr>
+      <w:r>
+        <w:rPr>
+          <w:b/>
           <w:lang w:val="fr-CH"/>
         </w:rPr>
-        <w:t>onDragStart</w:t>
-      </w:r>
-      <w:proofErr w:type="spellEnd"/>
+        <w:t>Probleme</w:t>
+      </w:r>
       <w:r>
         <w:rPr>
           <w:lang w:val="fr-CH"/>
         </w:rPr>
-        <w:t>(</w:t>
-      </w:r>
-      <w:proofErr w:type="gramEnd"/>
-      <w:r>
+        <w:t> :</w:t>
+      </w:r>
+    </w:p>
+    <w:p>
+      <w:pPr>
         <w:rPr>
           <w:lang w:val="fr-CH"/>
         </w:rPr>
-        <w:t xml:space="preserve">), </w:t>
-      </w:r>
-      <w:proofErr w:type="spellStart"/>
-      <w:r>
+      </w:pPr>
+    </w:p>
+    <w:p>
+      <w:pPr>
         <w:rPr>
           <w:lang w:val="fr-CH"/>
         </w:rPr>
-        <w:t>onDragOver</w:t>
-      </w:r>
-      <w:proofErr w:type="spellEnd"/>
+      </w:pPr>
       <w:r>
         <w:rPr>
           <w:lang w:val="fr-CH"/>
         </w:rPr>
-        <w:t xml:space="preserve">() et </w:t>
-      </w:r>
-      <w:proofErr w:type="spellStart"/>
-      <w:r>
+        <w:t xml:space="preserve">Si je veux enlever la valeur dans le select et le remettre où il était ? </w:t>
+      </w:r>
+    </w:p>
+    <w:p>
+      <w:pPr>
         <w:rPr>
           <w:lang w:val="fr-CH"/>
         </w:rPr>
-        <w:t>onDrop</w:t>
-      </w:r>
-      <w:proofErr w:type="spellEnd"/>
-      <w:r>
+      </w:pPr>
+    </w:p>
+    <w:p>
+      <w:pPr>
         <w:rPr>
           <w:lang w:val="fr-CH"/>
         </w:rPr>
-        <w:t xml:space="preserve">() qui ont été créer. Si vous </w:t>
-      </w:r>
-      <w:proofErr w:type="spellStart"/>
+      </w:pPr>
       <w:r>
         <w:rPr>
           <w:lang w:val="fr-CH"/>
         </w:rPr>
-        <w:t>comprennez</w:t>
-      </w:r>
-      <w:proofErr w:type="spellEnd"/>
-      <w:r>
+        <w:t>Simplement la balise qui stocke les options de base on peut lui donner la méthode onDrop().</w:t>
+      </w:r>
+    </w:p>
+    <w:p>
+      <w:pPr>
         <w:rPr>
           <w:lang w:val="fr-CH"/>
         </w:rPr>
-        <w:t xml:space="preserve"> l’anglais vous comprendrez que la méthode 1 est lorsque on choisit la pièce, ensuite lorsque on glisse par-dessus et ensuite quand on </w:t>
-      </w:r>
-      <w:proofErr w:type="spellStart"/>
-      <w:r>
-        <w:rPr>
-          <w:lang w:val="fr-CH"/>
-        </w:rPr>
-        <w:t>lache</w:t>
-      </w:r>
-      <w:proofErr w:type="spellEnd"/>
-      <w:r>
-        <w:rPr>
-          <w:lang w:val="fr-CH"/>
-        </w:rPr>
-        <w:t xml:space="preserve"> sur un objet. Ces méthodes JS doivent </w:t>
-      </w:r>
-      <w:proofErr w:type="spellStart"/>
-      <w:r>
-        <w:rPr>
-          <w:lang w:val="fr-CH"/>
-        </w:rPr>
-        <w:t>etre</w:t>
-      </w:r>
-      <w:proofErr w:type="spellEnd"/>
-      <w:r>
-        <w:rPr>
-          <w:lang w:val="fr-CH"/>
-        </w:rPr>
-        <w:t xml:space="preserve"> mis sur chaque objet qui ont en besoins. </w:t>
-      </w:r>
-      <w:proofErr w:type="gramStart"/>
-      <w:r>
-        <w:rPr>
-          <w:lang w:val="fr-CH"/>
-        </w:rPr>
-        <w:t>Les SELECT</w:t>
-      </w:r>
-      <w:proofErr w:type="gramEnd"/>
-      <w:r>
-        <w:rPr>
-          <w:lang w:val="fr-CH"/>
-        </w:rPr>
-        <w:t xml:space="preserve"> le </w:t>
-      </w:r>
-      <w:proofErr w:type="spellStart"/>
-      <w:r>
-        <w:rPr>
-          <w:lang w:val="fr-CH"/>
-        </w:rPr>
-        <w:t>onDrop</w:t>
-      </w:r>
-      <w:proofErr w:type="spellEnd"/>
-      <w:r>
-        <w:rPr>
-          <w:lang w:val="fr-CH"/>
-        </w:rPr>
-        <w:t xml:space="preserve"> qui est gérer lorsqu’on lui </w:t>
-      </w:r>
-      <w:proofErr w:type="spellStart"/>
-      <w:r>
-        <w:rPr>
-          <w:lang w:val="fr-CH"/>
-        </w:rPr>
-        <w:t>lache</w:t>
-      </w:r>
-      <w:proofErr w:type="spellEnd"/>
-      <w:r>
-        <w:rPr>
-          <w:lang w:val="fr-CH"/>
-        </w:rPr>
-        <w:t xml:space="preserve"> une option et les options les 2 autres pour savoir le quelle est </w:t>
-      </w:r>
-      <w:proofErr w:type="spellStart"/>
-      <w:r>
-        <w:rPr>
-          <w:lang w:val="fr-CH"/>
-        </w:rPr>
-        <w:t>prit</w:t>
-      </w:r>
-      <w:proofErr w:type="spellEnd"/>
-      <w:r>
-        <w:rPr>
-          <w:lang w:val="fr-CH"/>
-        </w:rPr>
-        <w:t>.</w:t>
-      </w:r>
-    </w:p>
-    <w:p>
-      <w:pPr>
-        <w:rPr>
-          <w:lang w:val="fr-CH"/>
-        </w:rPr>
-      </w:pPr>
-    </w:p>
-    <w:p>
-      <w:pPr>
-        <w:rPr>
-          <w:lang w:val="fr-CH"/>
-        </w:rPr>
-      </w:pPr>
-      <w:proofErr w:type="spellStart"/>
-      <w:r>
-        <w:rPr>
-          <w:b/>
-          <w:lang w:val="fr-CH"/>
-        </w:rPr>
-        <w:t>Probleme</w:t>
-      </w:r>
-      <w:proofErr w:type="spellEnd"/>
-      <w:r>
-        <w:rPr>
-          <w:lang w:val="fr-CH"/>
-        </w:rPr>
-        <w:t> :</w:t>
-      </w:r>
-    </w:p>
-    <w:p>
-      <w:pPr>
-        <w:rPr>
-          <w:lang w:val="fr-CH"/>
-        </w:rPr>
-      </w:pPr>
-    </w:p>
-    <w:p>
-      <w:pPr>
-        <w:rPr>
-          <w:lang w:val="fr-CH"/>
-        </w:rPr>
-      </w:pPr>
-      <w:r>
-        <w:rPr>
-          <w:lang w:val="fr-CH"/>
-        </w:rPr>
-        <w:t xml:space="preserve">Si je veux enlever la valeur dans le select et le remettre où il était ? </w:t>
-      </w:r>
-    </w:p>
-    <w:p>
-      <w:pPr>
-        <w:rPr>
-          <w:lang w:val="fr-CH"/>
-        </w:rPr>
-      </w:pPr>
-    </w:p>
-    <w:p>
-      <w:pPr>
-        <w:rPr>
-          <w:lang w:val="fr-CH"/>
-        </w:rPr>
-      </w:pPr>
-      <w:r>
-        <w:rPr>
-          <w:lang w:val="fr-CH"/>
-        </w:rPr>
-        <w:t xml:space="preserve">Simplement la balise qui stocke les options de base on peut lui donner la méthode </w:t>
-      </w:r>
-      <w:proofErr w:type="spellStart"/>
-      <w:proofErr w:type="gramStart"/>
-      <w:r>
-        <w:rPr>
-          <w:lang w:val="fr-CH"/>
-        </w:rPr>
-        <w:t>onDrop</w:t>
-      </w:r>
-      <w:proofErr w:type="spellEnd"/>
-      <w:r>
-        <w:rPr>
-          <w:lang w:val="fr-CH"/>
-        </w:rPr>
-        <w:t>(</w:t>
-      </w:r>
-      <w:proofErr w:type="gramEnd"/>
-      <w:r>
-        <w:rPr>
-          <w:lang w:val="fr-CH"/>
-        </w:rPr>
-        <w:t>).</w:t>
-      </w:r>
-    </w:p>
-    <w:p>
-      <w:pPr>
-        <w:rPr>
-          <w:lang w:val="fr-CH"/>
-        </w:rPr>
-      </w:pPr>
-      <w:bookmarkStart w:id="18" w:name="_GoBack"/>
-      <w:bookmarkEnd w:id="18"/>
+      </w:pPr>
     </w:p>
     <w:p>
       <w:pPr>
@@ -7879,27 +6957,7 @@
           <w:iCs/>
           <w:color w:val="FF0000"/>
         </w:rPr>
-        <w:t xml:space="preserve">Au moment de générer le formulaire, le script </w:t>
-      </w:r>
-      <w:proofErr w:type="spellStart"/>
-      <w:r>
-        <w:rPr>
-          <w:b/>
-          <w:i/>
-          <w:iCs/>
-          <w:color w:val="FF0000"/>
-        </w:rPr>
-        <w:t>php</w:t>
-      </w:r>
-      <w:proofErr w:type="spellEnd"/>
-      <w:r>
-        <w:rPr>
-          <w:b/>
-          <w:i/>
-          <w:iCs/>
-          <w:color w:val="FF0000"/>
-        </w:rPr>
-        <w:t> :</w:t>
+        <w:t>Au moment de générer le formulaire, le script php :</w:t>
       </w:r>
     </w:p>
     <w:p>
@@ -7971,39 +7029,8 @@
           <w:iCs/>
           <w:color w:val="FF0000"/>
         </w:rPr>
-        <w:t xml:space="preserve">Ajoute un input nommé « CSRF » de type </w:t>
-      </w:r>
-      <w:proofErr w:type="spellStart"/>
-      <w:r>
-        <w:rPr>
-          <w:b/>
-          <w:i/>
-          <w:iCs/>
-          <w:color w:val="FF0000"/>
-        </w:rPr>
-        <w:t>hidden</w:t>
-      </w:r>
-      <w:proofErr w:type="spellEnd"/>
-      <w:r>
-        <w:rPr>
-          <w:b/>
-          <w:i/>
-          <w:iCs/>
-          <w:color w:val="FF0000"/>
-        </w:rPr>
-        <w:t xml:space="preserve"> dans le </w:t>
-      </w:r>
-      <w:proofErr w:type="spellStart"/>
-      <w:r>
-        <w:rPr>
-          <w:b/>
-          <w:i/>
-          <w:iCs/>
-          <w:color w:val="FF0000"/>
-        </w:rPr>
-        <w:t>form</w:t>
-      </w:r>
-      <w:proofErr w:type="spellEnd"/>
+        <w:t>Ajoute un input nommé « CSRF » de type hidden dans le form</w:t>
+      </w:r>
     </w:p>
     <w:p>
       <w:pPr>
@@ -8026,19 +7053,8 @@
           <w:iCs/>
           <w:color w:val="FF0000"/>
         </w:rPr>
-        <w:t xml:space="preserve">A la réception du POST du </w:t>
-      </w:r>
-      <w:proofErr w:type="spellStart"/>
-      <w:r>
-        <w:rPr>
-          <w:b/>
-          <w:i/>
-          <w:iCs/>
-          <w:color w:val="FF0000"/>
-        </w:rPr>
-        <w:t>fromulaire</w:t>
-      </w:r>
-      <w:proofErr w:type="spellEnd"/>
+        <w:t>A la réception du POST du fromulaire</w:t>
+      </w:r>
     </w:p>
     <w:p>
       <w:pPr>
@@ -8242,10 +7258,12 @@
           <w:iCs/>
           <w:color w:val="FF0000"/>
         </w:rPr>
-        <w:t xml:space="preserve">sa revue, sa </w:t>
-      </w:r>
-      <w:proofErr w:type="spellStart"/>
-      <w:r>
+        <w:t>sa revue, sa retrospective</w:t>
+      </w:r>
+    </w:p>
+    <w:p>
+      <w:pPr>
+        <w:ind w:left="1134" w:hanging="774"/>
         <w:rPr>
           <w:b/>
           <w:bCs/>
@@ -8253,20 +7271,6 @@
           <w:iCs/>
           <w:color w:val="FF0000"/>
         </w:rPr>
-        <w:t>retrospective</w:t>
-      </w:r>
-      <w:proofErr w:type="spellEnd"/>
-    </w:p>
-    <w:p>
-      <w:pPr>
-        <w:ind w:left="1134" w:hanging="774"/>
-        <w:rPr>
-          <w:b/>
-          <w:bCs/>
-          <w:i/>
-          <w:iCs/>
-          <w:color w:val="FF0000"/>
-        </w:rPr>
       </w:pPr>
     </w:p>
     <w:p>
@@ -8308,49 +7312,52 @@
         <w:rPr>
           <w:color w:val="000000" w:themeColor="text1"/>
         </w:rPr>
-        <w:t xml:space="preserve"> le début le retour à la vie d’école et un des plus casse-tête. J’ai de me réhabitue à l’utilisation de certains outils et surtout que j’ai commencé avec un projet qui avait comme sujet </w:t>
-      </w:r>
-      <w:proofErr w:type="spellStart"/>
-      <w:r>
+        <w:t xml:space="preserve"> le début le retour à la vie d’école et un des plus casse-tête. J’ai de me réhabitue à l’utilisation de certains outils et surtout que j’ai commencé avec un projet qui avait comme sujet React natif, je devais faire une APP Mobile.</w:t>
+      </w:r>
+    </w:p>
+    <w:p>
+      <w:pPr>
         <w:rPr>
           <w:color w:val="000000" w:themeColor="text1"/>
         </w:rPr>
-        <w:t>React</w:t>
-      </w:r>
-      <w:proofErr w:type="spellEnd"/>
+      </w:pPr>
       <w:r>
         <w:rPr>
           <w:color w:val="000000" w:themeColor="text1"/>
         </w:rPr>
-        <w:t xml:space="preserve"> natif, je devais faire une APP Mobile.</w:t>
-      </w:r>
-    </w:p>
-    <w:p>
-      <w:pPr>
-        <w:rPr>
+        <w:t xml:space="preserve">Le debut a été </w:t>
+      </w:r>
+    </w:p>
+    <w:p>
+      <w:pPr>
+        <w:rPr>
+          <w:b/>
           <w:color w:val="000000" w:themeColor="text1"/>
         </w:rPr>
       </w:pPr>
-      <w:r>
-        <w:rPr>
+    </w:p>
+    <w:p>
+      <w:pPr>
+        <w:rPr>
+          <w:b/>
           <w:color w:val="000000" w:themeColor="text1"/>
         </w:rPr>
-        <w:t xml:space="preserve">Le </w:t>
-      </w:r>
-      <w:proofErr w:type="spellStart"/>
-      <w:r>
-        <w:rPr>
+      </w:pPr>
+      <w:r>
+        <w:rPr>
+          <w:b/>
           <w:color w:val="000000" w:themeColor="text1"/>
         </w:rPr>
-        <w:t>debut</w:t>
-      </w:r>
-      <w:proofErr w:type="spellEnd"/>
-      <w:r>
-        <w:rPr>
+        <w:t>Sprint 2</w:t>
+      </w:r>
+    </w:p>
+    <w:p>
+      <w:pPr>
+        <w:rPr>
+          <w:b/>
           <w:color w:val="000000" w:themeColor="text1"/>
         </w:rPr>
-        <w:t xml:space="preserve"> a été </w:t>
-      </w:r>
+      </w:pPr>
     </w:p>
     <w:p>
       <w:pPr>
@@ -8359,43 +7366,26 @@
           <w:color w:val="000000" w:themeColor="text1"/>
         </w:rPr>
       </w:pPr>
-    </w:p>
-    <w:p>
-      <w:pPr>
+      <w:r>
         <w:rPr>
           <w:b/>
           <w:color w:val="000000" w:themeColor="text1"/>
         </w:rPr>
-      </w:pPr>
-      <w:r>
-        <w:rPr>
-          <w:b/>
+        <w:t>Sprint 3</w:t>
+      </w:r>
+    </w:p>
+    <w:p>
+      <w:pPr>
+        <w:rPr>
           <w:color w:val="000000" w:themeColor="text1"/>
         </w:rPr>
-        <w:t>Sprint 2</w:t>
-      </w:r>
-    </w:p>
-    <w:p>
-      <w:pPr>
-        <w:rPr>
-          <w:b/>
+      </w:pPr>
+      <w:r>
+        <w:rPr>
           <w:color w:val="000000" w:themeColor="text1"/>
         </w:rPr>
-      </w:pPr>
-    </w:p>
-    <w:p>
-      <w:pPr>
-        <w:rPr>
-          <w:b/>
-          <w:color w:val="000000" w:themeColor="text1"/>
-        </w:rPr>
-      </w:pPr>
-      <w:r>
-        <w:rPr>
-          <w:b/>
-          <w:color w:val="000000" w:themeColor="text1"/>
-        </w:rPr>
-        <w:t>Sprint 3</w:t>
+        <w:lastRenderedPageBreak/>
+        <w:t>Le sprint numéro 3</w:t>
       </w:r>
     </w:p>
     <w:p>
@@ -8474,7 +7464,7 @@
         </w:rPr>
         <w:t>Dossier de réalisation</w:t>
       </w:r>
-      <w:bookmarkStart w:id="19" w:name="_Toc25553318"/>
+      <w:bookmarkStart w:id="18" w:name="_Toc25553318"/>
       <w:bookmarkEnd w:id="15"/>
       <w:bookmarkEnd w:id="16"/>
       <w:bookmarkEnd w:id="17"/>
@@ -8487,7 +7477,7 @@
         <w:t xml:space="preserve"> </w:t>
       </w:r>
     </w:p>
-    <w:bookmarkEnd w:id="19"/>
+    <w:bookmarkEnd w:id="18"/>
     <w:p>
       <w:pPr>
         <w:ind w:firstLine="360"/>
@@ -8525,6 +7515,8 @@
           <w:strike/>
         </w:rPr>
       </w:pPr>
+      <w:bookmarkStart w:id="19" w:name="_GoBack"/>
+      <w:bookmarkEnd w:id="19"/>
     </w:p>
     <w:p>
       <w:pPr>
@@ -8543,23 +7535,13 @@
           <w:strike/>
         </w:rPr>
       </w:pPr>
-      <w:proofErr w:type="gramStart"/>
       <w:r>
         <w:rPr>
           <w:i/>
           <w:iCs/>
           <w:strike/>
         </w:rPr>
-        <w:t>les</w:t>
-      </w:r>
-      <w:proofErr w:type="gramEnd"/>
-      <w:r>
-        <w:rPr>
-          <w:i/>
-          <w:iCs/>
-          <w:strike/>
-        </w:rPr>
-        <w:t xml:space="preserve"> répertoires où le logiciel est installé</w:t>
+        <w:t>les répertoires où le logiciel est installé</w:t>
       </w:r>
     </w:p>
     <w:p>
@@ -8579,23 +7561,13 @@
           <w:strike/>
         </w:rPr>
       </w:pPr>
-      <w:proofErr w:type="gramStart"/>
       <w:r>
         <w:rPr>
           <w:i/>
           <w:iCs/>
           <w:strike/>
         </w:rPr>
-        <w:t>la</w:t>
-      </w:r>
-      <w:proofErr w:type="gramEnd"/>
-      <w:r>
-        <w:rPr>
-          <w:i/>
-          <w:iCs/>
-          <w:strike/>
-        </w:rPr>
-        <w:t xml:space="preserve"> liste de tous les fichiers et une rapide description de leur contenu (des noms qui parlent !)</w:t>
+        <w:t>la liste de tous les fichiers et une rapide description de leur contenu (des noms qui parlent !)</w:t>
       </w:r>
     </w:p>
     <w:p>
@@ -8615,23 +7587,13 @@
           <w:strike/>
         </w:rPr>
       </w:pPr>
-      <w:proofErr w:type="gramStart"/>
       <w:r>
         <w:rPr>
           <w:i/>
           <w:iCs/>
           <w:strike/>
         </w:rPr>
-        <w:t>les</w:t>
-      </w:r>
-      <w:proofErr w:type="gramEnd"/>
-      <w:r>
-        <w:rPr>
-          <w:i/>
-          <w:iCs/>
-          <w:strike/>
-        </w:rPr>
-        <w:t xml:space="preserve"> versions des systèmes d'exploitation et des outils logiciels</w:t>
+        <w:t>les versions des systèmes d'exploitation et des outils logiciels</w:t>
       </w:r>
     </w:p>
     <w:p>
@@ -8651,23 +7613,13 @@
           <w:strike/>
         </w:rPr>
       </w:pPr>
-      <w:proofErr w:type="gramStart"/>
       <w:r>
         <w:rPr>
           <w:i/>
           <w:iCs/>
           <w:strike/>
         </w:rPr>
-        <w:t>la</w:t>
-      </w:r>
-      <w:proofErr w:type="gramEnd"/>
-      <w:r>
-        <w:rPr>
-          <w:i/>
-          <w:iCs/>
-          <w:strike/>
-        </w:rPr>
-        <w:t xml:space="preserve"> description exacte du matériel</w:t>
+        <w:t>la description exacte du matériel</w:t>
       </w:r>
     </w:p>
     <w:p>
@@ -8687,23 +7639,13 @@
           <w:strike/>
         </w:rPr>
       </w:pPr>
-      <w:proofErr w:type="gramStart"/>
       <w:r>
         <w:rPr>
           <w:i/>
           <w:iCs/>
           <w:strike/>
         </w:rPr>
-        <w:t>le</w:t>
-      </w:r>
-      <w:proofErr w:type="gramEnd"/>
-      <w:r>
-        <w:rPr>
-          <w:i/>
-          <w:iCs/>
-          <w:strike/>
-        </w:rPr>
-        <w:t xml:space="preserve"> numé</w:t>
+        <w:t>le numé</w:t>
       </w:r>
       <w:r>
         <w:rPr>
@@ -8740,23 +7682,13 @@
           <w:u w:val="single"/>
         </w:rPr>
       </w:pPr>
-      <w:proofErr w:type="gramStart"/>
       <w:r>
         <w:rPr>
           <w:i/>
           <w:iCs/>
           <w:strike/>
         </w:rPr>
-        <w:t>programmation</w:t>
-      </w:r>
-      <w:proofErr w:type="gramEnd"/>
-      <w:r>
-        <w:rPr>
-          <w:i/>
-          <w:iCs/>
-          <w:strike/>
-        </w:rPr>
-        <w:t xml:space="preserve"> et scripts: librairies externes, dictionnaire des données, reconstruction du logiciel</w:t>
+        <w:t>programmation et scripts: librairies externes, dictionnaire des données, reconstruction du logiciel</w:t>
       </w:r>
       <w:r>
         <w:rPr>
@@ -8925,21 +7857,12 @@
           <w:iCs/>
         </w:rPr>
       </w:pPr>
-      <w:proofErr w:type="gramStart"/>
-      <w:r>
-        <w:rPr>
-          <w:i/>
-          <w:iCs/>
-        </w:rPr>
-        <w:t>la</w:t>
-      </w:r>
-      <w:proofErr w:type="gramEnd"/>
-      <w:r>
-        <w:rPr>
-          <w:i/>
-          <w:iCs/>
-        </w:rPr>
-        <w:t xml:space="preserve"> liste de tous les fichiers et une rapide description de leur contenu (des noms qui parlent !)</w:t>
+      <w:r>
+        <w:rPr>
+          <w:i/>
+          <w:iCs/>
+        </w:rPr>
+        <w:t>la liste de tous les fichiers et une rapide description de leur contenu (des noms qui parlent !)</w:t>
       </w:r>
     </w:p>
     <w:p>
@@ -8958,21 +7881,12 @@
           <w:iCs/>
         </w:rPr>
       </w:pPr>
-      <w:proofErr w:type="gramStart"/>
-      <w:r>
-        <w:rPr>
-          <w:i/>
-          <w:iCs/>
-        </w:rPr>
-        <w:t>les</w:t>
-      </w:r>
-      <w:proofErr w:type="gramEnd"/>
-      <w:r>
-        <w:rPr>
-          <w:i/>
-          <w:iCs/>
-        </w:rPr>
-        <w:t xml:space="preserve"> versions des systèmes d'exploitation et des outils logiciels</w:t>
+      <w:r>
+        <w:rPr>
+          <w:i/>
+          <w:iCs/>
+        </w:rPr>
+        <w:t>les versions des systèmes d'exploitation et des outils logiciels</w:t>
       </w:r>
     </w:p>
     <w:p>
@@ -8991,21 +7905,12 @@
           <w:iCs/>
         </w:rPr>
       </w:pPr>
-      <w:proofErr w:type="gramStart"/>
-      <w:r>
-        <w:rPr>
-          <w:i/>
-          <w:iCs/>
-        </w:rPr>
-        <w:t>la</w:t>
-      </w:r>
-      <w:proofErr w:type="gramEnd"/>
-      <w:r>
-        <w:rPr>
-          <w:i/>
-          <w:iCs/>
-        </w:rPr>
-        <w:t xml:space="preserve"> description exacte du matériel</w:t>
+      <w:r>
+        <w:rPr>
+          <w:i/>
+          <w:iCs/>
+        </w:rPr>
+        <w:t>la description exacte du matériel</w:t>
       </w:r>
     </w:p>
     <w:p/>
@@ -9065,21 +7970,12 @@
           <w:iCs/>
         </w:rPr>
       </w:pPr>
-      <w:proofErr w:type="gramStart"/>
-      <w:r>
-        <w:rPr>
-          <w:i/>
-          <w:iCs/>
-        </w:rPr>
-        <w:t>la</w:t>
-      </w:r>
-      <w:proofErr w:type="gramEnd"/>
-      <w:r>
-        <w:rPr>
-          <w:i/>
-          <w:iCs/>
-        </w:rPr>
-        <w:t xml:space="preserve"> liste de tous les fichiers et une rapide description de leur contenu (des noms qui parlent !)</w:t>
+      <w:r>
+        <w:rPr>
+          <w:i/>
+          <w:iCs/>
+        </w:rPr>
+        <w:t>la liste de tous les fichiers et une rapide description de leur contenu (des noms qui parlent !)</w:t>
       </w:r>
     </w:p>
     <w:p>
@@ -9098,21 +7994,12 @@
           <w:iCs/>
         </w:rPr>
       </w:pPr>
-      <w:proofErr w:type="gramStart"/>
-      <w:r>
-        <w:rPr>
-          <w:i/>
-          <w:iCs/>
-        </w:rPr>
-        <w:t>les</w:t>
-      </w:r>
-      <w:proofErr w:type="gramEnd"/>
-      <w:r>
-        <w:rPr>
-          <w:i/>
-          <w:iCs/>
-        </w:rPr>
-        <w:t xml:space="preserve"> versions des systèmes d'exploitation et des outils logiciels</w:t>
+      <w:r>
+        <w:rPr>
+          <w:i/>
+          <w:iCs/>
+        </w:rPr>
+        <w:t>les versions des systèmes d'exploitation et des outils logiciels</w:t>
       </w:r>
     </w:p>
     <w:p>
@@ -9131,21 +8018,12 @@
           <w:iCs/>
         </w:rPr>
       </w:pPr>
-      <w:proofErr w:type="gramStart"/>
-      <w:r>
-        <w:rPr>
-          <w:i/>
-          <w:iCs/>
-        </w:rPr>
-        <w:t>la</w:t>
-      </w:r>
-      <w:proofErr w:type="gramEnd"/>
-      <w:r>
-        <w:rPr>
-          <w:i/>
-          <w:iCs/>
-        </w:rPr>
-        <w:t xml:space="preserve"> description exacte du matériel</w:t>
+      <w:r>
+        <w:rPr>
+          <w:i/>
+          <w:iCs/>
+        </w:rPr>
+        <w:t>la description exacte du matériel</w:t>
       </w:r>
     </w:p>
     <w:p>
@@ -9229,6 +8107,7 @@
           <w:iCs/>
           <w:color w:val="FF0000"/>
         </w:rPr>
+        <w:lastRenderedPageBreak/>
         <w:t xml:space="preserve">Ce chapitre décrit précisément comment un employé qualifié peut recréer </w:t>
       </w:r>
       <w:r>
@@ -9255,7 +8134,6 @@
           <w:i w:val="0"/>
           <w:iCs/>
         </w:rPr>
-        <w:lastRenderedPageBreak/>
         <w:t>Déploiement du produit</w:t>
       </w:r>
     </w:p>
@@ -9276,21 +8154,12 @@
           <w:iCs/>
         </w:rPr>
       </w:pPr>
-      <w:proofErr w:type="gramStart"/>
-      <w:r>
-        <w:rPr>
-          <w:i/>
-          <w:iCs/>
-        </w:rPr>
-        <w:t>la</w:t>
-      </w:r>
-      <w:proofErr w:type="gramEnd"/>
-      <w:r>
-        <w:rPr>
-          <w:i/>
-          <w:iCs/>
-        </w:rPr>
-        <w:t xml:space="preserve"> liste de tous les fichiers et une rapide description de leur contenu (des noms qui parlent !)</w:t>
+      <w:r>
+        <w:rPr>
+          <w:i/>
+          <w:iCs/>
+        </w:rPr>
+        <w:t>la liste de tous les fichiers et une rapide description de leur contenu (des noms qui parlent !)</w:t>
       </w:r>
     </w:p>
     <w:p>
@@ -9309,21 +8178,12 @@
           <w:iCs/>
         </w:rPr>
       </w:pPr>
-      <w:proofErr w:type="gramStart"/>
-      <w:r>
-        <w:rPr>
-          <w:i/>
-          <w:iCs/>
-        </w:rPr>
-        <w:t>les</w:t>
-      </w:r>
-      <w:proofErr w:type="gramEnd"/>
-      <w:r>
-        <w:rPr>
-          <w:i/>
-          <w:iCs/>
-        </w:rPr>
-        <w:t xml:space="preserve"> versions des systèmes d'exploitation et des outils logiciels</w:t>
+      <w:r>
+        <w:rPr>
+          <w:i/>
+          <w:iCs/>
+        </w:rPr>
+        <w:t>les versions des systèmes d'exploitation et des outils logiciels</w:t>
       </w:r>
     </w:p>
     <w:p>
@@ -9342,21 +8202,12 @@
           <w:iCs/>
         </w:rPr>
       </w:pPr>
-      <w:proofErr w:type="gramStart"/>
-      <w:r>
-        <w:rPr>
-          <w:i/>
-          <w:iCs/>
-        </w:rPr>
-        <w:t>la</w:t>
-      </w:r>
-      <w:proofErr w:type="gramEnd"/>
-      <w:r>
-        <w:rPr>
-          <w:i/>
-          <w:iCs/>
-        </w:rPr>
-        <w:t xml:space="preserve"> description exacte du matériel</w:t>
+      <w:r>
+        <w:rPr>
+          <w:i/>
+          <w:iCs/>
+        </w:rPr>
+        <w:t>la description exacte du matériel</w:t>
       </w:r>
     </w:p>
     <w:p>
@@ -9539,21 +8390,12 @@
           <w:strike/>
         </w:rPr>
       </w:pPr>
-      <w:proofErr w:type="gramStart"/>
       <w:r>
         <w:rPr>
           <w:i/>
           <w:strike/>
         </w:rPr>
-        <w:t>les</w:t>
-      </w:r>
-      <w:proofErr w:type="gramEnd"/>
-      <w:r>
-        <w:rPr>
-          <w:i/>
-          <w:strike/>
-        </w:rPr>
-        <w:t xml:space="preserve"> conditions exactes de chaque test</w:t>
+        <w:t>les conditions exactes de chaque test</w:t>
       </w:r>
     </w:p>
     <w:p>
@@ -9567,21 +8409,12 @@
           <w:strike/>
         </w:rPr>
       </w:pPr>
-      <w:proofErr w:type="gramStart"/>
       <w:r>
         <w:rPr>
           <w:i/>
           <w:strike/>
         </w:rPr>
-        <w:t>les</w:t>
-      </w:r>
-      <w:proofErr w:type="gramEnd"/>
-      <w:r>
-        <w:rPr>
-          <w:i/>
-          <w:strike/>
-        </w:rPr>
-        <w:t xml:space="preserve"> preuves de test (papier ou fichier)</w:t>
+        <w:t>les preuves de test (papier ou fichier)</w:t>
       </w:r>
     </w:p>
     <w:p>
@@ -9595,21 +8428,12 @@
           <w:strike/>
         </w:rPr>
       </w:pPr>
-      <w:proofErr w:type="gramStart"/>
       <w:r>
         <w:rPr>
           <w:i/>
           <w:strike/>
         </w:rPr>
-        <w:t>tests</w:t>
-      </w:r>
-      <w:proofErr w:type="gramEnd"/>
-      <w:r>
-        <w:rPr>
-          <w:i/>
-          <w:strike/>
-        </w:rPr>
-        <w:t xml:space="preserve"> sans preuve: fournir au moins une description </w:t>
+        <w:t xml:space="preserve">tests sans preuve: fournir au moins une description </w:t>
       </w:r>
     </w:p>
     <w:p>
@@ -9643,9 +8467,8 @@
           <w:iCs/>
           <w:color w:val="FF0000"/>
         </w:rPr>
-        <w:t>Reprendre les tests d’</w:t>
-      </w:r>
-      <w:proofErr w:type="spellStart"/>
+        <w:t>Reprendre les tests d’acceptance d’IceScrum au moyen de la feuille ad hoc d’</w:t>
+      </w:r>
       <w:r>
         <w:rPr>
           <w:b/>
@@ -9654,53 +8477,8 @@
           <w:iCs/>
           <w:color w:val="FF0000"/>
         </w:rPr>
-        <w:t>acceptance</w:t>
-      </w:r>
-      <w:proofErr w:type="spellEnd"/>
-      <w:r>
-        <w:rPr>
-          <w:b/>
-          <w:bCs/>
-          <w:i/>
-          <w:iCs/>
-          <w:color w:val="FF0000"/>
-        </w:rPr>
-        <w:t xml:space="preserve"> d’</w:t>
-      </w:r>
-      <w:proofErr w:type="spellStart"/>
-      <w:r>
-        <w:rPr>
-          <w:b/>
-          <w:bCs/>
-          <w:i/>
-          <w:iCs/>
-          <w:color w:val="FF0000"/>
-        </w:rPr>
-        <w:t>IceScrum</w:t>
-      </w:r>
-      <w:proofErr w:type="spellEnd"/>
-      <w:r>
-        <w:rPr>
-          <w:b/>
-          <w:bCs/>
-          <w:i/>
-          <w:iCs/>
-          <w:color w:val="FF0000"/>
-        </w:rPr>
-        <w:t xml:space="preserve"> au moyen de la feuille ad hoc d’</w:t>
-      </w:r>
-      <w:proofErr w:type="spellStart"/>
-      <w:r>
-        <w:rPr>
-          <w:b/>
-          <w:bCs/>
-          <w:i/>
-          <w:iCs/>
-          <w:color w:val="FF0000"/>
-        </w:rPr>
         <w:t>IceTools</w:t>
       </w:r>
-      <w:proofErr w:type="spellEnd"/>
     </w:p>
     <w:p>
       <w:pPr>
@@ -9977,21 +8755,12 @@
           <w:i/>
         </w:rPr>
       </w:pPr>
-      <w:proofErr w:type="gramStart"/>
       <w:r>
         <w:rPr>
           <w:rFonts w:cs="Arial"/>
           <w:i/>
         </w:rPr>
-        <w:t>le</w:t>
-      </w:r>
-      <w:proofErr w:type="gramEnd"/>
-      <w:r>
-        <w:rPr>
-          <w:rFonts w:cs="Arial"/>
-          <w:i/>
-        </w:rPr>
-        <w:t xml:space="preserve"> rapport de projet</w:t>
+        <w:t>le rapport de projet</w:t>
       </w:r>
     </w:p>
     <w:p>
@@ -10005,21 +8774,12 @@
           <w:i/>
         </w:rPr>
       </w:pPr>
-      <w:proofErr w:type="gramStart"/>
       <w:r>
         <w:rPr>
           <w:rFonts w:cs="Arial"/>
           <w:i/>
         </w:rPr>
-        <w:t>le</w:t>
-      </w:r>
-      <w:proofErr w:type="gramEnd"/>
-      <w:r>
-        <w:rPr>
-          <w:rFonts w:cs="Arial"/>
-          <w:i/>
-        </w:rPr>
-        <w:t xml:space="preserve"> manuel d'Installation (en annexe)</w:t>
+        <w:t>le manuel d'Installation (en annexe)</w:t>
       </w:r>
     </w:p>
     <w:p>
@@ -10033,21 +8793,12 @@
           <w:i/>
         </w:rPr>
       </w:pPr>
-      <w:proofErr w:type="gramStart"/>
       <w:r>
         <w:rPr>
           <w:rFonts w:cs="Arial"/>
           <w:i/>
         </w:rPr>
-        <w:t>le</w:t>
-      </w:r>
-      <w:proofErr w:type="gramEnd"/>
-      <w:r>
-        <w:rPr>
-          <w:rFonts w:cs="Arial"/>
-          <w:i/>
-        </w:rPr>
-        <w:t xml:space="preserve"> manuel d'Utilisation avec des exemples graphiques (en annexe)</w:t>
+        <w:t>le manuel d'Utilisation avec des exemples graphiques (en annexe)</w:t>
       </w:r>
     </w:p>
     <w:p>
@@ -10061,21 +8812,12 @@
           <w:i/>
         </w:rPr>
       </w:pPr>
-      <w:proofErr w:type="gramStart"/>
       <w:r>
         <w:rPr>
           <w:rFonts w:cs="Arial"/>
           <w:i/>
         </w:rPr>
-        <w:t>autres</w:t>
-      </w:r>
-      <w:proofErr w:type="gramEnd"/>
-      <w:r>
-        <w:rPr>
-          <w:rFonts w:cs="Arial"/>
-          <w:i/>
-        </w:rPr>
-        <w:t>…</w:t>
+        <w:t>autres…</w:t>
       </w:r>
     </w:p>
     <w:p>
@@ -10100,13 +8842,8 @@
         <w:pStyle w:val="Titre3"/>
       </w:pPr>
       <w:r>
-        <w:t xml:space="preserve">Version écrit par </w:t>
-      </w:r>
-      <w:proofErr w:type="spellStart"/>
-      <w:r>
-        <w:t>moi-meme</w:t>
-      </w:r>
-      <w:proofErr w:type="spellEnd"/>
+        <w:t>Version écrit par moi-meme</w:t>
+      </w:r>
     </w:p>
     <w:p/>
     <w:p>
@@ -10122,60 +8859,71 @@
           <w:rFonts w:cs="Arial"/>
           <w:iCs/>
         </w:rPr>
-        <w:t xml:space="preserve">Personnellement j’ai une vision de l’IA d’une technologie révolutionnaire pour mon métier. Plein de technologie ont bouleverser des métiers mais dans l’informatique celui-là est très violent. Pendant mon stage de 1 ans pour réaliser des programmes « simple » l’IA ma prouvé qu’il le fessait 100x plus vite que moi. Mais à la fin du stage comme je disais « Je ne sais plus coder » j’ai dû me remémorer des taches que je fessais sur un coup de tête avant. L’utilisation de l’IA est pour moi dangereuse car on ne fait plus les choses simples qu’on en oublie plus tard de comment les faires. Du coup c’est un gain de temps énorme. Pour ce projet je vais me permettre d’utiliser l’IA pour avoir des explications mais pas pour coder car pour le PAPRO1 je dois essayer de prendre en main </w:t>
-      </w:r>
-      <w:proofErr w:type="spellStart"/>
-      <w:r>
+        <w:t>Personnellement j’ai une vision de l’IA d’une technologie révolutionnaire pour mon métier. Plein de technologie ont bouleverser des métiers mais dans l’informatique celui-là est très violent. Pendant mon stage de 1 ans pour réaliser des programmes « simple » l’IA ma prouvé qu’il le fessait 100x plus vite que moi. Mais à la fin du stage comme je disais « Je ne sais plus coder » j’ai dû me remémorer des taches que je fessais sur un coup de tête avant. L’utilisation de l’IA est pour moi dangereuse car on ne fait plus les choses simples qu’on en oublie plus tard de comment les faires. Du coup c’est un gain de temps énorme. Pour ce projet je vais me permettre d’utiliser l’IA pour avoir des explications mais pas pour coder car pour le PAPRO1 je dois essayer de prendre en main react natif puisque c’est ma première fois. Lors du TPI je me permettrai de l’utiliser pour gagne du temps sur les tâches qui peuvent être raccourci par l’IA lors de la réalisation des users storys.</w:t>
+      </w:r>
+    </w:p>
+    <w:p>
+      <w:pPr>
+        <w:ind w:left="426"/>
         <w:rPr>
           <w:rFonts w:cs="Arial"/>
           <w:iCs/>
         </w:rPr>
-        <w:t>react</w:t>
-      </w:r>
-      <w:proofErr w:type="spellEnd"/>
-      <w:r>
+      </w:pPr>
+    </w:p>
+    <w:p>
+      <w:pPr>
+        <w:pStyle w:val="Titre3"/>
+      </w:pPr>
+      <w:r>
+        <w:t>Version écrite par ChatGPT</w:t>
+      </w:r>
+    </w:p>
+    <w:p/>
+    <w:p>
+      <w:pPr>
+        <w:ind w:left="708"/>
         <w:rPr>
           <w:rFonts w:cs="Arial"/>
           <w:iCs/>
         </w:rPr>
-        <w:t xml:space="preserve"> natif puisque c’est ma première fois. Lors du TPI je me permettrai de l’utiliser pour gagne du temps sur les tâches qui peuvent être raccourci par l’IA lors de la réalisation des </w:t>
-      </w:r>
-      <w:proofErr w:type="spellStart"/>
+      </w:pPr>
       <w:r>
         <w:rPr>
           <w:rFonts w:cs="Arial"/>
           <w:iCs/>
         </w:rPr>
-        <w:t>users</w:t>
-      </w:r>
-      <w:proofErr w:type="spellEnd"/>
-      <w:r>
+        <w:t>Pour moi, l'intelligence artificielle (IA) change complètement la donne dans mon boulot. C'est incroyable comment elle peut tout faire beaucoup plus vite que nous. Par exemple, pendant mon stage d'un an où je devais coder des trucs simples, l'IA a montré qu'elle pouvait le faire 100 fois plus vite que moi. Ça m'a tellement surpris que j'ai fini par dire que j'avais "oublié comment coder" parce que je devais me rappeler comment faire des choses que je faisais facilement avant.</w:t>
+      </w:r>
+    </w:p>
+    <w:p>
+      <w:pPr>
+        <w:ind w:left="708"/>
         <w:rPr>
           <w:rFonts w:cs="Arial"/>
           <w:iCs/>
         </w:rPr>
-        <w:t xml:space="preserve"> </w:t>
-      </w:r>
-      <w:proofErr w:type="spellStart"/>
-      <w:r>
+      </w:pPr>
+    </w:p>
+    <w:p>
+      <w:pPr>
+        <w:ind w:left="708"/>
         <w:rPr>
           <w:rFonts w:cs="Arial"/>
           <w:iCs/>
         </w:rPr>
-        <w:t>storys</w:t>
-      </w:r>
-      <w:proofErr w:type="spellEnd"/>
+      </w:pPr>
       <w:r>
         <w:rPr>
           <w:rFonts w:cs="Arial"/>
           <w:iCs/>
         </w:rPr>
-        <w:t>.</w:t>
-      </w:r>
-    </w:p>
-    <w:p>
-      <w:pPr>
-        <w:ind w:left="426"/>
+        <w:t>L'IA, c'est super pour gagner du temps, mais ça peut aussi nous faire oublier comment faire les choses par nous-mêmes. C'est un peu comme tricher à un examen : ça aide sur le moment, mais après on ne sait plus rien faire sans aide.</w:t>
+      </w:r>
+    </w:p>
+    <w:p>
+      <w:pPr>
+        <w:ind w:left="708"/>
         <w:rPr>
           <w:rFonts w:cs="Arial"/>
           <w:iCs/>
@@ -10184,20 +8932,6 @@
     </w:p>
     <w:p>
       <w:pPr>
-        <w:pStyle w:val="Titre3"/>
-      </w:pPr>
-      <w:r>
-        <w:t xml:space="preserve">Version écrite par </w:t>
-      </w:r>
-      <w:proofErr w:type="spellStart"/>
-      <w:r>
-        <w:t>ChatGPT</w:t>
-      </w:r>
-      <w:proofErr w:type="spellEnd"/>
-    </w:p>
-    <w:p/>
-    <w:p>
-      <w:pPr>
         <w:ind w:left="708"/>
         <w:rPr>
           <w:rFonts w:cs="Arial"/>
@@ -10209,73 +8943,7 @@
           <w:rFonts w:cs="Arial"/>
           <w:iCs/>
         </w:rPr>
-        <w:t>Pour moi, l'intelligence artificielle (IA) change complètement la donne dans mon boulot. C'est incroyable comment elle peut tout faire beaucoup plus vite que nous. Par exemple, pendant mon stage d'un an où je devais coder des trucs simples, l'IA a montré qu'elle pouvait le faire 100 fois plus vite que moi. Ça m'a tellement surpris que j'ai fini par dire que j'avais "oublié comment coder" parce que je devais me rappeler comment faire des choses que je faisais facilement avant.</w:t>
-      </w:r>
-    </w:p>
-    <w:p>
-      <w:pPr>
-        <w:ind w:left="708"/>
-        <w:rPr>
-          <w:rFonts w:cs="Arial"/>
-          <w:iCs/>
-        </w:rPr>
-      </w:pPr>
-    </w:p>
-    <w:p>
-      <w:pPr>
-        <w:ind w:left="708"/>
-        <w:rPr>
-          <w:rFonts w:cs="Arial"/>
-          <w:iCs/>
-        </w:rPr>
-      </w:pPr>
-      <w:r>
-        <w:rPr>
-          <w:rFonts w:cs="Arial"/>
-          <w:iCs/>
-        </w:rPr>
-        <w:t>L'IA, c'est super pour gagner du temps, mais ça peut aussi nous faire oublier comment faire les choses par nous-mêmes. C'est un peu comme tricher à un examen : ça aide sur le moment, mais après on ne sait plus rien faire sans aide.</w:t>
-      </w:r>
-    </w:p>
-    <w:p>
-      <w:pPr>
-        <w:ind w:left="708"/>
-        <w:rPr>
-          <w:rFonts w:cs="Arial"/>
-          <w:iCs/>
-        </w:rPr>
-      </w:pPr>
-    </w:p>
-    <w:p>
-      <w:pPr>
-        <w:ind w:left="708"/>
-        <w:rPr>
-          <w:rFonts w:cs="Arial"/>
-          <w:iCs/>
-        </w:rPr>
-      </w:pPr>
-      <w:r>
-        <w:rPr>
-          <w:rFonts w:cs="Arial"/>
-          <w:iCs/>
-        </w:rPr>
-        <w:t xml:space="preserve">Quand même, je vais utiliser l'IA pour m'aider à comprendre des choses sur mon projet, mais je vais essayer de coder moi-même. Pour mon projet PAPRO1, je vais apprendre à utiliser </w:t>
-      </w:r>
-      <w:proofErr w:type="spellStart"/>
-      <w:r>
-        <w:rPr>
-          <w:rFonts w:cs="Arial"/>
-          <w:iCs/>
-        </w:rPr>
-        <w:t>React</w:t>
-      </w:r>
-      <w:proofErr w:type="spellEnd"/>
-      <w:r>
-        <w:rPr>
-          <w:rFonts w:cs="Arial"/>
-          <w:iCs/>
-        </w:rPr>
-        <w:t xml:space="preserve"> Native, quelque chose de nouveau pour moi. Et pour un autre projet, le TPI, je compte utiliser l'IA pour aller plus vite sur certaines parties, surtout pour écrire les plans de ce que je veux faire.</w:t>
+        <w:t>Quand même, je vais utiliser l'IA pour m'aider à comprendre des choses sur mon projet, mais je vais essayer de coder moi-même. Pour mon projet PAPRO1, je vais apprendre à utiliser React Native, quelque chose de nouveau pour moi. Et pour un autre projet, le TPI, je compte utiliser l'IA pour aller plus vite sur certaines parties, surtout pour écrire les plans de ce que je veux faire.</w:t>
       </w:r>
     </w:p>
     <w:p>
@@ -10868,7 +9536,6 @@
         </w:rPr>
         <w:t xml:space="preserve">Référence à votre journal de travail (en PDF) automatiquement généré par </w:t>
       </w:r>
-      <w:proofErr w:type="spellStart"/>
       <w:r>
         <w:rPr>
           <w:b/>
@@ -10879,7 +9546,6 @@
         </w:rPr>
         <w:t>IceTools</w:t>
       </w:r>
-      <w:proofErr w:type="spellEnd"/>
     </w:p>
     <w:p>
       <w:pPr>
@@ -11119,7 +9785,7 @@
         <w:sz w:val="16"/>
         <w:szCs w:val="16"/>
       </w:rPr>
-      <w:t>2</w:t>
+      <w:t>18</w:t>
     </w:r>
     <w:r>
       <w:rPr>
@@ -11135,23 +9801,7 @@
         <w:szCs w:val="16"/>
       </w:rPr>
       <w:tab/>
-      <w:t xml:space="preserve">Dernière </w:t>
-    </w:r>
-    <w:proofErr w:type="spellStart"/>
-    <w:r>
-      <w:rPr>
-        <w:sz w:val="16"/>
-        <w:szCs w:val="16"/>
-      </w:rPr>
-      <w:t>modif</w:t>
-    </w:r>
-    <w:proofErr w:type="spellEnd"/>
-    <w:r>
-      <w:rPr>
-        <w:sz w:val="16"/>
-        <w:szCs w:val="16"/>
-      </w:rPr>
-      <w:t> : 02.12.2010</w:t>
+      <w:t>Dernière modif : 02.12.2010</w:t>
     </w:r>
     <w:r>
       <w:rPr>
@@ -14998,6 +13648,15 @@
 </file>
 
 <file path=customXml/item1.xml><?xml version="1.0" encoding="utf-8"?>
+<?mso-contentType ?>
+<FormTemplates xmlns="http://schemas.microsoft.com/sharepoint/v3/contenttype/forms">
+  <Display>DocumentLibraryForm</Display>
+  <Edit>DocumentLibraryForm</Edit>
+  <New>DocumentLibraryForm</New>
+</FormTemplates>
+</file>
+
+<file path=customXml/item2.xml><?xml version="1.0" encoding="utf-8"?>
 <ct:contentTypeSchema xmlns:ct="http://schemas.microsoft.com/office/2006/metadata/contentType" xmlns:ma="http://schemas.microsoft.com/office/2006/metadata/properties/metaAttributes" ct:_="" ma:_="" ma:contentTypeName="Document" ma:contentTypeID="0x010100E529CC47EA4E614CBF50FAFAB9B8F32B" ma:contentTypeVersion="13" ma:contentTypeDescription="Crée un document." ma:contentTypeScope="" ma:versionID="b0c7ed87d1a958e9d45e6a628dda67b2">
   <xsd:schema xmlns:xsd="http://www.w3.org/2001/XMLSchema" xmlns:xs="http://www.w3.org/2001/XMLSchema" xmlns:p="http://schemas.microsoft.com/office/2006/metadata/properties" xmlns:ns2="98d92101-24da-4498-9971-a24673344bd8" xmlns:ns3="dfa80de1-e9bb-4cf2-893d-d06220b3971a" targetNamespace="http://schemas.microsoft.com/office/2006/metadata/properties" ma:root="true" ma:fieldsID="444cf053ca299ab1a8609ad922f5c0d6" ns2:_="" ns3:_="">
     <xsd:import namespace="98d92101-24da-4498-9971-a24673344bd8"/>
@@ -15220,15 +13879,6 @@
 </ct:contentTypeSchema>
 </file>
 
-<file path=customXml/item2.xml><?xml version="1.0" encoding="utf-8"?>
-<?mso-contentType ?>
-<FormTemplates xmlns="http://schemas.microsoft.com/sharepoint/v3/contenttype/forms">
-  <Display>DocumentLibraryForm</Display>
-  <Edit>DocumentLibraryForm</Edit>
-  <New>DocumentLibraryForm</New>
-</FormTemplates>
-</file>
-
 <file path=customXml/item3.xml><?xml version="1.0" encoding="utf-8"?>
 <p:properties xmlns:p="http://schemas.microsoft.com/office/2006/metadata/properties" xmlns:xsi="http://www.w3.org/2001/XMLSchema-instance" xmlns:pc="http://schemas.microsoft.com/office/infopath/2007/PartnerControls">
   <documentManagement>
@@ -15241,6 +13891,14 @@
 </file>
 
 <file path=customXml/itemProps1.xml><?xml version="1.0" encoding="utf-8"?>
+<ds:datastoreItem xmlns:ds="http://schemas.openxmlformats.org/officeDocument/2006/customXml" ds:itemID="{1DADA05A-DA17-4CB0-90B5-C889667DD54A}">
+  <ds:schemaRefs>
+    <ds:schemaRef ds:uri="http://schemas.microsoft.com/sharepoint/v3/contenttype/forms"/>
+  </ds:schemaRefs>
+</ds:datastoreItem>
+</file>
+
+<file path=customXml/itemProps2.xml><?xml version="1.0" encoding="utf-8"?>
 <ds:datastoreItem xmlns:ds="http://schemas.openxmlformats.org/officeDocument/2006/customXml" ds:itemID="{700D8043-C34E-4EC6-98BE-7219263EC485}">
   <ds:schemaRefs>
     <ds:schemaRef ds:uri="http://schemas.microsoft.com/office/2006/metadata/contentType"/>
@@ -15259,14 +13917,6 @@
 </ds:datastoreItem>
 </file>
 
-<file path=customXml/itemProps2.xml><?xml version="1.0" encoding="utf-8"?>
-<ds:datastoreItem xmlns:ds="http://schemas.openxmlformats.org/officeDocument/2006/customXml" ds:itemID="{1DADA05A-DA17-4CB0-90B5-C889667DD54A}">
-  <ds:schemaRefs>
-    <ds:schemaRef ds:uri="http://schemas.microsoft.com/sharepoint/v3/contenttype/forms"/>
-  </ds:schemaRefs>
-</ds:datastoreItem>
-</file>
-
 <file path=customXml/itemProps3.xml><?xml version="1.0" encoding="utf-8"?>
 <ds:datastoreItem xmlns:ds="http://schemas.openxmlformats.org/officeDocument/2006/customXml" ds:itemID="{67CD1812-8B57-456C-9CBC-7D2297210787}">
   <ds:schemaRefs>

</xml_diff>

<commit_message>
docs(Ajouter du contenu) : Ajouter du contenu dans la doc
</commit_message>
<xml_diff>
--- a/doc/PAPRO1_2024/Rapport-PAPRO1.docx
+++ b/doc/PAPRO1_2024/Rapport-PAPRO1.docx
@@ -1,6 +1,6 @@
 
 <file path=word/document.xml><?xml version="1.0" encoding="utf-8"?>
-<w:document xmlns:wpc="http://schemas.microsoft.com/office/word/2010/wordprocessingCanvas" xmlns:cx="http://schemas.microsoft.com/office/drawing/2014/chartex" xmlns:cx1="http://schemas.microsoft.com/office/drawing/2015/9/8/chartex" xmlns:mc="http://schemas.openxmlformats.org/markup-compatibility/2006" xmlns:o="urn:schemas-microsoft-com:office:office" xmlns:r="http://schemas.openxmlformats.org/officeDocument/2006/relationships" xmlns:m="http://schemas.openxmlformats.org/officeDocument/2006/math" xmlns:v="urn:schemas-microsoft-com:vml" xmlns:wp14="http://schemas.microsoft.com/office/word/2010/wordprocessingDrawing" xmlns:wp="http://schemas.openxmlformats.org/drawingml/2006/wordprocessingDrawing" xmlns:w10="urn:schemas-microsoft-com:office:word" xmlns:w="http://schemas.openxmlformats.org/wordprocessingml/2006/main" xmlns:w14="http://schemas.microsoft.com/office/word/2010/wordml" xmlns:w15="http://schemas.microsoft.com/office/word/2012/wordml" xmlns:w16se="http://schemas.microsoft.com/office/word/2015/wordml/symex" xmlns:wpg="http://schemas.microsoft.com/office/word/2010/wordprocessingGroup" xmlns:wpi="http://schemas.microsoft.com/office/word/2010/wordprocessingInk" xmlns:wne="http://schemas.microsoft.com/office/word/2006/wordml" xmlns:wps="http://schemas.microsoft.com/office/word/2010/wordprocessingShape" mc:Ignorable="w14 w15 w16se wp14">
+<w:document xmlns:wpc="http://schemas.microsoft.com/office/word/2010/wordprocessingCanvas" xmlns:cx="http://schemas.microsoft.com/office/drawing/2014/chartex" xmlns:cx1="http://schemas.microsoft.com/office/drawing/2015/9/8/chartex" xmlns:cx2="http://schemas.microsoft.com/office/drawing/2015/10/21/chartex" xmlns:cx3="http://schemas.microsoft.com/office/drawing/2016/5/9/chartex" xmlns:cx4="http://schemas.microsoft.com/office/drawing/2016/5/10/chartex" xmlns:cx5="http://schemas.microsoft.com/office/drawing/2016/5/11/chartex" xmlns:cx6="http://schemas.microsoft.com/office/drawing/2016/5/12/chartex" xmlns:cx7="http://schemas.microsoft.com/office/drawing/2016/5/13/chartex" xmlns:cx8="http://schemas.microsoft.com/office/drawing/2016/5/14/chartex" xmlns:mc="http://schemas.openxmlformats.org/markup-compatibility/2006" xmlns:aink="http://schemas.microsoft.com/office/drawing/2016/ink" xmlns:am3d="http://schemas.microsoft.com/office/drawing/2017/model3d" xmlns:o="urn:schemas-microsoft-com:office:office" xmlns:oel="http://schemas.microsoft.com/office/2019/extlst" xmlns:r="http://schemas.openxmlformats.org/officeDocument/2006/relationships" xmlns:m="http://schemas.openxmlformats.org/officeDocument/2006/math" xmlns:v="urn:schemas-microsoft-com:vml" xmlns:wp14="http://schemas.microsoft.com/office/word/2010/wordprocessingDrawing" xmlns:wp="http://schemas.openxmlformats.org/drawingml/2006/wordprocessingDrawing" xmlns:w10="urn:schemas-microsoft-com:office:word" xmlns:w="http://schemas.openxmlformats.org/wordprocessingml/2006/main" xmlns:w14="http://schemas.microsoft.com/office/word/2010/wordml" xmlns:w15="http://schemas.microsoft.com/office/word/2012/wordml" xmlns:w16cex="http://schemas.microsoft.com/office/word/2018/wordml/cex" xmlns:w16cid="http://schemas.microsoft.com/office/word/2016/wordml/cid" xmlns:w16="http://schemas.microsoft.com/office/word/2018/wordml" xmlns:w16sdtdh="http://schemas.microsoft.com/office/word/2020/wordml/sdtdatahash" xmlns:w16se="http://schemas.microsoft.com/office/word/2015/wordml/symex" xmlns:wpg="http://schemas.microsoft.com/office/word/2010/wordprocessingGroup" xmlns:wpi="http://schemas.microsoft.com/office/word/2010/wordprocessingInk" xmlns:wne="http://schemas.microsoft.com/office/word/2006/wordml" xmlns:wps="http://schemas.microsoft.com/office/word/2010/wordprocessingShape" mc:Ignorable="w14 w15 w16se w16cid w16 w16cex w16sdtdh wp14">
   <w:body>
     <w:p>
       <w:pPr>
@@ -78,7 +78,6 @@
                 <w:sz w:val="96"/>
               </w:rPr>
             </w:pPr>
-            <w:proofErr w:type="spellStart"/>
             <w:r>
               <w:rPr>
                 <w:rFonts w:ascii="Impact" w:hAnsi="Impact"/>
@@ -86,7 +85,6 @@
               </w:rPr>
               <w:t>VolScore</w:t>
             </w:r>
-            <w:proofErr w:type="spellEnd"/>
           </w:p>
         </w:tc>
       </w:tr>
@@ -2302,33 +2300,11 @@
           <w:i/>
         </w:rPr>
       </w:pPr>
-      <w:proofErr w:type="spellStart"/>
-      <w:r>
-        <w:rPr>
-          <w:i/>
-        </w:rPr>
-        <w:t>VolScore</w:t>
-      </w:r>
-      <w:proofErr w:type="spellEnd"/>
-      <w:r>
-        <w:rPr>
-          <w:i/>
-        </w:rPr>
-        <w:t xml:space="preserve"> est un programme dont le but est de d’inscrire les points et les </w:t>
-      </w:r>
-      <w:proofErr w:type="spellStart"/>
-      <w:r>
-        <w:rPr>
-          <w:i/>
-        </w:rPr>
-        <w:t>resultats</w:t>
-      </w:r>
-      <w:proofErr w:type="spellEnd"/>
-      <w:r>
-        <w:rPr>
-          <w:i/>
-        </w:rPr>
-        <w:t xml:space="preserve"> de match de volleyball</w:t>
+      <w:r>
+        <w:rPr>
+          <w:i/>
+        </w:rPr>
+        <w:t>VolScore est un programme dont le but est de d’inscrire les points et les resultats de match de volleyball</w:t>
       </w:r>
       <w:r>
         <w:rPr>
@@ -2531,9 +2507,8 @@
           <w:iCs/>
           <w:color w:val="000000" w:themeColor="text1"/>
         </w:rPr>
-        <w:t xml:space="preserve">Pour la méthodologie de projet j’utilise la méthode Agile de </w:t>
-      </w:r>
-      <w:proofErr w:type="spellStart"/>
+        <w:t>Pour la méthodologie de projet j’utilise la méthode Agile de scrum. Pour se faire j’utilise le programme iceScrum qui me permet d’inscrire les tâches que je dois mettre a jour pour chaque tâches que j’accompli. Normalement pour la planification du projet je dois utiliser des sprints que je dois décrire au debut du projet</w:t>
+      </w:r>
       <w:r>
         <w:rPr>
           <w:b/>
@@ -2542,95 +2517,6 @@
           <w:iCs/>
           <w:color w:val="000000" w:themeColor="text1"/>
         </w:rPr>
-        <w:t>scrum</w:t>
-      </w:r>
-      <w:proofErr w:type="spellEnd"/>
-      <w:r>
-        <w:rPr>
-          <w:b/>
-          <w:bCs/>
-          <w:i/>
-          <w:iCs/>
-          <w:color w:val="000000" w:themeColor="text1"/>
-        </w:rPr>
-        <w:t xml:space="preserve">. Pour se faire j’utilise le programme </w:t>
-      </w:r>
-      <w:proofErr w:type="spellStart"/>
-      <w:r>
-        <w:rPr>
-          <w:b/>
-          <w:bCs/>
-          <w:i/>
-          <w:iCs/>
-          <w:color w:val="000000" w:themeColor="text1"/>
-        </w:rPr>
-        <w:t>iceScrum</w:t>
-      </w:r>
-      <w:proofErr w:type="spellEnd"/>
-      <w:r>
-        <w:rPr>
-          <w:b/>
-          <w:bCs/>
-          <w:i/>
-          <w:iCs/>
-          <w:color w:val="000000" w:themeColor="text1"/>
-        </w:rPr>
-        <w:t xml:space="preserve"> qui me permet d’inscrire les tâches que je dois mettre </w:t>
-      </w:r>
-      <w:proofErr w:type="spellStart"/>
-      <w:proofErr w:type="gramStart"/>
-      <w:r>
-        <w:rPr>
-          <w:b/>
-          <w:bCs/>
-          <w:i/>
-          <w:iCs/>
-          <w:color w:val="000000" w:themeColor="text1"/>
-        </w:rPr>
-        <w:t>a</w:t>
-      </w:r>
-      <w:proofErr w:type="spellEnd"/>
-      <w:proofErr w:type="gramEnd"/>
-      <w:r>
-        <w:rPr>
-          <w:b/>
-          <w:bCs/>
-          <w:i/>
-          <w:iCs/>
-          <w:color w:val="000000" w:themeColor="text1"/>
-        </w:rPr>
-        <w:t xml:space="preserve"> jour pour chaque tâches que j’accompli. Normalement pour la planification du projet je dois utiliser des sprints que je dois décrire au </w:t>
-      </w:r>
-      <w:proofErr w:type="spellStart"/>
-      <w:r>
-        <w:rPr>
-          <w:b/>
-          <w:bCs/>
-          <w:i/>
-          <w:iCs/>
-          <w:color w:val="000000" w:themeColor="text1"/>
-        </w:rPr>
-        <w:t>debut</w:t>
-      </w:r>
-      <w:proofErr w:type="spellEnd"/>
-      <w:r>
-        <w:rPr>
-          <w:b/>
-          <w:bCs/>
-          <w:i/>
-          <w:iCs/>
-          <w:color w:val="000000" w:themeColor="text1"/>
-        </w:rPr>
-        <w:t xml:space="preserve"> du projet</w:t>
-      </w:r>
-      <w:r>
-        <w:rPr>
-          <w:b/>
-          <w:bCs/>
-          <w:i/>
-          <w:iCs/>
-          <w:color w:val="000000" w:themeColor="text1"/>
-        </w:rPr>
         <w:t>.</w:t>
       </w:r>
     </w:p>
@@ -2669,17 +2555,8 @@
           <w:iCs/>
           <w:szCs w:val="14"/>
         </w:rPr>
-        <w:t xml:space="preserve">Méthodologie utilisé : Pour ce projet j’utilise une méthode de gestion de projet Agile. La méthode </w:t>
-      </w:r>
-      <w:proofErr w:type="spellStart"/>
-      <w:r>
-        <w:rPr>
-          <w:iCs/>
-          <w:szCs w:val="14"/>
-        </w:rPr>
-        <w:t>scrum</w:t>
-      </w:r>
-      <w:proofErr w:type="spellEnd"/>
+        <w:t>Méthodologie utilisé : Pour ce projet j’utilise une méthode de gestion de projet Agile. La méthode scrum</w:t>
+      </w:r>
     </w:p>
     <w:p>
       <w:pPr>
@@ -2914,43 +2791,7 @@
                 <w:color w:val="212529"/>
                 <w:shd w:val="clear" w:color="auto" w:fill="FFFFFF"/>
               </w:rPr>
-              <w:t xml:space="preserve">: du </w:t>
-            </w:r>
-            <w:proofErr w:type="spellStart"/>
-            <w:r>
-              <w:rPr>
-                <w:rFonts w:ascii="Segoe UI" w:hAnsi="Segoe UI" w:cs="Segoe UI"/>
-                <w:color w:val="212529"/>
-                <w:shd w:val="clear" w:color="auto" w:fill="FFFFFF"/>
-              </w:rPr>
-              <w:t>sa</w:t>
-            </w:r>
-            <w:proofErr w:type="spellEnd"/>
-            <w:r>
-              <w:rPr>
-                <w:rFonts w:ascii="Segoe UI" w:hAnsi="Segoe UI" w:cs="Segoe UI"/>
-                <w:color w:val="212529"/>
-                <w:shd w:val="clear" w:color="auto" w:fill="FFFFFF"/>
-              </w:rPr>
-              <w:t xml:space="preserve">. 10 février au di. 18 février 2024 </w:t>
-            </w:r>
-            <w:proofErr w:type="gramStart"/>
-            <w:r>
-              <w:rPr>
-                <w:rFonts w:ascii="Segoe UI" w:hAnsi="Segoe UI" w:cs="Segoe UI"/>
-                <w:color w:val="212529"/>
-                <w:shd w:val="clear" w:color="auto" w:fill="FFFFFF"/>
-              </w:rPr>
-              <w:t>( -</w:t>
-            </w:r>
-            <w:proofErr w:type="gramEnd"/>
-            <w:r>
-              <w:rPr>
-                <w:rFonts w:ascii="Segoe UI" w:hAnsi="Segoe UI" w:cs="Segoe UI"/>
-                <w:color w:val="212529"/>
-                <w:shd w:val="clear" w:color="auto" w:fill="FFFFFF"/>
-              </w:rPr>
-              <w:t xml:space="preserve"> 29 périodes )</w:t>
+              <w:t>: du sa. 10 février au di. 18 février 2024 ( - 29 périodes )</w:t>
             </w:r>
           </w:p>
           <w:p>
@@ -2970,25 +2811,7 @@
                 <w:color w:val="212529"/>
                 <w:shd w:val="clear" w:color="auto" w:fill="FFFFFF"/>
               </w:rPr>
-              <w:t xml:space="preserve">Jours congé pour concours ETML : lu. 19 février 2024 </w:t>
-            </w:r>
-            <w:proofErr w:type="gramStart"/>
-            <w:r>
-              <w:rPr>
-                <w:rFonts w:ascii="Segoe UI" w:hAnsi="Segoe UI" w:cs="Segoe UI"/>
-                <w:color w:val="212529"/>
-                <w:shd w:val="clear" w:color="auto" w:fill="FFFFFF"/>
-              </w:rPr>
-              <w:t>( -</w:t>
-            </w:r>
-            <w:proofErr w:type="gramEnd"/>
-            <w:r>
-              <w:rPr>
-                <w:rFonts w:ascii="Segoe UI" w:hAnsi="Segoe UI" w:cs="Segoe UI"/>
-                <w:color w:val="212529"/>
-                <w:shd w:val="clear" w:color="auto" w:fill="FFFFFF"/>
-              </w:rPr>
-              <w:t xml:space="preserve"> 8 périodes )</w:t>
+              <w:t>Jours congé pour concours ETML : lu. 19 février 2024 ( - 8 périodes )</w:t>
             </w:r>
           </w:p>
           <w:p>
@@ -3455,31 +3278,10 @@
     </w:p>
     <w:p>
       <w:r>
-        <w:t xml:space="preserve">Les sprints se déroule sur 2 semaines et aux total il y en a 3. Le premier sprint est la prise en main des outils, le 2 et 3 sont principalement de la documentation et la réalisation des 4 </w:t>
-      </w:r>
-      <w:proofErr w:type="spellStart"/>
-      <w:r>
-        <w:t>users</w:t>
-      </w:r>
-      <w:proofErr w:type="spellEnd"/>
-      <w:r>
-        <w:t xml:space="preserve"> </w:t>
-      </w:r>
-      <w:proofErr w:type="spellStart"/>
-      <w:r>
-        <w:t>storys</w:t>
-      </w:r>
-      <w:proofErr w:type="spellEnd"/>
-      <w:r>
-        <w:t xml:space="preserve">. Les sprints </w:t>
-      </w:r>
-      <w:proofErr w:type="spellStart"/>
-      <w:r>
-        <w:t>review</w:t>
-      </w:r>
-      <w:proofErr w:type="spellEnd"/>
-      <w:r>
-        <w:t xml:space="preserve"> se dérouleront le vendredi à 14H45 les dernières semaines des sprints. </w:t>
+        <w:t>Les sprints se déroule sur 2 semaines et aux total il y en a 3. Le premier sprint est la prise en main des outils, le 2 et 3 sont principalement de la documentation et la réalisation des 4 users storys</w:t>
+      </w:r>
+      <w:r>
+        <w:t xml:space="preserve">. Les sprints review se dérouleront le vendredi à 14H45 les dernières semaines des sprints. </w:t>
       </w:r>
     </w:p>
     <w:p>
@@ -3508,49 +3310,7 @@
           <w:szCs w:val="14"/>
         </w:rPr>
         <w:lastRenderedPageBreak/>
-        <w:t xml:space="preserve">Mes buts : Finir la planification, prendre en main </w:t>
-      </w:r>
-      <w:proofErr w:type="spellStart"/>
-      <w:r>
-        <w:rPr>
-          <w:szCs w:val="14"/>
-        </w:rPr>
-        <w:t>icescrum</w:t>
-      </w:r>
-      <w:proofErr w:type="spellEnd"/>
-      <w:r>
-        <w:rPr>
-          <w:szCs w:val="14"/>
-        </w:rPr>
-        <w:t xml:space="preserve">, prendre en main </w:t>
-      </w:r>
-      <w:proofErr w:type="spellStart"/>
-      <w:r>
-        <w:rPr>
-          <w:szCs w:val="14"/>
-        </w:rPr>
-        <w:t>react</w:t>
-      </w:r>
-      <w:proofErr w:type="spellEnd"/>
-      <w:r>
-        <w:rPr>
-          <w:szCs w:val="14"/>
-        </w:rPr>
-        <w:t xml:space="preserve">, comprendre la structure de l'application </w:t>
-      </w:r>
-      <w:proofErr w:type="spellStart"/>
-      <w:r>
-        <w:rPr>
-          <w:szCs w:val="14"/>
-        </w:rPr>
-        <w:t>Runeo</w:t>
-      </w:r>
-      <w:proofErr w:type="spellEnd"/>
-      <w:r>
-        <w:rPr>
-          <w:szCs w:val="14"/>
-        </w:rPr>
-        <w:t>-Drive</w:t>
+        <w:t>Mes buts : Finir la planification, prendre en main icescrum, prendre en main react, comprendre la structure de l'application Runeo-Drive</w:t>
       </w:r>
     </w:p>
     <w:p>
@@ -3565,19 +3325,11 @@
         </w:rPr>
         <w:t xml:space="preserve">Sprint </w:t>
       </w:r>
-      <w:proofErr w:type="spellStart"/>
-      <w:r>
-        <w:rPr>
-          <w:szCs w:val="14"/>
-        </w:rPr>
-        <w:t>review</w:t>
-      </w:r>
-      <w:proofErr w:type="spellEnd"/>
-      <w:r>
-        <w:rPr>
-          <w:szCs w:val="14"/>
-        </w:rPr>
-        <w:t xml:space="preserve"> du sprint numéro 1 : 14H30 à 15H00</w:t>
+      <w:r>
+        <w:rPr>
+          <w:szCs w:val="14"/>
+        </w:rPr>
+        <w:t>review du sprint numéro 1 : 14H30 à 15H00</w:t>
       </w:r>
       <w:r>
         <w:rPr>
@@ -3611,21 +3363,7 @@
         <w:rPr>
           <w:szCs w:val="14"/>
         </w:rPr>
-        <w:t xml:space="preserve">Mon but sur ce sprint est de commencer la réalisation, Finir les 2 user story qui sont dans se sprint. Prendre en main </w:t>
-      </w:r>
-      <w:proofErr w:type="spellStart"/>
-      <w:r>
-        <w:rPr>
-          <w:szCs w:val="14"/>
-        </w:rPr>
-        <w:t>react</w:t>
-      </w:r>
-      <w:proofErr w:type="spellEnd"/>
-      <w:r>
-        <w:rPr>
-          <w:szCs w:val="14"/>
-        </w:rPr>
-        <w:t xml:space="preserve"> grâce ses user story.</w:t>
+        <w:t>Mon but sur ce sprint est de commencer la réalisation, Finir les 2 user story qui sont dans se sprint. Prendre en main react grâce ses user story.</w:t>
       </w:r>
     </w:p>
     <w:p>
@@ -3653,16 +3391,8 @@
         <w:rPr>
           <w:szCs w:val="14"/>
         </w:rPr>
-        <w:t xml:space="preserve">Finir les dernières user story qui sont de se sprint et toujours me perfectionner sur </w:t>
-      </w:r>
-      <w:proofErr w:type="spellStart"/>
-      <w:r>
-        <w:rPr>
-          <w:szCs w:val="14"/>
-        </w:rPr>
-        <w:t>react</w:t>
-      </w:r>
-      <w:proofErr w:type="spellEnd"/>
+        <w:t>Finir les dernières user story qui sont de se sprint et toujours me perfectionner sur react</w:t>
+      </w:r>
     </w:p>
     <w:p>
       <w:pPr>
@@ -3937,7 +3667,7 @@
             <v:path o:extrusionok="f" gradientshapeok="t" o:connecttype="rect"/>
             <o:lock v:ext="edit" aspectratio="t"/>
           </v:shapetype>
-          <v:shape id="_x0000_i1025" type="#_x0000_t75" style="width:452.1pt;height:117.2pt">
+          <v:shape id="_x0000_i1025" type="#_x0000_t75" style="width:452.1pt;height:117pt">
             <v:imagedata r:id="rId10" o:title="userStory1"/>
           </v:shape>
         </w:pict>
@@ -4166,7 +3896,7 @@
         </w:rPr>
         <w:lastRenderedPageBreak/>
         <w:pict w14:anchorId="34DC9C65">
-          <v:shape id="_x0000_i1026" type="#_x0000_t75" style="width:452.1pt;height:164.95pt">
+          <v:shape id="_x0000_i1026" type="#_x0000_t75" style="width:452.1pt;height:164.75pt">
             <v:imagedata r:id="rId11" o:title="changement"/>
           </v:shape>
         </w:pict>
@@ -4689,31 +4419,7 @@
           <w:szCs w:val="24"/>
           <w:lang w:eastAsia="fr-FR"/>
         </w:rPr>
-        <w:t xml:space="preserve">, story </w:t>
-      </w:r>
-      <w:proofErr w:type="spellStart"/>
-      <w:r>
-        <w:rPr>
-          <w:rFonts w:ascii="Arial" w:hAnsi="Arial"/>
-          <w:i/>
-          <w:iCs/>
-          <w:sz w:val="24"/>
-          <w:szCs w:val="24"/>
-          <w:lang w:eastAsia="fr-FR"/>
-        </w:rPr>
-        <w:t>board</w:t>
-      </w:r>
-      <w:proofErr w:type="spellEnd"/>
-      <w:r>
-        <w:rPr>
-          <w:rFonts w:ascii="Arial" w:hAnsi="Arial"/>
-          <w:i/>
-          <w:iCs/>
-          <w:sz w:val="24"/>
-          <w:szCs w:val="24"/>
-          <w:lang w:eastAsia="fr-FR"/>
-        </w:rPr>
-        <w:t xml:space="preserve"> préliminaire, …</w:t>
+        <w:t>, story board préliminaire, …</w:t>
       </w:r>
     </w:p>
     <w:p>
@@ -5001,16 +4707,8 @@
         <w:rPr>
           <w:b/>
         </w:rPr>
-        <w:t>Tests d'</w:t>
-      </w:r>
-      <w:proofErr w:type="spellStart"/>
-      <w:r>
-        <w:rPr>
-          <w:b/>
-        </w:rPr>
-        <w:t>acceptance</w:t>
-      </w:r>
-      <w:proofErr w:type="spellEnd"/>
+        <w:t>Tests d'acceptance</w:t>
+      </w:r>
     </w:p>
     <w:p>
       <w:pPr>
@@ -5088,26 +4786,13 @@
           </w:p>
           <w:p>
             <w:r>
-              <w:t xml:space="preserve">Quand je </w:t>
-            </w:r>
-            <w:proofErr w:type="spellStart"/>
-            <w:r>
-              <w:t>lache</w:t>
-            </w:r>
-            <w:proofErr w:type="spellEnd"/>
-            <w:r>
-              <w:t xml:space="preserve"> le joueur sur sa position</w:t>
+              <w:t>Quand je lache le joueur sur sa position</w:t>
             </w:r>
           </w:p>
           <w:p>
             <w:r>
-              <w:t xml:space="preserve">Il s'efface de la liste des joueurs de son </w:t>
+              <w:t>Il s'efface de la liste des joueurs de son equipe</w:t>
             </w:r>
-            <w:proofErr w:type="spellStart"/>
-            <w:r>
-              <w:t>equipe</w:t>
-            </w:r>
-            <w:proofErr w:type="spellEnd"/>
           </w:p>
           <w:p/>
         </w:tc>
@@ -5162,25 +4847,12 @@
           </w:tcPr>
           <w:p>
             <w:r>
-              <w:t xml:space="preserve">Lorsque j'inscris mes joueurs dans </w:t>
+              <w:t>Lorsque j'inscris mes joueurs dans leur positions</w:t>
             </w:r>
-            <w:proofErr w:type="gramStart"/>
-            <w:r>
-              <w:t>leur positions</w:t>
-            </w:r>
-            <w:proofErr w:type="gramEnd"/>
           </w:p>
           <w:p>
             <w:r>
-              <w:t xml:space="preserve">Quand toute les places </w:t>
-            </w:r>
-            <w:proofErr w:type="gramStart"/>
-            <w:r>
-              <w:t>possède</w:t>
-            </w:r>
-            <w:proofErr w:type="gramEnd"/>
-            <w:r>
-              <w:t xml:space="preserve"> un joueur</w:t>
+              <w:t>Quand toute les places possède un joueur</w:t>
             </w:r>
           </w:p>
           <w:p>
@@ -5210,13 +4882,8 @@
             <w:tcW w:w="0" w:type="auto"/>
           </w:tcPr>
           <w:p>
-            <w:proofErr w:type="spellStart"/>
             <w:r>
-              <w:t>Enleve</w:t>
-            </w:r>
-            <w:proofErr w:type="spellEnd"/>
-            <w:r>
-              <w:t xml:space="preserve"> le bouton</w:t>
+              <w:t>Enleve le bouton</w:t>
             </w:r>
           </w:p>
         </w:tc>
@@ -5226,36 +4893,12 @@
           </w:tcPr>
           <w:p>
             <w:r>
-              <w:t xml:space="preserve">Lorsque </w:t>
-            </w:r>
-            <w:proofErr w:type="spellStart"/>
-            <w:r>
-              <w:t>tout</w:t>
-            </w:r>
-            <w:proofErr w:type="spellEnd"/>
-            <w:r>
-              <w:t xml:space="preserve"> </w:t>
-            </w:r>
-            <w:proofErr w:type="gramStart"/>
-            <w:r>
-              <w:t>mes joueur</w:t>
-            </w:r>
-            <w:proofErr w:type="gramEnd"/>
-            <w:r>
-              <w:t xml:space="preserve"> son sur une position</w:t>
+              <w:t>Lorsque tout mes joueur son sur une position</w:t>
             </w:r>
           </w:p>
           <w:p>
             <w:r>
-              <w:t>Quand j'</w:t>
-            </w:r>
-            <w:proofErr w:type="spellStart"/>
-            <w:r>
-              <w:t>enleve</w:t>
-            </w:r>
-            <w:proofErr w:type="spellEnd"/>
-            <w:r>
-              <w:t xml:space="preserve"> un joueur alors qu'il était tous plein</w:t>
+              <w:t>Quand j'enleve un joueur alors qu'il était tous plein</w:t>
             </w:r>
           </w:p>
           <w:p>
@@ -5286,13 +4929,8 @@
           </w:tcPr>
           <w:p>
             <w:r>
-              <w:t xml:space="preserve">Joueur dans l'autre </w:t>
+              <w:t>Joueur dans l'autre equipe</w:t>
             </w:r>
-            <w:proofErr w:type="spellStart"/>
-            <w:r>
-              <w:t>equipe</w:t>
-            </w:r>
-            <w:proofErr w:type="spellEnd"/>
           </w:p>
         </w:tc>
         <w:tc>
@@ -5301,38 +4939,17 @@
           </w:tcPr>
           <w:p>
             <w:r>
-              <w:t xml:space="preserve">Lorsque je glisse un joueur dans un champ de l'autre </w:t>
-            </w:r>
-            <w:proofErr w:type="spellStart"/>
-            <w:r>
-              <w:t>equipe</w:t>
-            </w:r>
-            <w:proofErr w:type="spellEnd"/>
-          </w:p>
-          <w:p>
-            <w:r>
-              <w:t xml:space="preserve">Quand je </w:t>
-            </w:r>
-            <w:proofErr w:type="spellStart"/>
-            <w:r>
-              <w:t>lache</w:t>
-            </w:r>
-            <w:proofErr w:type="spellEnd"/>
-            <w:r>
-              <w:t xml:space="preserve"> le bouton de la souris</w:t>
+              <w:t>Lorsque je glisse un joueur dans un champ de l'autre equipe</w:t>
             </w:r>
           </w:p>
           <w:p>
             <w:r>
-              <w:t xml:space="preserve">Je veux que </w:t>
+              <w:t>Quand je lache le bouton de la souris</w:t>
             </w:r>
-            <w:proofErr w:type="spellStart"/>
+          </w:p>
+          <w:p>
             <w:r>
-              <w:t>ca</w:t>
-            </w:r>
-            <w:proofErr w:type="spellEnd"/>
-            <w:r>
-              <w:t xml:space="preserve"> ne fonctionne pas et que le joueur revienne où il se situait</w:t>
+              <w:t>Je veux que ca ne fonctionne pas et que le joueur revienne où il se situait</w:t>
             </w:r>
           </w:p>
         </w:tc>
@@ -5382,41 +4999,17 @@
           </w:tcPr>
           <w:p>
             <w:r>
-              <w:t xml:space="preserve">Lorsque je souhaite enregistrer les positions </w:t>
-            </w:r>
-            <w:proofErr w:type="gramStart"/>
-            <w:r>
-              <w:t>de une</w:t>
-            </w:r>
-            <w:proofErr w:type="gramEnd"/>
-            <w:r>
-              <w:t xml:space="preserve"> équipe</w:t>
+              <w:t>Lorsque je souhaite enregistrer les positions de une équipe</w:t>
             </w:r>
           </w:p>
           <w:p>
             <w:r>
-              <w:t xml:space="preserve">Quand j'appuie sur la </w:t>
-            </w:r>
-            <w:proofErr w:type="spellStart"/>
-            <w:r>
-              <w:t>checkbox</w:t>
-            </w:r>
-            <w:proofErr w:type="spellEnd"/>
-            <w:r>
-              <w:t xml:space="preserve"> finale et que j'appuie sur le bouton enregistrer</w:t>
+              <w:t>Quand j'appuie sur la checkbox finale et que j'appuie sur le bouton enregistrer</w:t>
             </w:r>
           </w:p>
           <w:p>
             <w:r>
-              <w:t>L'</w:t>
-            </w:r>
-            <w:proofErr w:type="spellStart"/>
-            <w:r>
-              <w:t>equipe</w:t>
-            </w:r>
-            <w:proofErr w:type="spellEnd"/>
-            <w:r>
-              <w:t xml:space="preserve"> enregistrer s'enregistre d'un coup et s'affiche sur les positions et ils sont pas modifiables</w:t>
+              <w:t>L'equipe enregistrer s'enregistre d'un coup et s'affiche sur les positions et ils sont pas modifiables</w:t>
             </w:r>
           </w:p>
         </w:tc>
@@ -5433,7 +5026,7 @@
           <w:b/>
         </w:rPr>
         <w:pict w14:anchorId="7536D6ED">
-          <v:shape id="_x0000_i1027" type="#_x0000_t75" style="width:452.1pt;height:117.2pt">
+          <v:shape id="_x0000_i1027" type="#_x0000_t75" style="width:452.1pt;height:117pt">
             <v:imagedata r:id="rId10" o:title="userStory1"/>
           </v:shape>
         </w:pict>
@@ -5490,16 +5083,8 @@
         <w:rPr>
           <w:b/>
         </w:rPr>
-        <w:t>Tests d’</w:t>
-      </w:r>
-      <w:proofErr w:type="spellStart"/>
-      <w:r>
-        <w:rPr>
-          <w:b/>
-        </w:rPr>
-        <w:t>acceptance</w:t>
-      </w:r>
-      <w:proofErr w:type="spellEnd"/>
+        <w:t>Tests d’acceptance</w:t>
+      </w:r>
     </w:p>
     <w:tbl>
       <w:tblPr>
@@ -5540,13 +5125,8 @@
             </w:r>
           </w:p>
           <w:p>
-            <w:proofErr w:type="gramStart"/>
             <w:r>
-              <w:t>Ca</w:t>
-            </w:r>
-            <w:proofErr w:type="gramEnd"/>
-            <w:r>
-              <w:t xml:space="preserve"> affiche la liste des joueurs a cote des points</w:t>
+              <w:t>Ca affiche la liste des joueurs a cote des points</w:t>
             </w:r>
           </w:p>
           <w:p/>
@@ -5579,13 +5159,8 @@
           </w:p>
           <w:p>
             <w:r>
-              <w:t xml:space="preserve">Le joueur est </w:t>
+              <w:t>Le joueur est draggable</w:t>
             </w:r>
-            <w:proofErr w:type="spellStart"/>
-            <w:r>
-              <w:t>draggable</w:t>
-            </w:r>
-            <w:proofErr w:type="spellEnd"/>
           </w:p>
           <w:p/>
         </w:tc>
@@ -5612,13 +5187,8 @@
           </w:p>
           <w:p>
             <w:r>
-              <w:t xml:space="preserve">Quand je lâche le joueur sur </w:t>
+              <w:t>Quand je lâche le joueur sur un position</w:t>
             </w:r>
-            <w:proofErr w:type="gramStart"/>
-            <w:r>
-              <w:t>un position</w:t>
-            </w:r>
-            <w:proofErr w:type="gramEnd"/>
           </w:p>
           <w:p>
             <w:r>
@@ -5645,15 +5215,7 @@
           </w:tcPr>
           <w:p>
             <w:r>
-              <w:t xml:space="preserve">Lorsque j'ai </w:t>
-            </w:r>
-            <w:proofErr w:type="spellStart"/>
-            <w:r>
-              <w:t>fais</w:t>
-            </w:r>
-            <w:proofErr w:type="spellEnd"/>
-            <w:r>
-              <w:t xml:space="preserve"> mes changements</w:t>
+              <w:t>Lorsque j'ai fais mes changements</w:t>
             </w:r>
           </w:p>
           <w:p>
@@ -5662,13 +5224,8 @@
             </w:r>
           </w:p>
           <w:p>
-            <w:proofErr w:type="spellStart"/>
             <w:r>
-              <w:t>Ca</w:t>
-            </w:r>
-            <w:proofErr w:type="spellEnd"/>
-            <w:r>
-              <w:t xml:space="preserve"> change les joueurs et le match est toujours fonctionnel</w:t>
+              <w:t>Ca change les joueurs et le match est toujours fonctionnel</w:t>
             </w:r>
           </w:p>
         </w:tc>
@@ -5708,7 +5265,7 @@
           <w:b/>
         </w:rPr>
         <w:pict w14:anchorId="730AE8C7">
-          <v:shape id="_x0000_i1028" type="#_x0000_t75" style="width:452.1pt;height:164.95pt">
+          <v:shape id="_x0000_i1028" type="#_x0000_t75" style="width:452.1pt;height:164.75pt">
             <v:imagedata r:id="rId11" o:title="changement"/>
           </v:shape>
         </w:pict>
@@ -5758,9 +5315,8 @@
           <w:color w:val="FF0000"/>
           <w:szCs w:val="14"/>
         </w:rPr>
-        <w:t xml:space="preserve"> le contenu des User Stories d’</w:t>
-      </w:r>
-      <w:proofErr w:type="spellStart"/>
+        <w:t xml:space="preserve"> le contenu des User Stories d’IceScrum</w:t>
+      </w:r>
       <w:r>
         <w:rPr>
           <w:b/>
@@ -5770,9 +5326,8 @@
           <w:color w:val="FF0000"/>
           <w:szCs w:val="14"/>
         </w:rPr>
-        <w:t>IceScrum</w:t>
-      </w:r>
-      <w:proofErr w:type="spellEnd"/>
+        <w:t> : Story + tests d’acceptance</w:t>
+      </w:r>
       <w:r>
         <w:rPr>
           <w:b/>
@@ -5782,55 +5337,7 @@
           <w:color w:val="FF0000"/>
           <w:szCs w:val="14"/>
         </w:rPr>
-        <w:t> : Story + tests d’</w:t>
-      </w:r>
-      <w:proofErr w:type="spellStart"/>
-      <w:r>
-        <w:rPr>
-          <w:b/>
-          <w:bCs/>
-          <w:i/>
-          <w:iCs/>
-          <w:color w:val="FF0000"/>
-          <w:szCs w:val="14"/>
-        </w:rPr>
-        <w:t>acceptance</w:t>
-      </w:r>
-      <w:proofErr w:type="spellEnd"/>
-      <w:r>
-        <w:rPr>
-          <w:b/>
-          <w:bCs/>
-          <w:i/>
-          <w:iCs/>
-          <w:color w:val="FF0000"/>
-          <w:szCs w:val="14"/>
-        </w:rPr>
-        <w:t xml:space="preserve"> (avec </w:t>
-      </w:r>
-      <w:proofErr w:type="spellStart"/>
-      <w:r>
-        <w:rPr>
-          <w:b/>
-          <w:bCs/>
-          <w:i/>
-          <w:iCs/>
-          <w:color w:val="FF0000"/>
-          <w:szCs w:val="14"/>
-        </w:rPr>
-        <w:t>IceTools</w:t>
-      </w:r>
-      <w:proofErr w:type="spellEnd"/>
-      <w:r>
-        <w:rPr>
-          <w:b/>
-          <w:bCs/>
-          <w:i/>
-          <w:iCs/>
-          <w:color w:val="FF0000"/>
-          <w:szCs w:val="14"/>
-        </w:rPr>
-        <w:t>)</w:t>
+        <w:t xml:space="preserve"> (avec IceTools)</w:t>
       </w:r>
       <w:r>
         <w:rPr>
@@ -5941,20 +5448,8 @@
           <w:iCs/>
           <w:color w:val="FF0000"/>
         </w:rPr>
-        <w:t xml:space="preserve">Décrire l’environnement dans lequel se fait la sprint </w:t>
-      </w:r>
-      <w:proofErr w:type="spellStart"/>
-      <w:r>
-        <w:rPr>
-          <w:b/>
-          <w:bCs/>
-          <w:i/>
-          <w:iCs/>
-          <w:color w:val="FF0000"/>
-        </w:rPr>
-        <w:t>review</w:t>
-      </w:r>
-      <w:proofErr w:type="spellEnd"/>
+        <w:t>Décrire l’environnement dans lequel se fait la sprint review</w:t>
+      </w:r>
     </w:p>
     <w:p>
       <w:pPr>
@@ -6025,7 +5520,6 @@
           <w:szCs w:val="14"/>
         </w:rPr>
       </w:pPr>
-      <w:proofErr w:type="gramStart"/>
       <w:r>
         <w:rPr>
           <w:i/>
@@ -6041,16 +5535,7 @@
           <w:iCs/>
           <w:szCs w:val="14"/>
         </w:rPr>
-        <w:t>ypes</w:t>
-      </w:r>
-      <w:proofErr w:type="gramEnd"/>
-      <w:r>
-        <w:rPr>
-          <w:i/>
-          <w:iCs/>
-          <w:szCs w:val="14"/>
-        </w:rPr>
-        <w:t xml:space="preserve"> de des tests et ordre dans lequel ils seront effectués.</w:t>
+        <w:t>ypes de des tests et ordre dans lequel ils seront effectués.</w:t>
       </w:r>
     </w:p>
     <w:p>
@@ -6070,7 +5555,6 @@
           <w:szCs w:val="14"/>
         </w:rPr>
       </w:pPr>
-      <w:proofErr w:type="gramStart"/>
       <w:r>
         <w:rPr>
           <w:i/>
@@ -6085,16 +5569,7 @@
           <w:iCs/>
           <w:szCs w:val="14"/>
         </w:rPr>
-        <w:t>es</w:t>
-      </w:r>
-      <w:proofErr w:type="gramEnd"/>
-      <w:r>
-        <w:rPr>
-          <w:i/>
-          <w:iCs/>
-          <w:szCs w:val="14"/>
-        </w:rPr>
-        <w:t xml:space="preserve"> moyens à mettre en œuvre</w:t>
+        <w:t>es moyens à mettre en œuvre</w:t>
       </w:r>
       <w:r>
         <w:rPr>
@@ -6122,7 +5597,6 @@
           <w:szCs w:val="14"/>
         </w:rPr>
       </w:pPr>
-      <w:proofErr w:type="gramStart"/>
       <w:r>
         <w:rPr>
           <w:i/>
@@ -6137,16 +5611,7 @@
           <w:iCs/>
           <w:szCs w:val="14"/>
         </w:rPr>
-        <w:t>ouverture</w:t>
-      </w:r>
-      <w:proofErr w:type="gramEnd"/>
-      <w:r>
-        <w:rPr>
-          <w:i/>
-          <w:iCs/>
-          <w:szCs w:val="14"/>
-        </w:rPr>
-        <w:t xml:space="preserve"> des tests (tests exhaustifs ou non, si non, pourquoi ?)</w:t>
+        <w:t>ouverture des tests (tests exhaustifs ou non, si non, pourquoi ?)</w:t>
       </w:r>
       <w:r>
         <w:rPr>
@@ -6174,7 +5639,6 @@
           <w:szCs w:val="14"/>
         </w:rPr>
       </w:pPr>
-      <w:proofErr w:type="gramStart"/>
       <w:r>
         <w:rPr>
           <w:i/>
@@ -6189,16 +5653,7 @@
           <w:iCs/>
           <w:szCs w:val="14"/>
         </w:rPr>
-        <w:t>onnées</w:t>
-      </w:r>
-      <w:proofErr w:type="gramEnd"/>
-      <w:r>
-        <w:rPr>
-          <w:i/>
-          <w:iCs/>
-          <w:szCs w:val="14"/>
-        </w:rPr>
-        <w:t xml:space="preserve"> de test à prévoir (données réelles ?)</w:t>
+        <w:t>onnées de test à prévoir (données réelles ?)</w:t>
       </w:r>
       <w:r>
         <w:rPr>
@@ -6245,23 +5700,13 @@
           <w:szCs w:val="14"/>
         </w:rPr>
       </w:pPr>
-      <w:proofErr w:type="gramStart"/>
-      <w:r>
-        <w:rPr>
-          <w:i/>
-          <w:iCs/>
-          <w:szCs w:val="14"/>
-        </w:rPr>
-        <w:t>les</w:t>
-      </w:r>
-      <w:proofErr w:type="gramEnd"/>
-      <w:r>
-        <w:rPr>
-          <w:i/>
-          <w:iCs/>
-          <w:szCs w:val="14"/>
-        </w:rPr>
-        <w:t xml:space="preserve"> testeurs extérieurs éventuels.</w:t>
+      <w:r>
+        <w:rPr>
+          <w:i/>
+          <w:iCs/>
+          <w:szCs w:val="14"/>
+        </w:rPr>
+        <w:t>les testeurs extérieurs éventuels.</w:t>
       </w:r>
     </w:p>
     <w:p>
@@ -6419,7 +5864,6 @@
           <w:lang w:eastAsia="fr-FR"/>
         </w:rPr>
       </w:pPr>
-      <w:proofErr w:type="gramStart"/>
       <w:r>
         <w:rPr>
           <w:rFonts w:ascii="Arial" w:hAnsi="Arial"/>
@@ -6430,20 +5874,7 @@
           <w:szCs w:val="14"/>
           <w:lang w:eastAsia="fr-FR"/>
         </w:rPr>
-        <w:t>planning</w:t>
-      </w:r>
-      <w:proofErr w:type="gramEnd"/>
-      <w:r>
-        <w:rPr>
-          <w:rFonts w:ascii="Arial" w:hAnsi="Arial"/>
-          <w:i/>
-          <w:iCs/>
-          <w:strike/>
-          <w:sz w:val="24"/>
-          <w:szCs w:val="14"/>
-          <w:lang w:eastAsia="fr-FR"/>
-        </w:rPr>
-        <w:t xml:space="preserve"> indiquant les dates de début et de fin du projet ainsi que le découpage connu des diverses phases. </w:t>
+        <w:t xml:space="preserve">planning indiquant les dates de début et de fin du projet ainsi que le découpage connu des diverses phases. </w:t>
       </w:r>
     </w:p>
     <w:p>
@@ -6463,7 +5894,6 @@
           <w:lang w:eastAsia="fr-FR"/>
         </w:rPr>
       </w:pPr>
-      <w:proofErr w:type="gramStart"/>
       <w:r>
         <w:rPr>
           <w:rFonts w:ascii="Arial" w:hAnsi="Arial"/>
@@ -6474,20 +5904,7 @@
           <w:szCs w:val="14"/>
           <w:lang w:eastAsia="fr-FR"/>
         </w:rPr>
-        <w:t>partage</w:t>
-      </w:r>
-      <w:proofErr w:type="gramEnd"/>
-      <w:r>
-        <w:rPr>
-          <w:rFonts w:ascii="Arial" w:hAnsi="Arial"/>
-          <w:i/>
-          <w:iCs/>
-          <w:strike/>
-          <w:sz w:val="24"/>
-          <w:szCs w:val="14"/>
-          <w:lang w:eastAsia="fr-FR"/>
-        </w:rPr>
-        <w:t xml:space="preserve"> des tâches en cas de travail à plusieurs.</w:t>
+        <w:t>partage des tâches en cas de travail à plusieurs.</w:t>
       </w:r>
     </w:p>
     <w:p>
@@ -6753,19 +6170,11 @@
           <w:b/>
         </w:rPr>
       </w:pPr>
-      <w:proofErr w:type="spellStart"/>
-      <w:r>
-        <w:rPr>
-          <w:b/>
-        </w:rPr>
-        <w:t>DBeaver</w:t>
-      </w:r>
-      <w:proofErr w:type="spellEnd"/>
-      <w:r>
-        <w:rPr>
-          <w:b/>
-        </w:rPr>
-        <w:t> </w:t>
+      <w:r>
+        <w:rPr>
+          <w:b/>
+        </w:rPr>
+        <w:t>DBeaver </w:t>
       </w:r>
     </w:p>
     <w:p>
@@ -6778,23 +6187,7 @@
         <w:ind w:left="708"/>
       </w:pPr>
       <w:r>
-        <w:t xml:space="preserve">J’ai choisis avec mon chef de projet </w:t>
-      </w:r>
-      <w:proofErr w:type="spellStart"/>
-      <w:r>
-        <w:t>dbeaver</w:t>
-      </w:r>
-      <w:proofErr w:type="spellEnd"/>
-      <w:r>
-        <w:t xml:space="preserve">, un outil qui permet de créer des bases de données et de les gérer. Cette outil est simple d’utilisation et j’aime bien l’options de pouvoir voire le ER </w:t>
-      </w:r>
-      <w:proofErr w:type="spellStart"/>
-      <w:r>
-        <w:t>Diagram</w:t>
-      </w:r>
-      <w:proofErr w:type="spellEnd"/>
-      <w:r>
-        <w:t xml:space="preserve"> ce qui aide pour la compréhension de la base de donnée </w:t>
+        <w:t xml:space="preserve">J’ai choisis avec mon chef de projet dbeaver, un outil qui permet de créer des bases de données et de les gérer. Cette outil est simple d’utilisation et j’aime bien l’options de pouvoir voire le ER Diagram ce qui aide pour la compréhension de la base de donnée </w:t>
       </w:r>
     </w:p>
     <w:p>
@@ -6809,19 +6202,11 @@
           <w:b/>
         </w:rPr>
       </w:pPr>
-      <w:proofErr w:type="spellStart"/>
-      <w:r>
-        <w:rPr>
-          <w:b/>
-        </w:rPr>
-        <w:t>Github</w:t>
-      </w:r>
-      <w:proofErr w:type="spellEnd"/>
-      <w:r>
-        <w:rPr>
-          <w:b/>
-        </w:rPr>
-        <w:t xml:space="preserve"> </w:t>
+      <w:r>
+        <w:rPr>
+          <w:b/>
+        </w:rPr>
+        <w:t xml:space="preserve">Github </w:t>
       </w:r>
     </w:p>
     <w:p>
@@ -6872,15 +6257,7 @@
         <w:ind w:left="708"/>
       </w:pPr>
       <w:r>
-        <w:t xml:space="preserve">Un des meilleurs outils pour la programmation de HTML, CSS, PHP et JS </w:t>
-      </w:r>
-      <w:proofErr w:type="spellStart"/>
-      <w:r>
-        <w:t>a</w:t>
-      </w:r>
-      <w:proofErr w:type="spellEnd"/>
-      <w:r>
-        <w:t xml:space="preserve"> mon avis et c’est pour cela que j’utilise. L’option de débogage qui peut être intégrer qui est très utile. </w:t>
+        <w:t xml:space="preserve">Un des meilleurs outils pour la programmation de HTML, CSS, PHP et JS a mon avis et c’est pour cela que j’utilise. L’option de débogage qui peut être intégrer qui est très utile. </w:t>
       </w:r>
     </w:p>
     <w:p>
@@ -6983,15 +6360,7 @@
     </w:p>
     <w:p>
       <w:r>
-        <w:t xml:space="preserve">Au début je pensais que le drag and drop pour l’application </w:t>
-      </w:r>
-      <w:proofErr w:type="spellStart"/>
-      <w:r>
-        <w:t>VolScore</w:t>
-      </w:r>
-      <w:proofErr w:type="spellEnd"/>
-      <w:r>
-        <w:t xml:space="preserve"> se ferrai tout simplement avec des div et un système de class avec du JS comme montré en dessous.</w:t>
+        <w:t>Au début je pensais que le drag and drop pour l’application VolScore se ferrai tout simplement avec des div et un système de class avec du JS comme montré en dessous.</w:t>
       </w:r>
       <w:r>
         <w:t xml:space="preserve"> Je pensais qu’il y avait des façons automatique et simple pour implémenter cette fonctionnalité</w:t>
@@ -7008,7 +6377,7 @@
           <w:lang w:val="fr-CH" w:eastAsia="fr-CH"/>
         </w:rPr>
         <w:drawing>
-          <wp:inline distT="0" distB="0" distL="0" distR="0" wp14:anchorId="2907D62E" wp14:editId="3EBE74A8">
+          <wp:inline distT="0" distB="0" distL="0" distR="0" wp14:anchorId="2907D62E" wp14:editId="75520E9C">
             <wp:extent cx="4465671" cy="2509136"/>
             <wp:effectExtent l="0" t="0" r="0" b="5715"/>
             <wp:docPr id="6" name="Image 6" descr="C:\Users\pd51hwz\AppData\Local\Microsoft\Windows\INetCache\Content.Word\dragandropcomment.png"/>
@@ -7025,7 +6394,7 @@
                     </pic:cNvPicPr>
                   </pic:nvPicPr>
                   <pic:blipFill>
-                    <a:blip r:embed="rId15" cstate="print">
+                    <a:blip r:embed="rId16" cstate="print">
                       <a:extLst>
                         <a:ext uri="{28A0092B-C50C-407E-A947-70E740481C1C}">
                           <a14:useLocalDpi xmlns:a14="http://schemas.microsoft.com/office/drawing/2010/main" val="0"/>
@@ -7084,15 +6453,7 @@
           <w:b/>
           <w:color w:val="FF0000"/>
         </w:rPr>
-        <w:t xml:space="preserve">Je précise pour l’application </w:t>
-      </w:r>
-      <w:proofErr w:type="spellStart"/>
-      <w:r>
-        <w:rPr>
-          <w:b/>
-          <w:color w:val="FF0000"/>
-        </w:rPr>
-        <w:t>VolS</w:t>
+        <w:t>Je précise pour l’application VolS</w:t>
       </w:r>
       <w:r>
         <w:rPr>
@@ -7101,7 +6462,6 @@
         </w:rPr>
         <w:t>core</w:t>
       </w:r>
-      <w:proofErr w:type="spellEnd"/>
     </w:p>
     <w:p>
       <w:pPr>
@@ -7132,55 +6492,27 @@
         <w:rPr>
           <w:color w:val="000000" w:themeColor="text1"/>
         </w:rPr>
-        <w:t xml:space="preserve"> dans un formulaire et ensuite dans un SELECT. Pour ne pas modifier la structure du </w:t>
-      </w:r>
-      <w:proofErr w:type="spellStart"/>
-      <w:r>
+        <w:t xml:space="preserve"> dans un formulaire et ensuite dans un SELECT. Pour ne pas modifier la structure du backend j’ai dû changer de façon de faire.</w:t>
+      </w:r>
+    </w:p>
+    <w:p>
+      <w:pPr>
         <w:rPr>
           <w:color w:val="000000" w:themeColor="text1"/>
         </w:rPr>
-        <w:t>backend</w:t>
-      </w:r>
-      <w:proofErr w:type="spellEnd"/>
-      <w:r>
+      </w:pPr>
+    </w:p>
+    <w:p>
+      <w:pPr>
         <w:rPr>
           <w:color w:val="000000" w:themeColor="text1"/>
         </w:rPr>
-        <w:t xml:space="preserve"> j’ai dû changer de façon de faire.</w:t>
-      </w:r>
-    </w:p>
-    <w:p>
-      <w:pPr>
+      </w:pPr>
+      <w:r>
         <w:rPr>
           <w:color w:val="000000" w:themeColor="text1"/>
         </w:rPr>
-      </w:pPr>
-    </w:p>
-    <w:p>
-      <w:pPr>
-        <w:rPr>
-          <w:color w:val="000000" w:themeColor="text1"/>
-        </w:rPr>
-      </w:pPr>
-      <w:r>
-        <w:rPr>
-          <w:color w:val="000000" w:themeColor="text1"/>
-        </w:rPr>
-        <w:t xml:space="preserve">Premièrement je me suis renseigné sur le drag and drop, grâce au site internet ci-dessous j’ai vite compris comment ça fonctionnerai niveau technique. Pour la tache logique de l’implémenter sur </w:t>
-      </w:r>
-      <w:proofErr w:type="gramStart"/>
-      <w:r>
-        <w:rPr>
-          <w:color w:val="000000" w:themeColor="text1"/>
-        </w:rPr>
-        <w:t>des SELECT</w:t>
-      </w:r>
-      <w:proofErr w:type="gramEnd"/>
-      <w:r>
-        <w:rPr>
-          <w:color w:val="000000" w:themeColor="text1"/>
-        </w:rPr>
-        <w:t xml:space="preserve"> ça a été plus compliqué.</w:t>
+        <w:t>Premièrement je me suis renseigné sur le drag and drop, grâce au site internet ci-dessous j’ai vite compris comment ça fonctionnerai niveau technique. Pour la tache logique de l’implémenter sur des SELECT ça a été plus compliqué.</w:t>
       </w:r>
     </w:p>
     <w:p/>
@@ -7191,7 +6523,7 @@
         </w:rPr>
         <w:t xml:space="preserve">Lien : </w:t>
       </w:r>
-      <w:hyperlink r:id="rId16" w:history="1">
+      <w:hyperlink r:id="rId17" w:history="1">
         <w:r>
           <w:rPr>
             <w:rStyle w:val="Lienhypertexte"/>
@@ -7223,21 +6555,7 @@
         <w:rPr>
           <w:lang w:val="fr-CH"/>
         </w:rPr>
-        <w:t xml:space="preserve">En HTML un attribut </w:t>
-      </w:r>
-      <w:proofErr w:type="spellStart"/>
-      <w:r>
-        <w:rPr>
-          <w:lang w:val="fr-CH"/>
-        </w:rPr>
-        <w:t>draggable</w:t>
-      </w:r>
-      <w:proofErr w:type="spellEnd"/>
-      <w:r>
-        <w:rPr>
-          <w:lang w:val="fr-CH"/>
-        </w:rPr>
-        <w:t xml:space="preserve"> existe de base</w:t>
+        <w:t>En HTML un attribut draggable existe de base</w:t>
       </w:r>
     </w:p>
     <w:p>
@@ -7255,16 +6573,8 @@
         <w:rPr>
           <w:lang w:val="fr-CH"/>
         </w:rPr>
-        <w:t xml:space="preserve">Le JS gère le </w:t>
-      </w:r>
-      <w:proofErr w:type="spellStart"/>
-      <w:r>
-        <w:rPr>
-          <w:lang w:val="fr-CH"/>
-        </w:rPr>
-        <w:t>deplacement</w:t>
-      </w:r>
-      <w:proofErr w:type="spellEnd"/>
+        <w:t>Le JS gère le deplacement</w:t>
+      </w:r>
     </w:p>
     <w:p>
       <w:pPr>
@@ -7288,69 +6598,41 @@
         <w:rPr>
           <w:lang w:val="fr-CH"/>
         </w:rPr>
-        <w:t xml:space="preserve">Pour les FORM, SELECT, DIV </w:t>
-      </w:r>
-      <w:proofErr w:type="spellStart"/>
+        <w:t xml:space="preserve">Pour les FORM, SELECT, DIV etc … J’ai </w:t>
+      </w:r>
       <w:r>
         <w:rPr>
           <w:lang w:val="fr-CH"/>
         </w:rPr>
-        <w:t>etc</w:t>
-      </w:r>
-      <w:proofErr w:type="spellEnd"/>
+        <w:t>fait</w:t>
+      </w:r>
       <w:r>
         <w:rPr>
           <w:lang w:val="fr-CH"/>
         </w:rPr>
-        <w:t xml:space="preserve"> … J’ai </w:t>
-      </w:r>
-      <w:r>
+        <w:t xml:space="preserve"> en sorte que les SELECT ne change pas. A la place des DIV j’ai insérer des OPTION qui ont un style en CSS pour faire croire que c’est des blocs.</w:t>
+      </w:r>
+    </w:p>
+    <w:p>
+      <w:pPr>
         <w:rPr>
           <w:lang w:val="fr-CH"/>
         </w:rPr>
-        <w:t>fait</w:t>
-      </w:r>
-      <w:r>
+      </w:pPr>
+    </w:p>
+    <w:p>
+      <w:pPr>
         <w:rPr>
           <w:lang w:val="fr-CH"/>
         </w:rPr>
-        <w:t xml:space="preserve"> en sorte que </w:t>
-      </w:r>
-      <w:proofErr w:type="gramStart"/>
+      </w:pPr>
       <w:r>
         <w:rPr>
           <w:lang w:val="fr-CH"/>
         </w:rPr>
-        <w:t>les SELECT</w:t>
-      </w:r>
-      <w:proofErr w:type="gramEnd"/>
-      <w:r>
-        <w:rPr>
-          <w:lang w:val="fr-CH"/>
-        </w:rPr>
-        <w:t xml:space="preserve"> ne change pas. A la place des DIV j’ai insérer des OPTION qui ont un style en CSS pour faire croire que c’est des blocs.</w:t>
-      </w:r>
-    </w:p>
-    <w:p>
-      <w:pPr>
-        <w:rPr>
-          <w:lang w:val="fr-CH"/>
-        </w:rPr>
-      </w:pPr>
-    </w:p>
-    <w:p>
-      <w:pPr>
-        <w:rPr>
-          <w:lang w:val="fr-CH"/>
-        </w:rPr>
-      </w:pPr>
-      <w:r>
-        <w:rPr>
-          <w:lang w:val="fr-CH"/>
-        </w:rPr>
         <w:pict w14:anchorId="68DF255B">
-          <v:shape id="_x0000_i1029" type="#_x0000_t75" style="width:452.95pt;height:254.5pt">
-            <v:imagedata r:id="rId17" o:title="dragandropc"/>
+          <v:shape id="_x0000_i1029" type="#_x0000_t75" style="width:452.75pt;height:254.75pt">
+            <v:imagedata r:id="rId18" o:title="dragandropc"/>
           </v:shape>
         </w:pict>
       </w:r>
@@ -7365,319 +6647,161 @@
         <w:rPr>
           <w:lang w:val="fr-CH"/>
         </w:rPr>
-        <w:t xml:space="preserve">Bien beau d’avoir cela mais pour que l’attribut </w:t>
-      </w:r>
-      <w:proofErr w:type="spellStart"/>
+        <w:t xml:space="preserve">Bien beau d’avoir cela mais pour que l’attribut draggable fonctionne j’ai dû intégrer le JS. onDragStart(), onDragOver() et onDrop() qui ont été créer. Si vous </w:t>
+      </w:r>
       <w:r>
         <w:rPr>
           <w:lang w:val="fr-CH"/>
         </w:rPr>
-        <w:t>draggable</w:t>
-      </w:r>
-      <w:proofErr w:type="spellEnd"/>
+        <w:t>comprenez</w:t>
+      </w:r>
       <w:r>
         <w:rPr>
           <w:lang w:val="fr-CH"/>
         </w:rPr>
-        <w:t xml:space="preserve"> fonctionne j’ai dû intégrer le JS. </w:t>
-      </w:r>
-      <w:proofErr w:type="spellStart"/>
-      <w:proofErr w:type="gramStart"/>
+        <w:t xml:space="preserve"> l’anglais vous comprendrez que la méthode 1 est lorsque on choisit la pièce, ensuite lorsque on glisse par-dessus et ensuite quand on </w:t>
+      </w:r>
       <w:r>
         <w:rPr>
           <w:lang w:val="fr-CH"/>
         </w:rPr>
-        <w:t>onDragStart</w:t>
-      </w:r>
-      <w:proofErr w:type="spellEnd"/>
+        <w:t>lâche</w:t>
+      </w:r>
       <w:r>
         <w:rPr>
           <w:lang w:val="fr-CH"/>
         </w:rPr>
-        <w:t>(</w:t>
-      </w:r>
-      <w:proofErr w:type="gramEnd"/>
+        <w:t xml:space="preserve"> sur un objet. Ces méthodes JS doivent etre mis sur chaque objet qui ont en besoins. Les SELECT</w:t>
+      </w:r>
       <w:r>
         <w:rPr>
           <w:lang w:val="fr-CH"/>
         </w:rPr>
-        <w:t xml:space="preserve">), </w:t>
-      </w:r>
-      <w:proofErr w:type="spellStart"/>
+        <w:t xml:space="preserve"> ont</w:t>
+      </w:r>
       <w:r>
         <w:rPr>
           <w:lang w:val="fr-CH"/>
         </w:rPr>
-        <w:t>onDragOver</w:t>
-      </w:r>
-      <w:proofErr w:type="spellEnd"/>
+        <w:t xml:space="preserve"> le onDrop qui est gérer lorsqu’on lui </w:t>
+      </w:r>
       <w:r>
         <w:rPr>
           <w:lang w:val="fr-CH"/>
         </w:rPr>
-        <w:t xml:space="preserve">() et </w:t>
-      </w:r>
-      <w:proofErr w:type="spellStart"/>
+        <w:t>lâche</w:t>
+      </w:r>
       <w:r>
         <w:rPr>
           <w:lang w:val="fr-CH"/>
         </w:rPr>
-        <w:t>onDrop</w:t>
-      </w:r>
-      <w:proofErr w:type="spellEnd"/>
+        <w:t xml:space="preserve"> une option et les options les 2 autres pour savoir le quelle est </w:t>
+      </w:r>
       <w:r>
         <w:rPr>
           <w:lang w:val="fr-CH"/>
         </w:rPr>
-        <w:t xml:space="preserve">() qui ont été créer. Si vous </w:t>
+        <w:t>pris</w:t>
       </w:r>
       <w:r>
         <w:rPr>
           <w:lang w:val="fr-CH"/>
         </w:rPr>
-        <w:t>comprenez</w:t>
-      </w:r>
-      <w:r>
+        <w:t>.</w:t>
+      </w:r>
+    </w:p>
+    <w:p>
+      <w:pPr>
         <w:rPr>
           <w:lang w:val="fr-CH"/>
         </w:rPr>
-        <w:t xml:space="preserve"> l’anglais vous comprendrez que la méthode 1 est lorsque on choisit la pièce, ensuite lorsque on glisse par-dessus et ensuite quand on </w:t>
-      </w:r>
-      <w:r>
+      </w:pPr>
+    </w:p>
+    <w:p>
+      <w:pPr>
         <w:rPr>
           <w:lang w:val="fr-CH"/>
         </w:rPr>
-        <w:t>lâche</w:t>
-      </w:r>
-      <w:r>
-        <w:rPr>
+      </w:pPr>
+      <w:r>
+        <w:rPr>
+          <w:b/>
           <w:lang w:val="fr-CH"/>
         </w:rPr>
-        <w:t xml:space="preserve"> sur un objet. Ces méthodes JS doivent </w:t>
-      </w:r>
-      <w:proofErr w:type="spellStart"/>
+        <w:t>Probleme</w:t>
+      </w:r>
       <w:r>
         <w:rPr>
           <w:lang w:val="fr-CH"/>
         </w:rPr>
-        <w:t>etre</w:t>
-      </w:r>
-      <w:proofErr w:type="spellEnd"/>
-      <w:r>
+        <w:t> :</w:t>
+      </w:r>
+    </w:p>
+    <w:p>
+      <w:pPr>
         <w:rPr>
           <w:lang w:val="fr-CH"/>
         </w:rPr>
-        <w:t xml:space="preserve"> mis sur chaque objet qui ont en besoins. Les SELECT</w:t>
-      </w:r>
-      <w:r>
+      </w:pPr>
+    </w:p>
+    <w:p>
+      <w:pPr>
         <w:rPr>
           <w:lang w:val="fr-CH"/>
         </w:rPr>
-        <w:t xml:space="preserve"> ont</w:t>
-      </w:r>
+      </w:pPr>
       <w:r>
         <w:rPr>
           <w:lang w:val="fr-CH"/>
         </w:rPr>
-        <w:t xml:space="preserve"> le </w:t>
-      </w:r>
-      <w:proofErr w:type="spellStart"/>
-      <w:r>
+        <w:t xml:space="preserve">Si je veux enlever la valeur dans le select et le remettre où il était ? </w:t>
+      </w:r>
+    </w:p>
+    <w:p>
+      <w:pPr>
         <w:rPr>
           <w:lang w:val="fr-CH"/>
         </w:rPr>
-        <w:t>onDrop</w:t>
-      </w:r>
-      <w:proofErr w:type="spellEnd"/>
-      <w:r>
+      </w:pPr>
+    </w:p>
+    <w:p>
+      <w:pPr>
         <w:rPr>
           <w:lang w:val="fr-CH"/>
         </w:rPr>
-        <w:t xml:space="preserve"> qui est gérer lorsqu’on lui </w:t>
-      </w:r>
+      </w:pPr>
       <w:r>
         <w:rPr>
           <w:lang w:val="fr-CH"/>
         </w:rPr>
-        <w:t>lâche</w:t>
-      </w:r>
-      <w:r>
+        <w:t>Simplement la balise qui stocke les options de base on peut lui donner la méthode onDrop().</w:t>
+      </w:r>
+    </w:p>
+    <w:p>
+      <w:pPr>
+        <w:pStyle w:val="Titre3"/>
         <w:rPr>
           <w:lang w:val="fr-CH"/>
         </w:rPr>
-        <w:t xml:space="preserve"> une option et les options les 2 autres pour savoir le quelle est </w:t>
-      </w:r>
+      </w:pPr>
       <w:r>
         <w:rPr>
           <w:lang w:val="fr-CH"/>
         </w:rPr>
-        <w:t>pris</w:t>
-      </w:r>
-      <w:r>
+        <w:t>Reconnaitre l’élément de quelle équipe</w:t>
+      </w:r>
+    </w:p>
+    <w:p>
+      <w:pPr>
         <w:rPr>
           <w:lang w:val="fr-CH"/>
         </w:rPr>
-        <w:t>.</w:t>
-      </w:r>
-    </w:p>
-    <w:p>
-      <w:pPr>
+      </w:pPr>
+      <w:r>
         <w:rPr>
           <w:lang w:val="fr-CH"/>
         </w:rPr>
-      </w:pPr>
-    </w:p>
-    <w:p>
-      <w:pPr>
-        <w:rPr>
-          <w:lang w:val="fr-CH"/>
-        </w:rPr>
-      </w:pPr>
-      <w:proofErr w:type="spellStart"/>
-      <w:r>
-        <w:rPr>
-          <w:b/>
-          <w:lang w:val="fr-CH"/>
-        </w:rPr>
-        <w:t>Probleme</w:t>
-      </w:r>
-      <w:proofErr w:type="spellEnd"/>
-      <w:r>
-        <w:rPr>
-          <w:lang w:val="fr-CH"/>
-        </w:rPr>
-        <w:t> :</w:t>
-      </w:r>
-    </w:p>
-    <w:p>
-      <w:pPr>
-        <w:rPr>
-          <w:lang w:val="fr-CH"/>
-        </w:rPr>
-      </w:pPr>
-    </w:p>
-    <w:p>
-      <w:pPr>
-        <w:rPr>
-          <w:lang w:val="fr-CH"/>
-        </w:rPr>
-      </w:pPr>
-      <w:r>
-        <w:rPr>
-          <w:lang w:val="fr-CH"/>
-        </w:rPr>
-        <w:t xml:space="preserve">Si je veux enlever la valeur dans le select et le remettre où il était ? </w:t>
-      </w:r>
-    </w:p>
-    <w:p>
-      <w:pPr>
-        <w:rPr>
-          <w:lang w:val="fr-CH"/>
-        </w:rPr>
-      </w:pPr>
-    </w:p>
-    <w:p>
-      <w:pPr>
-        <w:rPr>
-          <w:lang w:val="fr-CH"/>
-        </w:rPr>
-      </w:pPr>
-      <w:r>
-        <w:rPr>
-          <w:lang w:val="fr-CH"/>
-        </w:rPr>
-        <w:t xml:space="preserve">Simplement la balise qui stocke les options de base on peut lui donner la méthode </w:t>
-      </w:r>
-      <w:proofErr w:type="spellStart"/>
-      <w:proofErr w:type="gramStart"/>
-      <w:r>
-        <w:rPr>
-          <w:lang w:val="fr-CH"/>
-        </w:rPr>
-        <w:t>onDrop</w:t>
-      </w:r>
-      <w:proofErr w:type="spellEnd"/>
-      <w:r>
-        <w:rPr>
-          <w:lang w:val="fr-CH"/>
-        </w:rPr>
-        <w:t>(</w:t>
-      </w:r>
-      <w:proofErr w:type="gramEnd"/>
-      <w:r>
-        <w:rPr>
-          <w:lang w:val="fr-CH"/>
-        </w:rPr>
-        <w:t>).</w:t>
-      </w:r>
-    </w:p>
-    <w:p>
-      <w:pPr>
-        <w:pStyle w:val="Titre3"/>
-        <w:rPr>
-          <w:lang w:val="fr-CH"/>
-        </w:rPr>
-      </w:pPr>
-      <w:r>
-        <w:rPr>
-          <w:lang w:val="fr-CH"/>
-        </w:rPr>
-        <w:t>Reconnaitre l’élément de quelle équipe</w:t>
-      </w:r>
-    </w:p>
-    <w:p>
-      <w:pPr>
-        <w:rPr>
-          <w:lang w:val="fr-CH"/>
-        </w:rPr>
-      </w:pPr>
-      <w:r>
-        <w:rPr>
-          <w:lang w:val="fr-CH"/>
-        </w:rPr>
-        <w:t>Comment faire pour qu’on ne puisse pas drag and drop dans l’équipe adverses. Tous les éléments des 2 équipe possède un data-</w:t>
-      </w:r>
-      <w:proofErr w:type="spellStart"/>
-      <w:r>
-        <w:rPr>
-          <w:lang w:val="fr-CH"/>
-        </w:rPr>
-        <w:t>equipe</w:t>
-      </w:r>
-      <w:proofErr w:type="spellEnd"/>
-      <w:r>
-        <w:rPr>
-          <w:lang w:val="fr-CH"/>
-        </w:rPr>
-        <w:t xml:space="preserve"> équivalent </w:t>
-      </w:r>
-      <w:proofErr w:type="spellStart"/>
-      <w:r>
-        <w:rPr>
-          <w:lang w:val="fr-CH"/>
-        </w:rPr>
-        <w:t>a</w:t>
-      </w:r>
-      <w:proofErr w:type="spellEnd"/>
-      <w:r>
-        <w:rPr>
-          <w:lang w:val="fr-CH"/>
-        </w:rPr>
-        <w:t xml:space="preserve"> l’ID de leurs équipes. Ensuite avec une méthode j’ai simplement besoin de vérifier le data équipe de l’élément </w:t>
-      </w:r>
-      <w:proofErr w:type="spellStart"/>
-      <w:r>
-        <w:rPr>
-          <w:lang w:val="fr-CH"/>
-        </w:rPr>
-        <w:t>draggable</w:t>
-      </w:r>
-      <w:proofErr w:type="spellEnd"/>
-      <w:r>
-        <w:rPr>
-          <w:lang w:val="fr-CH"/>
-        </w:rPr>
-        <w:t xml:space="preserve"> et la drop zone (l’endroit où je drop l’élément).</w:t>
+        <w:t>Comment faire pour qu’on ne puisse pas drag and drop dans l’équipe adverses. Tous les éléments des 2 équipe possède un data-equipe équivalent a l’ID de leurs équipes. Ensuite avec une méthode j’ai simplement besoin de vérifier le data équipe de l’élément draggable et la drop zone (l’endroit où je drop l’élément).</w:t>
       </w:r>
     </w:p>
     <w:p>
@@ -7714,7 +6838,7 @@
                     <pic:cNvPicPr/>
                   </pic:nvPicPr>
                   <pic:blipFill>
-                    <a:blip r:embed="rId18"/>
+                    <a:blip r:embed="rId19"/>
                     <a:stretch>
                       <a:fillRect/>
                     </a:stretch>
@@ -7746,8 +6870,8 @@
           <w:lang w:val="fr-CH"/>
         </w:rPr>
         <w:pict w14:anchorId="286B9869">
-          <v:shape id="_x0000_i1030" type="#_x0000_t75" style="width:452.95pt;height:254.5pt">
-            <v:imagedata r:id="rId19" o:title="dataset"/>
+          <v:shape id="_x0000_i1030" type="#_x0000_t75" style="width:452.75pt;height:254.75pt">
+            <v:imagedata r:id="rId20" o:title="dataset"/>
           </v:shape>
         </w:pict>
       </w:r>
@@ -7765,8 +6889,19 @@
         </w:rPr>
         <w:t>Changement de joueur</w:t>
       </w:r>
-      <w:bookmarkStart w:id="18" w:name="_GoBack"/>
-      <w:bookmarkEnd w:id="18"/>
+    </w:p>
+    <w:p>
+      <w:pPr>
+        <w:rPr>
+          <w:lang w:val="fr-CH"/>
+        </w:rPr>
+      </w:pPr>
+      <w:r>
+        <w:rPr>
+          <w:lang w:val="fr-CH"/>
+        </w:rPr>
+        <w:t>La partie du drag/drop est la même qu’avant, par contre il y a plein de chose qui change par rapport à avant.</w:t>
+      </w:r>
     </w:p>
     <w:p>
       <w:pPr>
@@ -7784,6 +6919,13 @@
     </w:p>
     <w:p>
       <w:pPr>
+        <w:rPr>
+          <w:lang w:val="fr-CH"/>
+        </w:rPr>
+      </w:pPr>
+    </w:p>
+    <w:p>
+      <w:pPr>
         <w:pStyle w:val="Titre3"/>
         <w:rPr>
           <w:lang w:val="fr-CH"/>
@@ -7992,6 +7134,7 @@
           <w:iCs/>
           <w:color w:val="FF0000"/>
         </w:rPr>
+        <w:lastRenderedPageBreak/>
         <w:t>Il s’agit d’explications techniques sur le fonctionnement du système. Les explications sont appuyées par des diagrammes, ou de très brefs éléments de code.</w:t>
       </w:r>
     </w:p>
@@ -8021,7 +7164,6 @@
           <w:iCs/>
           <w:color w:val="FF0000"/>
         </w:rPr>
-        <w:lastRenderedPageBreak/>
         <w:t>NE PAS mettre ici des pratiques usuelles que tout professionnel de la branche connaît déjà. Par exemple, n’EXPLIQUEZ PAS ICI CE QU’EST LE PATTERN MVC.</w:t>
       </w:r>
     </w:p>
@@ -8075,27 +7217,7 @@
           <w:iCs/>
           <w:color w:val="FF0000"/>
         </w:rPr>
-        <w:t xml:space="preserve">Au moment de générer le formulaire, le script </w:t>
-      </w:r>
-      <w:proofErr w:type="spellStart"/>
-      <w:r>
-        <w:rPr>
-          <w:b/>
-          <w:i/>
-          <w:iCs/>
-          <w:color w:val="FF0000"/>
-        </w:rPr>
-        <w:t>php</w:t>
-      </w:r>
-      <w:proofErr w:type="spellEnd"/>
-      <w:r>
-        <w:rPr>
-          <w:b/>
-          <w:i/>
-          <w:iCs/>
-          <w:color w:val="FF0000"/>
-        </w:rPr>
-        <w:t> :</w:t>
+        <w:t>Au moment de générer le formulaire, le script php :</w:t>
       </w:r>
     </w:p>
     <w:p>
@@ -8167,39 +7289,8 @@
           <w:iCs/>
           <w:color w:val="FF0000"/>
         </w:rPr>
-        <w:t xml:space="preserve">Ajoute un input nommé « CSRF » de type </w:t>
-      </w:r>
-      <w:proofErr w:type="spellStart"/>
-      <w:r>
-        <w:rPr>
-          <w:b/>
-          <w:i/>
-          <w:iCs/>
-          <w:color w:val="FF0000"/>
-        </w:rPr>
-        <w:t>hidden</w:t>
-      </w:r>
-      <w:proofErr w:type="spellEnd"/>
-      <w:r>
-        <w:rPr>
-          <w:b/>
-          <w:i/>
-          <w:iCs/>
-          <w:color w:val="FF0000"/>
-        </w:rPr>
-        <w:t xml:space="preserve"> dans le </w:t>
-      </w:r>
-      <w:proofErr w:type="spellStart"/>
-      <w:r>
-        <w:rPr>
-          <w:b/>
-          <w:i/>
-          <w:iCs/>
-          <w:color w:val="FF0000"/>
-        </w:rPr>
-        <w:t>form</w:t>
-      </w:r>
-      <w:proofErr w:type="spellEnd"/>
+        <w:t>Ajoute un input nommé « CSRF » de type hidden dans le form</w:t>
+      </w:r>
     </w:p>
     <w:p>
       <w:pPr>
@@ -8222,19 +7313,8 @@
           <w:iCs/>
           <w:color w:val="FF0000"/>
         </w:rPr>
-        <w:t xml:space="preserve">A la réception du POST du </w:t>
-      </w:r>
-      <w:proofErr w:type="spellStart"/>
-      <w:r>
-        <w:rPr>
-          <w:b/>
-          <w:i/>
-          <w:iCs/>
-          <w:color w:val="FF0000"/>
-        </w:rPr>
-        <w:t>fromulaire</w:t>
-      </w:r>
-      <w:proofErr w:type="spellEnd"/>
+        <w:t>A la réception du POST du fromulaire</w:t>
+      </w:r>
     </w:p>
     <w:p>
       <w:pPr>
@@ -8438,10 +7518,12 @@
           <w:iCs/>
           <w:color w:val="FF0000"/>
         </w:rPr>
-        <w:t xml:space="preserve">sa revue, sa </w:t>
-      </w:r>
-      <w:proofErr w:type="spellStart"/>
-      <w:r>
+        <w:t>sa revue, sa retrospective</w:t>
+      </w:r>
+    </w:p>
+    <w:p>
+      <w:pPr>
+        <w:ind w:left="1134" w:hanging="774"/>
         <w:rPr>
           <w:b/>
           <w:bCs/>
@@ -8449,35 +7531,100 @@
           <w:iCs/>
           <w:color w:val="FF0000"/>
         </w:rPr>
-        <w:t>retrospective</w:t>
-      </w:r>
-      <w:proofErr w:type="spellEnd"/>
-    </w:p>
-    <w:p>
-      <w:pPr>
-        <w:ind w:left="1134" w:hanging="774"/>
-        <w:rPr>
-          <w:b/>
+      </w:pPr>
+    </w:p>
+    <w:p>
+      <w:pPr>
+        <w:rPr>
+          <w:b/>
+          <w:color w:val="000000" w:themeColor="text1"/>
+        </w:rPr>
+      </w:pPr>
+      <w:r>
+        <w:rPr>
+          <w:b/>
+          <w:color w:val="000000" w:themeColor="text1"/>
+        </w:rPr>
+        <w:t>Sprint 1</w:t>
+      </w:r>
+    </w:p>
+    <w:p>
+      <w:pPr>
+        <w:rPr>
+          <w:b/>
+          <w:color w:val="000000" w:themeColor="text1"/>
+        </w:rPr>
+      </w:pPr>
+    </w:p>
+    <w:p>
+      <w:pPr>
+        <w:rPr>
+          <w:color w:val="000000" w:themeColor="text1"/>
+        </w:rPr>
+      </w:pPr>
+      <w:r>
+        <w:rPr>
+          <w:color w:val="000000" w:themeColor="text1"/>
+        </w:rPr>
+        <w:t>Le sprint numéro 1 a été</w:t>
+      </w:r>
+      <w:r>
+        <w:rPr>
+          <w:color w:val="000000" w:themeColor="text1"/>
+        </w:rPr>
+        <w:t xml:space="preserve"> l</w:t>
+      </w:r>
+      <w:r>
+        <w:rPr>
+          <w:color w:val="000000" w:themeColor="text1"/>
+        </w:rPr>
+        <w:t>a reprise en main de PHP, MVC etc …</w:t>
+      </w:r>
+    </w:p>
+    <w:p>
+      <w:pPr>
+        <w:rPr>
+          <w:b/>
+          <w:color w:val="000000" w:themeColor="text1"/>
+        </w:rPr>
+      </w:pPr>
+    </w:p>
+    <w:p>
+      <w:pPr>
+        <w:rPr>
+          <w:b/>
+          <w:color w:val="000000" w:themeColor="text1"/>
+        </w:rPr>
+      </w:pPr>
+      <w:r>
+        <w:rPr>
+          <w:b/>
+          <w:color w:val="000000" w:themeColor="text1"/>
+        </w:rPr>
+        <w:t>Sprint 2</w:t>
+      </w:r>
+    </w:p>
+    <w:p>
+      <w:pPr>
+        <w:rPr>
+          <w:b/>
+          <w:color w:val="000000" w:themeColor="text1"/>
+        </w:rPr>
+      </w:pPr>
+    </w:p>
+    <w:p>
+      <w:pPr>
+        <w:rPr>
           <w:bCs/>
-          <w:i/>
-          <w:iCs/>
-          <w:color w:val="FF0000"/>
-        </w:rPr>
-      </w:pPr>
-    </w:p>
-    <w:p>
-      <w:pPr>
-        <w:rPr>
-          <w:b/>
           <w:color w:val="000000" w:themeColor="text1"/>
         </w:rPr>
       </w:pPr>
       <w:r>
         <w:rPr>
-          <w:b/>
+          <w:bCs/>
           <w:color w:val="000000" w:themeColor="text1"/>
         </w:rPr>
-        <w:t>Sprint 1</w:t>
+        <w:t>Réalisation de 2 users storys</w:t>
       </w:r>
     </w:p>
     <w:p>
@@ -8491,134 +7638,29 @@
     <w:p>
       <w:pPr>
         <w:rPr>
+          <w:b/>
           <w:color w:val="000000" w:themeColor="text1"/>
         </w:rPr>
       </w:pPr>
       <w:r>
         <w:rPr>
+          <w:b/>
           <w:color w:val="000000" w:themeColor="text1"/>
         </w:rPr>
-        <w:t>Le sprint numéro 1 a été</w:t>
-      </w:r>
-      <w:r>
+        <w:t>Sprint 3</w:t>
+      </w:r>
+    </w:p>
+    <w:p>
+      <w:pPr>
         <w:rPr>
           <w:color w:val="000000" w:themeColor="text1"/>
         </w:rPr>
-        <w:t xml:space="preserve"> le début le retour à la vie d’école et un des plus casse-tête. J’ai de me réhabitue à l’utilisation de certains outils et surtout que j’ai commencé avec un projet qui avait comme sujet </w:t>
-      </w:r>
-      <w:proofErr w:type="spellStart"/>
+      </w:pPr>
       <w:r>
         <w:rPr>
           <w:color w:val="000000" w:themeColor="text1"/>
         </w:rPr>
-        <w:t>React</w:t>
-      </w:r>
-      <w:proofErr w:type="spellEnd"/>
-      <w:r>
-        <w:rPr>
-          <w:color w:val="000000" w:themeColor="text1"/>
-        </w:rPr>
-        <w:t xml:space="preserve"> natif, je devais faire une APP Mobile.</w:t>
-      </w:r>
-    </w:p>
-    <w:p>
-      <w:pPr>
-        <w:rPr>
-          <w:color w:val="000000" w:themeColor="text1"/>
-        </w:rPr>
-      </w:pPr>
-      <w:r>
-        <w:rPr>
-          <w:color w:val="000000" w:themeColor="text1"/>
-        </w:rPr>
-        <w:t xml:space="preserve">Le </w:t>
-      </w:r>
-      <w:proofErr w:type="spellStart"/>
-      <w:r>
-        <w:rPr>
-          <w:color w:val="000000" w:themeColor="text1"/>
-        </w:rPr>
-        <w:t>debut</w:t>
-      </w:r>
-      <w:proofErr w:type="spellEnd"/>
-      <w:r>
-        <w:rPr>
-          <w:color w:val="000000" w:themeColor="text1"/>
-        </w:rPr>
-        <w:t xml:space="preserve"> a été </w:t>
-      </w:r>
-    </w:p>
-    <w:p>
-      <w:pPr>
-        <w:rPr>
-          <w:b/>
-          <w:color w:val="000000" w:themeColor="text1"/>
-        </w:rPr>
-      </w:pPr>
-    </w:p>
-    <w:p>
-      <w:pPr>
-        <w:rPr>
-          <w:b/>
-          <w:color w:val="000000" w:themeColor="text1"/>
-        </w:rPr>
-      </w:pPr>
-      <w:r>
-        <w:rPr>
-          <w:b/>
-          <w:color w:val="000000" w:themeColor="text1"/>
-        </w:rPr>
-        <w:t>Sprint 2</w:t>
-      </w:r>
-    </w:p>
-    <w:p>
-      <w:pPr>
-        <w:rPr>
-          <w:b/>
-          <w:color w:val="000000" w:themeColor="text1"/>
-        </w:rPr>
-      </w:pPr>
-    </w:p>
-    <w:p>
-      <w:pPr>
-        <w:rPr>
-          <w:b/>
-          <w:color w:val="000000" w:themeColor="text1"/>
-        </w:rPr>
-      </w:pPr>
-    </w:p>
-    <w:p>
-      <w:pPr>
-        <w:rPr>
-          <w:b/>
-          <w:color w:val="000000" w:themeColor="text1"/>
-        </w:rPr>
-      </w:pPr>
-      <w:r>
-        <w:rPr>
-          <w:b/>
-          <w:color w:val="000000" w:themeColor="text1"/>
-        </w:rPr>
-        <w:t>Sprint 3</w:t>
-      </w:r>
-    </w:p>
-    <w:p>
-      <w:pPr>
-        <w:rPr>
-          <w:color w:val="000000" w:themeColor="text1"/>
-        </w:rPr>
-      </w:pPr>
-      <w:r>
-        <w:rPr>
-          <w:color w:val="000000" w:themeColor="text1"/>
-        </w:rPr>
-        <w:t>Le sprint numéro 3</w:t>
-      </w:r>
-      <w:r>
-        <w:rPr>
-          <w:color w:val="000000" w:themeColor="text1"/>
-        </w:rPr>
-        <w:t xml:space="preserve"> a été</w:t>
+        <w:t>Faire le plus rapidement possible et le plus qualitativement les user storys qui me reste car j’ai pris beaucoup de retard</w:t>
       </w:r>
     </w:p>
     <w:p>
@@ -8695,9 +7737,10 @@
           <w:iCs/>
           <w:strike/>
         </w:rPr>
+        <w:lastRenderedPageBreak/>
         <w:t>Dossier de réalisation</w:t>
       </w:r>
-      <w:bookmarkStart w:id="19" w:name="_Toc25553318"/>
+      <w:bookmarkStart w:id="18" w:name="_Toc25553318"/>
       <w:bookmarkEnd w:id="15"/>
       <w:bookmarkEnd w:id="16"/>
       <w:bookmarkEnd w:id="17"/>
@@ -8710,7 +7753,7 @@
         <w:t xml:space="preserve"> </w:t>
       </w:r>
     </w:p>
-    <w:bookmarkEnd w:id="19"/>
+    <w:bookmarkEnd w:id="18"/>
     <w:p>
       <w:pPr>
         <w:ind w:firstLine="360"/>
@@ -8736,7 +7779,6 @@
           <w:iCs/>
           <w:strike/>
         </w:rPr>
-        <w:lastRenderedPageBreak/>
         <w:t>Décrire la réalisation "physique" de votre projet</w:t>
       </w:r>
     </w:p>
@@ -8767,23 +7809,13 @@
           <w:strike/>
         </w:rPr>
       </w:pPr>
-      <w:proofErr w:type="gramStart"/>
       <w:r>
         <w:rPr>
           <w:i/>
           <w:iCs/>
           <w:strike/>
         </w:rPr>
-        <w:t>les</w:t>
-      </w:r>
-      <w:proofErr w:type="gramEnd"/>
-      <w:r>
-        <w:rPr>
-          <w:i/>
-          <w:iCs/>
-          <w:strike/>
-        </w:rPr>
-        <w:t xml:space="preserve"> répertoires où le logiciel est installé</w:t>
+        <w:t>les répertoires où le logiciel est installé</w:t>
       </w:r>
     </w:p>
     <w:p>
@@ -8803,23 +7835,13 @@
           <w:strike/>
         </w:rPr>
       </w:pPr>
-      <w:proofErr w:type="gramStart"/>
       <w:r>
         <w:rPr>
           <w:i/>
           <w:iCs/>
           <w:strike/>
         </w:rPr>
-        <w:t>la</w:t>
-      </w:r>
-      <w:proofErr w:type="gramEnd"/>
-      <w:r>
-        <w:rPr>
-          <w:i/>
-          <w:iCs/>
-          <w:strike/>
-        </w:rPr>
-        <w:t xml:space="preserve"> liste de tous les fichiers et une rapide description de leur contenu (des noms qui parlent !)</w:t>
+        <w:t>la liste de tous les fichiers et une rapide description de leur contenu (des noms qui parlent !)</w:t>
       </w:r>
     </w:p>
     <w:p>
@@ -8839,23 +7861,13 @@
           <w:strike/>
         </w:rPr>
       </w:pPr>
-      <w:proofErr w:type="gramStart"/>
       <w:r>
         <w:rPr>
           <w:i/>
           <w:iCs/>
           <w:strike/>
         </w:rPr>
-        <w:t>les</w:t>
-      </w:r>
-      <w:proofErr w:type="gramEnd"/>
-      <w:r>
-        <w:rPr>
-          <w:i/>
-          <w:iCs/>
-          <w:strike/>
-        </w:rPr>
-        <w:t xml:space="preserve"> versions des systèmes d'exploitation et des outils logiciels</w:t>
+        <w:t>les versions des systèmes d'exploitation et des outils logiciels</w:t>
       </w:r>
     </w:p>
     <w:p>
@@ -8875,23 +7887,13 @@
           <w:strike/>
         </w:rPr>
       </w:pPr>
-      <w:proofErr w:type="gramStart"/>
       <w:r>
         <w:rPr>
           <w:i/>
           <w:iCs/>
           <w:strike/>
         </w:rPr>
-        <w:t>la</w:t>
-      </w:r>
-      <w:proofErr w:type="gramEnd"/>
-      <w:r>
-        <w:rPr>
-          <w:i/>
-          <w:iCs/>
-          <w:strike/>
-        </w:rPr>
-        <w:t xml:space="preserve"> description exacte du matériel</w:t>
+        <w:t>la description exacte du matériel</w:t>
       </w:r>
     </w:p>
     <w:p>
@@ -8911,23 +7913,13 @@
           <w:strike/>
         </w:rPr>
       </w:pPr>
-      <w:proofErr w:type="gramStart"/>
       <w:r>
         <w:rPr>
           <w:i/>
           <w:iCs/>
           <w:strike/>
         </w:rPr>
-        <w:t>le</w:t>
-      </w:r>
-      <w:proofErr w:type="gramEnd"/>
-      <w:r>
-        <w:rPr>
-          <w:i/>
-          <w:iCs/>
-          <w:strike/>
-        </w:rPr>
-        <w:t xml:space="preserve"> numé</w:t>
+        <w:t>le numé</w:t>
       </w:r>
       <w:r>
         <w:rPr>
@@ -8964,23 +7956,13 @@
           <w:u w:val="single"/>
         </w:rPr>
       </w:pPr>
-      <w:proofErr w:type="gramStart"/>
       <w:r>
         <w:rPr>
           <w:i/>
           <w:iCs/>
           <w:strike/>
         </w:rPr>
-        <w:t>programmation</w:t>
-      </w:r>
-      <w:proofErr w:type="gramEnd"/>
-      <w:r>
-        <w:rPr>
-          <w:i/>
-          <w:iCs/>
-          <w:strike/>
-        </w:rPr>
-        <w:t xml:space="preserve"> et scripts: librairies externes, dictionnaire des données, reconstruction du logiciel</w:t>
+        <w:t>programmation et scripts: librairies externes, dictionnaire des données, reconstruction du logiciel</w:t>
       </w:r>
       <w:r>
         <w:rPr>
@@ -9091,9 +8073,9 @@
           <w:iCs/>
         </w:rPr>
       </w:pPr>
-      <w:bookmarkStart w:id="20" w:name="_Toc25553321"/>
-      <w:bookmarkStart w:id="21" w:name="_Toc71691025"/>
-      <w:bookmarkStart w:id="22" w:name="_Toc499021844"/>
+      <w:bookmarkStart w:id="19" w:name="_Toc25553321"/>
+      <w:bookmarkStart w:id="20" w:name="_Toc71691025"/>
+      <w:bookmarkStart w:id="21" w:name="_Toc499021844"/>
       <w:r>
         <w:rPr>
           <w:i w:val="0"/>
@@ -9138,52 +8120,14 @@
         <w:ind w:left="567"/>
       </w:pPr>
       <w:r>
-        <w:t xml:space="preserve">Le code est accessible sur </w:t>
-      </w:r>
-      <w:proofErr w:type="spellStart"/>
-      <w:r>
-        <w:t>github</w:t>
-      </w:r>
-      <w:proofErr w:type="spellEnd"/>
-      <w:r>
-        <w:t xml:space="preserve"> </w:t>
-      </w:r>
-      <w:proofErr w:type="spellStart"/>
-      <w:r>
-        <w:t>a</w:t>
-      </w:r>
-      <w:proofErr w:type="spellEnd"/>
-      <w:r>
-        <w:t xml:space="preserve"> cette adresse </w:t>
-      </w:r>
-      <w:hyperlink r:id="rId20" w:history="1">
-        <w:proofErr w:type="spellStart"/>
+        <w:t xml:space="preserve">Le code est accessible sur github a cette adresse </w:t>
+      </w:r>
+      <w:hyperlink r:id="rId21" w:history="1">
         <w:r>
           <w:rPr>
             <w:rStyle w:val="Lienhypertexte"/>
           </w:rPr>
-          <w:t>XCarrel</w:t>
-        </w:r>
-        <w:proofErr w:type="spellEnd"/>
-        <w:r>
-          <w:rPr>
-            <w:rStyle w:val="Lienhypertexte"/>
-          </w:rPr>
-          <w:t>/</w:t>
-        </w:r>
-        <w:proofErr w:type="spellStart"/>
-        <w:r>
-          <w:rPr>
-            <w:rStyle w:val="Lienhypertexte"/>
-          </w:rPr>
-          <w:t>Volscore</w:t>
-        </w:r>
-        <w:proofErr w:type="spellEnd"/>
-        <w:r>
-          <w:rPr>
-            <w:rStyle w:val="Lienhypertexte"/>
-          </w:rPr>
-          <w:t xml:space="preserve"> (github.com)</w:t>
+          <w:t>XCarrel/Volscore (github.com)</w:t>
         </w:r>
       </w:hyperlink>
     </w:p>
@@ -9192,15 +8136,7 @@
         <w:ind w:left="567"/>
       </w:pPr>
       <w:r>
-        <w:t xml:space="preserve">Le projet appartient </w:t>
-      </w:r>
-      <w:proofErr w:type="spellStart"/>
-      <w:r>
-        <w:t>XCarrel</w:t>
-      </w:r>
-      <w:proofErr w:type="spellEnd"/>
-      <w:r>
-        <w:t xml:space="preserve"> qui est le </w:t>
+        <w:t xml:space="preserve">Le projet appartient XCarrel qui est le </w:t>
       </w:r>
       <w:r>
         <w:t>propriétaire du projet</w:t>
@@ -9222,21 +8158,12 @@
           <w:iCs/>
         </w:rPr>
       </w:pPr>
-      <w:proofErr w:type="gramStart"/>
-      <w:r>
-        <w:rPr>
-          <w:i/>
-          <w:iCs/>
-        </w:rPr>
-        <w:t>la</w:t>
-      </w:r>
-      <w:proofErr w:type="gramEnd"/>
-      <w:r>
-        <w:rPr>
-          <w:i/>
-          <w:iCs/>
-        </w:rPr>
-        <w:t xml:space="preserve"> liste de tous les fichiers et une rapide description de leur contenu (des noms qui parlent !)</w:t>
+      <w:r>
+        <w:rPr>
+          <w:i/>
+          <w:iCs/>
+        </w:rPr>
+        <w:t>la liste de tous les fichiers et une rapide description de leur contenu (des noms qui parlent !)</w:t>
       </w:r>
     </w:p>
     <w:p>
@@ -9255,21 +8182,12 @@
           <w:iCs/>
         </w:rPr>
       </w:pPr>
-      <w:proofErr w:type="gramStart"/>
-      <w:r>
-        <w:rPr>
-          <w:i/>
-          <w:iCs/>
-        </w:rPr>
-        <w:t>les</w:t>
-      </w:r>
-      <w:proofErr w:type="gramEnd"/>
-      <w:r>
-        <w:rPr>
-          <w:i/>
-          <w:iCs/>
-        </w:rPr>
-        <w:t xml:space="preserve"> versions des systèmes d'exploitation et des outils logiciels</w:t>
+      <w:r>
+        <w:rPr>
+          <w:i/>
+          <w:iCs/>
+        </w:rPr>
+        <w:t>les versions des systèmes d'exploitation et des outils logiciels</w:t>
       </w:r>
     </w:p>
     <w:p>
@@ -9288,21 +8206,12 @@
           <w:iCs/>
         </w:rPr>
       </w:pPr>
-      <w:proofErr w:type="gramStart"/>
-      <w:r>
-        <w:rPr>
-          <w:i/>
-          <w:iCs/>
-        </w:rPr>
-        <w:t>la</w:t>
-      </w:r>
-      <w:proofErr w:type="gramEnd"/>
-      <w:r>
-        <w:rPr>
-          <w:i/>
-          <w:iCs/>
-        </w:rPr>
-        <w:t xml:space="preserve"> description exacte du matériel</w:t>
+      <w:r>
+        <w:rPr>
+          <w:i/>
+          <w:iCs/>
+        </w:rPr>
+        <w:t>la description exacte du matériel</w:t>
       </w:r>
     </w:p>
     <w:p/>
@@ -9362,21 +8271,12 @@
           <w:iCs/>
         </w:rPr>
       </w:pPr>
-      <w:proofErr w:type="gramStart"/>
-      <w:r>
-        <w:rPr>
-          <w:i/>
-          <w:iCs/>
-        </w:rPr>
-        <w:t>la</w:t>
-      </w:r>
-      <w:proofErr w:type="gramEnd"/>
-      <w:r>
-        <w:rPr>
-          <w:i/>
-          <w:iCs/>
-        </w:rPr>
-        <w:t xml:space="preserve"> liste de tous les fichiers et une rapide description de leur contenu (des noms qui parlent !)</w:t>
+      <w:r>
+        <w:rPr>
+          <w:i/>
+          <w:iCs/>
+        </w:rPr>
+        <w:t>la liste de tous les fichiers et une rapide description de leur contenu (des noms qui parlent !)</w:t>
       </w:r>
     </w:p>
     <w:p>
@@ -9395,21 +8295,12 @@
           <w:iCs/>
         </w:rPr>
       </w:pPr>
-      <w:proofErr w:type="gramStart"/>
-      <w:r>
-        <w:rPr>
-          <w:i/>
-          <w:iCs/>
-        </w:rPr>
-        <w:t>les</w:t>
-      </w:r>
-      <w:proofErr w:type="gramEnd"/>
-      <w:r>
-        <w:rPr>
-          <w:i/>
-          <w:iCs/>
-        </w:rPr>
-        <w:t xml:space="preserve"> versions des systèmes d'exploitation et des outils logiciels</w:t>
+      <w:r>
+        <w:rPr>
+          <w:i/>
+          <w:iCs/>
+        </w:rPr>
+        <w:t>les versions des systèmes d'exploitation et des outils logiciels</w:t>
       </w:r>
     </w:p>
     <w:p>
@@ -9428,21 +8319,12 @@
           <w:iCs/>
         </w:rPr>
       </w:pPr>
-      <w:proofErr w:type="gramStart"/>
-      <w:r>
-        <w:rPr>
-          <w:i/>
-          <w:iCs/>
-        </w:rPr>
-        <w:t>la</w:t>
-      </w:r>
-      <w:proofErr w:type="gramEnd"/>
-      <w:r>
-        <w:rPr>
-          <w:i/>
-          <w:iCs/>
-        </w:rPr>
-        <w:t xml:space="preserve"> description exacte du matériel</w:t>
+      <w:r>
+        <w:rPr>
+          <w:i/>
+          <w:iCs/>
+        </w:rPr>
+        <w:t>la description exacte du matériel</w:t>
       </w:r>
     </w:p>
     <w:p>
@@ -9572,21 +8454,13 @@
           <w:iCs/>
         </w:rPr>
       </w:pPr>
-      <w:proofErr w:type="gramStart"/>
-      <w:r>
-        <w:rPr>
-          <w:i/>
-          <w:iCs/>
-        </w:rPr>
-        <w:t>la</w:t>
-      </w:r>
-      <w:proofErr w:type="gramEnd"/>
-      <w:r>
-        <w:rPr>
-          <w:i/>
-          <w:iCs/>
-        </w:rPr>
-        <w:t xml:space="preserve"> liste de tous les fichiers et une rapide description de leur contenu (des noms qui parlent !)</w:t>
+      <w:r>
+        <w:rPr>
+          <w:i/>
+          <w:iCs/>
+        </w:rPr>
+        <w:lastRenderedPageBreak/>
+        <w:t>la liste de tous les fichiers et une rapide description de leur contenu (des noms qui parlent !)</w:t>
       </w:r>
     </w:p>
     <w:p>
@@ -9605,22 +8479,12 @@
           <w:iCs/>
         </w:rPr>
       </w:pPr>
-      <w:proofErr w:type="gramStart"/>
-      <w:r>
-        <w:rPr>
-          <w:i/>
-          <w:iCs/>
-        </w:rPr>
-        <w:lastRenderedPageBreak/>
-        <w:t>les</w:t>
-      </w:r>
-      <w:proofErr w:type="gramEnd"/>
-      <w:r>
-        <w:rPr>
-          <w:i/>
-          <w:iCs/>
-        </w:rPr>
-        <w:t xml:space="preserve"> versions des systèmes d'exploitation et des outils logiciels</w:t>
+      <w:r>
+        <w:rPr>
+          <w:i/>
+          <w:iCs/>
+        </w:rPr>
+        <w:t>les versions des systèmes d'exploitation et des outils logiciels</w:t>
       </w:r>
     </w:p>
     <w:p>
@@ -9639,21 +8503,12 @@
           <w:iCs/>
         </w:rPr>
       </w:pPr>
-      <w:proofErr w:type="gramStart"/>
-      <w:r>
-        <w:rPr>
-          <w:i/>
-          <w:iCs/>
-        </w:rPr>
-        <w:t>la</w:t>
-      </w:r>
-      <w:proofErr w:type="gramEnd"/>
-      <w:r>
-        <w:rPr>
-          <w:i/>
-          <w:iCs/>
-        </w:rPr>
-        <w:t xml:space="preserve"> description exacte du matériel</w:t>
+      <w:r>
+        <w:rPr>
+          <w:i/>
+          <w:iCs/>
+        </w:rPr>
+        <w:t>la description exacte du matériel</w:t>
       </w:r>
     </w:p>
     <w:p>
@@ -9777,16 +8632,16 @@
         </w:rPr>
         <w:t>Description des test</w:t>
       </w:r>
+      <w:bookmarkEnd w:id="19"/>
+      <w:r>
+        <w:rPr>
+          <w:i w:val="0"/>
+          <w:iCs/>
+        </w:rPr>
+        <w:t>s effectués</w:t>
+      </w:r>
       <w:bookmarkEnd w:id="20"/>
-      <w:r>
-        <w:rPr>
-          <w:i w:val="0"/>
-          <w:iCs/>
-        </w:rPr>
-        <w:t>s effectués</w:t>
-      </w:r>
       <w:bookmarkEnd w:id="21"/>
-      <w:bookmarkEnd w:id="22"/>
     </w:p>
     <w:p>
       <w:pPr>
@@ -9836,21 +8691,12 @@
           <w:strike/>
         </w:rPr>
       </w:pPr>
-      <w:proofErr w:type="gramStart"/>
       <w:r>
         <w:rPr>
           <w:i/>
           <w:strike/>
         </w:rPr>
-        <w:t>les</w:t>
-      </w:r>
-      <w:proofErr w:type="gramEnd"/>
-      <w:r>
-        <w:rPr>
-          <w:i/>
-          <w:strike/>
-        </w:rPr>
-        <w:t xml:space="preserve"> conditions exactes de chaque test</w:t>
+        <w:t>les conditions exactes de chaque test</w:t>
       </w:r>
     </w:p>
     <w:p>
@@ -9864,21 +8710,12 @@
           <w:strike/>
         </w:rPr>
       </w:pPr>
-      <w:proofErr w:type="gramStart"/>
       <w:r>
         <w:rPr>
           <w:i/>
           <w:strike/>
         </w:rPr>
-        <w:t>les</w:t>
-      </w:r>
-      <w:proofErr w:type="gramEnd"/>
-      <w:r>
-        <w:rPr>
-          <w:i/>
-          <w:strike/>
-        </w:rPr>
-        <w:t xml:space="preserve"> preuves de test (papier ou fichier)</w:t>
+        <w:t>les preuves de test (papier ou fichier)</w:t>
       </w:r>
     </w:p>
     <w:p>
@@ -9892,21 +8729,12 @@
           <w:strike/>
         </w:rPr>
       </w:pPr>
-      <w:proofErr w:type="gramStart"/>
       <w:r>
         <w:rPr>
           <w:i/>
           <w:strike/>
         </w:rPr>
-        <w:t>tests</w:t>
-      </w:r>
-      <w:proofErr w:type="gramEnd"/>
-      <w:r>
-        <w:rPr>
-          <w:i/>
-          <w:strike/>
-        </w:rPr>
-        <w:t xml:space="preserve"> sans preuve: fournir au moins une description </w:t>
+        <w:t xml:space="preserve">tests sans preuve: fournir au moins une description </w:t>
       </w:r>
     </w:p>
     <w:p>
@@ -9940,9 +8768,8 @@
           <w:iCs/>
           <w:color w:val="FF0000"/>
         </w:rPr>
-        <w:t>Reprendre les tests d’</w:t>
-      </w:r>
-      <w:proofErr w:type="spellStart"/>
+        <w:t>Reprendre les tests d’acceptance d’IceScrum au moyen de la feuille ad hoc d’</w:t>
+      </w:r>
       <w:r>
         <w:rPr>
           <w:b/>
@@ -9951,53 +8778,8 @@
           <w:iCs/>
           <w:color w:val="FF0000"/>
         </w:rPr>
-        <w:t>acceptance</w:t>
-      </w:r>
-      <w:proofErr w:type="spellEnd"/>
-      <w:r>
-        <w:rPr>
-          <w:b/>
-          <w:bCs/>
-          <w:i/>
-          <w:iCs/>
-          <w:color w:val="FF0000"/>
-        </w:rPr>
-        <w:t xml:space="preserve"> d’</w:t>
-      </w:r>
-      <w:proofErr w:type="spellStart"/>
-      <w:r>
-        <w:rPr>
-          <w:b/>
-          <w:bCs/>
-          <w:i/>
-          <w:iCs/>
-          <w:color w:val="FF0000"/>
-        </w:rPr>
-        <w:t>IceScrum</w:t>
-      </w:r>
-      <w:proofErr w:type="spellEnd"/>
-      <w:r>
-        <w:rPr>
-          <w:b/>
-          <w:bCs/>
-          <w:i/>
-          <w:iCs/>
-          <w:color w:val="FF0000"/>
-        </w:rPr>
-        <w:t xml:space="preserve"> au moyen de la feuille ad hoc d’</w:t>
-      </w:r>
-      <w:proofErr w:type="spellStart"/>
-      <w:r>
-        <w:rPr>
-          <w:b/>
-          <w:bCs/>
-          <w:i/>
-          <w:iCs/>
-          <w:color w:val="FF0000"/>
-        </w:rPr>
         <w:t>IceTools</w:t>
       </w:r>
-      <w:proofErr w:type="spellEnd"/>
     </w:p>
     <w:p>
       <w:pPr>
@@ -10007,9 +8789,9 @@
           <w:iCs/>
         </w:rPr>
       </w:pPr>
-      <w:bookmarkStart w:id="23" w:name="_Toc25553322"/>
-      <w:bookmarkStart w:id="24" w:name="_Toc71691026"/>
-      <w:bookmarkStart w:id="25" w:name="_Toc499021845"/>
+      <w:bookmarkStart w:id="22" w:name="_Toc25553322"/>
+      <w:bookmarkStart w:id="23" w:name="_Toc71691026"/>
+      <w:bookmarkStart w:id="24" w:name="_Toc499021845"/>
       <w:r>
         <w:rPr>
           <w:i w:val="0"/>
@@ -10017,21 +8799,21 @@
         </w:rPr>
         <w:t xml:space="preserve">Erreurs </w:t>
       </w:r>
+      <w:bookmarkEnd w:id="22"/>
+      <w:r>
+        <w:rPr>
+          <w:i w:val="0"/>
+          <w:iCs/>
+        </w:rPr>
+        <w:t>restantes</w:t>
+      </w:r>
       <w:bookmarkEnd w:id="23"/>
+      <w:bookmarkEnd w:id="24"/>
       <w:r>
         <w:rPr>
           <w:i w:val="0"/>
           <w:iCs/>
         </w:rPr>
-        <w:t>restantes</w:t>
-      </w:r>
-      <w:bookmarkEnd w:id="24"/>
-      <w:bookmarkEnd w:id="25"/>
-      <w:r>
-        <w:rPr>
-          <w:i w:val="0"/>
-          <w:iCs/>
-        </w:rPr>
         <w:t xml:space="preserve">  </w:t>
       </w:r>
     </w:p>
@@ -10042,7 +8824,7 @@
           <w:i/>
         </w:rPr>
       </w:pPr>
-      <w:bookmarkStart w:id="26" w:name="_Toc25553323"/>
+      <w:bookmarkStart w:id="25" w:name="_Toc25553323"/>
     </w:p>
     <w:p>
       <w:pPr>
@@ -10115,7 +8897,7 @@
         </w:rPr>
         <w:t>Conséquences sur l'utilisation du produit</w:t>
       </w:r>
-      <w:bookmarkEnd w:id="26"/>
+      <w:bookmarkEnd w:id="25"/>
     </w:p>
     <w:p>
       <w:pPr>
@@ -10161,7 +8943,7 @@
         </w:rPr>
         <w:t xml:space="preserve">Reporter la </w:t>
       </w:r>
-      <w:hyperlink r:id="rId21" w:anchor=":~:text=La%20dette%20technique%20survient%20quand,de%20plus%20en%20plus%20fr%C3%A9quents.">
+      <w:hyperlink r:id="rId22" w:anchor=":~:text=La%20dette%20technique%20survient%20quand,de%20plus%20en%20plus%20fr%C3%A9quents.">
         <w:r>
           <w:rPr>
             <w:rStyle w:val="Lienhypertexte"/>
@@ -10201,9 +8983,9 @@
           <w:iCs/>
         </w:rPr>
       </w:pPr>
-      <w:bookmarkStart w:id="27" w:name="_Toc25553326"/>
-      <w:bookmarkStart w:id="28" w:name="_Toc71691029"/>
-      <w:bookmarkStart w:id="29" w:name="_Toc499021846"/>
+      <w:bookmarkStart w:id="26" w:name="_Toc25553326"/>
+      <w:bookmarkStart w:id="27" w:name="_Toc71691029"/>
+      <w:bookmarkStart w:id="28" w:name="_Toc499021846"/>
       <w:r>
         <w:rPr>
           <w:i w:val="0"/>
@@ -10211,16 +8993,16 @@
         </w:rPr>
         <w:t>Liste des documents</w:t>
       </w:r>
+      <w:bookmarkEnd w:id="26"/>
+      <w:r>
+        <w:rPr>
+          <w:i w:val="0"/>
+          <w:iCs/>
+        </w:rPr>
+        <w:t xml:space="preserve"> fournis</w:t>
+      </w:r>
       <w:bookmarkEnd w:id="27"/>
-      <w:r>
-        <w:rPr>
-          <w:i w:val="0"/>
-          <w:iCs/>
-        </w:rPr>
-        <w:t xml:space="preserve"> fournis</w:t>
-      </w:r>
       <w:bookmarkEnd w:id="28"/>
-      <w:bookmarkEnd w:id="29"/>
     </w:p>
     <w:p>
       <w:pPr>
@@ -10274,21 +9056,12 @@
           <w:i/>
         </w:rPr>
       </w:pPr>
-      <w:proofErr w:type="gramStart"/>
       <w:r>
         <w:rPr>
           <w:rFonts w:cs="Arial"/>
           <w:i/>
         </w:rPr>
-        <w:t>le</w:t>
-      </w:r>
-      <w:proofErr w:type="gramEnd"/>
-      <w:r>
-        <w:rPr>
-          <w:rFonts w:cs="Arial"/>
-          <w:i/>
-        </w:rPr>
-        <w:t xml:space="preserve"> rapport de projet</w:t>
+        <w:t>le rapport de projet</w:t>
       </w:r>
     </w:p>
     <w:p>
@@ -10302,21 +9075,12 @@
           <w:i/>
         </w:rPr>
       </w:pPr>
-      <w:proofErr w:type="gramStart"/>
       <w:r>
         <w:rPr>
           <w:rFonts w:cs="Arial"/>
           <w:i/>
         </w:rPr>
-        <w:t>le</w:t>
-      </w:r>
-      <w:proofErr w:type="gramEnd"/>
-      <w:r>
-        <w:rPr>
-          <w:rFonts w:cs="Arial"/>
-          <w:i/>
-        </w:rPr>
-        <w:t xml:space="preserve"> manuel d'Installation (en annexe)</w:t>
+        <w:t>le manuel d'Installation (en annexe)</w:t>
       </w:r>
     </w:p>
     <w:p>
@@ -10330,21 +9094,12 @@
           <w:i/>
         </w:rPr>
       </w:pPr>
-      <w:proofErr w:type="gramStart"/>
       <w:r>
         <w:rPr>
           <w:rFonts w:cs="Arial"/>
           <w:i/>
         </w:rPr>
-        <w:t>le</w:t>
-      </w:r>
-      <w:proofErr w:type="gramEnd"/>
-      <w:r>
-        <w:rPr>
-          <w:rFonts w:cs="Arial"/>
-          <w:i/>
-        </w:rPr>
-        <w:t xml:space="preserve"> manuel d'Utilisation avec des exemples graphiques (en annexe)</w:t>
+        <w:t>le manuel d'Utilisation avec des exemples graphiques (en annexe)</w:t>
       </w:r>
     </w:p>
     <w:p>
@@ -10358,51 +9113,72 @@
           <w:i/>
         </w:rPr>
       </w:pPr>
-      <w:proofErr w:type="gramStart"/>
       <w:r>
         <w:rPr>
           <w:rFonts w:cs="Arial"/>
           <w:i/>
         </w:rPr>
-        <w:t>autres</w:t>
-      </w:r>
-      <w:proofErr w:type="gramEnd"/>
-      <w:r>
+        <w:t>autres…</w:t>
+      </w:r>
+    </w:p>
+    <w:p>
+      <w:pPr>
+        <w:pStyle w:val="Titre2"/>
+        <w:rPr>
+          <w:i w:val="0"/>
+          <w:iCs/>
+        </w:rPr>
+      </w:pPr>
+      <w:r>
+        <w:rPr>
+          <w:i w:val="0"/>
+          <w:iCs/>
+        </w:rPr>
+        <w:t>Utilisation de l’IA</w:t>
+      </w:r>
+    </w:p>
+    <w:p>
+      <w:pPr>
+        <w:pStyle w:val="Titre3"/>
+      </w:pPr>
+      <w:r>
+        <w:t>Version écrit par moi-meme</w:t>
+      </w:r>
+    </w:p>
+    <w:p/>
+    <w:p>
+      <w:pPr>
+        <w:ind w:left="708"/>
         <w:rPr>
           <w:rFonts w:cs="Arial"/>
-          <w:i/>
-        </w:rPr>
-        <w:t>…</w:t>
-      </w:r>
-    </w:p>
-    <w:p>
-      <w:pPr>
-        <w:pStyle w:val="Titre2"/>
-        <w:rPr>
-          <w:i w:val="0"/>
-          <w:iCs/>
-        </w:rPr>
-      </w:pPr>
-      <w:r>
-        <w:rPr>
-          <w:i w:val="0"/>
-          <w:iCs/>
-        </w:rPr>
-        <w:t>Utilisation de l’IA</w:t>
-      </w:r>
+          <w:iCs/>
+        </w:rPr>
+      </w:pPr>
+      <w:r>
+        <w:rPr>
+          <w:rFonts w:cs="Arial"/>
+          <w:iCs/>
+        </w:rPr>
+        <w:lastRenderedPageBreak/>
+        <w:t>Personnellement j’ai une vision de l’IA d’une technologie révolutionnaire pour mon métier. Plein de technologie ont bouleverser des métiers mais dans l’informatique celui-là est très violent. Pendant mon stage de 1 ans pour réaliser des programmes « simple » l’IA ma prouvé qu’il le fessait 100x plus vite que moi. Mais à la fin du stage comme je disais « Je ne sais plus coder » j’ai dû me remémorer des taches que je fessais sur un coup de tête avant. L’utilisation de l’IA est pour moi dangereuse car on ne fait plus les choses simples qu’on en oublie plus tard de comment les faires. Du coup c’est un gain de temps énorme. Pour ce projet je vais me permettre d’utiliser l’IA pour avoir des explications mais pas pour coder car pour le PAPRO1 je dois essayer de prendre en main react natif puisque c’est ma première fois. Lors du TPI je me permettrai de l’utiliser pour gagne du temps sur les tâches qui peuvent être raccourci par l’IA lors de la réalisation des users storys.</w:t>
+      </w:r>
+    </w:p>
+    <w:p>
+      <w:pPr>
+        <w:ind w:left="426"/>
+        <w:rPr>
+          <w:rFonts w:cs="Arial"/>
+          <w:iCs/>
+        </w:rPr>
+      </w:pPr>
     </w:p>
     <w:p>
       <w:pPr>
         <w:pStyle w:val="Titre3"/>
       </w:pPr>
       <w:r>
-        <w:t xml:space="preserve">Version écrit par </w:t>
-      </w:r>
-      <w:proofErr w:type="spellStart"/>
-      <w:r>
-        <w:t>moi-meme</w:t>
-      </w:r>
-      <w:proofErr w:type="spellEnd"/>
+        <w:t>Version écrite par ChatGPT</w:t>
+      </w:r>
     </w:p>
     <w:p/>
     <w:p>
@@ -10418,191 +9194,80 @@
           <w:rFonts w:cs="Arial"/>
           <w:iCs/>
         </w:rPr>
-        <w:t xml:space="preserve">Personnellement j’ai une vision de l’IA d’une technologie révolutionnaire pour mon métier. Plein de technologie ont bouleverser des métiers mais dans l’informatique celui-là est très violent. Pendant mon stage de 1 ans pour réaliser des programmes « simple » l’IA ma prouvé qu’il le fessait 100x plus </w:t>
-      </w:r>
-      <w:r>
+        <w:t>Pour moi, l'intelligence artificielle (IA) change complètement la donne dans mon boulot. C'est incroyable comment elle peut tout faire beaucoup plus vite que nous. Par exemple, pendant mon stage d'un an où je devais coder des trucs simples, l'IA a montré qu'elle pouvait le faire 100 fois plus vite que moi. Ça m'a tellement surpris que j'ai fini par dire que j'avais "oublié comment coder" parce que je devais me rappeler comment faire des choses que je faisais facilement avant.</w:t>
+      </w:r>
+    </w:p>
+    <w:p>
+      <w:pPr>
+        <w:ind w:left="708"/>
         <w:rPr>
           <w:rFonts w:cs="Arial"/>
           <w:iCs/>
         </w:rPr>
-        <w:lastRenderedPageBreak/>
-        <w:t xml:space="preserve">vite que moi. Mais à la fin du stage comme je disais « Je ne sais plus coder » j’ai dû me remémorer des taches que je fessais sur un coup de tête avant. L’utilisation de l’IA est pour moi dangereuse car on ne fait plus les choses simples qu’on en oublie plus tard de comment les faires. Du coup c’est un gain de temps énorme. Pour ce projet je vais me permettre d’utiliser l’IA pour avoir des explications mais pas pour coder car pour le PAPRO1 je dois essayer de prendre en main </w:t>
-      </w:r>
-      <w:proofErr w:type="spellStart"/>
-      <w:r>
+      </w:pPr>
+    </w:p>
+    <w:p>
+      <w:pPr>
+        <w:ind w:left="708"/>
         <w:rPr>
           <w:rFonts w:cs="Arial"/>
           <w:iCs/>
         </w:rPr>
-        <w:t>react</w:t>
-      </w:r>
-      <w:proofErr w:type="spellEnd"/>
+      </w:pPr>
       <w:r>
         <w:rPr>
           <w:rFonts w:cs="Arial"/>
           <w:iCs/>
         </w:rPr>
-        <w:t xml:space="preserve"> natif puisque c’est ma première fois. Lors du TPI je me permettrai de l’utiliser pour gagne du temps sur les tâches qui peuvent être raccourci par l’IA lors de la réalisation des </w:t>
-      </w:r>
-      <w:proofErr w:type="spellStart"/>
-      <w:r>
+        <w:t>L'IA, c'est super pour gagner du temps, mais ça peut aussi nous faire oublier comment faire les choses par nous-mêmes. C'est un peu comme tricher à un examen : ça aide sur le moment, mais après on ne sait plus rien faire sans aide.</w:t>
+      </w:r>
+    </w:p>
+    <w:p>
+      <w:pPr>
+        <w:ind w:left="708"/>
         <w:rPr>
           <w:rFonts w:cs="Arial"/>
           <w:iCs/>
         </w:rPr>
-        <w:t>users</w:t>
-      </w:r>
-      <w:proofErr w:type="spellEnd"/>
-      <w:r>
+      </w:pPr>
+    </w:p>
+    <w:p>
+      <w:pPr>
+        <w:ind w:left="708"/>
         <w:rPr>
           <w:rFonts w:cs="Arial"/>
           <w:iCs/>
         </w:rPr>
-        <w:t xml:space="preserve"> </w:t>
-      </w:r>
-      <w:proofErr w:type="spellStart"/>
+      </w:pPr>
       <w:r>
         <w:rPr>
           <w:rFonts w:cs="Arial"/>
           <w:iCs/>
         </w:rPr>
-        <w:t>storys</w:t>
-      </w:r>
-      <w:proofErr w:type="spellEnd"/>
-      <w:r>
+        <w:t>Quand même, je vais utiliser l'IA pour m'aider à comprendre des choses sur mon projet, mais je vais essayer de coder moi-même. Pour mon projet PAPRO1, je vais apprendre à utiliser React Native, quelque chose de nouveau pour moi. Et pour un autre projet, le TPI, je compte utiliser l'IA pour aller plus vite sur certaines parties, surtout pour écrire les plans de ce que je veux faire.</w:t>
+      </w:r>
+    </w:p>
+    <w:p>
+      <w:pPr>
+        <w:ind w:left="708"/>
         <w:rPr>
           <w:rFonts w:cs="Arial"/>
           <w:iCs/>
         </w:rPr>
-        <w:t>.</w:t>
-      </w:r>
-    </w:p>
-    <w:p>
-      <w:pPr>
-        <w:ind w:left="426"/>
+      </w:pPr>
+    </w:p>
+    <w:p>
+      <w:pPr>
+        <w:ind w:left="708"/>
+        <w:rPr>
+          <w:szCs w:val="14"/>
+        </w:rPr>
+      </w:pPr>
+      <w:r>
         <w:rPr>
           <w:rFonts w:cs="Arial"/>
           <w:iCs/>
         </w:rPr>
-      </w:pPr>
-    </w:p>
-    <w:p>
-      <w:pPr>
-        <w:pStyle w:val="Titre3"/>
-      </w:pPr>
-      <w:r>
-        <w:t xml:space="preserve">Version écrite par </w:t>
-      </w:r>
-      <w:proofErr w:type="spellStart"/>
-      <w:r>
-        <w:t>ChatGPT</w:t>
-      </w:r>
-      <w:proofErr w:type="spellEnd"/>
-    </w:p>
-    <w:p/>
-    <w:p>
-      <w:pPr>
-        <w:ind w:left="708"/>
-        <w:rPr>
-          <w:rFonts w:cs="Arial"/>
-          <w:iCs/>
-        </w:rPr>
-      </w:pPr>
-      <w:r>
-        <w:rPr>
-          <w:rFonts w:cs="Arial"/>
-          <w:iCs/>
-        </w:rPr>
-        <w:t>Pour moi, l'intelligence artificielle (IA) change complètement la donne dans mon boulot. C'est incroyable comment elle peut tout faire beaucoup plus vite que nous. Par exemple, pendant mon stage d'un an où je devais coder des trucs simples, l'IA a montré qu'elle pouvait le faire 100 fois plus vite que moi. Ça m'a tellement surpris que j'ai fini par dire que j'avais "oublié comment coder" parce que je devais me rappeler comment faire des choses que je faisais facilement avant.</w:t>
-      </w:r>
-    </w:p>
-    <w:p>
-      <w:pPr>
-        <w:ind w:left="708"/>
-        <w:rPr>
-          <w:rFonts w:cs="Arial"/>
-          <w:iCs/>
-        </w:rPr>
-      </w:pPr>
-    </w:p>
-    <w:p>
-      <w:pPr>
-        <w:ind w:left="708"/>
-        <w:rPr>
-          <w:rFonts w:cs="Arial"/>
-          <w:iCs/>
-        </w:rPr>
-      </w:pPr>
-      <w:r>
-        <w:rPr>
-          <w:rFonts w:cs="Arial"/>
-          <w:iCs/>
-        </w:rPr>
-        <w:t>L'IA, c'est super pour gagner du temps, mais ça peut aussi nous faire oublier comment faire les choses par nous-mêmes. C'est un peu comme tricher à un examen : ça aide sur le moment, mais après on ne sait plus rien faire sans aide.</w:t>
-      </w:r>
-    </w:p>
-    <w:p>
-      <w:pPr>
-        <w:ind w:left="708"/>
-        <w:rPr>
-          <w:rFonts w:cs="Arial"/>
-          <w:iCs/>
-        </w:rPr>
-      </w:pPr>
-    </w:p>
-    <w:p>
-      <w:pPr>
-        <w:ind w:left="708"/>
-        <w:rPr>
-          <w:rFonts w:cs="Arial"/>
-          <w:iCs/>
-        </w:rPr>
-      </w:pPr>
-      <w:r>
-        <w:rPr>
-          <w:rFonts w:cs="Arial"/>
-          <w:iCs/>
-        </w:rPr>
-        <w:t xml:space="preserve">Quand même, je vais utiliser l'IA pour m'aider à comprendre des choses sur mon projet, mais je vais essayer de coder moi-même. Pour mon projet PAPRO1, je vais apprendre à utiliser </w:t>
-      </w:r>
-      <w:proofErr w:type="spellStart"/>
-      <w:r>
-        <w:rPr>
-          <w:rFonts w:cs="Arial"/>
-          <w:iCs/>
-        </w:rPr>
-        <w:t>React</w:t>
-      </w:r>
-      <w:proofErr w:type="spellEnd"/>
-      <w:r>
-        <w:rPr>
-          <w:rFonts w:cs="Arial"/>
-          <w:iCs/>
-        </w:rPr>
-        <w:t xml:space="preserve"> Native, quelque chose de nouveau pour moi. Et pour un autre projet, le TPI, je compte utiliser l'IA pour aller plus vite sur certaines parties, surtout pour écrire les plans de ce que je veux faire.</w:t>
-      </w:r>
-    </w:p>
-    <w:p>
-      <w:pPr>
-        <w:ind w:left="708"/>
-        <w:rPr>
-          <w:rFonts w:cs="Arial"/>
-          <w:iCs/>
-        </w:rPr>
-      </w:pPr>
-    </w:p>
-    <w:p>
-      <w:pPr>
-        <w:ind w:left="708"/>
-        <w:rPr>
-          <w:szCs w:val="14"/>
-        </w:rPr>
-      </w:pPr>
-      <w:r>
-        <w:rPr>
-          <w:rFonts w:cs="Arial"/>
-          <w:iCs/>
-        </w:rPr>
         <w:t>Je pense que c'est un bon plan : utiliser l'IA pour aider, mais sans oublier d'apprendre et de faire les choses moi-même. C'est comme avoir un super outil qui peut faire plein de trucs, mais je veux aussi m'assurer de savoir comment les faire sans aide.</w:t>
       </w:r>
     </w:p>
@@ -10613,18 +9278,18 @@
           <w:tab w:val="num" w:pos="360"/>
         </w:tabs>
       </w:pPr>
-      <w:bookmarkStart w:id="30" w:name="_Toc25553328"/>
-      <w:bookmarkStart w:id="31" w:name="_Toc71703263"/>
-      <w:bookmarkStart w:id="32" w:name="_Toc499021847"/>
+      <w:bookmarkStart w:id="29" w:name="_Toc25553328"/>
+      <w:bookmarkStart w:id="30" w:name="_Toc71703263"/>
+      <w:bookmarkStart w:id="31" w:name="_Toc499021847"/>
       <w:r>
         <w:t>C</w:t>
       </w:r>
+      <w:bookmarkEnd w:id="29"/>
       <w:bookmarkEnd w:id="30"/>
+      <w:r>
+        <w:t>onclusions</w:t>
+      </w:r>
       <w:bookmarkEnd w:id="31"/>
-      <w:r>
-        <w:t>onclusions</w:t>
-      </w:r>
-      <w:bookmarkEnd w:id="32"/>
     </w:p>
     <w:p>
       <w:pPr>
@@ -10757,6 +9422,7 @@
           <w:rFonts w:cs="Arial"/>
           <w:i/>
         </w:rPr>
+        <w:lastRenderedPageBreak/>
         <w:t>Suites possibles pour le projet (évolutions &amp; améliorations)</w:t>
       </w:r>
     </w:p>
@@ -10787,15 +9453,34 @@
           <w:tab w:val="num" w:pos="360"/>
         </w:tabs>
       </w:pPr>
-      <w:bookmarkStart w:id="33" w:name="_Toc71703264"/>
-      <w:bookmarkStart w:id="34" w:name="_Toc499021848"/>
+      <w:bookmarkStart w:id="32" w:name="_Toc71703264"/>
+      <w:bookmarkStart w:id="33" w:name="_Toc499021848"/>
       <w:r>
         <w:lastRenderedPageBreak/>
         <w:t>A</w:t>
       </w:r>
+      <w:bookmarkEnd w:id="32"/>
+      <w:r>
+        <w:t>nnexes</w:t>
+      </w:r>
       <w:bookmarkEnd w:id="33"/>
-      <w:r>
-        <w:t>nnexes</w:t>
+    </w:p>
+    <w:p/>
+    <w:p>
+      <w:pPr>
+        <w:pStyle w:val="Titre2"/>
+        <w:rPr>
+          <w:i w:val="0"/>
+          <w:iCs/>
+        </w:rPr>
+      </w:pPr>
+      <w:bookmarkStart w:id="34" w:name="_Toc499021849"/>
+      <w:r>
+        <w:rPr>
+          <w:i w:val="0"/>
+          <w:iCs/>
+        </w:rPr>
+        <w:t>Résumé du rapport du TPI / version succincte de la documentation</w:t>
       </w:r>
       <w:bookmarkEnd w:id="34"/>
     </w:p>
@@ -10808,17 +9493,70 @@
           <w:iCs/>
         </w:rPr>
       </w:pPr>
-      <w:bookmarkStart w:id="35" w:name="_Toc499021849"/>
+      <w:bookmarkStart w:id="35" w:name="_Toc71703265"/>
+      <w:bookmarkStart w:id="36" w:name="_Toc499021850"/>
       <w:r>
         <w:rPr>
           <w:i w:val="0"/>
           <w:iCs/>
         </w:rPr>
-        <w:t>Résumé du rapport du TPI / version succincte de la documentation</w:t>
+        <w:t>Sources – Bibliographie</w:t>
       </w:r>
       <w:bookmarkEnd w:id="35"/>
-    </w:p>
-    <w:p/>
+      <w:bookmarkEnd w:id="36"/>
+    </w:p>
+    <w:p>
+      <w:pPr>
+        <w:ind w:left="426"/>
+        <w:rPr>
+          <w:iCs/>
+        </w:rPr>
+      </w:pPr>
+    </w:p>
+    <w:p>
+      <w:pPr>
+        <w:ind w:left="426"/>
+        <w:rPr>
+          <w:i/>
+          <w:iCs/>
+        </w:rPr>
+      </w:pPr>
+      <w:r>
+        <w:rPr>
+          <w:i/>
+          <w:iCs/>
+        </w:rPr>
+        <w:t>Liste des livres utilisé</w:t>
+      </w:r>
+      <w:r>
+        <w:rPr>
+          <w:i/>
+          <w:iCs/>
+        </w:rPr>
+        <w:t>s</w:t>
+      </w:r>
+      <w:r>
+        <w:rPr>
+          <w:i/>
+          <w:iCs/>
+        </w:rPr>
+        <w:t xml:space="preserve"> (Titre, auteur, date), des sites Internet (URL) consultés, des articles (Revue, date, titre, </w:t>
+      </w:r>
+      <w:r>
+        <w:rPr>
+          <w:i/>
+          <w:iCs/>
+        </w:rPr>
+        <w:t>auteur) …</w:t>
+      </w:r>
+      <w:r>
+        <w:rPr>
+          <w:i/>
+          <w:iCs/>
+        </w:rPr>
+        <w:t xml:space="preserve"> Et de toutes les aides externes (noms)   </w:t>
+      </w:r>
+    </w:p>
     <w:p>
       <w:pPr>
         <w:pStyle w:val="Titre2"/>
@@ -10827,98 +9565,26 @@
           <w:iCs/>
         </w:rPr>
       </w:pPr>
-      <w:bookmarkStart w:id="36" w:name="_Toc71703265"/>
-      <w:bookmarkStart w:id="37" w:name="_Toc499021850"/>
+      <w:bookmarkStart w:id="37" w:name="_Toc25553330"/>
+      <w:bookmarkStart w:id="38" w:name="_Toc71703266"/>
+      <w:bookmarkStart w:id="39" w:name="_Toc499021851"/>
       <w:r>
         <w:rPr>
           <w:i w:val="0"/>
           <w:iCs/>
         </w:rPr>
-        <w:t>Sources – Bibliographie</w:t>
-      </w:r>
-      <w:bookmarkEnd w:id="36"/>
+        <w:t xml:space="preserve">Journal de </w:t>
+      </w:r>
       <w:bookmarkEnd w:id="37"/>
-    </w:p>
-    <w:p>
-      <w:pPr>
-        <w:ind w:left="426"/>
-        <w:rPr>
-          <w:iCs/>
-        </w:rPr>
-      </w:pPr>
-    </w:p>
-    <w:p>
-      <w:pPr>
-        <w:ind w:left="426"/>
-        <w:rPr>
-          <w:i/>
-          <w:iCs/>
-        </w:rPr>
-      </w:pPr>
-      <w:r>
-        <w:rPr>
-          <w:i/>
-          <w:iCs/>
-        </w:rPr>
-        <w:t>Liste des livres utilisé</w:t>
-      </w:r>
-      <w:r>
-        <w:rPr>
-          <w:i/>
-          <w:iCs/>
-        </w:rPr>
-        <w:t>s</w:t>
-      </w:r>
-      <w:r>
-        <w:rPr>
-          <w:i/>
-          <w:iCs/>
-        </w:rPr>
-        <w:t xml:space="preserve"> (Titre, auteur, date), des sites Internet (URL) consultés, des articles (Revue, date, titre, </w:t>
-      </w:r>
-      <w:r>
-        <w:rPr>
-          <w:i/>
-          <w:iCs/>
-        </w:rPr>
-        <w:t>auteur) …</w:t>
-      </w:r>
-      <w:r>
-        <w:rPr>
-          <w:i/>
-          <w:iCs/>
-        </w:rPr>
-        <w:t xml:space="preserve"> Et de toutes les aides externes (noms)   </w:t>
-      </w:r>
-    </w:p>
-    <w:p>
-      <w:pPr>
-        <w:pStyle w:val="Titre2"/>
+      <w:bookmarkEnd w:id="38"/>
+      <w:r>
         <w:rPr>
           <w:i w:val="0"/>
           <w:iCs/>
         </w:rPr>
-      </w:pPr>
-      <w:bookmarkStart w:id="38" w:name="_Toc25553330"/>
-      <w:bookmarkStart w:id="39" w:name="_Toc71703266"/>
-      <w:bookmarkStart w:id="40" w:name="_Toc499021851"/>
-      <w:r>
-        <w:rPr>
-          <w:i w:val="0"/>
-          <w:iCs/>
-        </w:rPr>
-        <w:t xml:space="preserve">Journal de </w:t>
-      </w:r>
-      <w:bookmarkEnd w:id="38"/>
+        <w:t>travail</w:t>
+      </w:r>
       <w:bookmarkEnd w:id="39"/>
-      <w:r>
-        <w:rPr>
-          <w:i w:val="0"/>
-          <w:iCs/>
-        </w:rPr>
-        <w:t>travail</w:t>
-      </w:r>
-      <w:bookmarkEnd w:id="40"/>
     </w:p>
     <w:p/>
     <w:tbl>
@@ -11148,7 +9814,7 @@
           <w:color w:val="FF0000"/>
         </w:rPr>
       </w:pPr>
-      <w:bookmarkStart w:id="41" w:name="_Toc25553331"/>
+      <w:bookmarkStart w:id="40" w:name="_Toc25553331"/>
     </w:p>
     <w:p>
       <w:pPr>
@@ -11171,7 +9837,6 @@
         </w:rPr>
         <w:t xml:space="preserve">Référence à votre journal de travail (en PDF) automatiquement généré par </w:t>
       </w:r>
-      <w:proofErr w:type="spellStart"/>
       <w:r>
         <w:rPr>
           <w:b/>
@@ -11182,7 +9847,6 @@
         </w:rPr>
         <w:t>IceTools</w:t>
       </w:r>
-      <w:proofErr w:type="spellEnd"/>
     </w:p>
     <w:p>
       <w:pPr>
@@ -11193,8 +9857,8 @@
           <w:strike/>
         </w:rPr>
       </w:pPr>
-      <w:bookmarkStart w:id="42" w:name="_Toc71703267"/>
-      <w:bookmarkStart w:id="43" w:name="_Toc499021852"/>
+      <w:bookmarkStart w:id="41" w:name="_Toc71703267"/>
+      <w:bookmarkStart w:id="42" w:name="_Toc499021852"/>
       <w:r>
         <w:rPr>
           <w:i w:val="0"/>
@@ -11203,102 +9867,102 @@
         </w:rPr>
         <w:t>Manuel d'Installation</w:t>
       </w:r>
+      <w:bookmarkEnd w:id="40"/>
       <w:bookmarkEnd w:id="41"/>
       <w:bookmarkEnd w:id="42"/>
+    </w:p>
+    <w:p/>
+    <w:p>
+      <w:pPr>
+        <w:pStyle w:val="Titre2"/>
+        <w:rPr>
+          <w:i w:val="0"/>
+          <w:iCs/>
+        </w:rPr>
+      </w:pPr>
+      <w:bookmarkStart w:id="43" w:name="_Toc25553332"/>
+      <w:bookmarkStart w:id="44" w:name="_Toc71703268"/>
+      <w:bookmarkStart w:id="45" w:name="_Toc499021853"/>
+      <w:r>
+        <w:rPr>
+          <w:i w:val="0"/>
+          <w:iCs/>
+        </w:rPr>
+        <w:t>Manuel d'Utilisation</w:t>
+      </w:r>
       <w:bookmarkEnd w:id="43"/>
-    </w:p>
-    <w:p/>
-    <w:p>
-      <w:pPr>
-        <w:pStyle w:val="Titre2"/>
-        <w:rPr>
-          <w:i w:val="0"/>
-          <w:iCs/>
-        </w:rPr>
-      </w:pPr>
-      <w:bookmarkStart w:id="44" w:name="_Toc25553332"/>
-      <w:bookmarkStart w:id="45" w:name="_Toc71703268"/>
-      <w:bookmarkStart w:id="46" w:name="_Toc499021853"/>
-      <w:r>
-        <w:rPr>
-          <w:i w:val="0"/>
-          <w:iCs/>
-        </w:rPr>
-        <w:t>Manuel d'Utilisation</w:t>
-      </w:r>
       <w:bookmarkEnd w:id="44"/>
       <w:bookmarkEnd w:id="45"/>
+    </w:p>
+    <w:p/>
+    <w:p>
+      <w:pPr>
+        <w:pStyle w:val="Titre2"/>
+        <w:rPr>
+          <w:i w:val="0"/>
+          <w:iCs/>
+        </w:rPr>
+      </w:pPr>
+      <w:bookmarkStart w:id="46" w:name="_Toc71703270"/>
+      <w:bookmarkStart w:id="47" w:name="_Toc499021854"/>
+      <w:bookmarkStart w:id="48" w:name="_Toc25553334"/>
+      <w:r>
+        <w:rPr>
+          <w:i w:val="0"/>
+          <w:iCs/>
+        </w:rPr>
+        <w:t>A</w:t>
+      </w:r>
+      <w:r>
+        <w:rPr>
+          <w:i w:val="0"/>
+          <w:iCs/>
+        </w:rPr>
+        <w:t>rchives du projet</w:t>
+      </w:r>
       <w:bookmarkEnd w:id="46"/>
+      <w:bookmarkEnd w:id="47"/>
+      <w:r>
+        <w:rPr>
+          <w:i w:val="0"/>
+          <w:iCs/>
+        </w:rPr>
+        <w:t xml:space="preserve"> </w:t>
+      </w:r>
+      <w:bookmarkEnd w:id="48"/>
     </w:p>
     <w:p/>
     <w:p>
       <w:pPr>
-        <w:pStyle w:val="Titre2"/>
-        <w:rPr>
-          <w:i w:val="0"/>
-          <w:iCs/>
-        </w:rPr>
-      </w:pPr>
-      <w:bookmarkStart w:id="47" w:name="_Toc71703270"/>
-      <w:bookmarkStart w:id="48" w:name="_Toc499021854"/>
-      <w:bookmarkStart w:id="49" w:name="_Toc25553334"/>
-      <w:r>
-        <w:rPr>
-          <w:i w:val="0"/>
-          <w:iCs/>
-        </w:rPr>
-        <w:t>A</w:t>
-      </w:r>
-      <w:r>
-        <w:rPr>
-          <w:i w:val="0"/>
-          <w:iCs/>
-        </w:rPr>
-        <w:t>rchives du projet</w:t>
-      </w:r>
-      <w:bookmarkEnd w:id="47"/>
-      <w:bookmarkEnd w:id="48"/>
-      <w:r>
-        <w:rPr>
-          <w:i w:val="0"/>
-          <w:iCs/>
-        </w:rPr>
-        <w:t xml:space="preserve"> </w:t>
-      </w:r>
-      <w:bookmarkEnd w:id="49"/>
+        <w:ind w:left="426"/>
+        <w:rPr>
+          <w:i/>
+        </w:rPr>
+      </w:pPr>
+      <w:r>
+        <w:rPr>
+          <w:i/>
+        </w:rPr>
+        <w:t>Media</w:t>
+      </w:r>
+      <w:r>
+        <w:rPr>
+          <w:i/>
+        </w:rPr>
+        <w:t xml:space="preserve">, … dans une fourre en plastique </w:t>
+      </w:r>
     </w:p>
     <w:p/>
     <w:p>
       <w:pPr>
-        <w:ind w:left="426"/>
-        <w:rPr>
-          <w:i/>
-        </w:rPr>
-      </w:pPr>
-      <w:r>
-        <w:rPr>
-          <w:i/>
-        </w:rPr>
-        <w:t>Media</w:t>
-      </w:r>
-      <w:r>
-        <w:rPr>
-          <w:i/>
-        </w:rPr>
-        <w:t xml:space="preserve">, … dans une fourre en plastique </w:t>
-      </w:r>
-    </w:p>
-    <w:p/>
-    <w:p>
-      <w:pPr>
         <w:rPr>
           <w:szCs w:val="14"/>
         </w:rPr>
       </w:pPr>
     </w:p>
     <w:sectPr>
-      <w:headerReference w:type="default" r:id="rId22"/>
-      <w:footerReference w:type="default" r:id="rId23"/>
+      <w:headerReference w:type="default" r:id="rId23"/>
+      <w:footerReference w:type="default" r:id="rId24"/>
       <w:pgSz w:w="11906" w:h="16838" w:code="9"/>
       <w:pgMar w:top="1418" w:right="1418" w:bottom="1418" w:left="1418" w:header="720" w:footer="720" w:gutter="0"/>
       <w:cols w:space="720"/>
@@ -11309,7 +9973,7 @@
 </file>
 
 <file path=word/comments.xml><?xml version="1.0" encoding="utf-8"?>
-<w:comments xmlns:wpc="http://schemas.microsoft.com/office/word/2010/wordprocessingCanvas" xmlns:cx="http://schemas.microsoft.com/office/drawing/2014/chartex" xmlns:cx1="http://schemas.microsoft.com/office/drawing/2015/9/8/chartex" xmlns:mc="http://schemas.openxmlformats.org/markup-compatibility/2006" xmlns:o="urn:schemas-microsoft-com:office:office" xmlns:r="http://schemas.openxmlformats.org/officeDocument/2006/relationships" xmlns:m="http://schemas.openxmlformats.org/officeDocument/2006/math" xmlns:v="urn:schemas-microsoft-com:vml" xmlns:wp14="http://schemas.microsoft.com/office/word/2010/wordprocessingDrawing" xmlns:wp="http://schemas.openxmlformats.org/drawingml/2006/wordprocessingDrawing" xmlns:w10="urn:schemas-microsoft-com:office:word" xmlns:w="http://schemas.openxmlformats.org/wordprocessingml/2006/main" xmlns:w14="http://schemas.microsoft.com/office/word/2010/wordml" xmlns:w15="http://schemas.microsoft.com/office/word/2012/wordml" xmlns:w16se="http://schemas.microsoft.com/office/word/2015/wordml/symex" xmlns:wpg="http://schemas.microsoft.com/office/word/2010/wordprocessingGroup" xmlns:wpi="http://schemas.microsoft.com/office/word/2010/wordprocessingInk" xmlns:wne="http://schemas.microsoft.com/office/word/2006/wordml" xmlns:wps="http://schemas.microsoft.com/office/word/2010/wordprocessingShape" mc:Ignorable="w14 w15 w16se wp14">
+<w:comments xmlns:wpc="http://schemas.microsoft.com/office/word/2010/wordprocessingCanvas" xmlns:cx="http://schemas.microsoft.com/office/drawing/2014/chartex" xmlns:cx1="http://schemas.microsoft.com/office/drawing/2015/9/8/chartex" xmlns:cx2="http://schemas.microsoft.com/office/drawing/2015/10/21/chartex" xmlns:cx3="http://schemas.microsoft.com/office/drawing/2016/5/9/chartex" xmlns:cx4="http://schemas.microsoft.com/office/drawing/2016/5/10/chartex" xmlns:cx5="http://schemas.microsoft.com/office/drawing/2016/5/11/chartex" xmlns:cx6="http://schemas.microsoft.com/office/drawing/2016/5/12/chartex" xmlns:cx7="http://schemas.microsoft.com/office/drawing/2016/5/13/chartex" xmlns:cx8="http://schemas.microsoft.com/office/drawing/2016/5/14/chartex" xmlns:mc="http://schemas.openxmlformats.org/markup-compatibility/2006" xmlns:aink="http://schemas.microsoft.com/office/drawing/2016/ink" xmlns:am3d="http://schemas.microsoft.com/office/drawing/2017/model3d" xmlns:o="urn:schemas-microsoft-com:office:office" xmlns:oel="http://schemas.microsoft.com/office/2019/extlst" xmlns:r="http://schemas.openxmlformats.org/officeDocument/2006/relationships" xmlns:m="http://schemas.openxmlformats.org/officeDocument/2006/math" xmlns:v="urn:schemas-microsoft-com:vml" xmlns:wp14="http://schemas.microsoft.com/office/word/2010/wordprocessingDrawing" xmlns:wp="http://schemas.openxmlformats.org/drawingml/2006/wordprocessingDrawing" xmlns:w10="urn:schemas-microsoft-com:office:word" xmlns:w="http://schemas.openxmlformats.org/wordprocessingml/2006/main" xmlns:w14="http://schemas.microsoft.com/office/word/2010/wordml" xmlns:w15="http://schemas.microsoft.com/office/word/2012/wordml" xmlns:w16cex="http://schemas.microsoft.com/office/word/2018/wordml/cex" xmlns:w16cid="http://schemas.microsoft.com/office/word/2016/wordml/cid" xmlns:w16="http://schemas.microsoft.com/office/word/2018/wordml" xmlns:w16sdtdh="http://schemas.microsoft.com/office/word/2020/wordml/sdtdatahash" xmlns:w16se="http://schemas.microsoft.com/office/word/2015/wordml/symex" xmlns:wpg="http://schemas.microsoft.com/office/word/2010/wordprocessingGroup" xmlns:wpi="http://schemas.microsoft.com/office/word/2010/wordprocessingInk" xmlns:wne="http://schemas.microsoft.com/office/word/2006/wordml" xmlns:wps="http://schemas.microsoft.com/office/word/2010/wordprocessingShape" mc:Ignorable="w14 w15 w16se w16cid w16 w16cex w16sdtdh wp14">
   <w:comment w:id="6" w:author="Xavier Carrel" w:date="2023-05-26T09:19:00Z" w:initials="XCL">
     <w:p>
       <w:r>
@@ -11340,13 +10004,19 @@
 </file>
 
 <file path=word/commentsExtended.xml><?xml version="1.0" encoding="utf-8"?>
-<w15:commentsEx xmlns:wpc="http://schemas.microsoft.com/office/word/2010/wordprocessingCanvas" xmlns:cx="http://schemas.microsoft.com/office/drawing/2014/chartex" xmlns:cx1="http://schemas.microsoft.com/office/drawing/2015/9/8/chartex" xmlns:mc="http://schemas.openxmlformats.org/markup-compatibility/2006" xmlns:o="urn:schemas-microsoft-com:office:office" xmlns:r="http://schemas.openxmlformats.org/officeDocument/2006/relationships" xmlns:m="http://schemas.openxmlformats.org/officeDocument/2006/math" xmlns:v="urn:schemas-microsoft-com:vml" xmlns:wp14="http://schemas.microsoft.com/office/word/2010/wordprocessingDrawing" xmlns:wp="http://schemas.openxmlformats.org/drawingml/2006/wordprocessingDrawing" xmlns:w10="urn:schemas-microsoft-com:office:word" xmlns:w="http://schemas.openxmlformats.org/wordprocessingml/2006/main" xmlns:w14="http://schemas.microsoft.com/office/word/2010/wordml" xmlns:w15="http://schemas.microsoft.com/office/word/2012/wordml" xmlns:w16se="http://schemas.microsoft.com/office/word/2015/wordml/symex" xmlns:wpg="http://schemas.microsoft.com/office/word/2010/wordprocessingGroup" xmlns:wpi="http://schemas.microsoft.com/office/word/2010/wordprocessingInk" xmlns:wne="http://schemas.microsoft.com/office/word/2006/wordml" xmlns:wps="http://schemas.microsoft.com/office/word/2010/wordprocessingShape" mc:Ignorable="w14 w15 w16se wp14">
+<w15:commentsEx xmlns:wpc="http://schemas.microsoft.com/office/word/2010/wordprocessingCanvas" xmlns:cx="http://schemas.microsoft.com/office/drawing/2014/chartex" xmlns:cx1="http://schemas.microsoft.com/office/drawing/2015/9/8/chartex" xmlns:cx2="http://schemas.microsoft.com/office/drawing/2015/10/21/chartex" xmlns:cx3="http://schemas.microsoft.com/office/drawing/2016/5/9/chartex" xmlns:cx4="http://schemas.microsoft.com/office/drawing/2016/5/10/chartex" xmlns:cx5="http://schemas.microsoft.com/office/drawing/2016/5/11/chartex" xmlns:cx6="http://schemas.microsoft.com/office/drawing/2016/5/12/chartex" xmlns:cx7="http://schemas.microsoft.com/office/drawing/2016/5/13/chartex" xmlns:cx8="http://schemas.microsoft.com/office/drawing/2016/5/14/chartex" xmlns:mc="http://schemas.openxmlformats.org/markup-compatibility/2006" xmlns:aink="http://schemas.microsoft.com/office/drawing/2016/ink" xmlns:am3d="http://schemas.microsoft.com/office/drawing/2017/model3d" xmlns:o="urn:schemas-microsoft-com:office:office" xmlns:oel="http://schemas.microsoft.com/office/2019/extlst" xmlns:r="http://schemas.openxmlformats.org/officeDocument/2006/relationships" xmlns:m="http://schemas.openxmlformats.org/officeDocument/2006/math" xmlns:v="urn:schemas-microsoft-com:vml" xmlns:wp14="http://schemas.microsoft.com/office/word/2010/wordprocessingDrawing" xmlns:wp="http://schemas.openxmlformats.org/drawingml/2006/wordprocessingDrawing" xmlns:w10="urn:schemas-microsoft-com:office:word" xmlns:w="http://schemas.openxmlformats.org/wordprocessingml/2006/main" xmlns:w14="http://schemas.microsoft.com/office/word/2010/wordml" xmlns:w15="http://schemas.microsoft.com/office/word/2012/wordml" xmlns:w16cex="http://schemas.microsoft.com/office/word/2018/wordml/cex" xmlns:w16cid="http://schemas.microsoft.com/office/word/2016/wordml/cid" xmlns:w16="http://schemas.microsoft.com/office/word/2018/wordml" xmlns:w16sdtdh="http://schemas.microsoft.com/office/word/2020/wordml/sdtdatahash" xmlns:w16se="http://schemas.microsoft.com/office/word/2015/wordml/symex" xmlns:wpg="http://schemas.microsoft.com/office/word/2010/wordprocessingGroup" xmlns:wpi="http://schemas.microsoft.com/office/word/2010/wordprocessingInk" xmlns:wne="http://schemas.microsoft.com/office/word/2006/wordml" xmlns:wps="http://schemas.microsoft.com/office/word/2010/wordprocessingShape" mc:Ignorable="w14 w15 w16se w16cid w16 w16cex w16sdtdh wp14">
   <w15:commentEx w15:paraId="3D13C538" w15:done="0"/>
 </w15:commentsEx>
 </file>
 
+<file path=word/commentsIds.xml><?xml version="1.0" encoding="utf-8"?>
+<w16cid:commentsIds xmlns:wpc="http://schemas.microsoft.com/office/word/2010/wordprocessingCanvas" xmlns:cx="http://schemas.microsoft.com/office/drawing/2014/chartex" xmlns:cx1="http://schemas.microsoft.com/office/drawing/2015/9/8/chartex" xmlns:cx2="http://schemas.microsoft.com/office/drawing/2015/10/21/chartex" xmlns:cx3="http://schemas.microsoft.com/office/drawing/2016/5/9/chartex" xmlns:cx4="http://schemas.microsoft.com/office/drawing/2016/5/10/chartex" xmlns:cx5="http://schemas.microsoft.com/office/drawing/2016/5/11/chartex" xmlns:cx6="http://schemas.microsoft.com/office/drawing/2016/5/12/chartex" xmlns:cx7="http://schemas.microsoft.com/office/drawing/2016/5/13/chartex" xmlns:cx8="http://schemas.microsoft.com/office/drawing/2016/5/14/chartex" xmlns:mc="http://schemas.openxmlformats.org/markup-compatibility/2006" xmlns:aink="http://schemas.microsoft.com/office/drawing/2016/ink" xmlns:am3d="http://schemas.microsoft.com/office/drawing/2017/model3d" xmlns:o="urn:schemas-microsoft-com:office:office" xmlns:oel="http://schemas.microsoft.com/office/2019/extlst" xmlns:r="http://schemas.openxmlformats.org/officeDocument/2006/relationships" xmlns:m="http://schemas.openxmlformats.org/officeDocument/2006/math" xmlns:v="urn:schemas-microsoft-com:vml" xmlns:wp14="http://schemas.microsoft.com/office/word/2010/wordprocessingDrawing" xmlns:wp="http://schemas.openxmlformats.org/drawingml/2006/wordprocessingDrawing" xmlns:w10="urn:schemas-microsoft-com:office:word" xmlns:w="http://schemas.openxmlformats.org/wordprocessingml/2006/main" xmlns:w14="http://schemas.microsoft.com/office/word/2010/wordml" xmlns:w15="http://schemas.microsoft.com/office/word/2012/wordml" xmlns:w16cex="http://schemas.microsoft.com/office/word/2018/wordml/cex" xmlns:w16cid="http://schemas.microsoft.com/office/word/2016/wordml/cid" xmlns:w16="http://schemas.microsoft.com/office/word/2018/wordml" xmlns:w16sdtdh="http://schemas.microsoft.com/office/word/2020/wordml/sdtdatahash" xmlns:w16se="http://schemas.microsoft.com/office/word/2015/wordml/symex" xmlns:wpg="http://schemas.microsoft.com/office/word/2010/wordprocessingGroup" xmlns:wpi="http://schemas.microsoft.com/office/word/2010/wordprocessingInk" xmlns:wne="http://schemas.microsoft.com/office/word/2006/wordml" xmlns:wps="http://schemas.microsoft.com/office/word/2010/wordprocessingShape" mc:Ignorable="w14 w15 w16se w16cid w16 w16cex w16sdtdh wp14">
+  <w16cid:commentId w16cid:paraId="3D13C538" w16cid:durableId="29CA51FD"/>
+</w16cid:commentsIds>
+</file>
+
 <file path=word/endnotes.xml><?xml version="1.0" encoding="utf-8"?>
-<w:endnotes xmlns:wpc="http://schemas.microsoft.com/office/word/2010/wordprocessingCanvas" xmlns:cx="http://schemas.microsoft.com/office/drawing/2014/chartex" xmlns:cx1="http://schemas.microsoft.com/office/drawing/2015/9/8/chartex" xmlns:mc="http://schemas.openxmlformats.org/markup-compatibility/2006" xmlns:o="urn:schemas-microsoft-com:office:office" xmlns:r="http://schemas.openxmlformats.org/officeDocument/2006/relationships" xmlns:m="http://schemas.openxmlformats.org/officeDocument/2006/math" xmlns:v="urn:schemas-microsoft-com:vml" xmlns:wp14="http://schemas.microsoft.com/office/word/2010/wordprocessingDrawing" xmlns:wp="http://schemas.openxmlformats.org/drawingml/2006/wordprocessingDrawing" xmlns:w10="urn:schemas-microsoft-com:office:word" xmlns:w="http://schemas.openxmlformats.org/wordprocessingml/2006/main" xmlns:w14="http://schemas.microsoft.com/office/word/2010/wordml" xmlns:w15="http://schemas.microsoft.com/office/word/2012/wordml" xmlns:w16se="http://schemas.microsoft.com/office/word/2015/wordml/symex" xmlns:wpg="http://schemas.microsoft.com/office/word/2010/wordprocessingGroup" xmlns:wpi="http://schemas.microsoft.com/office/word/2010/wordprocessingInk" xmlns:wne="http://schemas.microsoft.com/office/word/2006/wordml" xmlns:wps="http://schemas.microsoft.com/office/word/2010/wordprocessingShape" mc:Ignorable="w14 w15 w16se wp14">
+<w:endnotes xmlns:wpc="http://schemas.microsoft.com/office/word/2010/wordprocessingCanvas" xmlns:cx="http://schemas.microsoft.com/office/drawing/2014/chartex" xmlns:cx1="http://schemas.microsoft.com/office/drawing/2015/9/8/chartex" xmlns:cx2="http://schemas.microsoft.com/office/drawing/2015/10/21/chartex" xmlns:cx3="http://schemas.microsoft.com/office/drawing/2016/5/9/chartex" xmlns:cx4="http://schemas.microsoft.com/office/drawing/2016/5/10/chartex" xmlns:cx5="http://schemas.microsoft.com/office/drawing/2016/5/11/chartex" xmlns:cx6="http://schemas.microsoft.com/office/drawing/2016/5/12/chartex" xmlns:cx7="http://schemas.microsoft.com/office/drawing/2016/5/13/chartex" xmlns:cx8="http://schemas.microsoft.com/office/drawing/2016/5/14/chartex" xmlns:mc="http://schemas.openxmlformats.org/markup-compatibility/2006" xmlns:aink="http://schemas.microsoft.com/office/drawing/2016/ink" xmlns:am3d="http://schemas.microsoft.com/office/drawing/2017/model3d" xmlns:o="urn:schemas-microsoft-com:office:office" xmlns:oel="http://schemas.microsoft.com/office/2019/extlst" xmlns:r="http://schemas.openxmlformats.org/officeDocument/2006/relationships" xmlns:m="http://schemas.openxmlformats.org/officeDocument/2006/math" xmlns:v="urn:schemas-microsoft-com:vml" xmlns:wp14="http://schemas.microsoft.com/office/word/2010/wordprocessingDrawing" xmlns:wp="http://schemas.openxmlformats.org/drawingml/2006/wordprocessingDrawing" xmlns:w10="urn:schemas-microsoft-com:office:word" xmlns:w="http://schemas.openxmlformats.org/wordprocessingml/2006/main" xmlns:w14="http://schemas.microsoft.com/office/word/2010/wordml" xmlns:w15="http://schemas.microsoft.com/office/word/2012/wordml" xmlns:w16cex="http://schemas.microsoft.com/office/word/2018/wordml/cex" xmlns:w16cid="http://schemas.microsoft.com/office/word/2016/wordml/cid" xmlns:w16="http://schemas.microsoft.com/office/word/2018/wordml" xmlns:w16sdtdh="http://schemas.microsoft.com/office/word/2020/wordml/sdtdatahash" xmlns:w16se="http://schemas.microsoft.com/office/word/2015/wordml/symex" xmlns:wpg="http://schemas.microsoft.com/office/word/2010/wordprocessingGroup" xmlns:wpi="http://schemas.microsoft.com/office/word/2010/wordprocessingInk" xmlns:wne="http://schemas.microsoft.com/office/word/2006/wordml" xmlns:wps="http://schemas.microsoft.com/office/word/2010/wordprocessingShape" mc:Ignorable="w14 w15 w16se w16cid w16 w16cex w16sdtdh wp14">
   <w:endnote w:type="separator" w:id="-1">
     <w:p>
       <w:r>
@@ -11365,7 +10035,7 @@
 </file>
 
 <file path=word/footer1.xml><?xml version="1.0" encoding="utf-8"?>
-<w:ftr xmlns:wpc="http://schemas.microsoft.com/office/word/2010/wordprocessingCanvas" xmlns:cx="http://schemas.microsoft.com/office/drawing/2014/chartex" xmlns:cx1="http://schemas.microsoft.com/office/drawing/2015/9/8/chartex" xmlns:mc="http://schemas.openxmlformats.org/markup-compatibility/2006" xmlns:o="urn:schemas-microsoft-com:office:office" xmlns:r="http://schemas.openxmlformats.org/officeDocument/2006/relationships" xmlns:m="http://schemas.openxmlformats.org/officeDocument/2006/math" xmlns:v="urn:schemas-microsoft-com:vml" xmlns:wp14="http://schemas.microsoft.com/office/word/2010/wordprocessingDrawing" xmlns:wp="http://schemas.openxmlformats.org/drawingml/2006/wordprocessingDrawing" xmlns:w10="urn:schemas-microsoft-com:office:word" xmlns:w="http://schemas.openxmlformats.org/wordprocessingml/2006/main" xmlns:w14="http://schemas.microsoft.com/office/word/2010/wordml" xmlns:w15="http://schemas.microsoft.com/office/word/2012/wordml" xmlns:w16se="http://schemas.microsoft.com/office/word/2015/wordml/symex" xmlns:wpg="http://schemas.microsoft.com/office/word/2010/wordprocessingGroup" xmlns:wpi="http://schemas.microsoft.com/office/word/2010/wordprocessingInk" xmlns:wne="http://schemas.microsoft.com/office/word/2006/wordml" xmlns:wps="http://schemas.microsoft.com/office/word/2010/wordprocessingShape" mc:Ignorable="w14 w15 w16se wp14">
+<w:ftr xmlns:wpc="http://schemas.microsoft.com/office/word/2010/wordprocessingCanvas" xmlns:cx="http://schemas.microsoft.com/office/drawing/2014/chartex" xmlns:cx1="http://schemas.microsoft.com/office/drawing/2015/9/8/chartex" xmlns:cx2="http://schemas.microsoft.com/office/drawing/2015/10/21/chartex" xmlns:cx3="http://schemas.microsoft.com/office/drawing/2016/5/9/chartex" xmlns:cx4="http://schemas.microsoft.com/office/drawing/2016/5/10/chartex" xmlns:cx5="http://schemas.microsoft.com/office/drawing/2016/5/11/chartex" xmlns:cx6="http://schemas.microsoft.com/office/drawing/2016/5/12/chartex" xmlns:cx7="http://schemas.microsoft.com/office/drawing/2016/5/13/chartex" xmlns:cx8="http://schemas.microsoft.com/office/drawing/2016/5/14/chartex" xmlns:mc="http://schemas.openxmlformats.org/markup-compatibility/2006" xmlns:aink="http://schemas.microsoft.com/office/drawing/2016/ink" xmlns:am3d="http://schemas.microsoft.com/office/drawing/2017/model3d" xmlns:o="urn:schemas-microsoft-com:office:office" xmlns:oel="http://schemas.microsoft.com/office/2019/extlst" xmlns:r="http://schemas.openxmlformats.org/officeDocument/2006/relationships" xmlns:m="http://schemas.openxmlformats.org/officeDocument/2006/math" xmlns:v="urn:schemas-microsoft-com:vml" xmlns:wp14="http://schemas.microsoft.com/office/word/2010/wordprocessingDrawing" xmlns:wp="http://schemas.openxmlformats.org/drawingml/2006/wordprocessingDrawing" xmlns:w10="urn:schemas-microsoft-com:office:word" xmlns:w="http://schemas.openxmlformats.org/wordprocessingml/2006/main" xmlns:w14="http://schemas.microsoft.com/office/word/2010/wordml" xmlns:w15="http://schemas.microsoft.com/office/word/2012/wordml" xmlns:w16cex="http://schemas.microsoft.com/office/word/2018/wordml/cex" xmlns:w16cid="http://schemas.microsoft.com/office/word/2016/wordml/cid" xmlns:w16="http://schemas.microsoft.com/office/word/2018/wordml" xmlns:w16sdtdh="http://schemas.microsoft.com/office/word/2020/wordml/sdtdatahash" xmlns:w16se="http://schemas.microsoft.com/office/word/2015/wordml/symex" xmlns:wpg="http://schemas.microsoft.com/office/word/2010/wordprocessingGroup" xmlns:wpi="http://schemas.microsoft.com/office/word/2010/wordprocessingInk" xmlns:wne="http://schemas.microsoft.com/office/word/2006/wordml" xmlns:wps="http://schemas.microsoft.com/office/word/2010/wordprocessingShape" mc:Ignorable="w14 w15 w16se w16cid w16 w16cex w16sdtdh wp14">
   <w:p>
     <w:pPr>
       <w:pStyle w:val="Pieddepage"/>
@@ -11438,23 +10108,7 @@
         <w:szCs w:val="16"/>
       </w:rPr>
       <w:tab/>
-      <w:t xml:space="preserve">Dernière </w:t>
-    </w:r>
-    <w:proofErr w:type="spellStart"/>
-    <w:r>
-      <w:rPr>
-        <w:sz w:val="16"/>
-        <w:szCs w:val="16"/>
-      </w:rPr>
-      <w:t>modif</w:t>
-    </w:r>
-    <w:proofErr w:type="spellEnd"/>
-    <w:r>
-      <w:rPr>
-        <w:sz w:val="16"/>
-        <w:szCs w:val="16"/>
-      </w:rPr>
-      <w:t> : 02.12.2010</w:t>
+      <w:t>Dernière modif : 02.12.2010</w:t>
     </w:r>
     <w:r>
       <w:rPr>
@@ -11469,7 +10123,7 @@
 </file>
 
 <file path=word/footnotes.xml><?xml version="1.0" encoding="utf-8"?>
-<w:footnotes xmlns:wpc="http://schemas.microsoft.com/office/word/2010/wordprocessingCanvas" xmlns:cx="http://schemas.microsoft.com/office/drawing/2014/chartex" xmlns:cx1="http://schemas.microsoft.com/office/drawing/2015/9/8/chartex" xmlns:mc="http://schemas.openxmlformats.org/markup-compatibility/2006" xmlns:o="urn:schemas-microsoft-com:office:office" xmlns:r="http://schemas.openxmlformats.org/officeDocument/2006/relationships" xmlns:m="http://schemas.openxmlformats.org/officeDocument/2006/math" xmlns:v="urn:schemas-microsoft-com:vml" xmlns:wp14="http://schemas.microsoft.com/office/word/2010/wordprocessingDrawing" xmlns:wp="http://schemas.openxmlformats.org/drawingml/2006/wordprocessingDrawing" xmlns:w10="urn:schemas-microsoft-com:office:word" xmlns:w="http://schemas.openxmlformats.org/wordprocessingml/2006/main" xmlns:w14="http://schemas.microsoft.com/office/word/2010/wordml" xmlns:w15="http://schemas.microsoft.com/office/word/2012/wordml" xmlns:w16se="http://schemas.microsoft.com/office/word/2015/wordml/symex" xmlns:wpg="http://schemas.microsoft.com/office/word/2010/wordprocessingGroup" xmlns:wpi="http://schemas.microsoft.com/office/word/2010/wordprocessingInk" xmlns:wne="http://schemas.microsoft.com/office/word/2006/wordml" xmlns:wps="http://schemas.microsoft.com/office/word/2010/wordprocessingShape" mc:Ignorable="w14 w15 w16se wp14">
+<w:footnotes xmlns:wpc="http://schemas.microsoft.com/office/word/2010/wordprocessingCanvas" xmlns:cx="http://schemas.microsoft.com/office/drawing/2014/chartex" xmlns:cx1="http://schemas.microsoft.com/office/drawing/2015/9/8/chartex" xmlns:cx2="http://schemas.microsoft.com/office/drawing/2015/10/21/chartex" xmlns:cx3="http://schemas.microsoft.com/office/drawing/2016/5/9/chartex" xmlns:cx4="http://schemas.microsoft.com/office/drawing/2016/5/10/chartex" xmlns:cx5="http://schemas.microsoft.com/office/drawing/2016/5/11/chartex" xmlns:cx6="http://schemas.microsoft.com/office/drawing/2016/5/12/chartex" xmlns:cx7="http://schemas.microsoft.com/office/drawing/2016/5/13/chartex" xmlns:cx8="http://schemas.microsoft.com/office/drawing/2016/5/14/chartex" xmlns:mc="http://schemas.openxmlformats.org/markup-compatibility/2006" xmlns:aink="http://schemas.microsoft.com/office/drawing/2016/ink" xmlns:am3d="http://schemas.microsoft.com/office/drawing/2017/model3d" xmlns:o="urn:schemas-microsoft-com:office:office" xmlns:oel="http://schemas.microsoft.com/office/2019/extlst" xmlns:r="http://schemas.openxmlformats.org/officeDocument/2006/relationships" xmlns:m="http://schemas.openxmlformats.org/officeDocument/2006/math" xmlns:v="urn:schemas-microsoft-com:vml" xmlns:wp14="http://schemas.microsoft.com/office/word/2010/wordprocessingDrawing" xmlns:wp="http://schemas.openxmlformats.org/drawingml/2006/wordprocessingDrawing" xmlns:w10="urn:schemas-microsoft-com:office:word" xmlns:w="http://schemas.openxmlformats.org/wordprocessingml/2006/main" xmlns:w14="http://schemas.microsoft.com/office/word/2010/wordml" xmlns:w15="http://schemas.microsoft.com/office/word/2012/wordml" xmlns:w16cex="http://schemas.microsoft.com/office/word/2018/wordml/cex" xmlns:w16cid="http://schemas.microsoft.com/office/word/2016/wordml/cid" xmlns:w16="http://schemas.microsoft.com/office/word/2018/wordml" xmlns:w16sdtdh="http://schemas.microsoft.com/office/word/2020/wordml/sdtdatahash" xmlns:w16se="http://schemas.microsoft.com/office/word/2015/wordml/symex" xmlns:wpg="http://schemas.microsoft.com/office/word/2010/wordprocessingGroup" xmlns:wpi="http://schemas.microsoft.com/office/word/2010/wordprocessingInk" xmlns:wne="http://schemas.microsoft.com/office/word/2006/wordml" xmlns:wps="http://schemas.microsoft.com/office/word/2010/wordprocessingShape" mc:Ignorable="w14 w15 w16se w16cid w16 w16cex w16sdtdh wp14">
   <w:footnote w:type="separator" w:id="-1">
     <w:p>
       <w:r>
@@ -11488,7 +10142,7 @@
 </file>
 
 <file path=word/header1.xml><?xml version="1.0" encoding="utf-8"?>
-<w:hdr xmlns:wpc="http://schemas.microsoft.com/office/word/2010/wordprocessingCanvas" xmlns:cx="http://schemas.microsoft.com/office/drawing/2014/chartex" xmlns:cx1="http://schemas.microsoft.com/office/drawing/2015/9/8/chartex" xmlns:mc="http://schemas.openxmlformats.org/markup-compatibility/2006" xmlns:o="urn:schemas-microsoft-com:office:office" xmlns:r="http://schemas.openxmlformats.org/officeDocument/2006/relationships" xmlns:m="http://schemas.openxmlformats.org/officeDocument/2006/math" xmlns:v="urn:schemas-microsoft-com:vml" xmlns:wp14="http://schemas.microsoft.com/office/word/2010/wordprocessingDrawing" xmlns:wp="http://schemas.openxmlformats.org/drawingml/2006/wordprocessingDrawing" xmlns:w10="urn:schemas-microsoft-com:office:word" xmlns:w="http://schemas.openxmlformats.org/wordprocessingml/2006/main" xmlns:w14="http://schemas.microsoft.com/office/word/2010/wordml" xmlns:w15="http://schemas.microsoft.com/office/word/2012/wordml" xmlns:w16se="http://schemas.microsoft.com/office/word/2015/wordml/symex" xmlns:wpg="http://schemas.microsoft.com/office/word/2010/wordprocessingGroup" xmlns:wpi="http://schemas.microsoft.com/office/word/2010/wordprocessingInk" xmlns:wne="http://schemas.microsoft.com/office/word/2006/wordml" xmlns:wps="http://schemas.microsoft.com/office/word/2010/wordprocessingShape" mc:Ignorable="w14 w15 w16se wp14">
+<w:hdr xmlns:wpc="http://schemas.microsoft.com/office/word/2010/wordprocessingCanvas" xmlns:cx="http://schemas.microsoft.com/office/drawing/2014/chartex" xmlns:cx1="http://schemas.microsoft.com/office/drawing/2015/9/8/chartex" xmlns:cx2="http://schemas.microsoft.com/office/drawing/2015/10/21/chartex" xmlns:cx3="http://schemas.microsoft.com/office/drawing/2016/5/9/chartex" xmlns:cx4="http://schemas.microsoft.com/office/drawing/2016/5/10/chartex" xmlns:cx5="http://schemas.microsoft.com/office/drawing/2016/5/11/chartex" xmlns:cx6="http://schemas.microsoft.com/office/drawing/2016/5/12/chartex" xmlns:cx7="http://schemas.microsoft.com/office/drawing/2016/5/13/chartex" xmlns:cx8="http://schemas.microsoft.com/office/drawing/2016/5/14/chartex" xmlns:mc="http://schemas.openxmlformats.org/markup-compatibility/2006" xmlns:aink="http://schemas.microsoft.com/office/drawing/2016/ink" xmlns:am3d="http://schemas.microsoft.com/office/drawing/2017/model3d" xmlns:o="urn:schemas-microsoft-com:office:office" xmlns:oel="http://schemas.microsoft.com/office/2019/extlst" xmlns:r="http://schemas.openxmlformats.org/officeDocument/2006/relationships" xmlns:m="http://schemas.openxmlformats.org/officeDocument/2006/math" xmlns:v="urn:schemas-microsoft-com:vml" xmlns:wp14="http://schemas.microsoft.com/office/word/2010/wordprocessingDrawing" xmlns:wp="http://schemas.openxmlformats.org/drawingml/2006/wordprocessingDrawing" xmlns:w10="urn:schemas-microsoft-com:office:word" xmlns:w="http://schemas.openxmlformats.org/wordprocessingml/2006/main" xmlns:w14="http://schemas.microsoft.com/office/word/2010/wordml" xmlns:w15="http://schemas.microsoft.com/office/word/2012/wordml" xmlns:w16cex="http://schemas.microsoft.com/office/word/2018/wordml/cex" xmlns:w16cid="http://schemas.microsoft.com/office/word/2016/wordml/cid" xmlns:w16="http://schemas.microsoft.com/office/word/2018/wordml" xmlns:w16sdtdh="http://schemas.microsoft.com/office/word/2020/wordml/sdtdatahash" xmlns:w16se="http://schemas.microsoft.com/office/word/2015/wordml/symex" xmlns:wpg="http://schemas.microsoft.com/office/word/2010/wordprocessingGroup" xmlns:wpi="http://schemas.microsoft.com/office/word/2010/wordprocessingInk" xmlns:wne="http://schemas.microsoft.com/office/word/2006/wordml" xmlns:wps="http://schemas.microsoft.com/office/word/2010/wordprocessingShape" mc:Ignorable="w14 w15 w16se w16cid w16 w16cex w16sdtdh wp14">
   <w:p>
     <w:pPr>
       <w:pStyle w:val="En-tte"/>
@@ -11560,7 +10214,7 @@
 </file>
 
 <file path=word/numbering.xml><?xml version="1.0" encoding="utf-8"?>
-<w:numbering xmlns:wpc="http://schemas.microsoft.com/office/word/2010/wordprocessingCanvas" xmlns:cx="http://schemas.microsoft.com/office/drawing/2014/chartex" xmlns:cx1="http://schemas.microsoft.com/office/drawing/2015/9/8/chartex" xmlns:mc="http://schemas.openxmlformats.org/markup-compatibility/2006" xmlns:o="urn:schemas-microsoft-com:office:office" xmlns:r="http://schemas.openxmlformats.org/officeDocument/2006/relationships" xmlns:m="http://schemas.openxmlformats.org/officeDocument/2006/math" xmlns:v="urn:schemas-microsoft-com:vml" xmlns:wp14="http://schemas.microsoft.com/office/word/2010/wordprocessingDrawing" xmlns:wp="http://schemas.openxmlformats.org/drawingml/2006/wordprocessingDrawing" xmlns:w10="urn:schemas-microsoft-com:office:word" xmlns:w="http://schemas.openxmlformats.org/wordprocessingml/2006/main" xmlns:w14="http://schemas.microsoft.com/office/word/2010/wordml" xmlns:w15="http://schemas.microsoft.com/office/word/2012/wordml" xmlns:w16se="http://schemas.microsoft.com/office/word/2015/wordml/symex" xmlns:wpg="http://schemas.microsoft.com/office/word/2010/wordprocessingGroup" xmlns:wpi="http://schemas.microsoft.com/office/word/2010/wordprocessingInk" xmlns:wne="http://schemas.microsoft.com/office/word/2006/wordml" xmlns:wps="http://schemas.microsoft.com/office/word/2010/wordprocessingShape" mc:Ignorable="w14 w15 w16se wp14">
+<w:numbering xmlns:wpc="http://schemas.microsoft.com/office/word/2010/wordprocessingCanvas" xmlns:cx="http://schemas.microsoft.com/office/drawing/2014/chartex" xmlns:cx1="http://schemas.microsoft.com/office/drawing/2015/9/8/chartex" xmlns:cx2="http://schemas.microsoft.com/office/drawing/2015/10/21/chartex" xmlns:cx3="http://schemas.microsoft.com/office/drawing/2016/5/9/chartex" xmlns:cx4="http://schemas.microsoft.com/office/drawing/2016/5/10/chartex" xmlns:cx5="http://schemas.microsoft.com/office/drawing/2016/5/11/chartex" xmlns:cx6="http://schemas.microsoft.com/office/drawing/2016/5/12/chartex" xmlns:cx7="http://schemas.microsoft.com/office/drawing/2016/5/13/chartex" xmlns:cx8="http://schemas.microsoft.com/office/drawing/2016/5/14/chartex" xmlns:mc="http://schemas.openxmlformats.org/markup-compatibility/2006" xmlns:aink="http://schemas.microsoft.com/office/drawing/2016/ink" xmlns:am3d="http://schemas.microsoft.com/office/drawing/2017/model3d" xmlns:o="urn:schemas-microsoft-com:office:office" xmlns:oel="http://schemas.microsoft.com/office/2019/extlst" xmlns:r="http://schemas.openxmlformats.org/officeDocument/2006/relationships" xmlns:m="http://schemas.openxmlformats.org/officeDocument/2006/math" xmlns:v="urn:schemas-microsoft-com:vml" xmlns:wp14="http://schemas.microsoft.com/office/word/2010/wordprocessingDrawing" xmlns:wp="http://schemas.openxmlformats.org/drawingml/2006/wordprocessingDrawing" xmlns:w10="urn:schemas-microsoft-com:office:word" xmlns:w="http://schemas.openxmlformats.org/wordprocessingml/2006/main" xmlns:w14="http://schemas.microsoft.com/office/word/2010/wordml" xmlns:w15="http://schemas.microsoft.com/office/word/2012/wordml" xmlns:w16cex="http://schemas.microsoft.com/office/word/2018/wordml/cex" xmlns:w16cid="http://schemas.microsoft.com/office/word/2016/wordml/cid" xmlns:w16="http://schemas.microsoft.com/office/word/2018/wordml" xmlns:w16sdtdh="http://schemas.microsoft.com/office/word/2020/wordml/sdtdatahash" xmlns:w16se="http://schemas.microsoft.com/office/word/2015/wordml/symex" xmlns:wpg="http://schemas.microsoft.com/office/word/2010/wordprocessingGroup" xmlns:wpi="http://schemas.microsoft.com/office/word/2010/wordprocessingInk" xmlns:wne="http://schemas.microsoft.com/office/word/2006/wordml" xmlns:wps="http://schemas.microsoft.com/office/word/2010/wordprocessingShape" mc:Ignorable="w14 w15 w16se w16cid w16 w16cex w16sdtdh wp14">
   <w:abstractNum w:abstractNumId="0" w15:restartNumberingAfterBreak="0">
     <w:nsid w:val="0A7C7405"/>
     <w:multiLevelType w:val="singleLevel"/>
@@ -14005,67 +12659,67 @@
       </w:rPr>
     </w:lvl>
   </w:abstractNum>
-  <w:num w:numId="1">
+  <w:num w:numId="1" w16cid:durableId="1298953545">
     <w:abstractNumId w:val="18"/>
   </w:num>
-  <w:num w:numId="2">
+  <w:num w:numId="2" w16cid:durableId="1815676844">
     <w:abstractNumId w:val="0"/>
   </w:num>
-  <w:num w:numId="3">
+  <w:num w:numId="3" w16cid:durableId="2009746057">
     <w:abstractNumId w:val="3"/>
   </w:num>
-  <w:num w:numId="4">
+  <w:num w:numId="4" w16cid:durableId="586617919">
     <w:abstractNumId w:val="15"/>
   </w:num>
-  <w:num w:numId="5">
+  <w:num w:numId="5" w16cid:durableId="1266958306">
     <w:abstractNumId w:val="12"/>
   </w:num>
-  <w:num w:numId="6">
+  <w:num w:numId="6" w16cid:durableId="1819153165">
     <w:abstractNumId w:val="4"/>
   </w:num>
-  <w:num w:numId="7">
+  <w:num w:numId="7" w16cid:durableId="1335961858">
     <w:abstractNumId w:val="13"/>
   </w:num>
-  <w:num w:numId="8">
+  <w:num w:numId="8" w16cid:durableId="1501307884">
     <w:abstractNumId w:val="19"/>
   </w:num>
-  <w:num w:numId="9">
+  <w:num w:numId="9" w16cid:durableId="1734700329">
     <w:abstractNumId w:val="2"/>
   </w:num>
-  <w:num w:numId="10">
+  <w:num w:numId="10" w16cid:durableId="352192809">
     <w:abstractNumId w:val="8"/>
   </w:num>
-  <w:num w:numId="11">
+  <w:num w:numId="11" w16cid:durableId="1110860615">
     <w:abstractNumId w:val="11"/>
   </w:num>
-  <w:num w:numId="12">
+  <w:num w:numId="12" w16cid:durableId="1880044359">
     <w:abstractNumId w:val="9"/>
   </w:num>
-  <w:num w:numId="13">
+  <w:num w:numId="13" w16cid:durableId="23600006">
     <w:abstractNumId w:val="14"/>
   </w:num>
-  <w:num w:numId="14">
+  <w:num w:numId="14" w16cid:durableId="897781727">
     <w:abstractNumId w:val="16"/>
   </w:num>
-  <w:num w:numId="15">
+  <w:num w:numId="15" w16cid:durableId="770508502">
     <w:abstractNumId w:val="5"/>
   </w:num>
-  <w:num w:numId="16">
+  <w:num w:numId="16" w16cid:durableId="1573612973">
     <w:abstractNumId w:val="1"/>
   </w:num>
-  <w:num w:numId="17">
+  <w:num w:numId="17" w16cid:durableId="333919850">
     <w:abstractNumId w:val="7"/>
   </w:num>
-  <w:num w:numId="18">
+  <w:num w:numId="18" w16cid:durableId="1810710519">
     <w:abstractNumId w:val="10"/>
     <w:lvlOverride w:ilvl="0">
       <w:startOverride w:val="1"/>
     </w:lvlOverride>
   </w:num>
-  <w:num w:numId="19">
+  <w:num w:numId="19" w16cid:durableId="1937399083">
     <w:abstractNumId w:val="6"/>
   </w:num>
-  <w:num w:numId="20">
+  <w:num w:numId="20" w16cid:durableId="1332684608">
     <w:abstractNumId w:val="17"/>
   </w:num>
   <w:numIdMacAtCleanup w:val="13"/>
@@ -14073,7 +12727,7 @@
 </file>
 
 <file path=word/people.xml><?xml version="1.0" encoding="utf-8"?>
-<w15:people xmlns:wpc="http://schemas.microsoft.com/office/word/2010/wordprocessingCanvas" xmlns:cx="http://schemas.microsoft.com/office/drawing/2014/chartex" xmlns:cx1="http://schemas.microsoft.com/office/drawing/2015/9/8/chartex" xmlns:mc="http://schemas.openxmlformats.org/markup-compatibility/2006" xmlns:o="urn:schemas-microsoft-com:office:office" xmlns:r="http://schemas.openxmlformats.org/officeDocument/2006/relationships" xmlns:m="http://schemas.openxmlformats.org/officeDocument/2006/math" xmlns:v="urn:schemas-microsoft-com:vml" xmlns:wp14="http://schemas.microsoft.com/office/word/2010/wordprocessingDrawing" xmlns:wp="http://schemas.openxmlformats.org/drawingml/2006/wordprocessingDrawing" xmlns:w10="urn:schemas-microsoft-com:office:word" xmlns:w="http://schemas.openxmlformats.org/wordprocessingml/2006/main" xmlns:w14="http://schemas.microsoft.com/office/word/2010/wordml" xmlns:w15="http://schemas.microsoft.com/office/word/2012/wordml" xmlns:w16se="http://schemas.microsoft.com/office/word/2015/wordml/symex" xmlns:wpg="http://schemas.microsoft.com/office/word/2010/wordprocessingGroup" xmlns:wpi="http://schemas.microsoft.com/office/word/2010/wordprocessingInk" xmlns:wne="http://schemas.microsoft.com/office/word/2006/wordml" xmlns:wps="http://schemas.microsoft.com/office/word/2010/wordprocessingShape" mc:Ignorable="w14 w15 w16se wp14">
+<w15:people xmlns:wpc="http://schemas.microsoft.com/office/word/2010/wordprocessingCanvas" xmlns:cx="http://schemas.microsoft.com/office/drawing/2014/chartex" xmlns:cx1="http://schemas.microsoft.com/office/drawing/2015/9/8/chartex" xmlns:cx2="http://schemas.microsoft.com/office/drawing/2015/10/21/chartex" xmlns:cx3="http://schemas.microsoft.com/office/drawing/2016/5/9/chartex" xmlns:cx4="http://schemas.microsoft.com/office/drawing/2016/5/10/chartex" xmlns:cx5="http://schemas.microsoft.com/office/drawing/2016/5/11/chartex" xmlns:cx6="http://schemas.microsoft.com/office/drawing/2016/5/12/chartex" xmlns:cx7="http://schemas.microsoft.com/office/drawing/2016/5/13/chartex" xmlns:cx8="http://schemas.microsoft.com/office/drawing/2016/5/14/chartex" xmlns:mc="http://schemas.openxmlformats.org/markup-compatibility/2006" xmlns:aink="http://schemas.microsoft.com/office/drawing/2016/ink" xmlns:am3d="http://schemas.microsoft.com/office/drawing/2017/model3d" xmlns:o="urn:schemas-microsoft-com:office:office" xmlns:oel="http://schemas.microsoft.com/office/2019/extlst" xmlns:r="http://schemas.openxmlformats.org/officeDocument/2006/relationships" xmlns:m="http://schemas.openxmlformats.org/officeDocument/2006/math" xmlns:v="urn:schemas-microsoft-com:vml" xmlns:wp14="http://schemas.microsoft.com/office/word/2010/wordprocessingDrawing" xmlns:wp="http://schemas.openxmlformats.org/drawingml/2006/wordprocessingDrawing" xmlns:w10="urn:schemas-microsoft-com:office:word" xmlns:w="http://schemas.openxmlformats.org/wordprocessingml/2006/main" xmlns:w14="http://schemas.microsoft.com/office/word/2010/wordml" xmlns:w15="http://schemas.microsoft.com/office/word/2012/wordml" xmlns:w16cex="http://schemas.microsoft.com/office/word/2018/wordml/cex" xmlns:w16cid="http://schemas.microsoft.com/office/word/2016/wordml/cid" xmlns:w16="http://schemas.microsoft.com/office/word/2018/wordml" xmlns:w16sdtdh="http://schemas.microsoft.com/office/word/2020/wordml/sdtdatahash" xmlns:w16se="http://schemas.microsoft.com/office/word/2015/wordml/symex" xmlns:wpg="http://schemas.microsoft.com/office/word/2010/wordprocessingGroup" xmlns:wpi="http://schemas.microsoft.com/office/word/2010/wordprocessingInk" xmlns:wne="http://schemas.microsoft.com/office/word/2006/wordml" xmlns:wps="http://schemas.microsoft.com/office/word/2010/wordprocessingShape" mc:Ignorable="w14 w15 w16se w16cid w16 w16cex w16sdtdh wp14">
   <w15:person w15:author="Xavier Carrel">
     <w15:presenceInfo w15:providerId="None" w15:userId="Xavier Carrel"/>
   </w15:person>
@@ -14081,7 +12735,7 @@
 </file>
 
 <file path=word/styles.xml><?xml version="1.0" encoding="utf-8"?>
-<w:styles xmlns:mc="http://schemas.openxmlformats.org/markup-compatibility/2006" xmlns:r="http://schemas.openxmlformats.org/officeDocument/2006/relationships" xmlns:w="http://schemas.openxmlformats.org/wordprocessingml/2006/main" xmlns:w14="http://schemas.microsoft.com/office/word/2010/wordml" xmlns:w15="http://schemas.microsoft.com/office/word/2012/wordml" xmlns:w16se="http://schemas.microsoft.com/office/word/2015/wordml/symex" mc:Ignorable="w14 w15 w16se">
+<w:styles xmlns:mc="http://schemas.openxmlformats.org/markup-compatibility/2006" xmlns:r="http://schemas.openxmlformats.org/officeDocument/2006/relationships" xmlns:w="http://schemas.openxmlformats.org/wordprocessingml/2006/main" xmlns:w14="http://schemas.microsoft.com/office/word/2010/wordml" xmlns:w15="http://schemas.microsoft.com/office/word/2012/wordml" xmlns:w16cex="http://schemas.microsoft.com/office/word/2018/wordml/cex" xmlns:w16cid="http://schemas.microsoft.com/office/word/2016/wordml/cid" xmlns:w16="http://schemas.microsoft.com/office/word/2018/wordml" xmlns:w16sdtdh="http://schemas.microsoft.com/office/word/2020/wordml/sdtdatahash" xmlns:w16se="http://schemas.microsoft.com/office/word/2015/wordml/symex" mc:Ignorable="w14 w15 w16se w16cid w16 w16cex w16sdtdh">
   <w:docDefaults>
     <w:rPrDefault>
       <w:rPr>
@@ -14091,7 +12745,7 @@
     </w:rPrDefault>
     <w:pPrDefault/>
   </w:docDefaults>
-  <w:latentStyles w:defLockedState="0" w:defUIPriority="0" w:defSemiHidden="0" w:defUnhideWhenUsed="0" w:defQFormat="0" w:count="371">
+  <w:latentStyles w:defLockedState="0" w:defUIPriority="0" w:defSemiHidden="0" w:defUnhideWhenUsed="0" w:defQFormat="0" w:count="376">
     <w:lsdException w:name="Normal" w:qFormat="1"/>
     <w:lsdException w:name="heading 1" w:qFormat="1"/>
     <w:lsdException w:name="heading 2" w:qFormat="1"/>
@@ -14372,6 +13026,11 @@
     <w:lsdException w:name="List Table 5 Dark Accent 6" w:uiPriority="50"/>
     <w:lsdException w:name="List Table 6 Colorful Accent 6" w:uiPriority="51"/>
     <w:lsdException w:name="List Table 7 Colorful Accent 6" w:uiPriority="52"/>
+    <w:lsdException w:name="Mention" w:semiHidden="1" w:uiPriority="99" w:unhideWhenUsed="1"/>
+    <w:lsdException w:name="Smart Hyperlink" w:semiHidden="1" w:uiPriority="99" w:unhideWhenUsed="1"/>
+    <w:lsdException w:name="Hashtag" w:semiHidden="1" w:uiPriority="99" w:unhideWhenUsed="1"/>
+    <w:lsdException w:name="Unresolved Mention" w:semiHidden="1" w:uiPriority="99" w:unhideWhenUsed="1"/>
+    <w:lsdException w:name="Smart Link" w:semiHidden="1" w:uiPriority="99" w:unhideWhenUsed="1"/>
   </w:latentStyles>
   <w:style w:type="paragraph" w:default="1" w:styleId="Normal">
     <w:name w:val="Normal"/>
@@ -14916,8 +13575,8 @@
     <w:basedOn w:val="Policepardfaut"/>
     <w:rsid w:val="00DB6B0C"/>
   </w:style>
-  <w:style w:type="character" w:customStyle="1" w:styleId="UnresolvedMention">
-    <w:name w:val="Unresolved Mention"/>
+  <w:style w:type="character" w:customStyle="1" w:styleId="Mentionnonrsolue1">
+    <w:name w:val="Mention non résolue1"/>
     <w:basedOn w:val="Policepardfaut"/>
     <w:uiPriority w:val="99"/>
     <w:semiHidden/>
@@ -15301,15 +13960,6 @@
 </file>
 
 <file path=customXml/item1.xml><?xml version="1.0" encoding="utf-8"?>
-<?mso-contentType ?>
-<FormTemplates xmlns="http://schemas.microsoft.com/sharepoint/v3/contenttype/forms">
-  <Display>DocumentLibraryForm</Display>
-  <Edit>DocumentLibraryForm</Edit>
-  <New>DocumentLibraryForm</New>
-</FormTemplates>
-</file>
-
-<file path=customXml/item2.xml><?xml version="1.0" encoding="utf-8"?>
 <ct:contentTypeSchema xmlns:ct="http://schemas.microsoft.com/office/2006/metadata/contentType" xmlns:ma="http://schemas.microsoft.com/office/2006/metadata/properties/metaAttributes" ct:_="" ma:_="" ma:contentTypeName="Document" ma:contentTypeID="0x010100E529CC47EA4E614CBF50FAFAB9B8F32B" ma:contentTypeVersion="13" ma:contentTypeDescription="Crée un document." ma:contentTypeScope="" ma:versionID="b0c7ed87d1a958e9d45e6a628dda67b2">
   <xsd:schema xmlns:xsd="http://www.w3.org/2001/XMLSchema" xmlns:xs="http://www.w3.org/2001/XMLSchema" xmlns:p="http://schemas.microsoft.com/office/2006/metadata/properties" xmlns:ns2="98d92101-24da-4498-9971-a24673344bd8" xmlns:ns3="dfa80de1-e9bb-4cf2-893d-d06220b3971a" targetNamespace="http://schemas.microsoft.com/office/2006/metadata/properties" ma:root="true" ma:fieldsID="444cf053ca299ab1a8609ad922f5c0d6" ns2:_="" ns3:_="">
     <xsd:import namespace="98d92101-24da-4498-9971-a24673344bd8"/>
@@ -15532,6 +14182,15 @@
 </ct:contentTypeSchema>
 </file>
 
+<file path=customXml/item2.xml><?xml version="1.0" encoding="utf-8"?>
+<?mso-contentType ?>
+<FormTemplates xmlns="http://schemas.microsoft.com/sharepoint/v3/contenttype/forms">
+  <Display>DocumentLibraryForm</Display>
+  <Edit>DocumentLibraryForm</Edit>
+  <New>DocumentLibraryForm</New>
+</FormTemplates>
+</file>
+
 <file path=customXml/item3.xml><?xml version="1.0" encoding="utf-8"?>
 <p:properties xmlns:p="http://schemas.microsoft.com/office/2006/metadata/properties" xmlns:xsi="http://www.w3.org/2001/XMLSchema-instance" xmlns:pc="http://schemas.microsoft.com/office/infopath/2007/PartnerControls">
   <documentManagement>
@@ -15544,14 +14203,6 @@
 </file>
 
 <file path=customXml/itemProps1.xml><?xml version="1.0" encoding="utf-8"?>
-<ds:datastoreItem xmlns:ds="http://schemas.openxmlformats.org/officeDocument/2006/customXml" ds:itemID="{1DADA05A-DA17-4CB0-90B5-C889667DD54A}">
-  <ds:schemaRefs>
-    <ds:schemaRef ds:uri="http://schemas.microsoft.com/sharepoint/v3/contenttype/forms"/>
-  </ds:schemaRefs>
-</ds:datastoreItem>
-</file>
-
-<file path=customXml/itemProps2.xml><?xml version="1.0" encoding="utf-8"?>
 <ds:datastoreItem xmlns:ds="http://schemas.openxmlformats.org/officeDocument/2006/customXml" ds:itemID="{700D8043-C34E-4EC6-98BE-7219263EC485}">
   <ds:schemaRefs>
     <ds:schemaRef ds:uri="http://schemas.microsoft.com/office/2006/metadata/contentType"/>
@@ -15570,6 +14221,14 @@
 </ds:datastoreItem>
 </file>
 
+<file path=customXml/itemProps2.xml><?xml version="1.0" encoding="utf-8"?>
+<ds:datastoreItem xmlns:ds="http://schemas.openxmlformats.org/officeDocument/2006/customXml" ds:itemID="{1DADA05A-DA17-4CB0-90B5-C889667DD54A}">
+  <ds:schemaRefs>
+    <ds:schemaRef ds:uri="http://schemas.microsoft.com/sharepoint/v3/contenttype/forms"/>
+  </ds:schemaRefs>
+</ds:datastoreItem>
+</file>
+
 <file path=customXml/itemProps3.xml><?xml version="1.0" encoding="utf-8"?>
 <ds:datastoreItem xmlns:ds="http://schemas.openxmlformats.org/officeDocument/2006/customXml" ds:itemID="{67CD1812-8B57-456C-9CBC-7D2297210787}">
   <ds:schemaRefs>

</xml_diff>

<commit_message>
fix(Changement de joueur) : Régler le problème de changement
</commit_message>
<xml_diff>
--- a/doc/PAPRO1_2024/Rapport-PAPRO1.docx
+++ b/doc/PAPRO1_2024/Rapport-PAPRO1.docx
@@ -78,6 +78,7 @@
                 <w:sz w:val="96"/>
               </w:rPr>
             </w:pPr>
+            <w:proofErr w:type="spellStart"/>
             <w:r>
               <w:rPr>
                 <w:rFonts w:ascii="Impact" w:hAnsi="Impact"/>
@@ -85,6 +86,7 @@
               </w:rPr>
               <w:t>VolScore</w:t>
             </w:r>
+            <w:proofErr w:type="spellEnd"/>
           </w:p>
         </w:tc>
       </w:tr>
@@ -2300,11 +2302,33 @@
           <w:i/>
         </w:rPr>
       </w:pPr>
-      <w:r>
-        <w:rPr>
-          <w:i/>
-        </w:rPr>
-        <w:t>VolScore est un programme dont le but est de d’inscrire les points et les resultats de match de volleyball</w:t>
+      <w:proofErr w:type="spellStart"/>
+      <w:r>
+        <w:rPr>
+          <w:i/>
+        </w:rPr>
+        <w:t>VolScore</w:t>
+      </w:r>
+      <w:proofErr w:type="spellEnd"/>
+      <w:r>
+        <w:rPr>
+          <w:i/>
+        </w:rPr>
+        <w:t xml:space="preserve"> est un programme dont le but est de d’inscrire les points et les </w:t>
+      </w:r>
+      <w:proofErr w:type="spellStart"/>
+      <w:r>
+        <w:rPr>
+          <w:i/>
+        </w:rPr>
+        <w:t>resultats</w:t>
+      </w:r>
+      <w:proofErr w:type="spellEnd"/>
+      <w:r>
+        <w:rPr>
+          <w:i/>
+        </w:rPr>
+        <w:t xml:space="preserve"> de match de volleyball</w:t>
       </w:r>
       <w:r>
         <w:rPr>
@@ -2507,8 +2531,9 @@
           <w:iCs/>
           <w:color w:val="000000" w:themeColor="text1"/>
         </w:rPr>
-        <w:t>Pour la méthodologie de projet j’utilise la méthode Agile de scrum. Pour se faire j’utilise le programme iceScrum qui me permet d’inscrire les tâches que je dois mettre a jour pour chaque tâches que j’accompli. Normalement pour la planification du projet je dois utiliser des sprints que je dois décrire au debut du projet</w:t>
-      </w:r>
+        <w:t xml:space="preserve">Pour la méthodologie de projet j’utilise la méthode Agile de </w:t>
+      </w:r>
+      <w:proofErr w:type="spellStart"/>
       <w:r>
         <w:rPr>
           <w:b/>
@@ -2517,6 +2542,95 @@
           <w:iCs/>
           <w:color w:val="000000" w:themeColor="text1"/>
         </w:rPr>
+        <w:t>scrum</w:t>
+      </w:r>
+      <w:proofErr w:type="spellEnd"/>
+      <w:r>
+        <w:rPr>
+          <w:b/>
+          <w:bCs/>
+          <w:i/>
+          <w:iCs/>
+          <w:color w:val="000000" w:themeColor="text1"/>
+        </w:rPr>
+        <w:t xml:space="preserve">. Pour se faire j’utilise le programme </w:t>
+      </w:r>
+      <w:proofErr w:type="spellStart"/>
+      <w:r>
+        <w:rPr>
+          <w:b/>
+          <w:bCs/>
+          <w:i/>
+          <w:iCs/>
+          <w:color w:val="000000" w:themeColor="text1"/>
+        </w:rPr>
+        <w:t>iceScrum</w:t>
+      </w:r>
+      <w:proofErr w:type="spellEnd"/>
+      <w:r>
+        <w:rPr>
+          <w:b/>
+          <w:bCs/>
+          <w:i/>
+          <w:iCs/>
+          <w:color w:val="000000" w:themeColor="text1"/>
+        </w:rPr>
+        <w:t xml:space="preserve"> qui me permet d’inscrire les tâches que je dois mettre </w:t>
+      </w:r>
+      <w:proofErr w:type="spellStart"/>
+      <w:proofErr w:type="gramStart"/>
+      <w:r>
+        <w:rPr>
+          <w:b/>
+          <w:bCs/>
+          <w:i/>
+          <w:iCs/>
+          <w:color w:val="000000" w:themeColor="text1"/>
+        </w:rPr>
+        <w:t>a</w:t>
+      </w:r>
+      <w:proofErr w:type="spellEnd"/>
+      <w:proofErr w:type="gramEnd"/>
+      <w:r>
+        <w:rPr>
+          <w:b/>
+          <w:bCs/>
+          <w:i/>
+          <w:iCs/>
+          <w:color w:val="000000" w:themeColor="text1"/>
+        </w:rPr>
+        <w:t xml:space="preserve"> jour pour chaque tâches que j’accompli. Normalement pour la planification du projet je dois utiliser des sprints que je dois décrire au </w:t>
+      </w:r>
+      <w:proofErr w:type="spellStart"/>
+      <w:r>
+        <w:rPr>
+          <w:b/>
+          <w:bCs/>
+          <w:i/>
+          <w:iCs/>
+          <w:color w:val="000000" w:themeColor="text1"/>
+        </w:rPr>
+        <w:t>debut</w:t>
+      </w:r>
+      <w:proofErr w:type="spellEnd"/>
+      <w:r>
+        <w:rPr>
+          <w:b/>
+          <w:bCs/>
+          <w:i/>
+          <w:iCs/>
+          <w:color w:val="000000" w:themeColor="text1"/>
+        </w:rPr>
+        <w:t xml:space="preserve"> du projet</w:t>
+      </w:r>
+      <w:r>
+        <w:rPr>
+          <w:b/>
+          <w:bCs/>
+          <w:i/>
+          <w:iCs/>
+          <w:color w:val="000000" w:themeColor="text1"/>
+        </w:rPr>
         <w:t>.</w:t>
       </w:r>
     </w:p>
@@ -2550,13 +2664,31 @@
           <w:szCs w:val="14"/>
         </w:rPr>
       </w:pPr>
-      <w:r>
-        <w:rPr>
-          <w:iCs/>
-          <w:szCs w:val="14"/>
-        </w:rPr>
-        <w:t>Méthodologie utilisé : Pour ce projet j’utilise une méthode de gestion de projet Agile. La méthode scrum</w:t>
-      </w:r>
+      <w:proofErr w:type="gramStart"/>
+      <w:r>
+        <w:rPr>
+          <w:iCs/>
+          <w:szCs w:val="14"/>
+        </w:rPr>
+        <w:t>Méthodologie utilisé</w:t>
+      </w:r>
+      <w:proofErr w:type="gramEnd"/>
+      <w:r>
+        <w:rPr>
+          <w:iCs/>
+          <w:szCs w:val="14"/>
+        </w:rPr>
+        <w:t xml:space="preserve"> : Pour ce projet j’utilise une méthode de gestion de projet Agile. La méthode </w:t>
+      </w:r>
+      <w:proofErr w:type="spellStart"/>
+      <w:r>
+        <w:rPr>
+          <w:iCs/>
+          <w:szCs w:val="14"/>
+        </w:rPr>
+        <w:t>scrum</w:t>
+      </w:r>
+      <w:proofErr w:type="spellEnd"/>
     </w:p>
     <w:p>
       <w:pPr>
@@ -2791,7 +2923,61 @@
                 <w:color w:val="212529"/>
                 <w:shd w:val="clear" w:color="auto" w:fill="FFFFFF"/>
               </w:rPr>
-              <w:t>: du sa. 10 février au di. 18 février 2024 ( - 29 périodes )</w:t>
+              <w:t xml:space="preserve">: du </w:t>
+            </w:r>
+            <w:proofErr w:type="spellStart"/>
+            <w:r>
+              <w:rPr>
+                <w:rFonts w:ascii="Segoe UI" w:hAnsi="Segoe UI" w:cs="Segoe UI"/>
+                <w:color w:val="212529"/>
+                <w:shd w:val="clear" w:color="auto" w:fill="FFFFFF"/>
+              </w:rPr>
+              <w:t>sa</w:t>
+            </w:r>
+            <w:proofErr w:type="spellEnd"/>
+            <w:r>
+              <w:rPr>
+                <w:rFonts w:ascii="Segoe UI" w:hAnsi="Segoe UI" w:cs="Segoe UI"/>
+                <w:color w:val="212529"/>
+                <w:shd w:val="clear" w:color="auto" w:fill="FFFFFF"/>
+              </w:rPr>
+              <w:t xml:space="preserve">. 10 février </w:t>
+            </w:r>
+            <w:proofErr w:type="gramStart"/>
+            <w:r>
+              <w:rPr>
+                <w:rFonts w:ascii="Segoe UI" w:hAnsi="Segoe UI" w:cs="Segoe UI"/>
+                <w:color w:val="212529"/>
+                <w:shd w:val="clear" w:color="auto" w:fill="FFFFFF"/>
+              </w:rPr>
+              <w:t>au di</w:t>
+            </w:r>
+            <w:proofErr w:type="gramEnd"/>
+            <w:r>
+              <w:rPr>
+                <w:rFonts w:ascii="Segoe UI" w:hAnsi="Segoe UI" w:cs="Segoe UI"/>
+                <w:color w:val="212529"/>
+                <w:shd w:val="clear" w:color="auto" w:fill="FFFFFF"/>
+              </w:rPr>
+              <w:t xml:space="preserve">. 18 février 2024 </w:t>
+            </w:r>
+            <w:proofErr w:type="gramStart"/>
+            <w:r>
+              <w:rPr>
+                <w:rFonts w:ascii="Segoe UI" w:hAnsi="Segoe UI" w:cs="Segoe UI"/>
+                <w:color w:val="212529"/>
+                <w:shd w:val="clear" w:color="auto" w:fill="FFFFFF"/>
+              </w:rPr>
+              <w:t>( -</w:t>
+            </w:r>
+            <w:proofErr w:type="gramEnd"/>
+            <w:r>
+              <w:rPr>
+                <w:rFonts w:ascii="Segoe UI" w:hAnsi="Segoe UI" w:cs="Segoe UI"/>
+                <w:color w:val="212529"/>
+                <w:shd w:val="clear" w:color="auto" w:fill="FFFFFF"/>
+              </w:rPr>
+              <w:t xml:space="preserve"> 29 périodes )</w:t>
             </w:r>
           </w:p>
           <w:p>
@@ -2811,7 +2997,25 @@
                 <w:color w:val="212529"/>
                 <w:shd w:val="clear" w:color="auto" w:fill="FFFFFF"/>
               </w:rPr>
-              <w:t>Jours congé pour concours ETML : lu. 19 février 2024 ( - 8 périodes )</w:t>
+              <w:t xml:space="preserve">Jours congé pour concours ETML : lu. 19 février 2024 </w:t>
+            </w:r>
+            <w:proofErr w:type="gramStart"/>
+            <w:r>
+              <w:rPr>
+                <w:rFonts w:ascii="Segoe UI" w:hAnsi="Segoe UI" w:cs="Segoe UI"/>
+                <w:color w:val="212529"/>
+                <w:shd w:val="clear" w:color="auto" w:fill="FFFFFF"/>
+              </w:rPr>
+              <w:t>( -</w:t>
+            </w:r>
+            <w:proofErr w:type="gramEnd"/>
+            <w:r>
+              <w:rPr>
+                <w:rFonts w:ascii="Segoe UI" w:hAnsi="Segoe UI" w:cs="Segoe UI"/>
+                <w:color w:val="212529"/>
+                <w:shd w:val="clear" w:color="auto" w:fill="FFFFFF"/>
+              </w:rPr>
+              <w:t xml:space="preserve"> 8 périodes )</w:t>
             </w:r>
           </w:p>
           <w:p>
@@ -2829,7 +3033,25 @@
                 <w:color w:val="212529"/>
                 <w:shd w:val="clear" w:color="auto" w:fill="FFFFFF"/>
               </w:rPr>
-              <w:t>8 semaine de projet – 1 semaine de vacance – 1 jour congé</w:t>
+              <w:t xml:space="preserve">8 </w:t>
+            </w:r>
+            <w:proofErr w:type="gramStart"/>
+            <w:r>
+              <w:rPr>
+                <w:rFonts w:ascii="Segoe UI" w:hAnsi="Segoe UI" w:cs="Segoe UI"/>
+                <w:color w:val="212529"/>
+                <w:shd w:val="clear" w:color="auto" w:fill="FFFFFF"/>
+              </w:rPr>
+              <w:t>semaine</w:t>
+            </w:r>
+            <w:proofErr w:type="gramEnd"/>
+            <w:r>
+              <w:rPr>
+                <w:rFonts w:ascii="Segoe UI" w:hAnsi="Segoe UI" w:cs="Segoe UI"/>
+                <w:color w:val="212529"/>
+                <w:shd w:val="clear" w:color="auto" w:fill="FFFFFF"/>
+              </w:rPr>
+              <w:t xml:space="preserve"> de projet – 1 semaine de vacance – 1 jour congé</w:t>
             </w:r>
           </w:p>
           <w:p>
@@ -3278,10 +3500,47 @@
     </w:p>
     <w:p>
       <w:r>
-        <w:t>Les sprints se déroule sur 2 semaines et aux total il y en a 3. Le premier sprint est la prise en main des outils, le 2 et 3 sont principalement de la documentation et la réalisation des 4 users storys</w:t>
-      </w:r>
-      <w:r>
-        <w:t xml:space="preserve">. Les sprints review se dérouleront le vendredi à 14H45 les dernières semaines des sprints. </w:t>
+        <w:t xml:space="preserve">Les sprints se déroule sur 2 semaines et </w:t>
+      </w:r>
+      <w:proofErr w:type="gramStart"/>
+      <w:r>
+        <w:t>aux total</w:t>
+      </w:r>
+      <w:proofErr w:type="gramEnd"/>
+      <w:r>
+        <w:t xml:space="preserve"> il y en a 3. Le premier sprint est la </w:t>
+      </w:r>
+      <w:proofErr w:type="gramStart"/>
+      <w:r>
+        <w:t>prise</w:t>
+      </w:r>
+      <w:proofErr w:type="gramEnd"/>
+      <w:r>
+        <w:t xml:space="preserve"> en main des outils, le 2 et 3 sont principalement de la documentation et la réalisation des 4 </w:t>
+      </w:r>
+      <w:proofErr w:type="spellStart"/>
+      <w:r>
+        <w:t>users</w:t>
+      </w:r>
+      <w:proofErr w:type="spellEnd"/>
+      <w:r>
+        <w:t xml:space="preserve"> </w:t>
+      </w:r>
+      <w:proofErr w:type="spellStart"/>
+      <w:r>
+        <w:t>storys</w:t>
+      </w:r>
+      <w:proofErr w:type="spellEnd"/>
+      <w:r>
+        <w:t xml:space="preserve">. Les sprints </w:t>
+      </w:r>
+      <w:proofErr w:type="spellStart"/>
+      <w:r>
+        <w:t>review</w:t>
+      </w:r>
+      <w:proofErr w:type="spellEnd"/>
+      <w:r>
+        <w:t xml:space="preserve"> se dérouleront le vendredi à 14H45 les dernières semaines des sprints. </w:t>
       </w:r>
     </w:p>
     <w:p>
@@ -3310,7 +3569,49 @@
           <w:szCs w:val="14"/>
         </w:rPr>
         <w:lastRenderedPageBreak/>
-        <w:t>Mes buts : Finir la planification, prendre en main icescrum, prendre en main react, comprendre la structure de l'application Runeo-Drive</w:t>
+        <w:t xml:space="preserve">Mes buts : Finir la planification, prendre en main </w:t>
+      </w:r>
+      <w:proofErr w:type="spellStart"/>
+      <w:r>
+        <w:rPr>
+          <w:szCs w:val="14"/>
+        </w:rPr>
+        <w:t>icescrum</w:t>
+      </w:r>
+      <w:proofErr w:type="spellEnd"/>
+      <w:r>
+        <w:rPr>
+          <w:szCs w:val="14"/>
+        </w:rPr>
+        <w:t xml:space="preserve">, prendre en main </w:t>
+      </w:r>
+      <w:proofErr w:type="spellStart"/>
+      <w:r>
+        <w:rPr>
+          <w:szCs w:val="14"/>
+        </w:rPr>
+        <w:t>react</w:t>
+      </w:r>
+      <w:proofErr w:type="spellEnd"/>
+      <w:r>
+        <w:rPr>
+          <w:szCs w:val="14"/>
+        </w:rPr>
+        <w:t xml:space="preserve">, comprendre la structure de l'application </w:t>
+      </w:r>
+      <w:proofErr w:type="spellStart"/>
+      <w:r>
+        <w:rPr>
+          <w:szCs w:val="14"/>
+        </w:rPr>
+        <w:t>Runeo</w:t>
+      </w:r>
+      <w:proofErr w:type="spellEnd"/>
+      <w:r>
+        <w:rPr>
+          <w:szCs w:val="14"/>
+        </w:rPr>
+        <w:t>-Drive</w:t>
       </w:r>
     </w:p>
     <w:p>
@@ -3325,11 +3626,19 @@
         </w:rPr>
         <w:t xml:space="preserve">Sprint </w:t>
       </w:r>
-      <w:r>
-        <w:rPr>
-          <w:szCs w:val="14"/>
-        </w:rPr>
-        <w:t>review du sprint numéro 1 : 14H30 à 15H00</w:t>
+      <w:proofErr w:type="spellStart"/>
+      <w:r>
+        <w:rPr>
+          <w:szCs w:val="14"/>
+        </w:rPr>
+        <w:t>review</w:t>
+      </w:r>
+      <w:proofErr w:type="spellEnd"/>
+      <w:r>
+        <w:rPr>
+          <w:szCs w:val="14"/>
+        </w:rPr>
+        <w:t xml:space="preserve"> du sprint numéro 1 : 14H30 à 15H00</w:t>
       </w:r>
       <w:r>
         <w:rPr>
@@ -3363,7 +3672,21 @@
         <w:rPr>
           <w:szCs w:val="14"/>
         </w:rPr>
-        <w:t>Mon but sur ce sprint est de commencer la réalisation, Finir les 2 user story qui sont dans se sprint. Prendre en main react grâce ses user story.</w:t>
+        <w:t xml:space="preserve">Mon but sur ce sprint est de commencer la réalisation, Finir les 2 user story qui sont dans se sprint. Prendre en main </w:t>
+      </w:r>
+      <w:proofErr w:type="spellStart"/>
+      <w:r>
+        <w:rPr>
+          <w:szCs w:val="14"/>
+        </w:rPr>
+        <w:t>react</w:t>
+      </w:r>
+      <w:proofErr w:type="spellEnd"/>
+      <w:r>
+        <w:rPr>
+          <w:szCs w:val="14"/>
+        </w:rPr>
+        <w:t xml:space="preserve"> grâce ses user story.</w:t>
       </w:r>
     </w:p>
     <w:p>
@@ -3391,8 +3714,16 @@
         <w:rPr>
           <w:szCs w:val="14"/>
         </w:rPr>
-        <w:t>Finir les dernières user story qui sont de se sprint et toujours me perfectionner sur react</w:t>
-      </w:r>
+        <w:t xml:space="preserve">Finir les dernières user story qui sont de se sprint et toujours me perfectionner sur </w:t>
+      </w:r>
+      <w:proofErr w:type="spellStart"/>
+      <w:r>
+        <w:rPr>
+          <w:szCs w:val="14"/>
+        </w:rPr>
+        <w:t>react</w:t>
+      </w:r>
+      <w:proofErr w:type="spellEnd"/>
     </w:p>
     <w:p>
       <w:pPr>
@@ -3597,8 +3928,19 @@
           <w:szCs w:val="14"/>
           <w:lang w:eastAsia="fr-FR"/>
         </w:rPr>
-        <w:t>être glissé déposé</w:t>
-      </w:r>
+        <w:t xml:space="preserve">être glissé </w:t>
+      </w:r>
+      <w:proofErr w:type="gramStart"/>
+      <w:r>
+        <w:rPr>
+          <w:rFonts w:ascii="Arial" w:hAnsi="Arial"/>
+          <w:sz w:val="24"/>
+          <w:szCs w:val="14"/>
+          <w:lang w:eastAsia="fr-FR"/>
+        </w:rPr>
+        <w:t>déposé</w:t>
+      </w:r>
+      <w:proofErr w:type="gramEnd"/>
       <w:r>
         <w:rPr>
           <w:rFonts w:ascii="Arial" w:hAnsi="Arial"/>
@@ -4419,7 +4761,31 @@
           <w:szCs w:val="24"/>
           <w:lang w:eastAsia="fr-FR"/>
         </w:rPr>
-        <w:t>, story board préliminaire, …</w:t>
+        <w:t xml:space="preserve">, story </w:t>
+      </w:r>
+      <w:proofErr w:type="spellStart"/>
+      <w:r>
+        <w:rPr>
+          <w:rFonts w:ascii="Arial" w:hAnsi="Arial"/>
+          <w:i/>
+          <w:iCs/>
+          <w:sz w:val="24"/>
+          <w:szCs w:val="24"/>
+          <w:lang w:eastAsia="fr-FR"/>
+        </w:rPr>
+        <w:t>board</w:t>
+      </w:r>
+      <w:proofErr w:type="spellEnd"/>
+      <w:r>
+        <w:rPr>
+          <w:rFonts w:ascii="Arial" w:hAnsi="Arial"/>
+          <w:i/>
+          <w:iCs/>
+          <w:sz w:val="24"/>
+          <w:szCs w:val="24"/>
+          <w:lang w:eastAsia="fr-FR"/>
+        </w:rPr>
+        <w:t xml:space="preserve"> préliminaire, …</w:t>
       </w:r>
     </w:p>
     <w:p>
@@ -4786,13 +5152,26 @@
           </w:p>
           <w:p>
             <w:r>
-              <w:t>Quand je lache le joueur sur sa position</w:t>
+              <w:t xml:space="preserve">Quand je </w:t>
+            </w:r>
+            <w:proofErr w:type="spellStart"/>
+            <w:r>
+              <w:t>lache</w:t>
+            </w:r>
+            <w:proofErr w:type="spellEnd"/>
+            <w:r>
+              <w:t xml:space="preserve"> le joueur sur sa position</w:t>
             </w:r>
           </w:p>
           <w:p>
             <w:r>
-              <w:t>Il s'efface de la liste des joueurs de son equipe</w:t>
+              <w:t xml:space="preserve">Il s'efface de la liste des joueurs de son </w:t>
             </w:r>
+            <w:proofErr w:type="spellStart"/>
+            <w:r>
+              <w:t>equipe</w:t>
+            </w:r>
+            <w:proofErr w:type="spellEnd"/>
           </w:p>
           <w:p/>
         </w:tc>
@@ -4847,12 +5226,25 @@
           </w:tcPr>
           <w:p>
             <w:r>
-              <w:t>Lorsque j'inscris mes joueurs dans leur positions</w:t>
+              <w:t xml:space="preserve">Lorsque j'inscris mes joueurs dans </w:t>
             </w:r>
+            <w:proofErr w:type="gramStart"/>
+            <w:r>
+              <w:t>leur positions</w:t>
+            </w:r>
+            <w:proofErr w:type="gramEnd"/>
           </w:p>
           <w:p>
             <w:r>
-              <w:t>Quand toute les places possède un joueur</w:t>
+              <w:t xml:space="preserve">Quand toute les places </w:t>
+            </w:r>
+            <w:proofErr w:type="gramStart"/>
+            <w:r>
+              <w:t>possède</w:t>
+            </w:r>
+            <w:proofErr w:type="gramEnd"/>
+            <w:r>
+              <w:t xml:space="preserve"> un joueur</w:t>
             </w:r>
           </w:p>
           <w:p>
@@ -4882,8 +5274,13 @@
             <w:tcW w:w="0" w:type="auto"/>
           </w:tcPr>
           <w:p>
+            <w:proofErr w:type="spellStart"/>
             <w:r>
-              <w:t>Enleve le bouton</w:t>
+              <w:t>Enleve</w:t>
+            </w:r>
+            <w:proofErr w:type="spellEnd"/>
+            <w:r>
+              <w:t xml:space="preserve"> le bouton</w:t>
             </w:r>
           </w:p>
         </w:tc>
@@ -4893,12 +5290,44 @@
           </w:tcPr>
           <w:p>
             <w:r>
-              <w:t>Lorsque tout mes joueur son sur une position</w:t>
+              <w:t xml:space="preserve">Lorsque </w:t>
+            </w:r>
+            <w:proofErr w:type="spellStart"/>
+            <w:r>
+              <w:t>tout</w:t>
+            </w:r>
+            <w:proofErr w:type="spellEnd"/>
+            <w:r>
+              <w:t xml:space="preserve"> </w:t>
+            </w:r>
+            <w:proofErr w:type="gramStart"/>
+            <w:r>
+              <w:t>mes joueur</w:t>
+            </w:r>
+            <w:proofErr w:type="gramEnd"/>
+            <w:r>
+              <w:t xml:space="preserve"> son sur une position</w:t>
             </w:r>
           </w:p>
           <w:p>
             <w:r>
-              <w:t>Quand j'enleve un joueur alors qu'il était tous plein</w:t>
+              <w:t>Quand j'</w:t>
+            </w:r>
+            <w:proofErr w:type="spellStart"/>
+            <w:r>
+              <w:t>enleve</w:t>
+            </w:r>
+            <w:proofErr w:type="spellEnd"/>
+            <w:r>
+              <w:t xml:space="preserve"> un joueur alors qu'il était </w:t>
+            </w:r>
+            <w:proofErr w:type="gramStart"/>
+            <w:r>
+              <w:t>tous</w:t>
+            </w:r>
+            <w:proofErr w:type="gramEnd"/>
+            <w:r>
+              <w:t xml:space="preserve"> plein</w:t>
             </w:r>
           </w:p>
           <w:p>
@@ -4929,8 +5358,13 @@
           </w:tcPr>
           <w:p>
             <w:r>
-              <w:t>Joueur dans l'autre equipe</w:t>
+              <w:t xml:space="preserve">Joueur dans l'autre </w:t>
             </w:r>
+            <w:proofErr w:type="spellStart"/>
+            <w:r>
+              <w:t>equipe</w:t>
+            </w:r>
+            <w:proofErr w:type="spellEnd"/>
           </w:p>
         </w:tc>
         <w:tc>
@@ -4939,17 +5373,40 @@
           </w:tcPr>
           <w:p>
             <w:r>
-              <w:t>Lorsque je glisse un joueur dans un champ de l'autre equipe</w:t>
+              <w:t xml:space="preserve">Lorsque je glisse un joueur dans un champ de l'autre </w:t>
+            </w:r>
+            <w:proofErr w:type="spellStart"/>
+            <w:r>
+              <w:t>equipe</w:t>
+            </w:r>
+            <w:proofErr w:type="spellEnd"/>
+          </w:p>
+          <w:p>
+            <w:r>
+              <w:t xml:space="preserve">Quand je </w:t>
+            </w:r>
+            <w:proofErr w:type="spellStart"/>
+            <w:r>
+              <w:t>lache</w:t>
+            </w:r>
+            <w:proofErr w:type="spellEnd"/>
+            <w:r>
+              <w:t xml:space="preserve"> le bouton de la souris</w:t>
             </w:r>
           </w:p>
           <w:p>
             <w:r>
-              <w:t>Quand je lache le bouton de la souris</w:t>
+              <w:t xml:space="preserve">Je veux que </w:t>
             </w:r>
-          </w:p>
-          <w:p>
+            <w:proofErr w:type="spellStart"/>
+            <w:proofErr w:type="gramStart"/>
             <w:r>
-              <w:t>Je veux que ca ne fonctionne pas et que le joueur revienne où il se situait</w:t>
+              <w:t>ca</w:t>
+            </w:r>
+            <w:proofErr w:type="spellEnd"/>
+            <w:proofErr w:type="gramEnd"/>
+            <w:r>
+              <w:t xml:space="preserve"> ne fonctionne pas et que le joueur revienne où il se situait</w:t>
             </w:r>
           </w:p>
         </w:tc>
@@ -4999,17 +5456,49 @@
           </w:tcPr>
           <w:p>
             <w:r>
-              <w:t>Lorsque je souhaite enregistrer les positions de une équipe</w:t>
+              <w:t xml:space="preserve">Lorsque je souhaite enregistrer les positions </w:t>
+            </w:r>
+            <w:proofErr w:type="gramStart"/>
+            <w:r>
+              <w:t>de une</w:t>
+            </w:r>
+            <w:proofErr w:type="gramEnd"/>
+            <w:r>
+              <w:t xml:space="preserve"> équipe</w:t>
             </w:r>
           </w:p>
           <w:p>
             <w:r>
-              <w:t>Quand j'appuie sur la checkbox finale et que j'appuie sur le bouton enregistrer</w:t>
+              <w:t xml:space="preserve">Quand j'appuie sur la </w:t>
+            </w:r>
+            <w:proofErr w:type="spellStart"/>
+            <w:r>
+              <w:t>checkbox</w:t>
+            </w:r>
+            <w:proofErr w:type="spellEnd"/>
+            <w:r>
+              <w:t xml:space="preserve"> finale et que j'appuie sur le bouton enregistrer</w:t>
             </w:r>
           </w:p>
           <w:p>
             <w:r>
-              <w:t>L'equipe enregistrer s'enregistre d'un coup et s'affiche sur les positions et ils sont pas modifiables</w:t>
+              <w:t>L'</w:t>
+            </w:r>
+            <w:proofErr w:type="spellStart"/>
+            <w:r>
+              <w:t>equipe</w:t>
+            </w:r>
+            <w:proofErr w:type="spellEnd"/>
+            <w:r>
+              <w:t xml:space="preserve"> enregistrer s'enregistre d'un coup et s'affiche sur les positions et </w:t>
+            </w:r>
+            <w:proofErr w:type="gramStart"/>
+            <w:r>
+              <w:t>ils sont pas</w:t>
+            </w:r>
+            <w:proofErr w:type="gramEnd"/>
+            <w:r>
+              <w:t xml:space="preserve"> modifiables</w:t>
             </w:r>
           </w:p>
         </w:tc>
@@ -5125,8 +5614,13 @@
             </w:r>
           </w:p>
           <w:p>
+            <w:proofErr w:type="gramStart"/>
             <w:r>
-              <w:t>Ca affiche la liste des joueurs a cote des points</w:t>
+              <w:t>Ca</w:t>
+            </w:r>
+            <w:proofErr w:type="gramEnd"/>
+            <w:r>
+              <w:t xml:space="preserve"> affiche la liste des joueurs a cote des points</w:t>
             </w:r>
           </w:p>
           <w:p/>
@@ -5159,8 +5653,13 @@
           </w:p>
           <w:p>
             <w:r>
-              <w:t>Le joueur est draggable</w:t>
+              <w:t xml:space="preserve">Le joueur est </w:t>
             </w:r>
+            <w:proofErr w:type="spellStart"/>
+            <w:r>
+              <w:t>draggable</w:t>
+            </w:r>
+            <w:proofErr w:type="spellEnd"/>
           </w:p>
           <w:p/>
         </w:tc>
@@ -5215,7 +5714,17 @@
           </w:tcPr>
           <w:p>
             <w:r>
-              <w:t>Lorsque j'ai fais mes changements</w:t>
+              <w:t xml:space="preserve">Lorsque j'ai </w:t>
+            </w:r>
+            <w:proofErr w:type="spellStart"/>
+            <w:proofErr w:type="gramStart"/>
+            <w:r>
+              <w:t>fais</w:t>
+            </w:r>
+            <w:proofErr w:type="spellEnd"/>
+            <w:proofErr w:type="gramEnd"/>
+            <w:r>
+              <w:t xml:space="preserve"> mes changements</w:t>
             </w:r>
           </w:p>
           <w:p>
@@ -5224,8 +5733,15 @@
             </w:r>
           </w:p>
           <w:p>
+            <w:proofErr w:type="spellStart"/>
+            <w:proofErr w:type="gramStart"/>
             <w:r>
-              <w:t>Ca change les joueurs et le match est toujours fonctionnel</w:t>
+              <w:t>Ca</w:t>
+            </w:r>
+            <w:proofErr w:type="spellEnd"/>
+            <w:proofErr w:type="gramEnd"/>
+            <w:r>
+              <w:t xml:space="preserve"> change les joueurs et le match est toujours fonctionnel</w:t>
             </w:r>
           </w:p>
         </w:tc>
@@ -5315,8 +5831,9 @@
           <w:color w:val="FF0000"/>
           <w:szCs w:val="14"/>
         </w:rPr>
-        <w:t xml:space="preserve"> le contenu des User Stories d’IceScrum</w:t>
-      </w:r>
+        <w:t xml:space="preserve"> le contenu des User Stories d’</w:t>
+      </w:r>
+      <w:proofErr w:type="spellStart"/>
       <w:r>
         <w:rPr>
           <w:b/>
@@ -5326,6 +5843,18 @@
           <w:color w:val="FF0000"/>
           <w:szCs w:val="14"/>
         </w:rPr>
+        <w:t>IceScrum</w:t>
+      </w:r>
+      <w:proofErr w:type="spellEnd"/>
+      <w:r>
+        <w:rPr>
+          <w:b/>
+          <w:bCs/>
+          <w:i/>
+          <w:iCs/>
+          <w:color w:val="FF0000"/>
+          <w:szCs w:val="14"/>
+        </w:rPr>
         <w:t> : Story + tests d’acceptance</w:t>
       </w:r>
       <w:r>
@@ -5337,7 +5866,31 @@
           <w:color w:val="FF0000"/>
           <w:szCs w:val="14"/>
         </w:rPr>
-        <w:t xml:space="preserve"> (avec IceTools)</w:t>
+        <w:t xml:space="preserve"> (avec </w:t>
+      </w:r>
+      <w:proofErr w:type="spellStart"/>
+      <w:r>
+        <w:rPr>
+          <w:b/>
+          <w:bCs/>
+          <w:i/>
+          <w:iCs/>
+          <w:color w:val="FF0000"/>
+          <w:szCs w:val="14"/>
+        </w:rPr>
+        <w:t>IceTools</w:t>
+      </w:r>
+      <w:proofErr w:type="spellEnd"/>
+      <w:r>
+        <w:rPr>
+          <w:b/>
+          <w:bCs/>
+          <w:i/>
+          <w:iCs/>
+          <w:color w:val="FF0000"/>
+          <w:szCs w:val="14"/>
+        </w:rPr>
+        <w:t>)</w:t>
       </w:r>
       <w:r>
         <w:rPr>
@@ -5448,8 +6001,20 @@
           <w:iCs/>
           <w:color w:val="FF0000"/>
         </w:rPr>
-        <w:t>Décrire l’environnement dans lequel se fait la sprint review</w:t>
-      </w:r>
+        <w:t xml:space="preserve">Décrire l’environnement dans lequel se fait la sprint </w:t>
+      </w:r>
+      <w:proofErr w:type="spellStart"/>
+      <w:r>
+        <w:rPr>
+          <w:b/>
+          <w:bCs/>
+          <w:i/>
+          <w:iCs/>
+          <w:color w:val="FF0000"/>
+        </w:rPr>
+        <w:t>review</w:t>
+      </w:r>
+      <w:proofErr w:type="spellEnd"/>
     </w:p>
     <w:p>
       <w:pPr>
@@ -5520,6 +6085,7 @@
           <w:szCs w:val="14"/>
         </w:rPr>
       </w:pPr>
+      <w:proofErr w:type="gramStart"/>
       <w:r>
         <w:rPr>
           <w:i/>
@@ -5535,7 +6101,16 @@
           <w:iCs/>
           <w:szCs w:val="14"/>
         </w:rPr>
-        <w:t>ypes de des tests et ordre dans lequel ils seront effectués.</w:t>
+        <w:t>ypes</w:t>
+      </w:r>
+      <w:proofErr w:type="gramEnd"/>
+      <w:r>
+        <w:rPr>
+          <w:i/>
+          <w:iCs/>
+          <w:szCs w:val="14"/>
+        </w:rPr>
+        <w:t xml:space="preserve"> de des tests et ordre dans lequel ils seront effectués.</w:t>
       </w:r>
     </w:p>
     <w:p>
@@ -5555,6 +6130,7 @@
           <w:szCs w:val="14"/>
         </w:rPr>
       </w:pPr>
+      <w:proofErr w:type="gramStart"/>
       <w:r>
         <w:rPr>
           <w:i/>
@@ -5569,7 +6145,16 @@
           <w:iCs/>
           <w:szCs w:val="14"/>
         </w:rPr>
-        <w:t>es moyens à mettre en œuvre</w:t>
+        <w:t>es</w:t>
+      </w:r>
+      <w:proofErr w:type="gramEnd"/>
+      <w:r>
+        <w:rPr>
+          <w:i/>
+          <w:iCs/>
+          <w:szCs w:val="14"/>
+        </w:rPr>
+        <w:t xml:space="preserve"> moyens à mettre en œuvre</w:t>
       </w:r>
       <w:r>
         <w:rPr>
@@ -5597,6 +6182,7 @@
           <w:szCs w:val="14"/>
         </w:rPr>
       </w:pPr>
+      <w:proofErr w:type="gramStart"/>
       <w:r>
         <w:rPr>
           <w:i/>
@@ -5611,7 +6197,16 @@
           <w:iCs/>
           <w:szCs w:val="14"/>
         </w:rPr>
-        <w:t>ouverture des tests (tests exhaustifs ou non, si non, pourquoi ?)</w:t>
+        <w:t>ouverture</w:t>
+      </w:r>
+      <w:proofErr w:type="gramEnd"/>
+      <w:r>
+        <w:rPr>
+          <w:i/>
+          <w:iCs/>
+          <w:szCs w:val="14"/>
+        </w:rPr>
+        <w:t xml:space="preserve"> des tests (tests exhaustifs ou non, si non, pourquoi ?)</w:t>
       </w:r>
       <w:r>
         <w:rPr>
@@ -5639,6 +6234,7 @@
           <w:szCs w:val="14"/>
         </w:rPr>
       </w:pPr>
+      <w:proofErr w:type="gramStart"/>
       <w:r>
         <w:rPr>
           <w:i/>
@@ -5653,7 +6249,16 @@
           <w:iCs/>
           <w:szCs w:val="14"/>
         </w:rPr>
-        <w:t>onnées de test à prévoir (données réelles ?)</w:t>
+        <w:t>onnées</w:t>
+      </w:r>
+      <w:proofErr w:type="gramEnd"/>
+      <w:r>
+        <w:rPr>
+          <w:i/>
+          <w:iCs/>
+          <w:szCs w:val="14"/>
+        </w:rPr>
+        <w:t xml:space="preserve"> de test à prévoir (données réelles ?)</w:t>
       </w:r>
       <w:r>
         <w:rPr>
@@ -5700,13 +6305,23 @@
           <w:szCs w:val="14"/>
         </w:rPr>
       </w:pPr>
-      <w:r>
-        <w:rPr>
-          <w:i/>
-          <w:iCs/>
-          <w:szCs w:val="14"/>
-        </w:rPr>
-        <w:t>les testeurs extérieurs éventuels.</w:t>
+      <w:proofErr w:type="gramStart"/>
+      <w:r>
+        <w:rPr>
+          <w:i/>
+          <w:iCs/>
+          <w:szCs w:val="14"/>
+        </w:rPr>
+        <w:t>les</w:t>
+      </w:r>
+      <w:proofErr w:type="gramEnd"/>
+      <w:r>
+        <w:rPr>
+          <w:i/>
+          <w:iCs/>
+          <w:szCs w:val="14"/>
+        </w:rPr>
+        <w:t xml:space="preserve"> testeurs extérieurs éventuels.</w:t>
       </w:r>
     </w:p>
     <w:p>
@@ -5864,6 +6479,7 @@
           <w:lang w:eastAsia="fr-FR"/>
         </w:rPr>
       </w:pPr>
+      <w:proofErr w:type="gramStart"/>
       <w:r>
         <w:rPr>
           <w:rFonts w:ascii="Arial" w:hAnsi="Arial"/>
@@ -5874,7 +6490,20 @@
           <w:szCs w:val="14"/>
           <w:lang w:eastAsia="fr-FR"/>
         </w:rPr>
-        <w:t xml:space="preserve">planning indiquant les dates de début et de fin du projet ainsi que le découpage connu des diverses phases. </w:t>
+        <w:t>planning</w:t>
+      </w:r>
+      <w:proofErr w:type="gramEnd"/>
+      <w:r>
+        <w:rPr>
+          <w:rFonts w:ascii="Arial" w:hAnsi="Arial"/>
+          <w:i/>
+          <w:iCs/>
+          <w:strike/>
+          <w:sz w:val="24"/>
+          <w:szCs w:val="14"/>
+          <w:lang w:eastAsia="fr-FR"/>
+        </w:rPr>
+        <w:t xml:space="preserve"> indiquant les dates de début et de fin du projet ainsi que le découpage connu des diverses phases. </w:t>
       </w:r>
     </w:p>
     <w:p>
@@ -5894,6 +6523,7 @@
           <w:lang w:eastAsia="fr-FR"/>
         </w:rPr>
       </w:pPr>
+      <w:proofErr w:type="gramStart"/>
       <w:r>
         <w:rPr>
           <w:rFonts w:ascii="Arial" w:hAnsi="Arial"/>
@@ -5904,7 +6534,20 @@
           <w:szCs w:val="14"/>
           <w:lang w:eastAsia="fr-FR"/>
         </w:rPr>
-        <w:t>partage des tâches en cas de travail à plusieurs.</w:t>
+        <w:t>partage</w:t>
+      </w:r>
+      <w:proofErr w:type="gramEnd"/>
+      <w:r>
+        <w:rPr>
+          <w:rFonts w:ascii="Arial" w:hAnsi="Arial"/>
+          <w:i/>
+          <w:iCs/>
+          <w:strike/>
+          <w:sz w:val="24"/>
+          <w:szCs w:val="14"/>
+          <w:lang w:eastAsia="fr-FR"/>
+        </w:rPr>
+        <w:t xml:space="preserve"> des tâches en cas de travail à plusieurs.</w:t>
       </w:r>
     </w:p>
     <w:p>
@@ -6015,7 +6658,37 @@
           <w:szCs w:val="14"/>
           <w:lang w:eastAsia="fr-FR"/>
         </w:rPr>
-        <w:t>Cette section n’est présente que si la planification initiale a dû être revue suite à l’analyse</w:t>
+        <w:t xml:space="preserve">Cette section n’est présente que si la planification initiale a dû être revue </w:t>
+      </w:r>
+      <w:proofErr w:type="gramStart"/>
+      <w:r>
+        <w:rPr>
+          <w:rFonts w:ascii="Arial" w:hAnsi="Arial"/>
+          <w:b/>
+          <w:bCs/>
+          <w:i/>
+          <w:iCs/>
+          <w:color w:val="FF0000"/>
+          <w:sz w:val="24"/>
+          <w:szCs w:val="14"/>
+          <w:lang w:eastAsia="fr-FR"/>
+        </w:rPr>
+        <w:t>suite à</w:t>
+      </w:r>
+      <w:proofErr w:type="gramEnd"/>
+      <w:r>
+        <w:rPr>
+          <w:rFonts w:ascii="Arial" w:hAnsi="Arial"/>
+          <w:b/>
+          <w:bCs/>
+          <w:i/>
+          <w:iCs/>
+          <w:color w:val="FF0000"/>
+          <w:sz w:val="24"/>
+          <w:szCs w:val="14"/>
+          <w:lang w:eastAsia="fr-FR"/>
+        </w:rPr>
+        <w:t xml:space="preserve"> l’analyse</w:t>
       </w:r>
     </w:p>
     <w:p>
@@ -6170,11 +6843,19 @@
           <w:b/>
         </w:rPr>
       </w:pPr>
-      <w:r>
-        <w:rPr>
-          <w:b/>
-        </w:rPr>
-        <w:t>DBeaver </w:t>
+      <w:proofErr w:type="spellStart"/>
+      <w:r>
+        <w:rPr>
+          <w:b/>
+        </w:rPr>
+        <w:t>DBeaver</w:t>
+      </w:r>
+      <w:proofErr w:type="spellEnd"/>
+      <w:r>
+        <w:rPr>
+          <w:b/>
+        </w:rPr>
+        <w:t> </w:t>
       </w:r>
     </w:p>
     <w:p>
@@ -6187,7 +6868,31 @@
         <w:ind w:left="708"/>
       </w:pPr>
       <w:r>
-        <w:t xml:space="preserve">J’ai choisis avec mon chef de projet dbeaver, un outil qui permet de créer des bases de données et de les gérer. Cette outil est simple d’utilisation et j’aime bien l’options de pouvoir voire le ER Diagram ce qui aide pour la compréhension de la base de donnée </w:t>
+        <w:t xml:space="preserve">J’ai </w:t>
+      </w:r>
+      <w:proofErr w:type="gramStart"/>
+      <w:r>
+        <w:t>choisis</w:t>
+      </w:r>
+      <w:proofErr w:type="gramEnd"/>
+      <w:r>
+        <w:t xml:space="preserve"> avec mon chef de projet </w:t>
+      </w:r>
+      <w:proofErr w:type="spellStart"/>
+      <w:r>
+        <w:t>dbeaver</w:t>
+      </w:r>
+      <w:proofErr w:type="spellEnd"/>
+      <w:r>
+        <w:t xml:space="preserve">, un outil qui permet de créer des bases de données et de les gérer. </w:t>
+      </w:r>
+      <w:proofErr w:type="gramStart"/>
+      <w:r>
+        <w:t>Cette outil</w:t>
+      </w:r>
+      <w:proofErr w:type="gramEnd"/>
+      <w:r>
+        <w:t xml:space="preserve"> est simple d’utilisation et j’aime bien l’options de pouvoir voire le ER Diagram ce qui aide pour la compréhension de la base de donnée </w:t>
       </w:r>
     </w:p>
     <w:p>
@@ -6202,11 +6907,19 @@
           <w:b/>
         </w:rPr>
       </w:pPr>
-      <w:r>
-        <w:rPr>
-          <w:b/>
-        </w:rPr>
-        <w:t xml:space="preserve">Github </w:t>
+      <w:proofErr w:type="spellStart"/>
+      <w:r>
+        <w:rPr>
+          <w:b/>
+        </w:rPr>
+        <w:t>Github</w:t>
+      </w:r>
+      <w:proofErr w:type="spellEnd"/>
+      <w:r>
+        <w:rPr>
+          <w:b/>
+        </w:rPr>
+        <w:t xml:space="preserve"> </w:t>
       </w:r>
     </w:p>
     <w:p>
@@ -6257,7 +6970,15 @@
         <w:ind w:left="708"/>
       </w:pPr>
       <w:r>
-        <w:t xml:space="preserve">Un des meilleurs outils pour la programmation de HTML, CSS, PHP et JS a mon avis et c’est pour cela que j’utilise. L’option de débogage qui peut être intégrer qui est très utile. </w:t>
+        <w:t xml:space="preserve">Un des meilleurs outils pour la programmation de HTML, CSS, PHP et JS </w:t>
+      </w:r>
+      <w:proofErr w:type="spellStart"/>
+      <w:r>
+        <w:t>a</w:t>
+      </w:r>
+      <w:proofErr w:type="spellEnd"/>
+      <w:r>
+        <w:t xml:space="preserve"> mon avis et c’est pour cela que j’utilise. L’option de débogage qui peut être intégrer qui est très utile. </w:t>
       </w:r>
     </w:p>
     <w:p>
@@ -6344,7 +7065,875 @@
     </w:p>
     <w:p>
       <w:pPr>
+        <w:rPr>
+          <w:lang w:val="fr-CH"/>
+        </w:rPr>
+      </w:pPr>
+    </w:p>
+    <w:p>
+      <w:pPr>
+        <w:rPr>
+          <w:lang w:val="fr-CH"/>
+        </w:rPr>
+      </w:pPr>
+    </w:p>
+    <w:p>
+      <w:pPr>
+        <w:rPr>
+          <w:b/>
+          <w:i/>
+          <w:iCs/>
+          <w:color w:val="FF0000"/>
+        </w:rPr>
+      </w:pPr>
+      <w:r>
+        <w:rPr>
+          <w:b/>
+          <w:i/>
+          <w:iCs/>
+          <w:color w:val="FF0000"/>
+        </w:rPr>
+        <w:t>Ce chapitre est constitué de plusieurs sous-chapitre</w:t>
+      </w:r>
+      <w:r>
+        <w:rPr>
+          <w:b/>
+          <w:i/>
+          <w:iCs/>
+          <w:color w:val="FF0000"/>
+        </w:rPr>
+        <w:t>.</w:t>
+      </w:r>
+    </w:p>
+    <w:p>
+      <w:pPr>
+        <w:rPr>
+          <w:b/>
+          <w:i/>
+          <w:iCs/>
+          <w:color w:val="FF0000"/>
+        </w:rPr>
+      </w:pPr>
+    </w:p>
+    <w:p>
+      <w:pPr>
+        <w:rPr>
+          <w:b/>
+          <w:i/>
+          <w:iCs/>
+          <w:color w:val="FF0000"/>
+        </w:rPr>
+      </w:pPr>
+      <w:r>
+        <w:rPr>
+          <w:b/>
+          <w:i/>
+          <w:iCs/>
+          <w:color w:val="FF0000"/>
+        </w:rPr>
+        <w:t>Chaque sous-chapitre</w:t>
+      </w:r>
+      <w:r>
+        <w:rPr>
+          <w:b/>
+          <w:i/>
+          <w:iCs/>
+          <w:color w:val="FF0000"/>
+        </w:rPr>
+        <w:t xml:space="preserve"> expliqu</w:t>
+      </w:r>
+      <w:r>
+        <w:rPr>
+          <w:b/>
+          <w:i/>
+          <w:iCs/>
+          <w:color w:val="FF0000"/>
+        </w:rPr>
+        <w:t>e</w:t>
+      </w:r>
+      <w:r>
+        <w:rPr>
+          <w:b/>
+          <w:i/>
+          <w:iCs/>
+          <w:color w:val="FF0000"/>
+        </w:rPr>
+        <w:t xml:space="preserve"> un </w:t>
+      </w:r>
+      <w:r>
+        <w:rPr>
+          <w:b/>
+          <w:i/>
+          <w:iCs/>
+          <w:color w:val="FF0000"/>
+        </w:rPr>
+        <w:t xml:space="preserve">point de </w:t>
+      </w:r>
+      <w:r>
+        <w:rPr>
+          <w:b/>
+          <w:i/>
+          <w:iCs/>
+          <w:color w:val="FF0000"/>
+        </w:rPr>
+        <w:t xml:space="preserve">design </w:t>
+      </w:r>
+      <w:r>
+        <w:rPr>
+          <w:b/>
+          <w:i/>
+          <w:iCs/>
+          <w:color w:val="FF0000"/>
+        </w:rPr>
+        <w:t xml:space="preserve">technique </w:t>
+      </w:r>
+      <w:r>
+        <w:rPr>
+          <w:b/>
+          <w:i/>
+          <w:iCs/>
+          <w:color w:val="FF0000"/>
+        </w:rPr>
+        <w:t xml:space="preserve">particulier, quelque chose que vous avez </w:t>
+      </w:r>
+      <w:r>
+        <w:rPr>
+          <w:b/>
+          <w:i/>
+          <w:iCs/>
+          <w:color w:val="FF0000"/>
+        </w:rPr>
+        <w:t xml:space="preserve">dû </w:t>
+      </w:r>
+      <w:r>
+        <w:rPr>
+          <w:b/>
+          <w:i/>
+          <w:iCs/>
+          <w:color w:val="FF0000"/>
+        </w:rPr>
+        <w:t>invent</w:t>
+      </w:r>
+      <w:r>
+        <w:rPr>
+          <w:b/>
+          <w:i/>
+          <w:iCs/>
+          <w:color w:val="FF0000"/>
+        </w:rPr>
+        <w:t>er</w:t>
+      </w:r>
+      <w:r>
+        <w:rPr>
+          <w:b/>
+          <w:i/>
+          <w:iCs/>
+          <w:color w:val="FF0000"/>
+        </w:rPr>
+        <w:t xml:space="preserve"> pour répondre au besoin et qui ne peut pas s’expliquer par de simples commentaires dans le code.</w:t>
+      </w:r>
+    </w:p>
+    <w:p>
+      <w:pPr>
+        <w:rPr>
+          <w:b/>
+          <w:i/>
+          <w:iCs/>
+          <w:color w:val="FF0000"/>
+        </w:rPr>
+      </w:pPr>
+    </w:p>
+    <w:p>
+      <w:pPr>
+        <w:rPr>
+          <w:b/>
+          <w:i/>
+          <w:iCs/>
+          <w:color w:val="FF0000"/>
+        </w:rPr>
+      </w:pPr>
+      <w:r>
+        <w:rPr>
+          <w:b/>
+          <w:i/>
+          <w:iCs/>
+          <w:color w:val="FF0000"/>
+        </w:rPr>
+        <w:t>Il s’agit d’explications techniques sur le fonctionnement du système. Les explications sont appuyées par des diagrammes, ou de très brefs éléments de code.</w:t>
+      </w:r>
+    </w:p>
+    <w:p>
+      <w:pPr>
+        <w:rPr>
+          <w:b/>
+          <w:i/>
+          <w:iCs/>
+          <w:color w:val="FF0000"/>
+        </w:rPr>
+      </w:pPr>
+    </w:p>
+    <w:p>
+      <w:pPr>
+        <w:rPr>
+          <w:b/>
+          <w:i/>
+          <w:iCs/>
+          <w:color w:val="FF0000"/>
+        </w:rPr>
+      </w:pPr>
+      <w:r>
+        <w:rPr>
+          <w:b/>
+          <w:i/>
+          <w:iCs/>
+          <w:color w:val="FF0000"/>
+        </w:rPr>
+        <w:t>NE PAS mettre ici des pratiques usuelles que tout professionnel de la branche connaît déjà. Par exemple, n’EXPLIQUEZ PAS ICI CE QU’EST LE PATTERN MVC.</w:t>
+      </w:r>
+    </w:p>
+    <w:p>
+      <w:pPr>
+        <w:rPr>
+          <w:b/>
+          <w:i/>
+          <w:iCs/>
+          <w:color w:val="FF0000"/>
+        </w:rPr>
+      </w:pPr>
+    </w:p>
+    <w:p>
+      <w:pPr>
+        <w:rPr>
+          <w:b/>
+          <w:i/>
+          <w:iCs/>
+          <w:color w:val="FF0000"/>
+        </w:rPr>
+      </w:pPr>
+      <w:r>
+        <w:rPr>
+          <w:b/>
+          <w:i/>
+          <w:iCs/>
+          <w:color w:val="FF0000"/>
+        </w:rPr>
+        <w:t xml:space="preserve">Exemple (simplifié à l’extrême) : Protection contre des formulaires mal intentionnés ou modifiés </w:t>
+      </w:r>
+    </w:p>
+    <w:p>
+      <w:pPr>
+        <w:pStyle w:val="Paragraphedeliste"/>
+        <w:numPr>
+          <w:ilvl w:val="0"/>
+          <w:numId w:val="16"/>
+        </w:numPr>
+        <w:rPr>
+          <w:b/>
+          <w:i/>
+          <w:iCs/>
+          <w:color w:val="FF0000"/>
+        </w:rPr>
+      </w:pPr>
+      <w:r>
+        <w:rPr>
+          <w:b/>
+          <w:i/>
+          <w:iCs/>
+          <w:color w:val="FF0000"/>
+        </w:rPr>
+        <w:t xml:space="preserve">Au moment de générer le formulaire, le script </w:t>
+      </w:r>
+      <w:proofErr w:type="spellStart"/>
+      <w:r>
+        <w:rPr>
+          <w:b/>
+          <w:i/>
+          <w:iCs/>
+          <w:color w:val="FF0000"/>
+        </w:rPr>
+        <w:t>php</w:t>
+      </w:r>
+      <w:proofErr w:type="spellEnd"/>
+      <w:r>
+        <w:rPr>
+          <w:b/>
+          <w:i/>
+          <w:iCs/>
+          <w:color w:val="FF0000"/>
+        </w:rPr>
+        <w:t> :</w:t>
+      </w:r>
+    </w:p>
+    <w:p>
+      <w:pPr>
+        <w:pStyle w:val="Paragraphedeliste"/>
+        <w:numPr>
+          <w:ilvl w:val="1"/>
+          <w:numId w:val="16"/>
+        </w:numPr>
+        <w:rPr>
+          <w:b/>
+          <w:i/>
+          <w:iCs/>
+          <w:color w:val="FF0000"/>
+        </w:rPr>
+      </w:pPr>
+      <w:r>
+        <w:rPr>
+          <w:b/>
+          <w:i/>
+          <w:iCs/>
+          <w:color w:val="FF0000"/>
+        </w:rPr>
+        <w:t>Concatène les noms de tous les champs contenus dans le formulaire</w:t>
+      </w:r>
+    </w:p>
+    <w:p>
+      <w:pPr>
+        <w:pStyle w:val="Paragraphedeliste"/>
+        <w:numPr>
+          <w:ilvl w:val="1"/>
+          <w:numId w:val="16"/>
+        </w:numPr>
+        <w:rPr>
+          <w:b/>
+          <w:i/>
+          <w:iCs/>
+          <w:color w:val="FF0000"/>
+        </w:rPr>
+      </w:pPr>
+      <w:r>
+        <w:rPr>
+          <w:b/>
+          <w:i/>
+          <w:iCs/>
+          <w:color w:val="FF0000"/>
+        </w:rPr>
+        <w:t>Calcule un hash SHA256 de la chaîne obtenue</w:t>
+      </w:r>
+    </w:p>
+    <w:p>
+      <w:pPr>
+        <w:pStyle w:val="Paragraphedeliste"/>
+        <w:numPr>
+          <w:ilvl w:val="1"/>
+          <w:numId w:val="16"/>
+        </w:numPr>
+        <w:rPr>
+          <w:b/>
+          <w:i/>
+          <w:iCs/>
+          <w:color w:val="FF0000"/>
+        </w:rPr>
+      </w:pPr>
+      <w:r>
+        <w:rPr>
+          <w:b/>
+          <w:i/>
+          <w:iCs/>
+          <w:color w:val="FF0000"/>
+        </w:rPr>
+        <w:t xml:space="preserve">Ajoute un input nommé « CSRF » de type </w:t>
+      </w:r>
+      <w:proofErr w:type="spellStart"/>
+      <w:r>
+        <w:rPr>
+          <w:b/>
+          <w:i/>
+          <w:iCs/>
+          <w:color w:val="FF0000"/>
+        </w:rPr>
+        <w:t>hidden</w:t>
+      </w:r>
+      <w:proofErr w:type="spellEnd"/>
+      <w:r>
+        <w:rPr>
+          <w:b/>
+          <w:i/>
+          <w:iCs/>
+          <w:color w:val="FF0000"/>
+        </w:rPr>
+        <w:t xml:space="preserve"> dans le </w:t>
+      </w:r>
+      <w:proofErr w:type="spellStart"/>
+      <w:r>
+        <w:rPr>
+          <w:b/>
+          <w:i/>
+          <w:iCs/>
+          <w:color w:val="FF0000"/>
+        </w:rPr>
+        <w:t>form</w:t>
+      </w:r>
+      <w:proofErr w:type="spellEnd"/>
+    </w:p>
+    <w:p>
+      <w:pPr>
+        <w:pStyle w:val="Paragraphedeliste"/>
+        <w:numPr>
+          <w:ilvl w:val="0"/>
+          <w:numId w:val="16"/>
+        </w:numPr>
+        <w:rPr>
+          <w:b/>
+          <w:i/>
+          <w:iCs/>
+          <w:color w:val="FF0000"/>
+        </w:rPr>
+      </w:pPr>
+      <w:r>
+        <w:rPr>
+          <w:b/>
+          <w:i/>
+          <w:iCs/>
+          <w:color w:val="FF0000"/>
+        </w:rPr>
+        <w:t xml:space="preserve">A la réception du POST du </w:t>
+      </w:r>
+      <w:proofErr w:type="spellStart"/>
+      <w:r>
+        <w:rPr>
+          <w:b/>
+          <w:i/>
+          <w:iCs/>
+          <w:color w:val="FF0000"/>
+        </w:rPr>
+        <w:t>fromulaire</w:t>
+      </w:r>
+      <w:proofErr w:type="spellEnd"/>
+    </w:p>
+    <w:p>
+      <w:pPr>
+        <w:pStyle w:val="Paragraphedeliste"/>
+        <w:numPr>
+          <w:ilvl w:val="1"/>
+          <w:numId w:val="16"/>
+        </w:numPr>
+        <w:rPr>
+          <w:b/>
+          <w:i/>
+          <w:iCs/>
+          <w:color w:val="FF0000"/>
+        </w:rPr>
+      </w:pPr>
+      <w:r>
+        <w:rPr>
+          <w:b/>
+          <w:i/>
+          <w:iCs/>
+          <w:color w:val="FF0000"/>
+        </w:rPr>
+        <w:t>Concatène les noms des indices de $_POST</w:t>
+      </w:r>
+    </w:p>
+    <w:p>
+      <w:pPr>
+        <w:pStyle w:val="Paragraphedeliste"/>
+        <w:numPr>
+          <w:ilvl w:val="1"/>
+          <w:numId w:val="16"/>
+        </w:numPr>
+        <w:rPr>
+          <w:b/>
+          <w:i/>
+          <w:iCs/>
+          <w:color w:val="FF0000"/>
+        </w:rPr>
+      </w:pPr>
+      <w:r>
+        <w:rPr>
+          <w:b/>
+          <w:i/>
+          <w:iCs/>
+          <w:color w:val="FF0000"/>
+        </w:rPr>
+        <w:t>Calcule un hash SHA256 de la chaîne obtenue</w:t>
+      </w:r>
+    </w:p>
+    <w:p>
+      <w:pPr>
+        <w:pStyle w:val="Paragraphedeliste"/>
+        <w:numPr>
+          <w:ilvl w:val="1"/>
+          <w:numId w:val="16"/>
+        </w:numPr>
+        <w:rPr>
+          <w:b/>
+          <w:i/>
+          <w:iCs/>
+          <w:color w:val="FF0000"/>
+        </w:rPr>
+      </w:pPr>
+      <w:r>
+        <w:rPr>
+          <w:b/>
+          <w:i/>
+          <w:iCs/>
+          <w:color w:val="FF0000"/>
+        </w:rPr>
+        <w:lastRenderedPageBreak/>
+        <w:t>Vérifie que la valeur du champ CSRF correspond</w:t>
+      </w:r>
+    </w:p>
+    <w:p>
+      <w:pPr>
+        <w:rPr>
+          <w:b/>
+          <w:i/>
+          <w:iCs/>
+          <w:color w:val="FF0000"/>
+        </w:rPr>
+      </w:pPr>
+    </w:p>
+    <w:p>
+      <w:pPr>
+        <w:pStyle w:val="Titre3"/>
+        <w:rPr>
+          <w:i/>
+          <w:iCs/>
+          <w:color w:val="FF0000"/>
+        </w:rPr>
+      </w:pPr>
+      <w:r>
+        <w:rPr>
+          <w:i/>
+          <w:iCs/>
+          <w:color w:val="FF0000"/>
+        </w:rPr>
+        <w:t>…</w:t>
+      </w:r>
+    </w:p>
+    <w:p/>
+    <w:p>
+      <w:pPr>
+        <w:pStyle w:val="Titre3"/>
+        <w:rPr>
+          <w:i/>
+          <w:iCs/>
+          <w:color w:val="FF0000"/>
+        </w:rPr>
+      </w:pPr>
+      <w:r>
+        <w:rPr>
+          <w:i/>
+          <w:iCs/>
+          <w:color w:val="FF0000"/>
+        </w:rPr>
+        <w:t>…</w:t>
+      </w:r>
+    </w:p>
+    <w:p/>
+    <w:p>
+      <w:pPr>
+        <w:pStyle w:val="Titre3"/>
+        <w:rPr>
+          <w:i/>
+          <w:iCs/>
+          <w:color w:val="FF0000"/>
+        </w:rPr>
+      </w:pPr>
+      <w:r>
+        <w:rPr>
+          <w:i/>
+          <w:iCs/>
+          <w:color w:val="FF0000"/>
+        </w:rPr>
+        <w:t>…</w:t>
+      </w:r>
+    </w:p>
+    <w:p>
+      <w:pPr>
         <w:pStyle w:val="Titre2"/>
+        <w:rPr>
+          <w:i w:val="0"/>
+          <w:iCs/>
+        </w:rPr>
+      </w:pPr>
+      <w:r>
+        <w:rPr>
+          <w:i w:val="0"/>
+          <w:iCs/>
+        </w:rPr>
+        <w:t>Déroulement</w:t>
+      </w:r>
+    </w:p>
+    <w:p>
+      <w:pPr>
+        <w:pStyle w:val="Titre3"/>
+      </w:pPr>
+      <w:r>
+        <w:t>Sprints</w:t>
+      </w:r>
+    </w:p>
+    <w:p/>
+    <w:p>
+      <w:pPr>
+        <w:ind w:left="1134" w:hanging="774"/>
+        <w:rPr>
+          <w:b/>
+          <w:bCs/>
+          <w:i/>
+          <w:iCs/>
+          <w:color w:val="FF0000"/>
+        </w:rPr>
+      </w:pPr>
+      <w:r>
+        <w:rPr>
+          <w:b/>
+          <w:bCs/>
+          <w:i/>
+          <w:iCs/>
+          <w:color w:val="FF0000"/>
+        </w:rPr>
+        <w:t xml:space="preserve">Résumer le déroulement du sprint, </w:t>
+      </w:r>
+      <w:r>
+        <w:rPr>
+          <w:b/>
+          <w:bCs/>
+          <w:i/>
+          <w:iCs/>
+          <w:color w:val="FF0000"/>
+        </w:rPr>
+        <w:t xml:space="preserve">le résultat de </w:t>
+      </w:r>
+      <w:r>
+        <w:rPr>
+          <w:b/>
+          <w:bCs/>
+          <w:i/>
+          <w:iCs/>
+          <w:color w:val="FF0000"/>
+        </w:rPr>
+        <w:t xml:space="preserve">sa revue, sa </w:t>
+      </w:r>
+      <w:proofErr w:type="spellStart"/>
+      <w:r>
+        <w:rPr>
+          <w:b/>
+          <w:bCs/>
+          <w:i/>
+          <w:iCs/>
+          <w:color w:val="FF0000"/>
+        </w:rPr>
+        <w:t>retrospective</w:t>
+      </w:r>
+      <w:proofErr w:type="spellEnd"/>
+    </w:p>
+    <w:p>
+      <w:pPr>
+        <w:ind w:left="1134" w:hanging="774"/>
+        <w:rPr>
+          <w:b/>
+          <w:bCs/>
+          <w:i/>
+          <w:iCs/>
+          <w:color w:val="FF0000"/>
+        </w:rPr>
+      </w:pPr>
+    </w:p>
+    <w:p>
+      <w:pPr>
+        <w:rPr>
+          <w:b/>
+          <w:color w:val="000000" w:themeColor="text1"/>
+        </w:rPr>
+      </w:pPr>
+      <w:r>
+        <w:rPr>
+          <w:b/>
+          <w:color w:val="000000" w:themeColor="text1"/>
+        </w:rPr>
+        <w:t>Sprint 1</w:t>
+      </w:r>
+    </w:p>
+    <w:p>
+      <w:pPr>
+        <w:rPr>
+          <w:b/>
+          <w:color w:val="000000" w:themeColor="text1"/>
+        </w:rPr>
+      </w:pPr>
+    </w:p>
+    <w:p>
+      <w:pPr>
+        <w:rPr>
+          <w:color w:val="000000" w:themeColor="text1"/>
+        </w:rPr>
+      </w:pPr>
+      <w:r>
+        <w:rPr>
+          <w:color w:val="000000" w:themeColor="text1"/>
+        </w:rPr>
+        <w:t>Le sprint numéro 1 a été</w:t>
+      </w:r>
+      <w:r>
+        <w:rPr>
+          <w:color w:val="000000" w:themeColor="text1"/>
+        </w:rPr>
+        <w:t xml:space="preserve"> l</w:t>
+      </w:r>
+      <w:r>
+        <w:rPr>
+          <w:color w:val="000000" w:themeColor="text1"/>
+        </w:rPr>
+        <w:t xml:space="preserve">a reprise en main de PHP, MVC </w:t>
+      </w:r>
+      <w:proofErr w:type="spellStart"/>
+      <w:r>
+        <w:rPr>
+          <w:color w:val="000000" w:themeColor="text1"/>
+        </w:rPr>
+        <w:t>etc</w:t>
+      </w:r>
+      <w:proofErr w:type="spellEnd"/>
+      <w:r>
+        <w:rPr>
+          <w:color w:val="000000" w:themeColor="text1"/>
+        </w:rPr>
+        <w:t xml:space="preserve"> …</w:t>
+      </w:r>
+    </w:p>
+    <w:p>
+      <w:pPr>
+        <w:rPr>
+          <w:b/>
+          <w:color w:val="000000" w:themeColor="text1"/>
+        </w:rPr>
+      </w:pPr>
+    </w:p>
+    <w:p>
+      <w:pPr>
+        <w:rPr>
+          <w:b/>
+          <w:color w:val="000000" w:themeColor="text1"/>
+        </w:rPr>
+      </w:pPr>
+      <w:r>
+        <w:rPr>
+          <w:b/>
+          <w:color w:val="000000" w:themeColor="text1"/>
+        </w:rPr>
+        <w:t>Sprint 2</w:t>
+      </w:r>
+    </w:p>
+    <w:p>
+      <w:pPr>
+        <w:rPr>
+          <w:b/>
+          <w:color w:val="000000" w:themeColor="text1"/>
+        </w:rPr>
+      </w:pPr>
+    </w:p>
+    <w:p>
+      <w:pPr>
+        <w:rPr>
+          <w:bCs/>
+          <w:color w:val="000000" w:themeColor="text1"/>
+        </w:rPr>
+      </w:pPr>
+      <w:r>
+        <w:rPr>
+          <w:bCs/>
+          <w:color w:val="000000" w:themeColor="text1"/>
+        </w:rPr>
+        <w:t xml:space="preserve">Réalisation de 2 </w:t>
+      </w:r>
+      <w:proofErr w:type="spellStart"/>
+      <w:r>
+        <w:rPr>
+          <w:bCs/>
+          <w:color w:val="000000" w:themeColor="text1"/>
+        </w:rPr>
+        <w:t>users</w:t>
+      </w:r>
+      <w:proofErr w:type="spellEnd"/>
+      <w:r>
+        <w:rPr>
+          <w:bCs/>
+          <w:color w:val="000000" w:themeColor="text1"/>
+        </w:rPr>
+        <w:t xml:space="preserve"> </w:t>
+      </w:r>
+      <w:proofErr w:type="spellStart"/>
+      <w:r>
+        <w:rPr>
+          <w:bCs/>
+          <w:color w:val="000000" w:themeColor="text1"/>
+        </w:rPr>
+        <w:t>storys</w:t>
+      </w:r>
+      <w:proofErr w:type="spellEnd"/>
+    </w:p>
+    <w:p>
+      <w:pPr>
+        <w:rPr>
+          <w:b/>
+          <w:color w:val="000000" w:themeColor="text1"/>
+        </w:rPr>
+      </w:pPr>
+    </w:p>
+    <w:p>
+      <w:pPr>
+        <w:rPr>
+          <w:b/>
+          <w:color w:val="000000" w:themeColor="text1"/>
+        </w:rPr>
+      </w:pPr>
+      <w:r>
+        <w:rPr>
+          <w:b/>
+          <w:color w:val="000000" w:themeColor="text1"/>
+        </w:rPr>
+        <w:t>Sprint 3</w:t>
+      </w:r>
+    </w:p>
+    <w:p>
+      <w:pPr>
+        <w:rPr>
+          <w:color w:val="000000" w:themeColor="text1"/>
+        </w:rPr>
+      </w:pPr>
+      <w:r>
+        <w:rPr>
+          <w:color w:val="000000" w:themeColor="text1"/>
+        </w:rPr>
+        <w:t xml:space="preserve">Faire le plus rapidement possible et le plus qualitativement les user </w:t>
+      </w:r>
+      <w:proofErr w:type="spellStart"/>
+      <w:r>
+        <w:rPr>
+          <w:color w:val="000000" w:themeColor="text1"/>
+        </w:rPr>
+        <w:t>storys</w:t>
+      </w:r>
+      <w:proofErr w:type="spellEnd"/>
+      <w:r>
+        <w:rPr>
+          <w:color w:val="000000" w:themeColor="text1"/>
+        </w:rPr>
+        <w:t xml:space="preserve"> qui me reste car j’ai pris beaucoup de retard</w:t>
+      </w:r>
+    </w:p>
+    <w:p>
+      <w:pPr>
+        <w:rPr>
+          <w:color w:val="000000" w:themeColor="text1"/>
+        </w:rPr>
+      </w:pPr>
+    </w:p>
+    <w:p>
+      <w:pPr>
+        <w:pStyle w:val="Titre3"/>
+      </w:pPr>
+      <w:r>
+        <w:t>Stories</w:t>
+      </w:r>
+    </w:p>
+    <w:p/>
+    <w:p>
+      <w:pPr>
+        <w:pStyle w:val="Titre2"/>
       </w:pPr>
       <w:r>
         <w:t>Drag and Drop</w:t>
@@ -6360,10 +7949,15 @@
     </w:p>
     <w:p>
       <w:r>
-        <w:t>Au début je pensais que le drag and drop pour l’application VolScore se ferrai tout simplement avec des div et un système de class avec du JS comme montré en dessous.</w:t>
-      </w:r>
-      <w:r>
-        <w:t xml:space="preserve"> Je pensais qu’il y avait des façons automatique et simple pour implémenter cette fonctionnalité</w:t>
+        <w:t xml:space="preserve">Au début je pensais que le drag and drop pour l’application </w:t>
+      </w:r>
+      <w:proofErr w:type="spellStart"/>
+      <w:r>
+        <w:t>VolScore</w:t>
+      </w:r>
+      <w:proofErr w:type="spellEnd"/>
+      <w:r>
+        <w:t xml:space="preserve"> se ferrai tout simplement avec des div et un système de class avec du JS comme montré en dessous. Je pensais qu’il y avait des façons automatique et simple pour implémenter cette fonctionnalité</w:t>
       </w:r>
     </w:p>
     <w:p/>
@@ -6376,8 +7970,9 @@
           <w:noProof/>
           <w:lang w:val="fr-CH" w:eastAsia="fr-CH"/>
         </w:rPr>
+        <w:lastRenderedPageBreak/>
         <w:drawing>
-          <wp:inline distT="0" distB="0" distL="0" distR="0" wp14:anchorId="2907D62E" wp14:editId="75520E9C">
+          <wp:inline distT="0" distB="0" distL="0" distR="0" wp14:anchorId="76742089" wp14:editId="781EC43C">
             <wp:extent cx="4465671" cy="2509136"/>
             <wp:effectExtent l="0" t="0" r="0" b="5715"/>
             <wp:docPr id="6" name="Image 6" descr="C:\Users\pd51hwz\AppData\Local\Microsoft\Windows\INetCache\Content.Word\dragandropcomment.png"/>
@@ -6453,7 +8048,15 @@
           <w:b/>
           <w:color w:val="FF0000"/>
         </w:rPr>
-        <w:t>Je précise pour l’application VolS</w:t>
+        <w:t xml:space="preserve">Je précise pour l’application </w:t>
+      </w:r>
+      <w:proofErr w:type="spellStart"/>
+      <w:r>
+        <w:rPr>
+          <w:b/>
+          <w:color w:val="FF0000"/>
+        </w:rPr>
+        <w:t>VolS</w:t>
       </w:r>
       <w:r>
         <w:rPr>
@@ -6462,6 +8065,7 @@
         </w:rPr>
         <w:t>core</w:t>
       </w:r>
+      <w:proofErr w:type="spellEnd"/>
     </w:p>
     <w:p>
       <w:pPr>
@@ -6480,39 +8084,41 @@
         <w:rPr>
           <w:color w:val="000000" w:themeColor="text1"/>
         </w:rPr>
-        <w:t xml:space="preserve">J’ai vite compris que ça ne se ferrai pas aussi simplement car premièrement les valeurs sont </w:t>
-      </w:r>
-      <w:r>
+        <w:t>J’ai vite compris que ça ne se ferrai pas aussi simplement car premièrement les valeurs sont mises dans un formulaire et ensuite dans un SELECT. Pour ne pas modifier la structure du backend j’ai dû changer de façon de faire.</w:t>
+      </w:r>
+    </w:p>
+    <w:p>
+      <w:pPr>
         <w:rPr>
           <w:color w:val="000000" w:themeColor="text1"/>
         </w:rPr>
-        <w:t>mises</w:t>
-      </w:r>
-      <w:r>
+      </w:pPr>
+    </w:p>
+    <w:p>
+      <w:pPr>
         <w:rPr>
           <w:color w:val="000000" w:themeColor="text1"/>
         </w:rPr>
-        <w:t xml:space="preserve"> dans un formulaire et ensuite dans un SELECT. Pour ne pas modifier la structure du backend j’ai dû changer de façon de faire.</w:t>
-      </w:r>
-    </w:p>
-    <w:p>
-      <w:pPr>
+      </w:pPr>
+      <w:r>
         <w:rPr>
           <w:color w:val="000000" w:themeColor="text1"/>
         </w:rPr>
-      </w:pPr>
-    </w:p>
-    <w:p>
-      <w:pPr>
+        <w:t xml:space="preserve">Premièrement je me suis renseigné sur le drag and drop, grâce au site internet ci-dessous j’ai vite compris comment ça fonctionnerai niveau technique. Pour la tache logique de l’implémenter sur </w:t>
+      </w:r>
+      <w:proofErr w:type="gramStart"/>
+      <w:r>
         <w:rPr>
           <w:color w:val="000000" w:themeColor="text1"/>
         </w:rPr>
-      </w:pPr>
+        <w:t>des SELECT</w:t>
+      </w:r>
+      <w:proofErr w:type="gramEnd"/>
       <w:r>
         <w:rPr>
           <w:color w:val="000000" w:themeColor="text1"/>
         </w:rPr>
-        <w:t>Premièrement je me suis renseigné sur le drag and drop, grâce au site internet ci-dessous j’ai vite compris comment ça fonctionnerai niveau technique. Pour la tache logique de l’implémenter sur des SELECT ça a été plus compliqué.</w:t>
+        <w:t xml:space="preserve"> ça a été plus compliqué.</w:t>
       </w:r>
     </w:p>
     <w:p/>
@@ -6555,7 +8161,21 @@
         <w:rPr>
           <w:lang w:val="fr-CH"/>
         </w:rPr>
-        <w:t>En HTML un attribut draggable existe de base</w:t>
+        <w:t xml:space="preserve">En HTML un attribut </w:t>
+      </w:r>
+      <w:proofErr w:type="spellStart"/>
+      <w:r>
+        <w:rPr>
+          <w:lang w:val="fr-CH"/>
+        </w:rPr>
+        <w:t>draggable</w:t>
+      </w:r>
+      <w:proofErr w:type="spellEnd"/>
+      <w:r>
+        <w:rPr>
+          <w:lang w:val="fr-CH"/>
+        </w:rPr>
+        <w:t xml:space="preserve"> existe de base</w:t>
       </w:r>
     </w:p>
     <w:p>
@@ -6573,8 +8193,16 @@
         <w:rPr>
           <w:lang w:val="fr-CH"/>
         </w:rPr>
-        <w:t>Le JS gère le deplacement</w:t>
-      </w:r>
+        <w:t xml:space="preserve">Le JS gère le </w:t>
+      </w:r>
+      <w:proofErr w:type="spellStart"/>
+      <w:r>
+        <w:rPr>
+          <w:lang w:val="fr-CH"/>
+        </w:rPr>
+        <w:t>deplacement</w:t>
+      </w:r>
+      <w:proofErr w:type="spellEnd"/>
     </w:p>
     <w:p>
       <w:pPr>
@@ -6598,138 +8226,260 @@
         <w:rPr>
           <w:lang w:val="fr-CH"/>
         </w:rPr>
-        <w:t xml:space="preserve">Pour les FORM, SELECT, DIV etc … J’ai </w:t>
-      </w:r>
+        <w:t xml:space="preserve">Pour les FORM, SELECT, DIV </w:t>
+      </w:r>
+      <w:proofErr w:type="spellStart"/>
       <w:r>
         <w:rPr>
           <w:lang w:val="fr-CH"/>
         </w:rPr>
-        <w:t>fait</w:t>
-      </w:r>
+        <w:t>etc</w:t>
+      </w:r>
+      <w:proofErr w:type="spellEnd"/>
       <w:r>
         <w:rPr>
           <w:lang w:val="fr-CH"/>
         </w:rPr>
-        <w:t xml:space="preserve"> en sorte que les SELECT ne change pas. A la place des DIV j’ai insérer des OPTION qui ont un style en CSS pour faire croire que c’est des blocs.</w:t>
-      </w:r>
-    </w:p>
-    <w:p>
-      <w:pPr>
+        <w:t xml:space="preserve"> … J’ai fait en sorte que </w:t>
+      </w:r>
+      <w:proofErr w:type="gramStart"/>
+      <w:r>
         <w:rPr>
           <w:lang w:val="fr-CH"/>
         </w:rPr>
-      </w:pPr>
-    </w:p>
-    <w:p>
-      <w:pPr>
+        <w:t>les SELECT</w:t>
+      </w:r>
+      <w:proofErr w:type="gramEnd"/>
+      <w:r>
         <w:rPr>
           <w:lang w:val="fr-CH"/>
         </w:rPr>
-      </w:pPr>
+        <w:t xml:space="preserve"> ne change pas. A la place des DIV j’ai insérer des OPTION qui ont un style en CSS pour faire croire que </w:t>
+      </w:r>
+      <w:proofErr w:type="gramStart"/>
       <w:r>
         <w:rPr>
           <w:lang w:val="fr-CH"/>
         </w:rPr>
-        <w:pict w14:anchorId="68DF255B">
-          <v:shape id="_x0000_i1029" type="#_x0000_t75" style="width:452.75pt;height:254.75pt">
-            <v:imagedata r:id="rId18" o:title="dragandropc"/>
-          </v:shape>
-        </w:pict>
-      </w:r>
-    </w:p>
-    <w:p>
-      <w:pPr>
+        <w:t>c’est</w:t>
+      </w:r>
+      <w:proofErr w:type="gramEnd"/>
+      <w:r>
         <w:rPr>
           <w:lang w:val="fr-CH"/>
         </w:rPr>
-      </w:pPr>
-      <w:r>
+        <w:t xml:space="preserve"> des blocs.</w:t>
+      </w:r>
+    </w:p>
+    <w:p>
+      <w:pPr>
         <w:rPr>
           <w:lang w:val="fr-CH"/>
         </w:rPr>
-        <w:t xml:space="preserve">Bien beau d’avoir cela mais pour que l’attribut draggable fonctionne j’ai dû intégrer le JS. onDragStart(), onDragOver() et onDrop() qui ont été créer. Si vous </w:t>
-      </w:r>
-      <w:r>
+      </w:pPr>
+    </w:p>
+    <w:p>
+      <w:pPr>
         <w:rPr>
           <w:lang w:val="fr-CH"/>
         </w:rPr>
-        <w:t>comprenez</w:t>
-      </w:r>
-      <w:r>
-        <w:rPr>
+      </w:pPr>
+      <w:r>
+        <w:rPr>
+          <w:noProof/>
           <w:lang w:val="fr-CH"/>
         </w:rPr>
-        <w:t xml:space="preserve"> l’anglais vous comprendrez que la méthode 1 est lorsque on choisit la pièce, ensuite lorsque on glisse par-dessus et ensuite quand on </w:t>
-      </w:r>
-      <w:r>
+        <w:drawing>
+          <wp:inline distT="0" distB="0" distL="0" distR="0" wp14:anchorId="329D5BD3" wp14:editId="7ABC47E0">
+            <wp:extent cx="5749925" cy="3235325"/>
+            <wp:effectExtent l="0" t="0" r="3175" b="3175"/>
+            <wp:docPr id="3" name="Image 3"/>
+            <wp:cNvGraphicFramePr>
+              <a:graphicFrameLocks xmlns:a="http://schemas.openxmlformats.org/drawingml/2006/main" noChangeAspect="1"/>
+            </wp:cNvGraphicFramePr>
+            <a:graphic xmlns:a="http://schemas.openxmlformats.org/drawingml/2006/main">
+              <a:graphicData uri="http://schemas.openxmlformats.org/drawingml/2006/picture">
+                <pic:pic xmlns:pic="http://schemas.openxmlformats.org/drawingml/2006/picture">
+                  <pic:nvPicPr>
+                    <pic:cNvPr id="0" name="Picture 9"/>
+                    <pic:cNvPicPr>
+                      <a:picLocks noChangeAspect="1" noChangeArrowheads="1"/>
+                    </pic:cNvPicPr>
+                  </pic:nvPicPr>
+                  <pic:blipFill>
+                    <a:blip r:embed="rId18">
+                      <a:extLst>
+                        <a:ext uri="{28A0092B-C50C-407E-A947-70E740481C1C}">
+                          <a14:useLocalDpi xmlns:a14="http://schemas.microsoft.com/office/drawing/2010/main" val="0"/>
+                        </a:ext>
+                      </a:extLst>
+                    </a:blip>
+                    <a:srcRect/>
+                    <a:stretch>
+                      <a:fillRect/>
+                    </a:stretch>
+                  </pic:blipFill>
+                  <pic:spPr bwMode="auto">
+                    <a:xfrm>
+                      <a:off x="0" y="0"/>
+                      <a:ext cx="5749925" cy="3235325"/>
+                    </a:xfrm>
+                    <a:prstGeom prst="rect">
+                      <a:avLst/>
+                    </a:prstGeom>
+                    <a:noFill/>
+                    <a:ln>
+                      <a:noFill/>
+                    </a:ln>
+                  </pic:spPr>
+                </pic:pic>
+              </a:graphicData>
+            </a:graphic>
+          </wp:inline>
+        </w:drawing>
+      </w:r>
+    </w:p>
+    <w:p>
+      <w:pPr>
         <w:rPr>
           <w:lang w:val="fr-CH"/>
         </w:rPr>
-        <w:t>lâche</w:t>
-      </w:r>
+      </w:pPr>
       <w:r>
         <w:rPr>
           <w:lang w:val="fr-CH"/>
         </w:rPr>
-        <w:t xml:space="preserve"> sur un objet. Ces méthodes JS doivent etre mis sur chaque objet qui ont en besoins. Les SELECT</w:t>
-      </w:r>
+        <w:t xml:space="preserve">Bien beau d’avoir cela mais pour que l’attribut </w:t>
+      </w:r>
+      <w:proofErr w:type="spellStart"/>
       <w:r>
         <w:rPr>
           <w:lang w:val="fr-CH"/>
         </w:rPr>
-        <w:t xml:space="preserve"> ont</w:t>
-      </w:r>
+        <w:t>draggable</w:t>
+      </w:r>
+      <w:proofErr w:type="spellEnd"/>
       <w:r>
         <w:rPr>
           <w:lang w:val="fr-CH"/>
         </w:rPr>
-        <w:t xml:space="preserve"> le onDrop qui est gérer lorsqu’on lui </w:t>
-      </w:r>
+        <w:t xml:space="preserve"> fonctionne j’ai dû intégrer le JS. </w:t>
+      </w:r>
+      <w:proofErr w:type="spellStart"/>
+      <w:proofErr w:type="gramStart"/>
       <w:r>
         <w:rPr>
           <w:lang w:val="fr-CH"/>
         </w:rPr>
-        <w:t>lâche</w:t>
-      </w:r>
+        <w:t>onDragStart</w:t>
+      </w:r>
+      <w:proofErr w:type="spellEnd"/>
       <w:r>
         <w:rPr>
           <w:lang w:val="fr-CH"/>
         </w:rPr>
-        <w:t xml:space="preserve"> une option et les options les 2 autres pour savoir le quelle est </w:t>
-      </w:r>
+        <w:t>(</w:t>
+      </w:r>
+      <w:proofErr w:type="gramEnd"/>
       <w:r>
         <w:rPr>
           <w:lang w:val="fr-CH"/>
         </w:rPr>
-        <w:t>pris</w:t>
-      </w:r>
+        <w:t xml:space="preserve">), </w:t>
+      </w:r>
+      <w:proofErr w:type="spellStart"/>
       <w:r>
         <w:rPr>
           <w:lang w:val="fr-CH"/>
         </w:rPr>
-        <w:t>.</w:t>
-      </w:r>
-    </w:p>
-    <w:p>
-      <w:pPr>
+        <w:t>onDragOver</w:t>
+      </w:r>
+      <w:proofErr w:type="spellEnd"/>
+      <w:r>
         <w:rPr>
           <w:lang w:val="fr-CH"/>
         </w:rPr>
-      </w:pPr>
-    </w:p>
-    <w:p>
-      <w:pPr>
+        <w:t xml:space="preserve">() et </w:t>
+      </w:r>
+      <w:proofErr w:type="spellStart"/>
+      <w:r>
         <w:rPr>
           <w:lang w:val="fr-CH"/>
         </w:rPr>
-      </w:pPr>
-      <w:r>
-        <w:rPr>
-          <w:b/>
+        <w:t>onDrop</w:t>
+      </w:r>
+      <w:proofErr w:type="spellEnd"/>
+      <w:r>
+        <w:rPr>
           <w:lang w:val="fr-CH"/>
         </w:rPr>
+        <w:t xml:space="preserve">() qui ont été créer. Si vous comprenez l’anglais vous comprendrez que la méthode 1 est lorsque on choisit la pièce, ensuite lorsque on glisse par-dessus et ensuite quand on lâche sur un objet. Ces méthodes JS doivent </w:t>
+      </w:r>
+      <w:proofErr w:type="spellStart"/>
+      <w:r>
+        <w:rPr>
+          <w:lang w:val="fr-CH"/>
+        </w:rPr>
+        <w:t>etre</w:t>
+      </w:r>
+      <w:proofErr w:type="spellEnd"/>
+      <w:r>
+        <w:rPr>
+          <w:lang w:val="fr-CH"/>
+        </w:rPr>
+        <w:t xml:space="preserve"> mis sur chaque objet qui ont en besoins. </w:t>
+      </w:r>
+      <w:proofErr w:type="gramStart"/>
+      <w:r>
+        <w:rPr>
+          <w:lang w:val="fr-CH"/>
+        </w:rPr>
+        <w:t>Les SELECT</w:t>
+      </w:r>
+      <w:proofErr w:type="gramEnd"/>
+      <w:r>
+        <w:rPr>
+          <w:lang w:val="fr-CH"/>
+        </w:rPr>
+        <w:t xml:space="preserve"> ont le </w:t>
+      </w:r>
+      <w:proofErr w:type="spellStart"/>
+      <w:r>
+        <w:rPr>
+          <w:lang w:val="fr-CH"/>
+        </w:rPr>
+        <w:t>onDrop</w:t>
+      </w:r>
+      <w:proofErr w:type="spellEnd"/>
+      <w:r>
+        <w:rPr>
+          <w:lang w:val="fr-CH"/>
+        </w:rPr>
+        <w:t xml:space="preserve"> qui est gérer lorsqu’on lui lâche une option et les options les 2 autres pour savoir le quelle est pris.</w:t>
+      </w:r>
+    </w:p>
+    <w:p>
+      <w:pPr>
+        <w:rPr>
+          <w:lang w:val="fr-CH"/>
+        </w:rPr>
+      </w:pPr>
+    </w:p>
+    <w:p>
+      <w:pPr>
+        <w:rPr>
+          <w:lang w:val="fr-CH"/>
+        </w:rPr>
+      </w:pPr>
+      <w:proofErr w:type="spellStart"/>
+      <w:r>
+        <w:rPr>
+          <w:b/>
+          <w:lang w:val="fr-CH"/>
+        </w:rPr>
         <w:t>Probleme</w:t>
       </w:r>
+      <w:proofErr w:type="spellEnd"/>
       <w:r>
         <w:rPr>
           <w:lang w:val="fr-CH"/>
@@ -6774,7 +8524,29 @@
         <w:rPr>
           <w:lang w:val="fr-CH"/>
         </w:rPr>
-        <w:t>Simplement la balise qui stocke les options de base on peut lui donner la méthode onDrop().</w:t>
+        <w:t xml:space="preserve">Simplement la balise qui stocke les options de base on peut lui donner la méthode </w:t>
+      </w:r>
+      <w:proofErr w:type="spellStart"/>
+      <w:proofErr w:type="gramStart"/>
+      <w:r>
+        <w:rPr>
+          <w:lang w:val="fr-CH"/>
+        </w:rPr>
+        <w:t>onDrop</w:t>
+      </w:r>
+      <w:proofErr w:type="spellEnd"/>
+      <w:r>
+        <w:rPr>
+          <w:lang w:val="fr-CH"/>
+        </w:rPr>
+        <w:t>(</w:t>
+      </w:r>
+      <w:proofErr w:type="gramEnd"/>
+      <w:r>
+        <w:rPr>
+          <w:lang w:val="fr-CH"/>
+        </w:rPr>
+        <w:t>).</w:t>
       </w:r>
     </w:p>
     <w:p>
@@ -6801,7 +8573,49 @@
         <w:rPr>
           <w:lang w:val="fr-CH"/>
         </w:rPr>
-        <w:t>Comment faire pour qu’on ne puisse pas drag and drop dans l’équipe adverses. Tous les éléments des 2 équipe possède un data-equipe équivalent a l’ID de leurs équipes. Ensuite avec une méthode j’ai simplement besoin de vérifier le data équipe de l’élément draggable et la drop zone (l’endroit où je drop l’élément).</w:t>
+        <w:t>Comment faire pour qu’on ne puisse pas drag and drop dans l’équipe adverses. Tous les éléments des 2 équipe possède un data-</w:t>
+      </w:r>
+      <w:proofErr w:type="spellStart"/>
+      <w:r>
+        <w:rPr>
+          <w:lang w:val="fr-CH"/>
+        </w:rPr>
+        <w:t>equipe</w:t>
+      </w:r>
+      <w:proofErr w:type="spellEnd"/>
+      <w:r>
+        <w:rPr>
+          <w:lang w:val="fr-CH"/>
+        </w:rPr>
+        <w:t xml:space="preserve"> équivalent </w:t>
+      </w:r>
+      <w:proofErr w:type="spellStart"/>
+      <w:r>
+        <w:rPr>
+          <w:lang w:val="fr-CH"/>
+        </w:rPr>
+        <w:t>a</w:t>
+      </w:r>
+      <w:proofErr w:type="spellEnd"/>
+      <w:r>
+        <w:rPr>
+          <w:lang w:val="fr-CH"/>
+        </w:rPr>
+        <w:t xml:space="preserve"> l’ID de leurs équipes. Ensuite avec une méthode j’ai simplement besoin de vérifier le data équipe de l’élément </w:t>
+      </w:r>
+      <w:proofErr w:type="spellStart"/>
+      <w:r>
+        <w:rPr>
+          <w:lang w:val="fr-CH"/>
+        </w:rPr>
+        <w:t>draggable</w:t>
+      </w:r>
+      <w:proofErr w:type="spellEnd"/>
+      <w:r>
+        <w:rPr>
+          <w:lang w:val="fr-CH"/>
+        </w:rPr>
+        <w:t xml:space="preserve"> et la drop zone (l’endroit où je drop l’élément).</w:t>
       </w:r>
     </w:p>
     <w:p>
@@ -6823,7 +8637,7 @@
           <w:lang w:val="fr-CH" w:eastAsia="fr-CH"/>
         </w:rPr>
         <w:drawing>
-          <wp:inline distT="0" distB="0" distL="0" distR="0" wp14:anchorId="5774DE8A" wp14:editId="398A4739">
+          <wp:inline distT="0" distB="0" distL="0" distR="0" wp14:anchorId="0C48B7DE" wp14:editId="5CC26F74">
             <wp:extent cx="4752975" cy="228600"/>
             <wp:effectExtent l="0" t="0" r="9525" b="0"/>
             <wp:docPr id="1" name="Image 1"/>
@@ -6867,13 +8681,57 @@
       </w:pPr>
       <w:r>
         <w:rPr>
+          <w:noProof/>
           <w:lang w:val="fr-CH"/>
         </w:rPr>
-        <w:pict w14:anchorId="286B9869">
-          <v:shape id="_x0000_i1030" type="#_x0000_t75" style="width:452.75pt;height:254.75pt">
-            <v:imagedata r:id="rId20" o:title="dataset"/>
-          </v:shape>
-        </w:pict>
+        <w:drawing>
+          <wp:inline distT="0" distB="0" distL="0" distR="0" wp14:anchorId="59D881F2" wp14:editId="469CF2BE">
+            <wp:extent cx="5749925" cy="3235325"/>
+            <wp:effectExtent l="0" t="0" r="3175" b="3175"/>
+            <wp:docPr id="2" name="Image 2"/>
+            <wp:cNvGraphicFramePr>
+              <a:graphicFrameLocks xmlns:a="http://schemas.openxmlformats.org/drawingml/2006/main" noChangeAspect="1"/>
+            </wp:cNvGraphicFramePr>
+            <a:graphic xmlns:a="http://schemas.openxmlformats.org/drawingml/2006/main">
+              <a:graphicData uri="http://schemas.openxmlformats.org/drawingml/2006/picture">
+                <pic:pic xmlns:pic="http://schemas.openxmlformats.org/drawingml/2006/picture">
+                  <pic:nvPicPr>
+                    <pic:cNvPr id="0" name="Picture 10"/>
+                    <pic:cNvPicPr>
+                      <a:picLocks noChangeAspect="1" noChangeArrowheads="1"/>
+                    </pic:cNvPicPr>
+                  </pic:nvPicPr>
+                  <pic:blipFill>
+                    <a:blip r:embed="rId20">
+                      <a:extLst>
+                        <a:ext uri="{28A0092B-C50C-407E-A947-70E740481C1C}">
+                          <a14:useLocalDpi xmlns:a14="http://schemas.microsoft.com/office/drawing/2010/main" val="0"/>
+                        </a:ext>
+                      </a:extLst>
+                    </a:blip>
+                    <a:srcRect/>
+                    <a:stretch>
+                      <a:fillRect/>
+                    </a:stretch>
+                  </pic:blipFill>
+                  <pic:spPr bwMode="auto">
+                    <a:xfrm>
+                      <a:off x="0" y="0"/>
+                      <a:ext cx="5749925" cy="3235325"/>
+                    </a:xfrm>
+                    <a:prstGeom prst="rect">
+                      <a:avLst/>
+                    </a:prstGeom>
+                    <a:noFill/>
+                    <a:ln>
+                      <a:noFill/>
+                    </a:ln>
+                  </pic:spPr>
+                </pic:pic>
+              </a:graphicData>
+            </a:graphic>
+          </wp:inline>
+        </w:drawing>
       </w:r>
     </w:p>
     <w:p>
@@ -6900,7 +8758,21 @@
         <w:rPr>
           <w:lang w:val="fr-CH"/>
         </w:rPr>
-        <w:t>La partie du drag/drop est la même qu’avant, par contre il y a plein de chose qui change par rapport à avant.</w:t>
+        <w:t xml:space="preserve">La partie du drag/drop est la même qu’avant, </w:t>
+      </w:r>
+      <w:proofErr w:type="gramStart"/>
+      <w:r>
+        <w:rPr>
+          <w:lang w:val="fr-CH"/>
+        </w:rPr>
+        <w:t>par contre</w:t>
+      </w:r>
+      <w:proofErr w:type="gramEnd"/>
+      <w:r>
+        <w:rPr>
+          <w:lang w:val="fr-CH"/>
+        </w:rPr>
+        <w:t xml:space="preserve"> il y a plein de chose qui change par rapport à avant.</w:t>
       </w:r>
     </w:p>
     <w:p>
@@ -6947,511 +8819,66 @@
     </w:p>
     <w:p>
       <w:pPr>
-        <w:rPr>
-          <w:lang w:val="fr-CH"/>
-        </w:rPr>
-      </w:pPr>
-    </w:p>
-    <w:p>
-      <w:pPr>
-        <w:rPr>
-          <w:b/>
-          <w:i/>
-          <w:iCs/>
-          <w:color w:val="FF0000"/>
-        </w:rPr>
-      </w:pPr>
-      <w:r>
-        <w:rPr>
-          <w:b/>
-          <w:i/>
-          <w:iCs/>
-          <w:color w:val="FF0000"/>
-        </w:rPr>
-        <w:t>Ce chapitre est constitué de plusieurs sous-chapitre</w:t>
-      </w:r>
-      <w:r>
-        <w:rPr>
-          <w:b/>
-          <w:i/>
-          <w:iCs/>
-          <w:color w:val="FF0000"/>
-        </w:rPr>
-        <w:t>.</w:t>
-      </w:r>
-    </w:p>
-    <w:p>
-      <w:pPr>
-        <w:rPr>
-          <w:b/>
-          <w:i/>
-          <w:iCs/>
-          <w:color w:val="FF0000"/>
-        </w:rPr>
-      </w:pPr>
-    </w:p>
-    <w:p>
-      <w:pPr>
-        <w:rPr>
-          <w:b/>
-          <w:i/>
-          <w:iCs/>
-          <w:color w:val="FF0000"/>
-        </w:rPr>
-      </w:pPr>
-      <w:r>
-        <w:rPr>
-          <w:b/>
-          <w:i/>
-          <w:iCs/>
-          <w:color w:val="FF0000"/>
-        </w:rPr>
-        <w:t>Chaque sous-chapitre</w:t>
-      </w:r>
-      <w:r>
-        <w:rPr>
-          <w:b/>
-          <w:i/>
-          <w:iCs/>
-          <w:color w:val="FF0000"/>
-        </w:rPr>
-        <w:t xml:space="preserve"> expliqu</w:t>
-      </w:r>
-      <w:r>
-        <w:rPr>
-          <w:b/>
-          <w:i/>
-          <w:iCs/>
-          <w:color w:val="FF0000"/>
-        </w:rPr>
-        <w:t>e</w:t>
-      </w:r>
-      <w:r>
-        <w:rPr>
-          <w:b/>
-          <w:i/>
-          <w:iCs/>
-          <w:color w:val="FF0000"/>
-        </w:rPr>
-        <w:t xml:space="preserve"> un </w:t>
-      </w:r>
-      <w:r>
-        <w:rPr>
-          <w:b/>
-          <w:i/>
-          <w:iCs/>
-          <w:color w:val="FF0000"/>
-        </w:rPr>
-        <w:t xml:space="preserve">point de </w:t>
-      </w:r>
-      <w:r>
-        <w:rPr>
-          <w:b/>
-          <w:i/>
-          <w:iCs/>
-          <w:color w:val="FF0000"/>
-        </w:rPr>
-        <w:t xml:space="preserve">design </w:t>
-      </w:r>
-      <w:r>
-        <w:rPr>
-          <w:b/>
-          <w:i/>
-          <w:iCs/>
-          <w:color w:val="FF0000"/>
-        </w:rPr>
-        <w:t xml:space="preserve">technique </w:t>
-      </w:r>
-      <w:r>
-        <w:rPr>
-          <w:b/>
-          <w:i/>
-          <w:iCs/>
-          <w:color w:val="FF0000"/>
-        </w:rPr>
-        <w:t xml:space="preserve">particulier, quelque chose que vous avez </w:t>
-      </w:r>
-      <w:r>
-        <w:rPr>
-          <w:b/>
-          <w:i/>
-          <w:iCs/>
-          <w:color w:val="FF0000"/>
-        </w:rPr>
-        <w:t xml:space="preserve">dû </w:t>
-      </w:r>
-      <w:r>
-        <w:rPr>
-          <w:b/>
-          <w:i/>
-          <w:iCs/>
-          <w:color w:val="FF0000"/>
-        </w:rPr>
-        <w:t>invent</w:t>
-      </w:r>
-      <w:r>
-        <w:rPr>
-          <w:b/>
-          <w:i/>
-          <w:iCs/>
-          <w:color w:val="FF0000"/>
-        </w:rPr>
-        <w:t>er</w:t>
-      </w:r>
-      <w:r>
-        <w:rPr>
-          <w:b/>
-          <w:i/>
-          <w:iCs/>
-          <w:color w:val="FF0000"/>
-        </w:rPr>
-        <w:t xml:space="preserve"> pour répondre au besoin et qui ne peut pas s’expliquer par de simples commentaires dans le code.</w:t>
-      </w:r>
-    </w:p>
-    <w:p>
-      <w:pPr>
-        <w:rPr>
-          <w:b/>
-          <w:i/>
-          <w:iCs/>
-          <w:color w:val="FF0000"/>
-        </w:rPr>
-      </w:pPr>
-    </w:p>
-    <w:p>
-      <w:pPr>
-        <w:rPr>
-          <w:b/>
-          <w:i/>
-          <w:iCs/>
-          <w:color w:val="FF0000"/>
-        </w:rPr>
-      </w:pPr>
-      <w:r>
-        <w:rPr>
-          <w:b/>
-          <w:i/>
-          <w:iCs/>
-          <w:color w:val="FF0000"/>
-        </w:rPr>
-        <w:lastRenderedPageBreak/>
-        <w:t>Il s’agit d’explications techniques sur le fonctionnement du système. Les explications sont appuyées par des diagrammes, ou de très brefs éléments de code.</w:t>
-      </w:r>
-    </w:p>
-    <w:p>
-      <w:pPr>
-        <w:rPr>
-          <w:b/>
-          <w:i/>
-          <w:iCs/>
-          <w:color w:val="FF0000"/>
-        </w:rPr>
-      </w:pPr>
-    </w:p>
-    <w:p>
-      <w:pPr>
-        <w:rPr>
-          <w:b/>
-          <w:i/>
-          <w:iCs/>
-          <w:color w:val="FF0000"/>
-        </w:rPr>
-      </w:pPr>
-      <w:r>
-        <w:rPr>
-          <w:b/>
-          <w:i/>
-          <w:iCs/>
-          <w:color w:val="FF0000"/>
-        </w:rPr>
-        <w:t>NE PAS mettre ici des pratiques usuelles que tout professionnel de la branche connaît déjà. Par exemple, n’EXPLIQUEZ PAS ICI CE QU’EST LE PATTERN MVC.</w:t>
-      </w:r>
-    </w:p>
-    <w:p>
-      <w:pPr>
-        <w:rPr>
-          <w:b/>
-          <w:i/>
-          <w:iCs/>
-          <w:color w:val="FF0000"/>
-        </w:rPr>
-      </w:pPr>
-    </w:p>
-    <w:p>
-      <w:pPr>
-        <w:rPr>
-          <w:b/>
-          <w:i/>
-          <w:iCs/>
-          <w:color w:val="FF0000"/>
-        </w:rPr>
-      </w:pPr>
-      <w:r>
-        <w:rPr>
-          <w:b/>
-          <w:i/>
-          <w:iCs/>
-          <w:color w:val="FF0000"/>
-        </w:rPr>
-        <w:t xml:space="preserve">Exemple (simplifié à l’extrême) : Protection contre des formulaires mal intentionnés ou modifiés </w:t>
-      </w:r>
-    </w:p>
-    <w:p>
-      <w:pPr>
-        <w:pStyle w:val="Paragraphedeliste"/>
-        <w:numPr>
-          <w:ilvl w:val="0"/>
-          <w:numId w:val="16"/>
-        </w:numPr>
-        <w:rPr>
-          <w:b/>
-          <w:i/>
-          <w:iCs/>
-          <w:color w:val="FF0000"/>
-        </w:rPr>
-      </w:pPr>
-      <w:r>
-        <w:rPr>
-          <w:b/>
-          <w:i/>
-          <w:iCs/>
-          <w:color w:val="FF0000"/>
-        </w:rPr>
-        <w:t>Au moment de générer le formulaire, le script php :</w:t>
-      </w:r>
-    </w:p>
-    <w:p>
-      <w:pPr>
-        <w:pStyle w:val="Paragraphedeliste"/>
-        <w:numPr>
-          <w:ilvl w:val="1"/>
-          <w:numId w:val="16"/>
-        </w:numPr>
-        <w:rPr>
-          <w:b/>
-          <w:i/>
-          <w:iCs/>
-          <w:color w:val="FF0000"/>
-        </w:rPr>
-      </w:pPr>
-      <w:r>
-        <w:rPr>
-          <w:b/>
-          <w:i/>
-          <w:iCs/>
-          <w:color w:val="FF0000"/>
-        </w:rPr>
-        <w:t>Concatène les noms de tous les champs contenus dans le formulaire</w:t>
-      </w:r>
-    </w:p>
-    <w:p>
-      <w:pPr>
-        <w:pStyle w:val="Paragraphedeliste"/>
-        <w:numPr>
-          <w:ilvl w:val="1"/>
-          <w:numId w:val="16"/>
-        </w:numPr>
-        <w:rPr>
-          <w:b/>
-          <w:i/>
-          <w:iCs/>
-          <w:color w:val="FF0000"/>
-        </w:rPr>
-      </w:pPr>
-      <w:r>
-        <w:rPr>
-          <w:b/>
-          <w:i/>
-          <w:iCs/>
-          <w:color w:val="FF0000"/>
-        </w:rPr>
-        <w:t>Calcule un hash SHA256 de la chaîne obtenue</w:t>
-      </w:r>
-    </w:p>
-    <w:p>
-      <w:pPr>
-        <w:pStyle w:val="Paragraphedeliste"/>
-        <w:numPr>
-          <w:ilvl w:val="1"/>
-          <w:numId w:val="16"/>
-        </w:numPr>
-        <w:rPr>
-          <w:b/>
-          <w:i/>
-          <w:iCs/>
-          <w:color w:val="FF0000"/>
-        </w:rPr>
-      </w:pPr>
-      <w:r>
-        <w:rPr>
-          <w:b/>
-          <w:i/>
-          <w:iCs/>
-          <w:color w:val="FF0000"/>
-        </w:rPr>
-        <w:t>Ajoute un input nommé « CSRF » de type hidden dans le form</w:t>
-      </w:r>
-    </w:p>
-    <w:p>
-      <w:pPr>
-        <w:pStyle w:val="Paragraphedeliste"/>
-        <w:numPr>
-          <w:ilvl w:val="0"/>
-          <w:numId w:val="16"/>
-        </w:numPr>
-        <w:rPr>
-          <w:b/>
-          <w:i/>
-          <w:iCs/>
-          <w:color w:val="FF0000"/>
-        </w:rPr>
-      </w:pPr>
-      <w:r>
-        <w:rPr>
-          <w:b/>
-          <w:i/>
-          <w:iCs/>
-          <w:color w:val="FF0000"/>
-        </w:rPr>
-        <w:t>A la réception du POST du fromulaire</w:t>
-      </w:r>
-    </w:p>
-    <w:p>
-      <w:pPr>
-        <w:pStyle w:val="Paragraphedeliste"/>
-        <w:numPr>
-          <w:ilvl w:val="1"/>
-          <w:numId w:val="16"/>
-        </w:numPr>
-        <w:rPr>
-          <w:b/>
-          <w:i/>
-          <w:iCs/>
-          <w:color w:val="FF0000"/>
-        </w:rPr>
-      </w:pPr>
-      <w:r>
-        <w:rPr>
-          <w:b/>
-          <w:i/>
-          <w:iCs/>
-          <w:color w:val="FF0000"/>
-        </w:rPr>
-        <w:t>Concatène les noms des indices de $_POST</w:t>
-      </w:r>
-    </w:p>
-    <w:p>
-      <w:pPr>
-        <w:pStyle w:val="Paragraphedeliste"/>
-        <w:numPr>
-          <w:ilvl w:val="1"/>
-          <w:numId w:val="16"/>
-        </w:numPr>
-        <w:rPr>
-          <w:b/>
-          <w:i/>
-          <w:iCs/>
-          <w:color w:val="FF0000"/>
-        </w:rPr>
-      </w:pPr>
-      <w:r>
-        <w:rPr>
-          <w:b/>
-          <w:i/>
-          <w:iCs/>
-          <w:color w:val="FF0000"/>
-        </w:rPr>
-        <w:t>Calcule un hash SHA256 de la chaîne obtenue</w:t>
-      </w:r>
-    </w:p>
-    <w:p>
-      <w:pPr>
-        <w:pStyle w:val="Paragraphedeliste"/>
-        <w:numPr>
-          <w:ilvl w:val="1"/>
-          <w:numId w:val="16"/>
-        </w:numPr>
-        <w:rPr>
-          <w:b/>
-          <w:i/>
-          <w:iCs/>
-          <w:color w:val="FF0000"/>
-        </w:rPr>
-      </w:pPr>
-      <w:r>
-        <w:rPr>
-          <w:b/>
-          <w:i/>
-          <w:iCs/>
-          <w:color w:val="FF0000"/>
-        </w:rPr>
-        <w:t>Vérifie que la valeur du champ CSRF correspond</w:t>
-      </w:r>
-    </w:p>
-    <w:p>
-      <w:pPr>
-        <w:rPr>
-          <w:b/>
-          <w:i/>
-          <w:iCs/>
-          <w:color w:val="FF0000"/>
-        </w:rPr>
-      </w:pPr>
-    </w:p>
-    <w:p>
-      <w:pPr>
-        <w:pStyle w:val="Titre3"/>
-        <w:rPr>
-          <w:i/>
-          <w:iCs/>
-          <w:color w:val="FF0000"/>
-        </w:rPr>
-      </w:pPr>
-      <w:r>
-        <w:rPr>
-          <w:i/>
-          <w:iCs/>
-          <w:color w:val="FF0000"/>
-        </w:rPr>
-        <w:t>…</w:t>
-      </w:r>
-    </w:p>
-    <w:p/>
-    <w:p>
-      <w:pPr>
-        <w:pStyle w:val="Titre3"/>
-        <w:rPr>
-          <w:i/>
-          <w:iCs/>
-          <w:color w:val="FF0000"/>
-        </w:rPr>
-      </w:pPr>
-      <w:r>
-        <w:rPr>
-          <w:i/>
-          <w:iCs/>
-          <w:color w:val="FF0000"/>
-        </w:rPr>
-        <w:t>…</w:t>
-      </w:r>
-    </w:p>
-    <w:p/>
-    <w:p>
-      <w:pPr>
-        <w:pStyle w:val="Titre3"/>
-        <w:rPr>
-          <w:i/>
-          <w:iCs/>
-          <w:color w:val="FF0000"/>
-        </w:rPr>
-      </w:pPr>
-      <w:r>
-        <w:rPr>
-          <w:i/>
-          <w:iCs/>
-          <w:color w:val="FF0000"/>
-        </w:rPr>
-        <w:t>…</w:t>
+        <w:ind w:left="284" w:firstLine="76"/>
+        <w:rPr>
+          <w:b/>
+          <w:bCs/>
+          <w:i/>
+          <w:iCs/>
+          <w:color w:val="FF0000"/>
+        </w:rPr>
+      </w:pPr>
+      <w:r>
+        <w:rPr>
+          <w:b/>
+          <w:bCs/>
+          <w:i/>
+          <w:iCs/>
+          <w:color w:val="FF0000"/>
+        </w:rPr>
+        <w:t xml:space="preserve">Résumer comment s’est passé la réalisation de chaque story, ses </w:t>
+      </w:r>
+      <w:proofErr w:type="gramStart"/>
+      <w:r>
+        <w:rPr>
+          <w:b/>
+          <w:bCs/>
+          <w:i/>
+          <w:iCs/>
+          <w:color w:val="FF0000"/>
+        </w:rPr>
+        <w:t>difficultés</w:t>
+      </w:r>
+      <w:proofErr w:type="gramEnd"/>
+      <w:r>
+        <w:rPr>
+          <w:b/>
+          <w:bCs/>
+          <w:i/>
+          <w:iCs/>
+          <w:color w:val="FF0000"/>
+        </w:rPr>
+        <w:t>,</w:t>
+      </w:r>
+      <w:r>
+        <w:rPr>
+          <w:b/>
+          <w:bCs/>
+          <w:i/>
+          <w:iCs/>
+          <w:color w:val="FF0000"/>
+        </w:rPr>
+        <w:t xml:space="preserve"> les alternatives envisagées mais rejetées,</w:t>
+      </w:r>
+      <w:r>
+        <w:rPr>
+          <w:b/>
+          <w:bCs/>
+          <w:i/>
+          <w:iCs/>
+          <w:color w:val="FF0000"/>
+        </w:rPr>
+        <w:t xml:space="preserve"> ses surprises, …</w:t>
       </w:r>
     </w:p>
     <w:p>
@@ -7460,284 +8887,15 @@
         <w:rPr>
           <w:i w:val="0"/>
           <w:iCs/>
+          <w:strike/>
         </w:rPr>
       </w:pPr>
       <w:r>
         <w:rPr>
           <w:i w:val="0"/>
           <w:iCs/>
-        </w:rPr>
-        <w:t>Déroulement</w:t>
-      </w:r>
-    </w:p>
-    <w:p>
-      <w:pPr>
-        <w:pStyle w:val="Titre3"/>
-      </w:pPr>
-      <w:r>
-        <w:t>Sprints</w:t>
-      </w:r>
-    </w:p>
-    <w:p/>
-    <w:p>
-      <w:pPr>
-        <w:ind w:left="1134" w:hanging="774"/>
-        <w:rPr>
-          <w:b/>
-          <w:bCs/>
-          <w:i/>
-          <w:iCs/>
-          <w:color w:val="FF0000"/>
-        </w:rPr>
-      </w:pPr>
-      <w:r>
-        <w:rPr>
-          <w:b/>
-          <w:bCs/>
-          <w:i/>
-          <w:iCs/>
-          <w:color w:val="FF0000"/>
-        </w:rPr>
-        <w:t xml:space="preserve">Résumer le déroulement du sprint, </w:t>
-      </w:r>
-      <w:r>
-        <w:rPr>
-          <w:b/>
-          <w:bCs/>
-          <w:i/>
-          <w:iCs/>
-          <w:color w:val="FF0000"/>
-        </w:rPr>
-        <w:t xml:space="preserve">le résultat de </w:t>
-      </w:r>
-      <w:r>
-        <w:rPr>
-          <w:b/>
-          <w:bCs/>
-          <w:i/>
-          <w:iCs/>
-          <w:color w:val="FF0000"/>
-        </w:rPr>
-        <w:t>sa revue, sa retrospective</w:t>
-      </w:r>
-    </w:p>
-    <w:p>
-      <w:pPr>
-        <w:ind w:left="1134" w:hanging="774"/>
-        <w:rPr>
-          <w:b/>
-          <w:bCs/>
-          <w:i/>
-          <w:iCs/>
-          <w:color w:val="FF0000"/>
-        </w:rPr>
-      </w:pPr>
-    </w:p>
-    <w:p>
-      <w:pPr>
-        <w:rPr>
-          <w:b/>
-          <w:color w:val="000000" w:themeColor="text1"/>
-        </w:rPr>
-      </w:pPr>
-      <w:r>
-        <w:rPr>
-          <w:b/>
-          <w:color w:val="000000" w:themeColor="text1"/>
-        </w:rPr>
-        <w:t>Sprint 1</w:t>
-      </w:r>
-    </w:p>
-    <w:p>
-      <w:pPr>
-        <w:rPr>
-          <w:b/>
-          <w:color w:val="000000" w:themeColor="text1"/>
-        </w:rPr>
-      </w:pPr>
-    </w:p>
-    <w:p>
-      <w:pPr>
-        <w:rPr>
-          <w:color w:val="000000" w:themeColor="text1"/>
-        </w:rPr>
-      </w:pPr>
-      <w:r>
-        <w:rPr>
-          <w:color w:val="000000" w:themeColor="text1"/>
-        </w:rPr>
-        <w:t>Le sprint numéro 1 a été</w:t>
-      </w:r>
-      <w:r>
-        <w:rPr>
-          <w:color w:val="000000" w:themeColor="text1"/>
-        </w:rPr>
-        <w:t xml:space="preserve"> l</w:t>
-      </w:r>
-      <w:r>
-        <w:rPr>
-          <w:color w:val="000000" w:themeColor="text1"/>
-        </w:rPr>
-        <w:t>a reprise en main de PHP, MVC etc …</w:t>
-      </w:r>
-    </w:p>
-    <w:p>
-      <w:pPr>
-        <w:rPr>
-          <w:b/>
-          <w:color w:val="000000" w:themeColor="text1"/>
-        </w:rPr>
-      </w:pPr>
-    </w:p>
-    <w:p>
-      <w:pPr>
-        <w:rPr>
-          <w:b/>
-          <w:color w:val="000000" w:themeColor="text1"/>
-        </w:rPr>
-      </w:pPr>
-      <w:r>
-        <w:rPr>
-          <w:b/>
-          <w:color w:val="000000" w:themeColor="text1"/>
-        </w:rPr>
-        <w:t>Sprint 2</w:t>
-      </w:r>
-    </w:p>
-    <w:p>
-      <w:pPr>
-        <w:rPr>
-          <w:b/>
-          <w:color w:val="000000" w:themeColor="text1"/>
-        </w:rPr>
-      </w:pPr>
-    </w:p>
-    <w:p>
-      <w:pPr>
-        <w:rPr>
-          <w:bCs/>
-          <w:color w:val="000000" w:themeColor="text1"/>
-        </w:rPr>
-      </w:pPr>
-      <w:r>
-        <w:rPr>
-          <w:bCs/>
-          <w:color w:val="000000" w:themeColor="text1"/>
-        </w:rPr>
-        <w:t>Réalisation de 2 users storys</w:t>
-      </w:r>
-    </w:p>
-    <w:p>
-      <w:pPr>
-        <w:rPr>
-          <w:b/>
-          <w:color w:val="000000" w:themeColor="text1"/>
-        </w:rPr>
-      </w:pPr>
-    </w:p>
-    <w:p>
-      <w:pPr>
-        <w:rPr>
-          <w:b/>
-          <w:color w:val="000000" w:themeColor="text1"/>
-        </w:rPr>
-      </w:pPr>
-      <w:r>
-        <w:rPr>
-          <w:b/>
-          <w:color w:val="000000" w:themeColor="text1"/>
-        </w:rPr>
-        <w:t>Sprint 3</w:t>
-      </w:r>
-    </w:p>
-    <w:p>
-      <w:pPr>
-        <w:rPr>
-          <w:color w:val="000000" w:themeColor="text1"/>
-        </w:rPr>
-      </w:pPr>
-      <w:r>
-        <w:rPr>
-          <w:color w:val="000000" w:themeColor="text1"/>
-        </w:rPr>
-        <w:t>Faire le plus rapidement possible et le plus qualitativement les user storys qui me reste car j’ai pris beaucoup de retard</w:t>
-      </w:r>
-    </w:p>
-    <w:p>
-      <w:pPr>
-        <w:rPr>
-          <w:color w:val="000000" w:themeColor="text1"/>
-        </w:rPr>
-      </w:pPr>
-    </w:p>
-    <w:p>
-      <w:pPr>
-        <w:pStyle w:val="Titre3"/>
-      </w:pPr>
-      <w:r>
-        <w:t>Stories</w:t>
-      </w:r>
-    </w:p>
-    <w:p/>
-    <w:p/>
-    <w:p>
-      <w:pPr>
-        <w:ind w:left="284" w:firstLine="76"/>
-        <w:rPr>
-          <w:b/>
-          <w:bCs/>
-          <w:i/>
-          <w:iCs/>
-          <w:color w:val="FF0000"/>
-        </w:rPr>
-      </w:pPr>
-      <w:r>
-        <w:rPr>
-          <w:b/>
-          <w:bCs/>
-          <w:i/>
-          <w:iCs/>
-          <w:color w:val="FF0000"/>
-        </w:rPr>
-        <w:t>Résumer comment s’est passé la réalisation de chaque story, ses difficultés,</w:t>
-      </w:r>
-      <w:r>
-        <w:rPr>
-          <w:b/>
-          <w:bCs/>
-          <w:i/>
-          <w:iCs/>
-          <w:color w:val="FF0000"/>
-        </w:rPr>
-        <w:t xml:space="preserve"> les alternatives envisagées mais rejetées,</w:t>
-      </w:r>
-      <w:r>
-        <w:rPr>
-          <w:b/>
-          <w:bCs/>
-          <w:i/>
-          <w:iCs/>
-          <w:color w:val="FF0000"/>
-        </w:rPr>
-        <w:t xml:space="preserve"> ses surprises, …</w:t>
-      </w:r>
-    </w:p>
-    <w:p>
-      <w:pPr>
-        <w:pStyle w:val="Titre2"/>
-        <w:rPr>
-          <w:i w:val="0"/>
-          <w:iCs/>
           <w:strike/>
         </w:rPr>
-      </w:pPr>
-      <w:r>
-        <w:rPr>
-          <w:i w:val="0"/>
-          <w:iCs/>
-          <w:strike/>
-        </w:rPr>
-        <w:lastRenderedPageBreak/>
         <w:t>Dossier de réalisation</w:t>
       </w:r>
       <w:bookmarkStart w:id="18" w:name="_Toc25553318"/>
@@ -7809,13 +8967,23 @@
           <w:strike/>
         </w:rPr>
       </w:pPr>
+      <w:proofErr w:type="gramStart"/>
       <w:r>
         <w:rPr>
           <w:i/>
           <w:iCs/>
           <w:strike/>
         </w:rPr>
-        <w:t>les répertoires où le logiciel est installé</w:t>
+        <w:t>les</w:t>
+      </w:r>
+      <w:proofErr w:type="gramEnd"/>
+      <w:r>
+        <w:rPr>
+          <w:i/>
+          <w:iCs/>
+          <w:strike/>
+        </w:rPr>
+        <w:t xml:space="preserve"> répertoires où le logiciel est installé</w:t>
       </w:r>
     </w:p>
     <w:p>
@@ -7835,13 +9003,24 @@
           <w:strike/>
         </w:rPr>
       </w:pPr>
+      <w:proofErr w:type="gramStart"/>
       <w:r>
         <w:rPr>
           <w:i/>
           <w:iCs/>
           <w:strike/>
         </w:rPr>
-        <w:t>la liste de tous les fichiers et une rapide description de leur contenu (des noms qui parlent !)</w:t>
+        <w:lastRenderedPageBreak/>
+        <w:t>la</w:t>
+      </w:r>
+      <w:proofErr w:type="gramEnd"/>
+      <w:r>
+        <w:rPr>
+          <w:i/>
+          <w:iCs/>
+          <w:strike/>
+        </w:rPr>
+        <w:t xml:space="preserve"> liste de tous les fichiers et une rapide description de leur contenu (des noms qui parlent !)</w:t>
       </w:r>
     </w:p>
     <w:p>
@@ -7861,13 +9040,23 @@
           <w:strike/>
         </w:rPr>
       </w:pPr>
+      <w:proofErr w:type="gramStart"/>
       <w:r>
         <w:rPr>
           <w:i/>
           <w:iCs/>
           <w:strike/>
         </w:rPr>
-        <w:t>les versions des systèmes d'exploitation et des outils logiciels</w:t>
+        <w:t>les</w:t>
+      </w:r>
+      <w:proofErr w:type="gramEnd"/>
+      <w:r>
+        <w:rPr>
+          <w:i/>
+          <w:iCs/>
+          <w:strike/>
+        </w:rPr>
+        <w:t xml:space="preserve"> versions des systèmes d'exploitation et des outils logiciels</w:t>
       </w:r>
     </w:p>
     <w:p>
@@ -7887,13 +9076,23 @@
           <w:strike/>
         </w:rPr>
       </w:pPr>
+      <w:proofErr w:type="gramStart"/>
       <w:r>
         <w:rPr>
           <w:i/>
           <w:iCs/>
           <w:strike/>
         </w:rPr>
-        <w:t>la description exacte du matériel</w:t>
+        <w:t>la</w:t>
+      </w:r>
+      <w:proofErr w:type="gramEnd"/>
+      <w:r>
+        <w:rPr>
+          <w:i/>
+          <w:iCs/>
+          <w:strike/>
+        </w:rPr>
+        <w:t xml:space="preserve"> description exacte du matériel</w:t>
       </w:r>
     </w:p>
     <w:p>
@@ -7913,13 +9112,23 @@
           <w:strike/>
         </w:rPr>
       </w:pPr>
+      <w:proofErr w:type="gramStart"/>
       <w:r>
         <w:rPr>
           <w:i/>
           <w:iCs/>
           <w:strike/>
         </w:rPr>
-        <w:t>le numé</w:t>
+        <w:t>le</w:t>
+      </w:r>
+      <w:proofErr w:type="gramEnd"/>
+      <w:r>
+        <w:rPr>
+          <w:i/>
+          <w:iCs/>
+          <w:strike/>
+        </w:rPr>
+        <w:t xml:space="preserve"> numé</w:t>
       </w:r>
       <w:r>
         <w:rPr>
@@ -7956,13 +9165,23 @@
           <w:u w:val="single"/>
         </w:rPr>
       </w:pPr>
+      <w:proofErr w:type="gramStart"/>
       <w:r>
         <w:rPr>
           <w:i/>
           <w:iCs/>
           <w:strike/>
         </w:rPr>
-        <w:t>programmation et scripts: librairies externes, dictionnaire des données, reconstruction du logiciel</w:t>
+        <w:t>programmation</w:t>
+      </w:r>
+      <w:proofErr w:type="gramEnd"/>
+      <w:r>
+        <w:rPr>
+          <w:i/>
+          <w:iCs/>
+          <w:strike/>
+        </w:rPr>
+        <w:t xml:space="preserve"> et scripts: librairies externes, dictionnaire des données, reconstruction du logiciel</w:t>
       </w:r>
       <w:r>
         <w:rPr>
@@ -8032,7 +9251,27 @@
           <w:strike/>
           <w:u w:val="single"/>
         </w:rPr>
-        <w:t>Evitez d’inclure les listings des sources</w:t>
+        <w:t xml:space="preserve">Evitez d’inclure les </w:t>
+      </w:r>
+      <w:proofErr w:type="gramStart"/>
+      <w:r>
+        <w:rPr>
+          <w:i/>
+          <w:iCs/>
+          <w:strike/>
+          <w:u w:val="single"/>
+        </w:rPr>
+        <w:t>listings</w:t>
+      </w:r>
+      <w:proofErr w:type="gramEnd"/>
+      <w:r>
+        <w:rPr>
+          <w:i/>
+          <w:iCs/>
+          <w:strike/>
+          <w:u w:val="single"/>
+        </w:rPr>
+        <w:t xml:space="preserve"> des sources</w:t>
       </w:r>
       <w:r>
         <w:rPr>
@@ -8120,14 +9359,52 @@
         <w:ind w:left="567"/>
       </w:pPr>
       <w:r>
-        <w:t xml:space="preserve">Le code est accessible sur github a cette adresse </w:t>
+        <w:t xml:space="preserve">Le code est accessible sur </w:t>
+      </w:r>
+      <w:proofErr w:type="spellStart"/>
+      <w:r>
+        <w:t>github</w:t>
+      </w:r>
+      <w:proofErr w:type="spellEnd"/>
+      <w:r>
+        <w:t xml:space="preserve"> </w:t>
+      </w:r>
+      <w:proofErr w:type="spellStart"/>
+      <w:r>
+        <w:t>a</w:t>
+      </w:r>
+      <w:proofErr w:type="spellEnd"/>
+      <w:r>
+        <w:t xml:space="preserve"> cette adresse </w:t>
       </w:r>
       <w:hyperlink r:id="rId21" w:history="1">
+        <w:proofErr w:type="spellStart"/>
         <w:r>
           <w:rPr>
             <w:rStyle w:val="Lienhypertexte"/>
           </w:rPr>
-          <w:t>XCarrel/Volscore (github.com)</w:t>
+          <w:t>XCarrel</w:t>
+        </w:r>
+        <w:proofErr w:type="spellEnd"/>
+        <w:r>
+          <w:rPr>
+            <w:rStyle w:val="Lienhypertexte"/>
+          </w:rPr>
+          <w:t>/</w:t>
+        </w:r>
+        <w:proofErr w:type="spellStart"/>
+        <w:r>
+          <w:rPr>
+            <w:rStyle w:val="Lienhypertexte"/>
+          </w:rPr>
+          <w:t>Volscore</w:t>
+        </w:r>
+        <w:proofErr w:type="spellEnd"/>
+        <w:r>
+          <w:rPr>
+            <w:rStyle w:val="Lienhypertexte"/>
+          </w:rPr>
+          <w:t xml:space="preserve"> (github.com)</w:t>
         </w:r>
       </w:hyperlink>
     </w:p>
@@ -8136,7 +9413,15 @@
         <w:ind w:left="567"/>
       </w:pPr>
       <w:r>
-        <w:t xml:space="preserve">Le projet appartient XCarrel qui est le </w:t>
+        <w:t xml:space="preserve">Le projet appartient </w:t>
+      </w:r>
+      <w:proofErr w:type="spellStart"/>
+      <w:r>
+        <w:t>XCarrel</w:t>
+      </w:r>
+      <w:proofErr w:type="spellEnd"/>
+      <w:r>
+        <w:t xml:space="preserve"> qui est le </w:t>
       </w:r>
       <w:r>
         <w:t>propriétaire du projet</w:t>
@@ -8158,12 +9443,21 @@
           <w:iCs/>
         </w:rPr>
       </w:pPr>
-      <w:r>
-        <w:rPr>
-          <w:i/>
-          <w:iCs/>
-        </w:rPr>
-        <w:t>la liste de tous les fichiers et une rapide description de leur contenu (des noms qui parlent !)</w:t>
+      <w:proofErr w:type="gramStart"/>
+      <w:r>
+        <w:rPr>
+          <w:i/>
+          <w:iCs/>
+        </w:rPr>
+        <w:t>la</w:t>
+      </w:r>
+      <w:proofErr w:type="gramEnd"/>
+      <w:r>
+        <w:rPr>
+          <w:i/>
+          <w:iCs/>
+        </w:rPr>
+        <w:t xml:space="preserve"> liste de tous les fichiers et une rapide description de leur contenu (des noms qui parlent !)</w:t>
       </w:r>
     </w:p>
     <w:p>
@@ -8182,12 +9476,21 @@
           <w:iCs/>
         </w:rPr>
       </w:pPr>
-      <w:r>
-        <w:rPr>
-          <w:i/>
-          <w:iCs/>
-        </w:rPr>
-        <w:t>les versions des systèmes d'exploitation et des outils logiciels</w:t>
+      <w:proofErr w:type="gramStart"/>
+      <w:r>
+        <w:rPr>
+          <w:i/>
+          <w:iCs/>
+        </w:rPr>
+        <w:t>les</w:t>
+      </w:r>
+      <w:proofErr w:type="gramEnd"/>
+      <w:r>
+        <w:rPr>
+          <w:i/>
+          <w:iCs/>
+        </w:rPr>
+        <w:t xml:space="preserve"> versions des systèmes d'exploitation et des outils logiciels</w:t>
       </w:r>
     </w:p>
     <w:p>
@@ -8206,12 +9509,21 @@
           <w:iCs/>
         </w:rPr>
       </w:pPr>
-      <w:r>
-        <w:rPr>
-          <w:i/>
-          <w:iCs/>
-        </w:rPr>
-        <w:t>la description exacte du matériel</w:t>
+      <w:proofErr w:type="gramStart"/>
+      <w:r>
+        <w:rPr>
+          <w:i/>
+          <w:iCs/>
+        </w:rPr>
+        <w:t>la</w:t>
+      </w:r>
+      <w:proofErr w:type="gramEnd"/>
+      <w:r>
+        <w:rPr>
+          <w:i/>
+          <w:iCs/>
+        </w:rPr>
+        <w:t xml:space="preserve"> description exacte du matériel</w:t>
       </w:r>
     </w:p>
     <w:p/>
@@ -8271,12 +9583,21 @@
           <w:iCs/>
         </w:rPr>
       </w:pPr>
-      <w:r>
-        <w:rPr>
-          <w:i/>
-          <w:iCs/>
-        </w:rPr>
-        <w:t>la liste de tous les fichiers et une rapide description de leur contenu (des noms qui parlent !)</w:t>
+      <w:proofErr w:type="gramStart"/>
+      <w:r>
+        <w:rPr>
+          <w:i/>
+          <w:iCs/>
+        </w:rPr>
+        <w:t>la</w:t>
+      </w:r>
+      <w:proofErr w:type="gramEnd"/>
+      <w:r>
+        <w:rPr>
+          <w:i/>
+          <w:iCs/>
+        </w:rPr>
+        <w:t xml:space="preserve"> liste de tous les fichiers et une rapide description de leur contenu (des noms qui parlent !)</w:t>
       </w:r>
     </w:p>
     <w:p>
@@ -8295,12 +9616,21 @@
           <w:iCs/>
         </w:rPr>
       </w:pPr>
-      <w:r>
-        <w:rPr>
-          <w:i/>
-          <w:iCs/>
-        </w:rPr>
-        <w:t>les versions des systèmes d'exploitation et des outils logiciels</w:t>
+      <w:proofErr w:type="gramStart"/>
+      <w:r>
+        <w:rPr>
+          <w:i/>
+          <w:iCs/>
+        </w:rPr>
+        <w:t>les</w:t>
+      </w:r>
+      <w:proofErr w:type="gramEnd"/>
+      <w:r>
+        <w:rPr>
+          <w:i/>
+          <w:iCs/>
+        </w:rPr>
+        <w:t xml:space="preserve"> versions des systèmes d'exploitation et des outils logiciels</w:t>
       </w:r>
     </w:p>
     <w:p>
@@ -8319,12 +9649,21 @@
           <w:iCs/>
         </w:rPr>
       </w:pPr>
-      <w:r>
-        <w:rPr>
-          <w:i/>
-          <w:iCs/>
-        </w:rPr>
-        <w:t>la description exacte du matériel</w:t>
+      <w:proofErr w:type="gramStart"/>
+      <w:r>
+        <w:rPr>
+          <w:i/>
+          <w:iCs/>
+        </w:rPr>
+        <w:t>la</w:t>
+      </w:r>
+      <w:proofErr w:type="gramEnd"/>
+      <w:r>
+        <w:rPr>
+          <w:i/>
+          <w:iCs/>
+        </w:rPr>
+        <w:t xml:space="preserve"> description exacte du matériel</w:t>
       </w:r>
     </w:p>
     <w:p>
@@ -8454,13 +9793,21 @@
           <w:iCs/>
         </w:rPr>
       </w:pPr>
-      <w:r>
-        <w:rPr>
-          <w:i/>
-          <w:iCs/>
-        </w:rPr>
-        <w:lastRenderedPageBreak/>
-        <w:t>la liste de tous les fichiers et une rapide description de leur contenu (des noms qui parlent !)</w:t>
+      <w:proofErr w:type="gramStart"/>
+      <w:r>
+        <w:rPr>
+          <w:i/>
+          <w:iCs/>
+        </w:rPr>
+        <w:t>la</w:t>
+      </w:r>
+      <w:proofErr w:type="gramEnd"/>
+      <w:r>
+        <w:rPr>
+          <w:i/>
+          <w:iCs/>
+        </w:rPr>
+        <w:t xml:space="preserve"> liste de tous les fichiers et une rapide description de leur contenu (des noms qui parlent !)</w:t>
       </w:r>
     </w:p>
     <w:p>
@@ -8479,12 +9826,21 @@
           <w:iCs/>
         </w:rPr>
       </w:pPr>
-      <w:r>
-        <w:rPr>
-          <w:i/>
-          <w:iCs/>
-        </w:rPr>
-        <w:t>les versions des systèmes d'exploitation et des outils logiciels</w:t>
+      <w:proofErr w:type="gramStart"/>
+      <w:r>
+        <w:rPr>
+          <w:i/>
+          <w:iCs/>
+        </w:rPr>
+        <w:t>les</w:t>
+      </w:r>
+      <w:proofErr w:type="gramEnd"/>
+      <w:r>
+        <w:rPr>
+          <w:i/>
+          <w:iCs/>
+        </w:rPr>
+        <w:t xml:space="preserve"> versions des systèmes d'exploitation et des outils logiciels</w:t>
       </w:r>
     </w:p>
     <w:p>
@@ -8503,12 +9859,21 @@
           <w:iCs/>
         </w:rPr>
       </w:pPr>
-      <w:r>
-        <w:rPr>
-          <w:i/>
-          <w:iCs/>
-        </w:rPr>
-        <w:t>la description exacte du matériel</w:t>
+      <w:proofErr w:type="gramStart"/>
+      <w:r>
+        <w:rPr>
+          <w:i/>
+          <w:iCs/>
+        </w:rPr>
+        <w:t>la</w:t>
+      </w:r>
+      <w:proofErr w:type="gramEnd"/>
+      <w:r>
+        <w:rPr>
+          <w:i/>
+          <w:iCs/>
+        </w:rPr>
+        <w:t xml:space="preserve"> description exacte du matériel</w:t>
       </w:r>
     </w:p>
     <w:p>
@@ -8550,6 +9915,7 @@
           <w:iCs/>
           <w:color w:val="FF0000"/>
         </w:rPr>
+        <w:lastRenderedPageBreak/>
         <w:t>La marche à suivre pour préparer l’environnement (ne pas oublier les données de test</w:t>
       </w:r>
       <w:r>
@@ -8666,8 +10032,17 @@
           <w:i/>
           <w:strike/>
         </w:rPr>
-        <w:t>Pour chaque partie testée de votre projet, il faut décrire:</w:t>
-      </w:r>
+        <w:t xml:space="preserve">Pour chaque partie testée de votre projet, il faut </w:t>
+      </w:r>
+      <w:proofErr w:type="gramStart"/>
+      <w:r>
+        <w:rPr>
+          <w:i/>
+          <w:strike/>
+        </w:rPr>
+        <w:t>décrire:</w:t>
+      </w:r>
+      <w:proofErr w:type="gramEnd"/>
     </w:p>
     <w:p>
       <w:pPr>
@@ -8691,12 +10066,21 @@
           <w:strike/>
         </w:rPr>
       </w:pPr>
+      <w:proofErr w:type="gramStart"/>
       <w:r>
         <w:rPr>
           <w:i/>
           <w:strike/>
         </w:rPr>
-        <w:t>les conditions exactes de chaque test</w:t>
+        <w:t>les</w:t>
+      </w:r>
+      <w:proofErr w:type="gramEnd"/>
+      <w:r>
+        <w:rPr>
+          <w:i/>
+          <w:strike/>
+        </w:rPr>
+        <w:t xml:space="preserve"> conditions exactes de chaque test</w:t>
       </w:r>
     </w:p>
     <w:p>
@@ -8710,12 +10094,21 @@
           <w:strike/>
         </w:rPr>
       </w:pPr>
+      <w:proofErr w:type="gramStart"/>
       <w:r>
         <w:rPr>
           <w:i/>
           <w:strike/>
         </w:rPr>
-        <w:t>les preuves de test (papier ou fichier)</w:t>
+        <w:t>les</w:t>
+      </w:r>
+      <w:proofErr w:type="gramEnd"/>
+      <w:r>
+        <w:rPr>
+          <w:i/>
+          <w:strike/>
+        </w:rPr>
+        <w:t xml:space="preserve"> preuves de test (papier ou fichier)</w:t>
       </w:r>
     </w:p>
     <w:p>
@@ -8729,12 +10122,21 @@
           <w:strike/>
         </w:rPr>
       </w:pPr>
+      <w:proofErr w:type="gramStart"/>
       <w:r>
         <w:rPr>
           <w:i/>
           <w:strike/>
         </w:rPr>
-        <w:t xml:space="preserve">tests sans preuve: fournir au moins une description </w:t>
+        <w:t>tests</w:t>
+      </w:r>
+      <w:proofErr w:type="gramEnd"/>
+      <w:r>
+        <w:rPr>
+          <w:i/>
+          <w:strike/>
+        </w:rPr>
+        <w:t xml:space="preserve"> sans preuve: fournir au moins une description </w:t>
       </w:r>
     </w:p>
     <w:p>
@@ -8768,8 +10170,9 @@
           <w:iCs/>
           <w:color w:val="FF0000"/>
         </w:rPr>
-        <w:t>Reprendre les tests d’acceptance d’IceScrum au moyen de la feuille ad hoc d’</w:t>
-      </w:r>
+        <w:t>Reprendre les tests d’acceptance d’</w:t>
+      </w:r>
+      <w:proofErr w:type="spellStart"/>
       <w:r>
         <w:rPr>
           <w:b/>
@@ -8778,8 +10181,31 @@
           <w:iCs/>
           <w:color w:val="FF0000"/>
         </w:rPr>
+        <w:t>IceScrum</w:t>
+      </w:r>
+      <w:proofErr w:type="spellEnd"/>
+      <w:r>
+        <w:rPr>
+          <w:b/>
+          <w:bCs/>
+          <w:i/>
+          <w:iCs/>
+          <w:color w:val="FF0000"/>
+        </w:rPr>
+        <w:t xml:space="preserve"> au moyen de la feuille ad hoc d’</w:t>
+      </w:r>
+      <w:proofErr w:type="spellStart"/>
+      <w:r>
+        <w:rPr>
+          <w:b/>
+          <w:bCs/>
+          <w:i/>
+          <w:iCs/>
+          <w:color w:val="FF0000"/>
+        </w:rPr>
         <w:t>IceTools</w:t>
       </w:r>
+      <w:proofErr w:type="spellEnd"/>
     </w:p>
     <w:p>
       <w:pPr>
@@ -9056,12 +10482,21 @@
           <w:i/>
         </w:rPr>
       </w:pPr>
+      <w:proofErr w:type="gramStart"/>
       <w:r>
         <w:rPr>
           <w:rFonts w:cs="Arial"/>
           <w:i/>
         </w:rPr>
-        <w:t>le rapport de projet</w:t>
+        <w:t>le</w:t>
+      </w:r>
+      <w:proofErr w:type="gramEnd"/>
+      <w:r>
+        <w:rPr>
+          <w:rFonts w:cs="Arial"/>
+          <w:i/>
+        </w:rPr>
+        <w:t xml:space="preserve"> rapport de projet</w:t>
       </w:r>
     </w:p>
     <w:p>
@@ -9075,12 +10510,21 @@
           <w:i/>
         </w:rPr>
       </w:pPr>
+      <w:proofErr w:type="gramStart"/>
       <w:r>
         <w:rPr>
           <w:rFonts w:cs="Arial"/>
           <w:i/>
         </w:rPr>
-        <w:t>le manuel d'Installation (en annexe)</w:t>
+        <w:t>le</w:t>
+      </w:r>
+      <w:proofErr w:type="gramEnd"/>
+      <w:r>
+        <w:rPr>
+          <w:rFonts w:cs="Arial"/>
+          <w:i/>
+        </w:rPr>
+        <w:t xml:space="preserve"> manuel d'Installation (en annexe)</w:t>
       </w:r>
     </w:p>
     <w:p>
@@ -9094,12 +10538,21 @@
           <w:i/>
         </w:rPr>
       </w:pPr>
+      <w:proofErr w:type="gramStart"/>
       <w:r>
         <w:rPr>
           <w:rFonts w:cs="Arial"/>
           <w:i/>
         </w:rPr>
-        <w:t>le manuel d'Utilisation avec des exemples graphiques (en annexe)</w:t>
+        <w:t>le</w:t>
+      </w:r>
+      <w:proofErr w:type="gramEnd"/>
+      <w:r>
+        <w:rPr>
+          <w:rFonts w:cs="Arial"/>
+          <w:i/>
+        </w:rPr>
+        <w:t xml:space="preserve"> manuel d'Utilisation avec des exemples graphiques (en annexe)</w:t>
       </w:r>
     </w:p>
     <w:p>
@@ -9113,12 +10566,21 @@
           <w:i/>
         </w:rPr>
       </w:pPr>
+      <w:proofErr w:type="gramStart"/>
       <w:r>
         <w:rPr>
           <w:rFonts w:cs="Arial"/>
           <w:i/>
         </w:rPr>
-        <w:t>autres…</w:t>
+        <w:t>autres</w:t>
+      </w:r>
+      <w:proofErr w:type="gramEnd"/>
+      <w:r>
+        <w:rPr>
+          <w:rFonts w:cs="Arial"/>
+          <w:i/>
+        </w:rPr>
+        <w:t>…</w:t>
       </w:r>
     </w:p>
     <w:p>
@@ -9142,8 +10604,13 @@
         <w:pStyle w:val="Titre3"/>
       </w:pPr>
       <w:r>
-        <w:t>Version écrit par moi-meme</w:t>
-      </w:r>
+        <w:t xml:space="preserve">Version écrit par </w:t>
+      </w:r>
+      <w:proofErr w:type="spellStart"/>
+      <w:r>
+        <w:t>moi-meme</w:t>
+      </w:r>
+      <w:proofErr w:type="spellEnd"/>
     </w:p>
     <w:p/>
     <w:p>
@@ -9159,8 +10626,63 @@
           <w:rFonts w:cs="Arial"/>
           <w:iCs/>
         </w:rPr>
+        <w:t xml:space="preserve">Personnellement j’ai une vision de l’IA d’une technologie révolutionnaire pour mon métier. Plein de technologie ont bouleverser des métiers mais dans l’informatique celui-là est très violent. Pendant mon stage de 1 ans pour réaliser des programmes « simple » l’IA ma prouvé qu’il le fessait 100x plus vite que moi. Mais à la fin du stage comme je disais « Je ne sais plus coder » j’ai dû me remémorer des taches que je fessais sur un coup de tête avant. L’utilisation de l’IA est pour moi dangereuse car on ne fait plus les choses </w:t>
+      </w:r>
+      <w:r>
+        <w:rPr>
+          <w:rFonts w:cs="Arial"/>
+          <w:iCs/>
+        </w:rPr>
         <w:lastRenderedPageBreak/>
-        <w:t>Personnellement j’ai une vision de l’IA d’une technologie révolutionnaire pour mon métier. Plein de technologie ont bouleverser des métiers mais dans l’informatique celui-là est très violent. Pendant mon stage de 1 ans pour réaliser des programmes « simple » l’IA ma prouvé qu’il le fessait 100x plus vite que moi. Mais à la fin du stage comme je disais « Je ne sais plus coder » j’ai dû me remémorer des taches que je fessais sur un coup de tête avant. L’utilisation de l’IA est pour moi dangereuse car on ne fait plus les choses simples qu’on en oublie plus tard de comment les faires. Du coup c’est un gain de temps énorme. Pour ce projet je vais me permettre d’utiliser l’IA pour avoir des explications mais pas pour coder car pour le PAPRO1 je dois essayer de prendre en main react natif puisque c’est ma première fois. Lors du TPI je me permettrai de l’utiliser pour gagne du temps sur les tâches qui peuvent être raccourci par l’IA lors de la réalisation des users storys.</w:t>
+        <w:t xml:space="preserve">simples qu’on en oublie plus tard de comment les faires. Du coup c’est un gain de temps énorme. Pour ce projet je vais me permettre d’utiliser l’IA pour avoir des explications mais pas pour coder car pour le PAPRO1 je dois essayer de prendre en main </w:t>
+      </w:r>
+      <w:proofErr w:type="spellStart"/>
+      <w:r>
+        <w:rPr>
+          <w:rFonts w:cs="Arial"/>
+          <w:iCs/>
+        </w:rPr>
+        <w:t>react</w:t>
+      </w:r>
+      <w:proofErr w:type="spellEnd"/>
+      <w:r>
+        <w:rPr>
+          <w:rFonts w:cs="Arial"/>
+          <w:iCs/>
+        </w:rPr>
+        <w:t xml:space="preserve"> natif puisque c’est ma première fois. Lors du TPI je me permettrai de l’utiliser pour gagne du temps sur les tâches qui peuvent être raccourci par l’IA lors de la réalisation des </w:t>
+      </w:r>
+      <w:proofErr w:type="spellStart"/>
+      <w:r>
+        <w:rPr>
+          <w:rFonts w:cs="Arial"/>
+          <w:iCs/>
+        </w:rPr>
+        <w:t>users</w:t>
+      </w:r>
+      <w:proofErr w:type="spellEnd"/>
+      <w:r>
+        <w:rPr>
+          <w:rFonts w:cs="Arial"/>
+          <w:iCs/>
+        </w:rPr>
+        <w:t xml:space="preserve"> </w:t>
+      </w:r>
+      <w:proofErr w:type="spellStart"/>
+      <w:r>
+        <w:rPr>
+          <w:rFonts w:cs="Arial"/>
+          <w:iCs/>
+        </w:rPr>
+        <w:t>storys</w:t>
+      </w:r>
+      <w:proofErr w:type="spellEnd"/>
+      <w:r>
+        <w:rPr>
+          <w:rFonts w:cs="Arial"/>
+          <w:iCs/>
+        </w:rPr>
+        <w:t>.</w:t>
       </w:r>
     </w:p>
     <w:p>
@@ -9177,8 +10699,13 @@
         <w:pStyle w:val="Titre3"/>
       </w:pPr>
       <w:r>
-        <w:t>Version écrite par ChatGPT</w:t>
-      </w:r>
+        <w:t xml:space="preserve">Version écrite par </w:t>
+      </w:r>
+      <w:proofErr w:type="spellStart"/>
+      <w:r>
+        <w:t>ChatGPT</w:t>
+      </w:r>
+      <w:proofErr w:type="spellEnd"/>
     </w:p>
     <w:p/>
     <w:p>
@@ -9194,7 +10721,23 @@
           <w:rFonts w:cs="Arial"/>
           <w:iCs/>
         </w:rPr>
-        <w:t>Pour moi, l'intelligence artificielle (IA) change complètement la donne dans mon boulot. C'est incroyable comment elle peut tout faire beaucoup plus vite que nous. Par exemple, pendant mon stage d'un an où je devais coder des trucs simples, l'IA a montré qu'elle pouvait le faire 100 fois plus vite que moi. Ça m'a tellement surpris que j'ai fini par dire que j'avais "oublié comment coder" parce que je devais me rappeler comment faire des choses que je faisais facilement avant.</w:t>
+        <w:t xml:space="preserve">Pour moi, l'intelligence artificielle (IA) change complètement la donne dans mon boulot. C'est incroyable comment elle peut tout faire beaucoup plus vite que nous. Par exemple, pendant mon stage d'un an où je devais coder des trucs simples, l'IA a montré qu'elle pouvait le faire 100 fois plus vite que moi. Ça m'a tellement surpris que </w:t>
+      </w:r>
+      <w:proofErr w:type="gramStart"/>
+      <w:r>
+        <w:rPr>
+          <w:rFonts w:cs="Arial"/>
+          <w:iCs/>
+        </w:rPr>
+        <w:t>j'ai</w:t>
+      </w:r>
+      <w:proofErr w:type="gramEnd"/>
+      <w:r>
+        <w:rPr>
+          <w:rFonts w:cs="Arial"/>
+          <w:iCs/>
+        </w:rPr>
+        <w:t xml:space="preserve"> fini par dire que j'avais "oublié comment coder" parce que je devais me rappeler comment faire des choses que je faisais facilement avant.</w:t>
       </w:r>
     </w:p>
     <w:p>
@@ -9244,7 +10787,23 @@
           <w:rFonts w:cs="Arial"/>
           <w:iCs/>
         </w:rPr>
-        <w:t>Quand même, je vais utiliser l'IA pour m'aider à comprendre des choses sur mon projet, mais je vais essayer de coder moi-même. Pour mon projet PAPRO1, je vais apprendre à utiliser React Native, quelque chose de nouveau pour moi. Et pour un autre projet, le TPI, je compte utiliser l'IA pour aller plus vite sur certaines parties, surtout pour écrire les plans de ce que je veux faire.</w:t>
+        <w:t xml:space="preserve">Quand même, je vais utiliser l'IA pour m'aider à comprendre des choses sur mon projet, mais je vais essayer de coder moi-même. Pour mon projet PAPRO1, je vais apprendre à utiliser </w:t>
+      </w:r>
+      <w:proofErr w:type="spellStart"/>
+      <w:r>
+        <w:rPr>
+          <w:rFonts w:cs="Arial"/>
+          <w:iCs/>
+        </w:rPr>
+        <w:t>React</w:t>
+      </w:r>
+      <w:proofErr w:type="spellEnd"/>
+      <w:r>
+        <w:rPr>
+          <w:rFonts w:cs="Arial"/>
+          <w:iCs/>
+        </w:rPr>
+        <w:t xml:space="preserve"> Native, quelque chose de nouveau pour moi. Et pour un autre projet, le TPI, je compte utiliser l'IA pour aller plus vite sur certaines parties, surtout pour écrire les plans de ce que je veux faire.</w:t>
       </w:r>
     </w:p>
     <w:p>
@@ -9422,7 +10981,6 @@
           <w:rFonts w:cs="Arial"/>
           <w:i/>
         </w:rPr>
-        <w:lastRenderedPageBreak/>
         <w:t>Suites possibles pour le projet (évolutions &amp; améliorations)</w:t>
       </w:r>
     </w:p>
@@ -9837,6 +11395,7 @@
         </w:rPr>
         <w:t xml:space="preserve">Référence à votre journal de travail (en PDF) automatiquement généré par </w:t>
       </w:r>
+      <w:proofErr w:type="spellStart"/>
       <w:r>
         <w:rPr>
           <w:b/>
@@ -9847,6 +11406,7 @@
         </w:rPr>
         <w:t>IceTools</w:t>
       </w:r>
+      <w:proofErr w:type="spellEnd"/>
     </w:p>
     <w:p>
       <w:pPr>
@@ -10047,12 +11607,21 @@
         <w:szCs w:val="16"/>
       </w:rPr>
     </w:pPr>
+    <w:proofErr w:type="gramStart"/>
     <w:r>
       <w:rPr>
         <w:sz w:val="16"/>
         <w:szCs w:val="16"/>
       </w:rPr>
-      <w:t>i-CQ VD Octobre 2010</w:t>
+      <w:t>i</w:t>
+    </w:r>
+    <w:proofErr w:type="gramEnd"/>
+    <w:r>
+      <w:rPr>
+        <w:sz w:val="16"/>
+        <w:szCs w:val="16"/>
+      </w:rPr>
+      <w:t>-CQ VD Octobre 2010</w:t>
     </w:r>
     <w:r>
       <w:rPr>
@@ -10108,7 +11677,23 @@
         <w:szCs w:val="16"/>
       </w:rPr>
       <w:tab/>
-      <w:t>Dernière modif : 02.12.2010</w:t>
+      <w:t xml:space="preserve">Dernière </w:t>
+    </w:r>
+    <w:proofErr w:type="spellStart"/>
+    <w:r>
+      <w:rPr>
+        <w:sz w:val="16"/>
+        <w:szCs w:val="16"/>
+      </w:rPr>
+      <w:t>modif</w:t>
+    </w:r>
+    <w:proofErr w:type="spellEnd"/>
+    <w:r>
+      <w:rPr>
+        <w:sz w:val="16"/>
+        <w:szCs w:val="16"/>
+      </w:rPr>
+      <w:t> : 02.12.2010</w:t>
     </w:r>
     <w:r>
       <w:rPr>
@@ -13960,6 +15545,15 @@
 </file>
 
 <file path=customXml/item1.xml><?xml version="1.0" encoding="utf-8"?>
+<?mso-contentType ?>
+<FormTemplates xmlns="http://schemas.microsoft.com/sharepoint/v3/contenttype/forms">
+  <Display>DocumentLibraryForm</Display>
+  <Edit>DocumentLibraryForm</Edit>
+  <New>DocumentLibraryForm</New>
+</FormTemplates>
+</file>
+
+<file path=customXml/item2.xml><?xml version="1.0" encoding="utf-8"?>
 <ct:contentTypeSchema xmlns:ct="http://schemas.microsoft.com/office/2006/metadata/contentType" xmlns:ma="http://schemas.microsoft.com/office/2006/metadata/properties/metaAttributes" ct:_="" ma:_="" ma:contentTypeName="Document" ma:contentTypeID="0x010100E529CC47EA4E614CBF50FAFAB9B8F32B" ma:contentTypeVersion="13" ma:contentTypeDescription="Crée un document." ma:contentTypeScope="" ma:versionID="b0c7ed87d1a958e9d45e6a628dda67b2">
   <xsd:schema xmlns:xsd="http://www.w3.org/2001/XMLSchema" xmlns:xs="http://www.w3.org/2001/XMLSchema" xmlns:p="http://schemas.microsoft.com/office/2006/metadata/properties" xmlns:ns2="98d92101-24da-4498-9971-a24673344bd8" xmlns:ns3="dfa80de1-e9bb-4cf2-893d-d06220b3971a" targetNamespace="http://schemas.microsoft.com/office/2006/metadata/properties" ma:root="true" ma:fieldsID="444cf053ca299ab1a8609ad922f5c0d6" ns2:_="" ns3:_="">
     <xsd:import namespace="98d92101-24da-4498-9971-a24673344bd8"/>
@@ -14182,15 +15776,6 @@
 </ct:contentTypeSchema>
 </file>
 
-<file path=customXml/item2.xml><?xml version="1.0" encoding="utf-8"?>
-<?mso-contentType ?>
-<FormTemplates xmlns="http://schemas.microsoft.com/sharepoint/v3/contenttype/forms">
-  <Display>DocumentLibraryForm</Display>
-  <Edit>DocumentLibraryForm</Edit>
-  <New>DocumentLibraryForm</New>
-</FormTemplates>
-</file>
-
 <file path=customXml/item3.xml><?xml version="1.0" encoding="utf-8"?>
 <p:properties xmlns:p="http://schemas.microsoft.com/office/2006/metadata/properties" xmlns:xsi="http://www.w3.org/2001/XMLSchema-instance" xmlns:pc="http://schemas.microsoft.com/office/infopath/2007/PartnerControls">
   <documentManagement>
@@ -14203,6 +15788,14 @@
 </file>
 
 <file path=customXml/itemProps1.xml><?xml version="1.0" encoding="utf-8"?>
+<ds:datastoreItem xmlns:ds="http://schemas.openxmlformats.org/officeDocument/2006/customXml" ds:itemID="{1DADA05A-DA17-4CB0-90B5-C889667DD54A}">
+  <ds:schemaRefs>
+    <ds:schemaRef ds:uri="http://schemas.microsoft.com/sharepoint/v3/contenttype/forms"/>
+  </ds:schemaRefs>
+</ds:datastoreItem>
+</file>
+
+<file path=customXml/itemProps2.xml><?xml version="1.0" encoding="utf-8"?>
 <ds:datastoreItem xmlns:ds="http://schemas.openxmlformats.org/officeDocument/2006/customXml" ds:itemID="{700D8043-C34E-4EC6-98BE-7219263EC485}">
   <ds:schemaRefs>
     <ds:schemaRef ds:uri="http://schemas.microsoft.com/office/2006/metadata/contentType"/>
@@ -14221,14 +15814,6 @@
 </ds:datastoreItem>
 </file>
 
-<file path=customXml/itemProps2.xml><?xml version="1.0" encoding="utf-8"?>
-<ds:datastoreItem xmlns:ds="http://schemas.openxmlformats.org/officeDocument/2006/customXml" ds:itemID="{1DADA05A-DA17-4CB0-90B5-C889667DD54A}">
-  <ds:schemaRefs>
-    <ds:schemaRef ds:uri="http://schemas.microsoft.com/sharepoint/v3/contenttype/forms"/>
-  </ds:schemaRefs>
-</ds:datastoreItem>
-</file>
-
 <file path=customXml/itemProps3.xml><?xml version="1.0" encoding="utf-8"?>
 <ds:datastoreItem xmlns:ds="http://schemas.openxmlformats.org/officeDocument/2006/customXml" ds:itemID="{67CD1812-8B57-456C-9CBC-7D2297210787}">
   <ds:schemaRefs>

</xml_diff>